<commit_message>
starting new specific aims outline
</commit_message>
<xml_diff>
--- a/2023_08_08_sub_F32/F32_specific_aims.docx
+++ b/2023_08_08_sub_F32/F32_specific_aims.docx
@@ -1,6 +1,6 @@
 
 <file path=word/document.xml><?xml version="1.0" encoding="utf-8"?>
-<w:document xmlns:wpc="http://schemas.microsoft.com/office/word/2010/wordprocessingCanvas" xmlns:cx="http://schemas.microsoft.com/office/drawing/2014/chartex" xmlns:cx1="http://schemas.microsoft.com/office/drawing/2015/9/8/chartex" xmlns:cx2="http://schemas.microsoft.com/office/drawing/2015/10/21/chartex" xmlns:cx3="http://schemas.microsoft.com/office/drawing/2016/5/9/chartex" xmlns:cx4="http://schemas.microsoft.com/office/drawing/2016/5/10/chartex" xmlns:cx5="http://schemas.microsoft.com/office/drawing/2016/5/11/chartex" xmlns:cx6="http://schemas.microsoft.com/office/drawing/2016/5/12/chartex" xmlns:cx7="http://schemas.microsoft.com/office/drawing/2016/5/13/chartex" xmlns:cx8="http://schemas.microsoft.com/office/drawing/2016/5/14/chartex" xmlns:mc="http://schemas.openxmlformats.org/markup-compatibility/2006" xmlns:aink="http://schemas.microsoft.com/office/drawing/2016/ink" xmlns:am3d="http://schemas.microsoft.com/office/drawing/2017/model3d" xmlns:o="urn:schemas-microsoft-com:office:office" xmlns:oel="http://schemas.microsoft.com/office/2019/extlst" xmlns:r="http://schemas.openxmlformats.org/officeDocument/2006/relationships" xmlns:m="http://schemas.openxmlformats.org/officeDocument/2006/math" xmlns:v="urn:schemas-microsoft-com:vml" xmlns:wp14="http://schemas.microsoft.com/office/word/2010/wordprocessingDrawing" xmlns:wp="http://schemas.openxmlformats.org/drawingml/2006/wordprocessingDrawing" xmlns:w10="urn:schemas-microsoft-com:office:word" xmlns:w="http://schemas.openxmlformats.org/wordprocessingml/2006/main" xmlns:w14="http://schemas.microsoft.com/office/word/2010/wordml" xmlns:w15="http://schemas.microsoft.com/office/word/2012/wordml" xmlns:w16cex="http://schemas.microsoft.com/office/word/2018/wordml/cex" xmlns:w16cid="http://schemas.microsoft.com/office/word/2016/wordml/cid" xmlns:w16="http://schemas.microsoft.com/office/word/2018/wordml" xmlns:w16du="http://schemas.microsoft.com/office/word/2023/wordml/word16du" xmlns:w16sdtdh="http://schemas.microsoft.com/office/word/2020/wordml/sdtdatahash" xmlns:w16se="http://schemas.microsoft.com/office/word/2015/wordml/symex" xmlns:wpg="http://schemas.microsoft.com/office/word/2010/wordprocessingGroup" xmlns:wpi="http://schemas.microsoft.com/office/word/2010/wordprocessingInk" xmlns:wne="http://schemas.microsoft.com/office/word/2006/wordml" xmlns:wps="http://schemas.microsoft.com/office/word/2010/wordprocessingShape" mc:Ignorable="w14 w15 w16se w16cid w16 w16cex w16sdtdh wp14">
+<w:document xmlns:wpc="http://schemas.microsoft.com/office/word/2010/wordprocessingCanvas" xmlns:cx="http://schemas.microsoft.com/office/drawing/2014/chartex" xmlns:cx1="http://schemas.microsoft.com/office/drawing/2015/9/8/chartex" xmlns:cx2="http://schemas.microsoft.com/office/drawing/2015/10/21/chartex" xmlns:cx3="http://schemas.microsoft.com/office/drawing/2016/5/9/chartex" xmlns:cx4="http://schemas.microsoft.com/office/drawing/2016/5/10/chartex" xmlns:cx5="http://schemas.microsoft.com/office/drawing/2016/5/11/chartex" xmlns:cx6="http://schemas.microsoft.com/office/drawing/2016/5/12/chartex" xmlns:cx7="http://schemas.microsoft.com/office/drawing/2016/5/13/chartex" xmlns:cx8="http://schemas.microsoft.com/office/drawing/2016/5/14/chartex" xmlns:mc="http://schemas.openxmlformats.org/markup-compatibility/2006" xmlns:aink="http://schemas.microsoft.com/office/drawing/2016/ink" xmlns:am3d="http://schemas.microsoft.com/office/drawing/2017/model3d" xmlns:o="urn:schemas-microsoft-com:office:office" xmlns:oel="http://schemas.microsoft.com/office/2019/extlst" xmlns:r="http://schemas.openxmlformats.org/officeDocument/2006/relationships" xmlns:m="http://schemas.openxmlformats.org/officeDocument/2006/math" xmlns:v="urn:schemas-microsoft-com:vml" xmlns:wp14="http://schemas.microsoft.com/office/word/2010/wordprocessingDrawing" xmlns:wp="http://schemas.openxmlformats.org/drawingml/2006/wordprocessingDrawing" xmlns:w10="urn:schemas-microsoft-com:office:word" xmlns:w="http://schemas.openxmlformats.org/wordprocessingml/2006/main" xmlns:w14="http://schemas.microsoft.com/office/word/2010/wordml" xmlns:w15="http://schemas.microsoft.com/office/word/2012/wordml" xmlns:w16cex="http://schemas.microsoft.com/office/word/2018/wordml/cex" xmlns:w16cid="http://schemas.microsoft.com/office/word/2016/wordml/cid" xmlns:w16="http://schemas.microsoft.com/office/word/2018/wordml" xmlns:w16sdtdh="http://schemas.microsoft.com/office/word/2020/wordml/sdtdatahash" xmlns:w16se="http://schemas.microsoft.com/office/word/2015/wordml/symex" xmlns:wpg="http://schemas.microsoft.com/office/word/2010/wordprocessingGroup" xmlns:wpi="http://schemas.microsoft.com/office/word/2010/wordprocessingInk" xmlns:wne="http://schemas.microsoft.com/office/word/2006/wordml" xmlns:wps="http://schemas.microsoft.com/office/word/2010/wordprocessingShape" mc:Ignorable="w14 w15 w16se w16cid w16 w16cex w16sdtdh wp14">
   <w:body>
     <w:p>
       <w:pPr>
@@ -9,6 +9,561 @@
         <w:snapToGrid w:val="0"/>
         <w:spacing w:after="120"/>
         <w:ind w:left="0"/>
+        <w:rPr>
+          <w:spacing w:val="-2"/>
+        </w:rPr>
+      </w:pPr>
+      <w:r>
+        <w:rPr>
+          <w:spacing w:val="-2"/>
+        </w:rPr>
+        <w:t>Outline</w:t>
+      </w:r>
+    </w:p>
+    <w:p>
+      <w:pPr>
+        <w:pStyle w:val="ListParagraph"/>
+        <w:numPr>
+          <w:ilvl w:val="0"/>
+          <w:numId w:val="3"/>
+        </w:numPr>
+      </w:pPr>
+      <w:r>
+        <w:t>Intro to splicing</w:t>
+      </w:r>
+    </w:p>
+    <w:p>
+      <w:pPr>
+        <w:pStyle w:val="ListParagraph"/>
+        <w:numPr>
+          <w:ilvl w:val="1"/>
+          <w:numId w:val="3"/>
+        </w:numPr>
+      </w:pPr>
+      <w:r>
+        <w:t>Disease relevance of splicing</w:t>
+      </w:r>
+    </w:p>
+    <w:p>
+      <w:pPr>
+        <w:pStyle w:val="ListParagraph"/>
+        <w:numPr>
+          <w:ilvl w:val="1"/>
+          <w:numId w:val="3"/>
+        </w:numPr>
+      </w:pPr>
+      <w:r>
+        <w:t xml:space="preserve">Detection of rare variants </w:t>
+      </w:r>
+    </w:p>
+    <w:p>
+      <w:pPr>
+        <w:pStyle w:val="ListParagraph"/>
+        <w:numPr>
+          <w:ilvl w:val="0"/>
+          <w:numId w:val="3"/>
+        </w:numPr>
+      </w:pPr>
+      <w:r>
+        <w:t>Splicing datasets and models</w:t>
+      </w:r>
+    </w:p>
+    <w:p>
+      <w:pPr>
+        <w:pStyle w:val="ListParagraph"/>
+        <w:numPr>
+          <w:ilvl w:val="1"/>
+          <w:numId w:val="3"/>
+        </w:numPr>
+      </w:pPr>
+      <w:r>
+        <w:t>Genomics datasets</w:t>
+      </w:r>
+    </w:p>
+    <w:p>
+      <w:pPr>
+        <w:pStyle w:val="ListParagraph"/>
+        <w:numPr>
+          <w:ilvl w:val="1"/>
+          <w:numId w:val="3"/>
+        </w:numPr>
+      </w:pPr>
+      <w:r>
+        <w:t>MPSAs</w:t>
+      </w:r>
+    </w:p>
+    <w:p>
+      <w:pPr>
+        <w:pStyle w:val="ListParagraph"/>
+        <w:numPr>
+          <w:ilvl w:val="1"/>
+          <w:numId w:val="3"/>
+        </w:numPr>
+      </w:pPr>
+      <w:r>
+        <w:t>Benefits of being able to combine data across datasets</w:t>
+      </w:r>
+    </w:p>
+    <w:p>
+      <w:pPr>
+        <w:pStyle w:val="ListParagraph"/>
+        <w:numPr>
+          <w:ilvl w:val="0"/>
+          <w:numId w:val="3"/>
+        </w:numPr>
+      </w:pPr>
+      <w:r>
+        <w:t>Aims</w:t>
+      </w:r>
+    </w:p>
+    <w:p>
+      <w:pPr>
+        <w:pStyle w:val="ListParagraph"/>
+        <w:numPr>
+          <w:ilvl w:val="1"/>
+          <w:numId w:val="3"/>
+        </w:numPr>
+      </w:pPr>
+      <w:r>
+        <w:t>Generate a model that can take MPSA and genomics data</w:t>
+      </w:r>
+    </w:p>
+    <w:p>
+      <w:pPr>
+        <w:pStyle w:val="ListParagraph"/>
+        <w:numPr>
+          <w:ilvl w:val="2"/>
+          <w:numId w:val="3"/>
+        </w:numPr>
+      </w:pPr>
+      <w:r>
+        <w:t>Apply continual learning</w:t>
+      </w:r>
+      <w:r>
+        <w:t>/multitask</w:t>
+      </w:r>
+      <w:r>
+        <w:t xml:space="preserve"> techniques to adding MPSAs to annotation trained data</w:t>
+      </w:r>
+    </w:p>
+    <w:p>
+      <w:pPr>
+        <w:pStyle w:val="ListParagraph"/>
+        <w:numPr>
+          <w:ilvl w:val="2"/>
+          <w:numId w:val="3"/>
+        </w:numPr>
+      </w:pPr>
+      <w:r>
+        <w:t>Look for improvements in some aspects of performance</w:t>
+      </w:r>
+    </w:p>
+    <w:p>
+      <w:pPr>
+        <w:pStyle w:val="ListParagraph"/>
+        <w:numPr>
+          <w:ilvl w:val="1"/>
+          <w:numId w:val="3"/>
+        </w:numPr>
+      </w:pPr>
+      <w:r>
+        <w:t>Generate a simulator to predict experiment power</w:t>
+      </w:r>
+    </w:p>
+    <w:p>
+      <w:pPr>
+        <w:pStyle w:val="ListParagraph"/>
+        <w:numPr>
+          <w:ilvl w:val="2"/>
+          <w:numId w:val="3"/>
+        </w:numPr>
+      </w:pPr>
+      <w:r>
+        <w:t>Explore different strategies for active learning</w:t>
+      </w:r>
+    </w:p>
+    <w:p>
+      <w:pPr>
+        <w:pStyle w:val="ListParagraph"/>
+        <w:numPr>
+          <w:ilvl w:val="2"/>
+          <w:numId w:val="3"/>
+        </w:numPr>
+      </w:pPr>
+      <w:r>
+        <w:t>different measures of uncertainty</w:t>
+      </w:r>
+    </w:p>
+    <w:p>
+      <w:pPr>
+        <w:pStyle w:val="ListParagraph"/>
+        <w:numPr>
+          <w:ilvl w:val="1"/>
+          <w:numId w:val="3"/>
+        </w:numPr>
+      </w:pPr>
+      <w:r>
+        <w:t>Carry out the experiments in truth</w:t>
+      </w:r>
+    </w:p>
+    <w:p>
+      <w:pPr>
+        <w:pStyle w:val="ListParagraph"/>
+        <w:numPr>
+          <w:ilvl w:val="0"/>
+          <w:numId w:val="3"/>
+        </w:numPr>
+      </w:pPr>
+      <w:r>
+        <w:t>Short description of the training plan</w:t>
+      </w:r>
+    </w:p>
+    <w:p>
+      <w:pPr>
+        <w:pStyle w:val="ListParagraph"/>
+        <w:numPr>
+          <w:ilvl w:val="1"/>
+          <w:numId w:val="3"/>
+        </w:numPr>
+      </w:pPr>
+      <w:r>
+        <w:t>Focus on training in DL techniques</w:t>
+      </w:r>
+    </w:p>
+    <w:p>
+      <w:pPr>
+        <w:pStyle w:val="ListParagraph"/>
+        <w:numPr>
+          <w:ilvl w:val="2"/>
+          <w:numId w:val="3"/>
+        </w:numPr>
+      </w:pPr>
+      <w:r>
+        <w:t>Computational experiments</w:t>
+      </w:r>
+    </w:p>
+    <w:p>
+      <w:pPr>
+        <w:pStyle w:val="ListParagraph"/>
+        <w:numPr>
+          <w:ilvl w:val="2"/>
+          <w:numId w:val="3"/>
+        </w:numPr>
+      </w:pPr>
+      <w:r>
+        <w:t>Interactions with the Koo lab</w:t>
+      </w:r>
+    </w:p>
+    <w:p>
+      <w:pPr>
+        <w:pStyle w:val="ListParagraph"/>
+        <w:numPr>
+          <w:ilvl w:val="1"/>
+          <w:numId w:val="3"/>
+        </w:numPr>
+      </w:pPr>
+      <w:r>
+        <w:t>Training in splicing</w:t>
+      </w:r>
+    </w:p>
+    <w:p>
+      <w:pPr>
+        <w:pStyle w:val="ListParagraph"/>
+        <w:numPr>
+          <w:ilvl w:val="2"/>
+          <w:numId w:val="3"/>
+        </w:numPr>
+      </w:pPr>
+      <w:r>
+        <w:t>Bench experiments</w:t>
+      </w:r>
+    </w:p>
+    <w:p>
+      <w:pPr>
+        <w:pStyle w:val="ListParagraph"/>
+        <w:numPr>
+          <w:ilvl w:val="2"/>
+          <w:numId w:val="3"/>
+        </w:numPr>
+      </w:pPr>
+      <w:r>
+        <w:t>Adrian</w:t>
+      </w:r>
+    </w:p>
+    <w:p>
+      <w:pPr>
+        <w:pStyle w:val="ListParagraph"/>
+        <w:numPr>
+          <w:ilvl w:val="1"/>
+          <w:numId w:val="3"/>
+        </w:numPr>
+      </w:pPr>
+      <w:r>
+        <w:t>Conferences</w:t>
+      </w:r>
+    </w:p>
+    <w:p>
+      <w:pPr>
+        <w:pStyle w:val="ListParagraph"/>
+        <w:numPr>
+          <w:ilvl w:val="2"/>
+          <w:numId w:val="3"/>
+        </w:numPr>
+      </w:pPr>
+      <w:r>
+        <w:t>ML-CB</w:t>
+      </w:r>
+    </w:p>
+    <w:p>
+      <w:pPr>
+        <w:pStyle w:val="ListParagraph"/>
+        <w:numPr>
+          <w:ilvl w:val="2"/>
+          <w:numId w:val="3"/>
+        </w:numPr>
+      </w:pPr>
+      <w:r>
+        <w:t>Probabilistic networks in genomics (CSHL)</w:t>
+      </w:r>
+    </w:p>
+    <w:p>
+      <w:pPr>
+        <w:pStyle w:val="ListParagraph"/>
+        <w:numPr>
+          <w:ilvl w:val="2"/>
+          <w:numId w:val="3"/>
+        </w:numPr>
+      </w:pPr>
+      <w:r>
+        <w:t xml:space="preserve"> DL summer school</w:t>
+      </w:r>
+    </w:p>
+    <w:p>
+      <w:pPr>
+        <w:pStyle w:val="ListParagraph"/>
+        <w:numPr>
+          <w:ilvl w:val="3"/>
+          <w:numId w:val="3"/>
+        </w:numPr>
+      </w:pPr>
+      <w:r>
+        <w:t>Ask peter lab ppl</w:t>
+      </w:r>
+    </w:p>
+    <w:p>
+      <w:pPr>
+        <w:pStyle w:val="ListParagraph"/>
+        <w:numPr>
+          <w:ilvl w:val="3"/>
+          <w:numId w:val="3"/>
+        </w:numPr>
+      </w:pPr>
+      <w:r>
+        <w:t>Evan</w:t>
+      </w:r>
+    </w:p>
+    <w:p>
+      <w:pPr>
+        <w:pStyle w:val="ListParagraph"/>
+        <w:numPr>
+          <w:ilvl w:val="2"/>
+          <w:numId w:val="3"/>
+        </w:numPr>
+      </w:pPr>
+      <w:r>
+        <w:t>mRNA processing meeting (CHSL/GRC)</w:t>
+      </w:r>
+    </w:p>
+    <w:p>
+      <w:pPr>
+        <w:pStyle w:val="Heading1"/>
+        <w:adjustRightInd w:val="0"/>
+        <w:snapToGrid w:val="0"/>
+        <w:spacing w:after="120"/>
+        <w:ind w:left="0"/>
+        <w:rPr>
+          <w:spacing w:val="-2"/>
+        </w:rPr>
+      </w:pPr>
+    </w:p>
+    <w:p>
+      <w:pPr>
+        <w:pStyle w:val="Heading1"/>
+        <w:adjustRightInd w:val="0"/>
+        <w:snapToGrid w:val="0"/>
+        <w:spacing w:after="120"/>
+        <w:ind w:left="0"/>
+        <w:rPr>
+          <w:spacing w:val="-2"/>
+        </w:rPr>
+      </w:pPr>
+    </w:p>
+    <w:p>
+      <w:pPr>
+        <w:pStyle w:val="Heading1"/>
+        <w:adjustRightInd w:val="0"/>
+        <w:snapToGrid w:val="0"/>
+        <w:spacing w:after="120"/>
+        <w:ind w:left="0"/>
+        <w:rPr>
+          <w:spacing w:val="-2"/>
+        </w:rPr>
+      </w:pPr>
+    </w:p>
+    <w:p>
+      <w:pPr>
+        <w:pStyle w:val="Heading1"/>
+        <w:adjustRightInd w:val="0"/>
+        <w:snapToGrid w:val="0"/>
+        <w:spacing w:after="120"/>
+        <w:ind w:left="0"/>
+        <w:rPr>
+          <w:spacing w:val="-2"/>
+        </w:rPr>
+      </w:pPr>
+    </w:p>
+    <w:p>
+      <w:pPr>
+        <w:pStyle w:val="Heading1"/>
+        <w:adjustRightInd w:val="0"/>
+        <w:snapToGrid w:val="0"/>
+        <w:spacing w:after="120"/>
+        <w:ind w:left="0"/>
+        <w:rPr>
+          <w:spacing w:val="-2"/>
+        </w:rPr>
+      </w:pPr>
+    </w:p>
+    <w:p>
+      <w:pPr>
+        <w:pStyle w:val="Heading1"/>
+        <w:adjustRightInd w:val="0"/>
+        <w:snapToGrid w:val="0"/>
+        <w:spacing w:after="120"/>
+        <w:ind w:left="0"/>
+        <w:rPr>
+          <w:spacing w:val="-2"/>
+        </w:rPr>
+      </w:pPr>
+    </w:p>
+    <w:p>
+      <w:pPr>
+        <w:pStyle w:val="Heading1"/>
+        <w:adjustRightInd w:val="0"/>
+        <w:snapToGrid w:val="0"/>
+        <w:spacing w:after="120"/>
+        <w:ind w:left="0"/>
+        <w:rPr>
+          <w:spacing w:val="-2"/>
+        </w:rPr>
+      </w:pPr>
+    </w:p>
+    <w:p>
+      <w:pPr>
+        <w:pStyle w:val="Heading1"/>
+        <w:adjustRightInd w:val="0"/>
+        <w:snapToGrid w:val="0"/>
+        <w:spacing w:after="120"/>
+        <w:ind w:left="0"/>
+        <w:rPr>
+          <w:spacing w:val="-2"/>
+        </w:rPr>
+      </w:pPr>
+    </w:p>
+    <w:p>
+      <w:pPr>
+        <w:pStyle w:val="Heading1"/>
+        <w:adjustRightInd w:val="0"/>
+        <w:snapToGrid w:val="0"/>
+        <w:spacing w:after="120"/>
+        <w:ind w:left="0"/>
+        <w:rPr>
+          <w:spacing w:val="-2"/>
+        </w:rPr>
+      </w:pPr>
+    </w:p>
+    <w:p>
+      <w:pPr>
+        <w:pStyle w:val="Heading1"/>
+        <w:adjustRightInd w:val="0"/>
+        <w:snapToGrid w:val="0"/>
+        <w:spacing w:after="120"/>
+        <w:ind w:left="0"/>
+        <w:rPr>
+          <w:spacing w:val="-2"/>
+        </w:rPr>
+      </w:pPr>
+    </w:p>
+    <w:p>
+      <w:pPr>
+        <w:pStyle w:val="Heading1"/>
+        <w:adjustRightInd w:val="0"/>
+        <w:snapToGrid w:val="0"/>
+        <w:spacing w:after="120"/>
+        <w:ind w:left="0"/>
+        <w:rPr>
+          <w:spacing w:val="-2"/>
+        </w:rPr>
+      </w:pPr>
+    </w:p>
+    <w:p>
+      <w:pPr>
+        <w:pStyle w:val="Heading1"/>
+        <w:adjustRightInd w:val="0"/>
+        <w:snapToGrid w:val="0"/>
+        <w:spacing w:after="120"/>
+        <w:ind w:left="0"/>
+        <w:rPr>
+          <w:spacing w:val="-2"/>
+        </w:rPr>
+      </w:pPr>
+    </w:p>
+    <w:p>
+      <w:pPr>
+        <w:pStyle w:val="Heading1"/>
+        <w:adjustRightInd w:val="0"/>
+        <w:snapToGrid w:val="0"/>
+        <w:spacing w:after="120"/>
+        <w:ind w:left="0"/>
+        <w:rPr>
+          <w:spacing w:val="-2"/>
+        </w:rPr>
+      </w:pPr>
+    </w:p>
+    <w:p>
+      <w:pPr>
+        <w:pStyle w:val="Heading1"/>
+        <w:adjustRightInd w:val="0"/>
+        <w:snapToGrid w:val="0"/>
+        <w:spacing w:after="120"/>
+        <w:ind w:left="0"/>
+        <w:rPr>
+          <w:spacing w:val="-2"/>
+        </w:rPr>
+      </w:pPr>
+    </w:p>
+    <w:p>
+      <w:pPr>
+        <w:pStyle w:val="Heading1"/>
+        <w:adjustRightInd w:val="0"/>
+        <w:snapToGrid w:val="0"/>
+        <w:spacing w:after="120"/>
+        <w:ind w:left="0"/>
+        <w:rPr>
+          <w:spacing w:val="-2"/>
+        </w:rPr>
+      </w:pPr>
+    </w:p>
+    <w:p>
+      <w:pPr>
+        <w:pStyle w:val="Heading1"/>
+        <w:adjustRightInd w:val="0"/>
+        <w:snapToGrid w:val="0"/>
+        <w:spacing w:after="120"/>
+        <w:ind w:left="0"/>
+        <w:rPr>
+          <w:spacing w:val="-4"/>
+        </w:rPr>
       </w:pPr>
       <w:r>
         <w:rPr>
@@ -65,13 +620,7 @@
         <w:t xml:space="preserve"> </w:t>
       </w:r>
       <w:r>
-        <w:t xml:space="preserve">While splicing decisions are driven by </w:t>
-      </w:r>
-      <w:r>
-        <w:t>information</w:t>
-      </w:r>
-      <w:r>
-        <w:t xml:space="preserve"> in the local sequence context, outcomes can be correlated over large distances. A particularly common example of this is </w:t>
+        <w:t xml:space="preserve">While splicing decisions are driven by information in the local sequence context, outcomes can be correlated over large distances. A particularly common example of this is </w:t>
       </w:r>
       <w:r>
         <w:t>mutually exclusive exo</w:t>
@@ -83,19 +632,17 @@
         <w:t xml:space="preserve">. </w:t>
       </w:r>
       <w:r>
-        <w:t>Th</w:t>
-      </w:r>
-      <w:r>
-        <w:t>ese</w:t>
-      </w:r>
-      <w:r>
-        <w:t xml:space="preserve"> occur</w:t>
-      </w:r>
-      <w:r>
-        <w:t xml:space="preserve"> when exons in a cluster are anticorrelated so</w:t>
-      </w:r>
-      <w:r>
-        <w:t xml:space="preserve"> only one is </w:t>
+        <w:t>These</w:t>
+      </w:r>
+      <w:r>
+        <w:t xml:space="preserve"> </w:t>
+      </w:r>
+      <w:r>
+        <w:lastRenderedPageBreak/>
+        <w:t>occur</w:t>
+      </w:r>
+      <w:r>
+        <w:t xml:space="preserve"> when exons in a cluster are anticorrelated so only one is </w:t>
       </w:r>
       <w:r>
         <w:t xml:space="preserve">included in </w:t>
@@ -107,10 +654,7 @@
         <w:t xml:space="preserve"> mature </w:t>
       </w:r>
       <w:r>
-        <w:t>transcript</w:t>
-      </w:r>
-      <w:r>
-        <w:t xml:space="preserve">. Several mechanisms for producing this behavior have been identified, including </w:t>
+        <w:t xml:space="preserve">transcript. Several mechanisms for producing this behavior have been identified, including </w:t>
       </w:r>
       <w:r>
         <w:t xml:space="preserve">spliceosome incompatibility, 5’-splice site/branch point steric </w:t>
@@ -143,10 +687,7 @@
         <w:t xml:space="preserve"> have no known mechanism</w:t>
       </w:r>
       <w:r>
-        <w:t>. While t</w:t>
-      </w:r>
-      <w:r>
-        <w:t>hese long-distance anti-correlations</w:t>
+        <w:t>. While these long-distance anti-correlations</w:t>
       </w:r>
       <w:r>
         <w:t xml:space="preserve"> </w:t>
@@ -176,10 +717,7 @@
         <w:t>measuring multiple exons simultaneously</w:t>
       </w:r>
       <w:r>
-        <w:t xml:space="preserve"> in a single transcript.</w:t>
-      </w:r>
-      <w:r>
-        <w:t xml:space="preserve"> W</w:t>
+        <w:t xml:space="preserve"> in a single transcript. W</w:t>
       </w:r>
       <w:r>
         <w:t>ork on the function of m</w:t>
@@ -203,10 +741,7 @@
         <w:t>ketohexokinas</w:t>
       </w:r>
       <w:r>
-        <w:t>e</w:t>
-      </w:r>
-      <w:r>
-        <w:t xml:space="preserve">, and </w:t>
+        <w:t xml:space="preserve">e, and </w:t>
       </w:r>
       <w:r>
         <w:t>CaV1.2</w:t>
@@ -236,13 +771,7 @@
         <w:t>etohexokinas</w:t>
       </w:r>
       <w:r>
-        <w:t>e</w:t>
-      </w:r>
-      <w:r>
-        <w:t xml:space="preserve"> can be switched between high and low affinity forms to control fructose metabolism, aberrant expression of the high affinity form </w:t>
-      </w:r>
-      <w:r>
-        <w:t>causes</w:t>
+        <w:t>e can be switched between high and low affinity forms to control fructose metabolism, aberrant expression of the high affinity form causes</w:t>
       </w:r>
       <w:r>
         <w:t xml:space="preserve"> pathological cardiac hypertrophy</w:t>
@@ -338,13 +867,7 @@
         <w:t>Massively parallel splicing assays (MPSAs) provide a method for interrogating the mechanisms of alternative splicing but have technical limitations. There are several different types of MPSA, but fundamentally they all rely on introducing a library of</w:t>
       </w:r>
       <w:r>
-        <w:t xml:space="preserve"> </w:t>
-      </w:r>
-      <w:r>
-        <w:t>varian</w:t>
-      </w:r>
-      <w:r>
-        <w:t>t</w:t>
+        <w:t xml:space="preserve"> variant</w:t>
       </w:r>
       <w:r>
         <w:t xml:space="preserve"> </w:t>
@@ -2092,7 +2615,14 @@
           <w:b w:val="0"/>
           <w:bCs w:val="0"/>
         </w:rPr>
-        <w:t>shift from respiration to fermentation that is a driver of cancer. I will use LR-MPSAs to identify motifs that are</w:t>
+        <w:t xml:space="preserve">shift from respiration to fermentation that is a driver of cancer. I </w:t>
+      </w:r>
+      <w:r>
+        <w:rPr>
+          <w:b w:val="0"/>
+          <w:bCs w:val="0"/>
+        </w:rPr>
+        <w:t>will use LR-MPSAs to identify motifs that are</w:t>
       </w:r>
       <w:r>
         <w:rPr>
@@ -2543,7 +3073,7 @@
           <w:b w:val="0"/>
           <w:bCs w:val="0"/>
         </w:rPr>
-        <w:t xml:space="preserve">My background positions me well to execute this proposal, yet this proposal offers a training opportunity that </w:t>
+        <w:t xml:space="preserve">My background positions me well to execute this proposal, yet this proposal offers a training opportunity that will help me found an independent lab. In my doctorate I used massively parallel assays and computational modeling in microbiology, protein engineering, and CRISPR tool development providing me with the foundational skills I will need for this proposal. This proposal will allow me to explore new applications of these skills in a field with opportunities to do fundamental science with applications in human health. While I pursue these scientific goals, I will also be focused on utilizing my position at Cold Spring Harbor lab to gain wider </w:t>
       </w:r>
       <w:r>
         <w:rPr>
@@ -2551,7 +3081,7 @@
           <w:bCs w:val="0"/>
         </w:rPr>
         <w:lastRenderedPageBreak/>
-        <w:t xml:space="preserve">will help me found an independent lab. In my doctorate I used massively parallel assays and computational modeling in microbiology, protein engineering, and CRISPR tool development providing me with the foundational skills I will need for this proposal. This proposal will allow me to explore new applications of these skills in a field with opportunities to do fundamental science with applications in human health. While I pursue these scientific goals, I will also be focused on utilizing my position at Cold Spring Harbor lab to gain wider training and mentorship that will help launch my career as an independent researcher. </w:t>
+        <w:t xml:space="preserve">training and mentorship that will help launch my career as an independent researcher. </w:t>
       </w:r>
       <w:r>
         <w:rPr>
@@ -3276,7 +3806,7 @@
 </file>
 
 <file path=word/comments.xml><?xml version="1.0" encoding="utf-8"?>
-<w:comments xmlns:wpc="http://schemas.microsoft.com/office/word/2010/wordprocessingCanvas" xmlns:cx="http://schemas.microsoft.com/office/drawing/2014/chartex" xmlns:cx1="http://schemas.microsoft.com/office/drawing/2015/9/8/chartex" xmlns:cx2="http://schemas.microsoft.com/office/drawing/2015/10/21/chartex" xmlns:cx3="http://schemas.microsoft.com/office/drawing/2016/5/9/chartex" xmlns:cx4="http://schemas.microsoft.com/office/drawing/2016/5/10/chartex" xmlns:cx5="http://schemas.microsoft.com/office/drawing/2016/5/11/chartex" xmlns:cx6="http://schemas.microsoft.com/office/drawing/2016/5/12/chartex" xmlns:cx7="http://schemas.microsoft.com/office/drawing/2016/5/13/chartex" xmlns:cx8="http://schemas.microsoft.com/office/drawing/2016/5/14/chartex" xmlns:mc="http://schemas.openxmlformats.org/markup-compatibility/2006" xmlns:aink="http://schemas.microsoft.com/office/drawing/2016/ink" xmlns:am3d="http://schemas.microsoft.com/office/drawing/2017/model3d" xmlns:o="urn:schemas-microsoft-com:office:office" xmlns:oel="http://schemas.microsoft.com/office/2019/extlst" xmlns:r="http://schemas.openxmlformats.org/officeDocument/2006/relationships" xmlns:m="http://schemas.openxmlformats.org/officeDocument/2006/math" xmlns:v="urn:schemas-microsoft-com:vml" xmlns:wp14="http://schemas.microsoft.com/office/word/2010/wordprocessingDrawing" xmlns:wp="http://schemas.openxmlformats.org/drawingml/2006/wordprocessingDrawing" xmlns:w10="urn:schemas-microsoft-com:office:word" xmlns:w="http://schemas.openxmlformats.org/wordprocessingml/2006/main" xmlns:w14="http://schemas.microsoft.com/office/word/2010/wordml" xmlns:w15="http://schemas.microsoft.com/office/word/2012/wordml" xmlns:w16cex="http://schemas.microsoft.com/office/word/2018/wordml/cex" xmlns:w16cid="http://schemas.microsoft.com/office/word/2016/wordml/cid" xmlns:w16="http://schemas.microsoft.com/office/word/2018/wordml" xmlns:w16du="http://schemas.microsoft.com/office/word/2023/wordml/word16du" xmlns:w16sdtdh="http://schemas.microsoft.com/office/word/2020/wordml/sdtdatahash" xmlns:w16se="http://schemas.microsoft.com/office/word/2015/wordml/symex" xmlns:wpg="http://schemas.microsoft.com/office/word/2010/wordprocessingGroup" xmlns:wpi="http://schemas.microsoft.com/office/word/2010/wordprocessingInk" xmlns:wne="http://schemas.microsoft.com/office/word/2006/wordml" xmlns:wps="http://schemas.microsoft.com/office/word/2010/wordprocessingShape" mc:Ignorable="w14 w15 w16se w16cid w16 w16cex w16sdtdh wp14">
+<w:comments xmlns:wpc="http://schemas.microsoft.com/office/word/2010/wordprocessingCanvas" xmlns:cx="http://schemas.microsoft.com/office/drawing/2014/chartex" xmlns:cx1="http://schemas.microsoft.com/office/drawing/2015/9/8/chartex" xmlns:cx2="http://schemas.microsoft.com/office/drawing/2015/10/21/chartex" xmlns:cx3="http://schemas.microsoft.com/office/drawing/2016/5/9/chartex" xmlns:cx4="http://schemas.microsoft.com/office/drawing/2016/5/10/chartex" xmlns:cx5="http://schemas.microsoft.com/office/drawing/2016/5/11/chartex" xmlns:cx6="http://schemas.microsoft.com/office/drawing/2016/5/12/chartex" xmlns:cx7="http://schemas.microsoft.com/office/drawing/2016/5/13/chartex" xmlns:cx8="http://schemas.microsoft.com/office/drawing/2016/5/14/chartex" xmlns:mc="http://schemas.openxmlformats.org/markup-compatibility/2006" xmlns:aink="http://schemas.microsoft.com/office/drawing/2016/ink" xmlns:am3d="http://schemas.microsoft.com/office/drawing/2017/model3d" xmlns:o="urn:schemas-microsoft-com:office:office" xmlns:oel="http://schemas.microsoft.com/office/2019/extlst" xmlns:r="http://schemas.openxmlformats.org/officeDocument/2006/relationships" xmlns:m="http://schemas.openxmlformats.org/officeDocument/2006/math" xmlns:v="urn:schemas-microsoft-com:vml" xmlns:wp14="http://schemas.microsoft.com/office/word/2010/wordprocessingDrawing" xmlns:wp="http://schemas.openxmlformats.org/drawingml/2006/wordprocessingDrawing" xmlns:w10="urn:schemas-microsoft-com:office:word" xmlns:w="http://schemas.openxmlformats.org/wordprocessingml/2006/main" xmlns:w14="http://schemas.microsoft.com/office/word/2010/wordml" xmlns:w15="http://schemas.microsoft.com/office/word/2012/wordml" xmlns:w16cex="http://schemas.microsoft.com/office/word/2018/wordml/cex" xmlns:w16cid="http://schemas.microsoft.com/office/word/2016/wordml/cid" xmlns:w16="http://schemas.microsoft.com/office/word/2018/wordml" xmlns:w16sdtdh="http://schemas.microsoft.com/office/word/2020/wordml/sdtdatahash" xmlns:w16se="http://schemas.microsoft.com/office/word/2015/wordml/symex" xmlns:wpg="http://schemas.microsoft.com/office/word/2010/wordprocessingGroup" xmlns:wpi="http://schemas.microsoft.com/office/word/2010/wordprocessingInk" xmlns:wne="http://schemas.microsoft.com/office/word/2006/wordml" xmlns:wps="http://schemas.microsoft.com/office/word/2010/wordprocessingShape" mc:Ignorable="w14 w15 w16se w16cid w16 w16cex w16sdtdh wp14">
   <w:comment w:id="0" w:author="John Desmarais" w:date="2023-03-29T18:44:00Z" w:initials="JD">
     <w:p>
       <w:pPr>
@@ -3297,26 +3827,115 @@
 </file>
 
 <file path=word/commentsExtended.xml><?xml version="1.0" encoding="utf-8"?>
-<w15:commentsEx xmlns:wpc="http://schemas.microsoft.com/office/word/2010/wordprocessingCanvas" xmlns:cx="http://schemas.microsoft.com/office/drawing/2014/chartex" xmlns:cx1="http://schemas.microsoft.com/office/drawing/2015/9/8/chartex" xmlns:cx2="http://schemas.microsoft.com/office/drawing/2015/10/21/chartex" xmlns:cx3="http://schemas.microsoft.com/office/drawing/2016/5/9/chartex" xmlns:cx4="http://schemas.microsoft.com/office/drawing/2016/5/10/chartex" xmlns:cx5="http://schemas.microsoft.com/office/drawing/2016/5/11/chartex" xmlns:cx6="http://schemas.microsoft.com/office/drawing/2016/5/12/chartex" xmlns:cx7="http://schemas.microsoft.com/office/drawing/2016/5/13/chartex" xmlns:cx8="http://schemas.microsoft.com/office/drawing/2016/5/14/chartex" xmlns:mc="http://schemas.openxmlformats.org/markup-compatibility/2006" xmlns:aink="http://schemas.microsoft.com/office/drawing/2016/ink" xmlns:am3d="http://schemas.microsoft.com/office/drawing/2017/model3d" xmlns:o="urn:schemas-microsoft-com:office:office" xmlns:oel="http://schemas.microsoft.com/office/2019/extlst" xmlns:r="http://schemas.openxmlformats.org/officeDocument/2006/relationships" xmlns:m="http://schemas.openxmlformats.org/officeDocument/2006/math" xmlns:v="urn:schemas-microsoft-com:vml" xmlns:wp14="http://schemas.microsoft.com/office/word/2010/wordprocessingDrawing" xmlns:wp="http://schemas.openxmlformats.org/drawingml/2006/wordprocessingDrawing" xmlns:w10="urn:schemas-microsoft-com:office:word" xmlns:w="http://schemas.openxmlformats.org/wordprocessingml/2006/main" xmlns:w14="http://schemas.microsoft.com/office/word/2010/wordml" xmlns:w15="http://schemas.microsoft.com/office/word/2012/wordml" xmlns:w16cex="http://schemas.microsoft.com/office/word/2018/wordml/cex" xmlns:w16cid="http://schemas.microsoft.com/office/word/2016/wordml/cid" xmlns:w16="http://schemas.microsoft.com/office/word/2018/wordml" xmlns:w16du="http://schemas.microsoft.com/office/word/2023/wordml/word16du" xmlns:w16sdtdh="http://schemas.microsoft.com/office/word/2020/wordml/sdtdatahash" xmlns:w16se="http://schemas.microsoft.com/office/word/2015/wordml/symex" xmlns:wpg="http://schemas.microsoft.com/office/word/2010/wordprocessingGroup" xmlns:wpi="http://schemas.microsoft.com/office/word/2010/wordprocessingInk" xmlns:wne="http://schemas.microsoft.com/office/word/2006/wordml" xmlns:wps="http://schemas.microsoft.com/office/word/2010/wordprocessingShape" mc:Ignorable="w14 w15 w16se w16cid w16 w16cex w16sdtdh wp14">
+<w15:commentsEx xmlns:wpc="http://schemas.microsoft.com/office/word/2010/wordprocessingCanvas" xmlns:cx="http://schemas.microsoft.com/office/drawing/2014/chartex" xmlns:cx1="http://schemas.microsoft.com/office/drawing/2015/9/8/chartex" xmlns:cx2="http://schemas.microsoft.com/office/drawing/2015/10/21/chartex" xmlns:cx3="http://schemas.microsoft.com/office/drawing/2016/5/9/chartex" xmlns:cx4="http://schemas.microsoft.com/office/drawing/2016/5/10/chartex" xmlns:cx5="http://schemas.microsoft.com/office/drawing/2016/5/11/chartex" xmlns:cx6="http://schemas.microsoft.com/office/drawing/2016/5/12/chartex" xmlns:cx7="http://schemas.microsoft.com/office/drawing/2016/5/13/chartex" xmlns:cx8="http://schemas.microsoft.com/office/drawing/2016/5/14/chartex" xmlns:mc="http://schemas.openxmlformats.org/markup-compatibility/2006" xmlns:aink="http://schemas.microsoft.com/office/drawing/2016/ink" xmlns:am3d="http://schemas.microsoft.com/office/drawing/2017/model3d" xmlns:o="urn:schemas-microsoft-com:office:office" xmlns:oel="http://schemas.microsoft.com/office/2019/extlst" xmlns:r="http://schemas.openxmlformats.org/officeDocument/2006/relationships" xmlns:m="http://schemas.openxmlformats.org/officeDocument/2006/math" xmlns:v="urn:schemas-microsoft-com:vml" xmlns:wp14="http://schemas.microsoft.com/office/word/2010/wordprocessingDrawing" xmlns:wp="http://schemas.openxmlformats.org/drawingml/2006/wordprocessingDrawing" xmlns:w10="urn:schemas-microsoft-com:office:word" xmlns:w="http://schemas.openxmlformats.org/wordprocessingml/2006/main" xmlns:w14="http://schemas.microsoft.com/office/word/2010/wordml" xmlns:w15="http://schemas.microsoft.com/office/word/2012/wordml" xmlns:w16cex="http://schemas.microsoft.com/office/word/2018/wordml/cex" xmlns:w16cid="http://schemas.microsoft.com/office/word/2016/wordml/cid" xmlns:w16="http://schemas.microsoft.com/office/word/2018/wordml" xmlns:w16sdtdh="http://schemas.microsoft.com/office/word/2020/wordml/sdtdatahash" xmlns:w16se="http://schemas.microsoft.com/office/word/2015/wordml/symex" xmlns:wpg="http://schemas.microsoft.com/office/word/2010/wordprocessingGroup" xmlns:wpi="http://schemas.microsoft.com/office/word/2010/wordprocessingInk" xmlns:wne="http://schemas.microsoft.com/office/word/2006/wordml" xmlns:wps="http://schemas.microsoft.com/office/word/2010/wordprocessingShape" mc:Ignorable="w14 w15 w16se w16cid w16 w16cex w16sdtdh wp14">
   <w15:commentEx w15:paraId="695A6D39" w15:done="0"/>
 </w15:commentsEx>
 </file>
 
 <file path=word/commentsExtensible.xml><?xml version="1.0" encoding="utf-8"?>
-<w16cex:commentsExtensible xmlns:wpc="http://schemas.microsoft.com/office/word/2010/wordprocessingCanvas" xmlns:cx="http://schemas.microsoft.com/office/drawing/2014/chartex" xmlns:cx1="http://schemas.microsoft.com/office/drawing/2015/9/8/chartex" xmlns:cx2="http://schemas.microsoft.com/office/drawing/2015/10/21/chartex" xmlns:cx3="http://schemas.microsoft.com/office/drawing/2016/5/9/chartex" xmlns:cx4="http://schemas.microsoft.com/office/drawing/2016/5/10/chartex" xmlns:cx5="http://schemas.microsoft.com/office/drawing/2016/5/11/chartex" xmlns:cx6="http://schemas.microsoft.com/office/drawing/2016/5/12/chartex" xmlns:cx7="http://schemas.microsoft.com/office/drawing/2016/5/13/chartex" xmlns:cx8="http://schemas.microsoft.com/office/drawing/2016/5/14/chartex" xmlns:mc="http://schemas.openxmlformats.org/markup-compatibility/2006" xmlns:aink="http://schemas.microsoft.com/office/drawing/2016/ink" xmlns:am3d="http://schemas.microsoft.com/office/drawing/2017/model3d" xmlns:o="urn:schemas-microsoft-com:office:office" xmlns:oel="http://schemas.microsoft.com/office/2019/extlst" xmlns:r="http://schemas.openxmlformats.org/officeDocument/2006/relationships" xmlns:m="http://schemas.openxmlformats.org/officeDocument/2006/math" xmlns:v="urn:schemas-microsoft-com:vml" xmlns:wp14="http://schemas.microsoft.com/office/word/2010/wordprocessingDrawing" xmlns:wp="http://schemas.openxmlformats.org/drawingml/2006/wordprocessingDrawing" xmlns:w10="urn:schemas-microsoft-com:office:word" xmlns:w="http://schemas.openxmlformats.org/wordprocessingml/2006/main" xmlns:w14="http://schemas.microsoft.com/office/word/2010/wordml" xmlns:w15="http://schemas.microsoft.com/office/word/2012/wordml" xmlns:w16cex="http://schemas.microsoft.com/office/word/2018/wordml/cex" xmlns:w16cid="http://schemas.microsoft.com/office/word/2016/wordml/cid" xmlns:w16="http://schemas.microsoft.com/office/word/2018/wordml" xmlns:w16du="http://schemas.microsoft.com/office/word/2023/wordml/word16du" xmlns:w16sdtdh="http://schemas.microsoft.com/office/word/2020/wordml/sdtdatahash" xmlns:w16se="http://schemas.microsoft.com/office/word/2015/wordml/symex" xmlns:wpg="http://schemas.microsoft.com/office/word/2010/wordprocessingGroup" xmlns:wpi="http://schemas.microsoft.com/office/word/2010/wordprocessingInk" xmlns:wne="http://schemas.microsoft.com/office/word/2006/wordml" xmlns:wps="http://schemas.microsoft.com/office/word/2010/wordprocessingShape" mc:Ignorable="w14 w15 w16se w16cid w16 w16cex w16sdtdh wp14">
+<w16cex:commentsExtensible xmlns:wpc="http://schemas.microsoft.com/office/word/2010/wordprocessingCanvas" xmlns:cx="http://schemas.microsoft.com/office/drawing/2014/chartex" xmlns:cx1="http://schemas.microsoft.com/office/drawing/2015/9/8/chartex" xmlns:cx2="http://schemas.microsoft.com/office/drawing/2015/10/21/chartex" xmlns:cx3="http://schemas.microsoft.com/office/drawing/2016/5/9/chartex" xmlns:cx4="http://schemas.microsoft.com/office/drawing/2016/5/10/chartex" xmlns:cx5="http://schemas.microsoft.com/office/drawing/2016/5/11/chartex" xmlns:cx6="http://schemas.microsoft.com/office/drawing/2016/5/12/chartex" xmlns:cx7="http://schemas.microsoft.com/office/drawing/2016/5/13/chartex" xmlns:cx8="http://schemas.microsoft.com/office/drawing/2016/5/14/chartex" xmlns:mc="http://schemas.openxmlformats.org/markup-compatibility/2006" xmlns:aink="http://schemas.microsoft.com/office/drawing/2016/ink" xmlns:am3d="http://schemas.microsoft.com/office/drawing/2017/model3d" xmlns:o="urn:schemas-microsoft-com:office:office" xmlns:oel="http://schemas.microsoft.com/office/2019/extlst" xmlns:r="http://schemas.openxmlformats.org/officeDocument/2006/relationships" xmlns:m="http://schemas.openxmlformats.org/officeDocument/2006/math" xmlns:v="urn:schemas-microsoft-com:vml" xmlns:wp14="http://schemas.microsoft.com/office/word/2010/wordprocessingDrawing" xmlns:wp="http://schemas.openxmlformats.org/drawingml/2006/wordprocessingDrawing" xmlns:w10="urn:schemas-microsoft-com:office:word" xmlns:w="http://schemas.openxmlformats.org/wordprocessingml/2006/main" xmlns:w14="http://schemas.microsoft.com/office/word/2010/wordml" xmlns:w15="http://schemas.microsoft.com/office/word/2012/wordml" xmlns:w16cex="http://schemas.microsoft.com/office/word/2018/wordml/cex" xmlns:w16cid="http://schemas.microsoft.com/office/word/2016/wordml/cid" xmlns:w16="http://schemas.microsoft.com/office/word/2018/wordml" xmlns:w16sdtdh="http://schemas.microsoft.com/office/word/2020/wordml/sdtdatahash" xmlns:w16se="http://schemas.microsoft.com/office/word/2015/wordml/symex" xmlns:wpg="http://schemas.microsoft.com/office/word/2010/wordprocessingGroup" xmlns:wpi="http://schemas.microsoft.com/office/word/2010/wordprocessingInk" xmlns:wne="http://schemas.microsoft.com/office/word/2006/wordml" xmlns:wps="http://schemas.microsoft.com/office/word/2010/wordprocessingShape" mc:Ignorable="w14 w15 w16se w16cid w16 w16cex w16sdtdh wp14">
   <w16cex:commentExtensible w16cex:durableId="27CF0575" w16cex:dateUtc="2023-03-29T22:44:00Z"/>
 </w16cex:commentsExtensible>
 </file>
 
 <file path=word/commentsIds.xml><?xml version="1.0" encoding="utf-8"?>
-<w16cid:commentsIds xmlns:wpc="http://schemas.microsoft.com/office/word/2010/wordprocessingCanvas" xmlns:cx="http://schemas.microsoft.com/office/drawing/2014/chartex" xmlns:cx1="http://schemas.microsoft.com/office/drawing/2015/9/8/chartex" xmlns:cx2="http://schemas.microsoft.com/office/drawing/2015/10/21/chartex" xmlns:cx3="http://schemas.microsoft.com/office/drawing/2016/5/9/chartex" xmlns:cx4="http://schemas.microsoft.com/office/drawing/2016/5/10/chartex" xmlns:cx5="http://schemas.microsoft.com/office/drawing/2016/5/11/chartex" xmlns:cx6="http://schemas.microsoft.com/office/drawing/2016/5/12/chartex" xmlns:cx7="http://schemas.microsoft.com/office/drawing/2016/5/13/chartex" xmlns:cx8="http://schemas.microsoft.com/office/drawing/2016/5/14/chartex" xmlns:mc="http://schemas.openxmlformats.org/markup-compatibility/2006" xmlns:aink="http://schemas.microsoft.com/office/drawing/2016/ink" xmlns:am3d="http://schemas.microsoft.com/office/drawing/2017/model3d" xmlns:o="urn:schemas-microsoft-com:office:office" xmlns:oel="http://schemas.microsoft.com/office/2019/extlst" xmlns:r="http://schemas.openxmlformats.org/officeDocument/2006/relationships" xmlns:m="http://schemas.openxmlformats.org/officeDocument/2006/math" xmlns:v="urn:schemas-microsoft-com:vml" xmlns:wp14="http://schemas.microsoft.com/office/word/2010/wordprocessingDrawing" xmlns:wp="http://schemas.openxmlformats.org/drawingml/2006/wordprocessingDrawing" xmlns:w10="urn:schemas-microsoft-com:office:word" xmlns:w="http://schemas.openxmlformats.org/wordprocessingml/2006/main" xmlns:w14="http://schemas.microsoft.com/office/word/2010/wordml" xmlns:w15="http://schemas.microsoft.com/office/word/2012/wordml" xmlns:w16cex="http://schemas.microsoft.com/office/word/2018/wordml/cex" xmlns:w16cid="http://schemas.microsoft.com/office/word/2016/wordml/cid" xmlns:w16="http://schemas.microsoft.com/office/word/2018/wordml" xmlns:w16du="http://schemas.microsoft.com/office/word/2023/wordml/word16du" xmlns:w16sdtdh="http://schemas.microsoft.com/office/word/2020/wordml/sdtdatahash" xmlns:w16se="http://schemas.microsoft.com/office/word/2015/wordml/symex" xmlns:wpg="http://schemas.microsoft.com/office/word/2010/wordprocessingGroup" xmlns:wpi="http://schemas.microsoft.com/office/word/2010/wordprocessingInk" xmlns:wne="http://schemas.microsoft.com/office/word/2006/wordml" xmlns:wps="http://schemas.microsoft.com/office/word/2010/wordprocessingShape" mc:Ignorable="w14 w15 w16se w16cid w16 w16cex w16sdtdh wp14">
+<w16cid:commentsIds xmlns:wpc="http://schemas.microsoft.com/office/word/2010/wordprocessingCanvas" xmlns:cx="http://schemas.microsoft.com/office/drawing/2014/chartex" xmlns:cx1="http://schemas.microsoft.com/office/drawing/2015/9/8/chartex" xmlns:cx2="http://schemas.microsoft.com/office/drawing/2015/10/21/chartex" xmlns:cx3="http://schemas.microsoft.com/office/drawing/2016/5/9/chartex" xmlns:cx4="http://schemas.microsoft.com/office/drawing/2016/5/10/chartex" xmlns:cx5="http://schemas.microsoft.com/office/drawing/2016/5/11/chartex" xmlns:cx6="http://schemas.microsoft.com/office/drawing/2016/5/12/chartex" xmlns:cx7="http://schemas.microsoft.com/office/drawing/2016/5/13/chartex" xmlns:cx8="http://schemas.microsoft.com/office/drawing/2016/5/14/chartex" xmlns:mc="http://schemas.openxmlformats.org/markup-compatibility/2006" xmlns:aink="http://schemas.microsoft.com/office/drawing/2016/ink" xmlns:am3d="http://schemas.microsoft.com/office/drawing/2017/model3d" xmlns:o="urn:schemas-microsoft-com:office:office" xmlns:oel="http://schemas.microsoft.com/office/2019/extlst" xmlns:r="http://schemas.openxmlformats.org/officeDocument/2006/relationships" xmlns:m="http://schemas.openxmlformats.org/officeDocument/2006/math" xmlns:v="urn:schemas-microsoft-com:vml" xmlns:wp14="http://schemas.microsoft.com/office/word/2010/wordprocessingDrawing" xmlns:wp="http://schemas.openxmlformats.org/drawingml/2006/wordprocessingDrawing" xmlns:w10="urn:schemas-microsoft-com:office:word" xmlns:w="http://schemas.openxmlformats.org/wordprocessingml/2006/main" xmlns:w14="http://schemas.microsoft.com/office/word/2010/wordml" xmlns:w15="http://schemas.microsoft.com/office/word/2012/wordml" xmlns:w16cex="http://schemas.microsoft.com/office/word/2018/wordml/cex" xmlns:w16cid="http://schemas.microsoft.com/office/word/2016/wordml/cid" xmlns:w16="http://schemas.microsoft.com/office/word/2018/wordml" xmlns:w16sdtdh="http://schemas.microsoft.com/office/word/2020/wordml/sdtdatahash" xmlns:w16se="http://schemas.microsoft.com/office/word/2015/wordml/symex" xmlns:wpg="http://schemas.microsoft.com/office/word/2010/wordprocessingGroup" xmlns:wpi="http://schemas.microsoft.com/office/word/2010/wordprocessingInk" xmlns:wne="http://schemas.microsoft.com/office/word/2006/wordml" xmlns:wps="http://schemas.microsoft.com/office/word/2010/wordprocessingShape" mc:Ignorable="w14 w15 w16se w16cid w16 w16cex w16sdtdh wp14">
   <w16cid:commentId w16cid:paraId="695A6D39" w16cid:durableId="27CF0575"/>
 </w16cid:commentsIds>
 </file>
 
 <file path=word/numbering.xml><?xml version="1.0" encoding="utf-8"?>
-<w:numbering xmlns:wpc="http://schemas.microsoft.com/office/word/2010/wordprocessingCanvas" xmlns:cx="http://schemas.microsoft.com/office/drawing/2014/chartex" xmlns:cx1="http://schemas.microsoft.com/office/drawing/2015/9/8/chartex" xmlns:cx2="http://schemas.microsoft.com/office/drawing/2015/10/21/chartex" xmlns:cx3="http://schemas.microsoft.com/office/drawing/2016/5/9/chartex" xmlns:cx4="http://schemas.microsoft.com/office/drawing/2016/5/10/chartex" xmlns:cx5="http://schemas.microsoft.com/office/drawing/2016/5/11/chartex" xmlns:cx6="http://schemas.microsoft.com/office/drawing/2016/5/12/chartex" xmlns:cx7="http://schemas.microsoft.com/office/drawing/2016/5/13/chartex" xmlns:cx8="http://schemas.microsoft.com/office/drawing/2016/5/14/chartex" xmlns:mc="http://schemas.openxmlformats.org/markup-compatibility/2006" xmlns:aink="http://schemas.microsoft.com/office/drawing/2016/ink" xmlns:am3d="http://schemas.microsoft.com/office/drawing/2017/model3d" xmlns:o="urn:schemas-microsoft-com:office:office" xmlns:oel="http://schemas.microsoft.com/office/2019/extlst" xmlns:r="http://schemas.openxmlformats.org/officeDocument/2006/relationships" xmlns:m="http://schemas.openxmlformats.org/officeDocument/2006/math" xmlns:v="urn:schemas-microsoft-com:vml" xmlns:wp14="http://schemas.microsoft.com/office/word/2010/wordprocessingDrawing" xmlns:wp="http://schemas.openxmlformats.org/drawingml/2006/wordprocessingDrawing" xmlns:w10="urn:schemas-microsoft-com:office:word" xmlns:w="http://schemas.openxmlformats.org/wordprocessingml/2006/main" xmlns:w14="http://schemas.microsoft.com/office/word/2010/wordml" xmlns:w15="http://schemas.microsoft.com/office/word/2012/wordml" xmlns:w16cex="http://schemas.microsoft.com/office/word/2018/wordml/cex" xmlns:w16cid="http://schemas.microsoft.com/office/word/2016/wordml/cid" xmlns:w16="http://schemas.microsoft.com/office/word/2018/wordml" xmlns:w16du="http://schemas.microsoft.com/office/word/2023/wordml/word16du" xmlns:w16sdtdh="http://schemas.microsoft.com/office/word/2020/wordml/sdtdatahash" xmlns:w16se="http://schemas.microsoft.com/office/word/2015/wordml/symex" xmlns:wpg="http://schemas.microsoft.com/office/word/2010/wordprocessingGroup" xmlns:wpi="http://schemas.microsoft.com/office/word/2010/wordprocessingInk" xmlns:wne="http://schemas.microsoft.com/office/word/2006/wordml" xmlns:wps="http://schemas.microsoft.com/office/word/2010/wordprocessingShape" mc:Ignorable="w14 w15 w16se w16cid w16 w16cex w16sdtdh wp14">
+<w:numbering xmlns:wpc="http://schemas.microsoft.com/office/word/2010/wordprocessingCanvas" xmlns:cx="http://schemas.microsoft.com/office/drawing/2014/chartex" xmlns:cx1="http://schemas.microsoft.com/office/drawing/2015/9/8/chartex" xmlns:cx2="http://schemas.microsoft.com/office/drawing/2015/10/21/chartex" xmlns:cx3="http://schemas.microsoft.com/office/drawing/2016/5/9/chartex" xmlns:cx4="http://schemas.microsoft.com/office/drawing/2016/5/10/chartex" xmlns:cx5="http://schemas.microsoft.com/office/drawing/2016/5/11/chartex" xmlns:cx6="http://schemas.microsoft.com/office/drawing/2016/5/12/chartex" xmlns:cx7="http://schemas.microsoft.com/office/drawing/2016/5/13/chartex" xmlns:cx8="http://schemas.microsoft.com/office/drawing/2016/5/14/chartex" xmlns:mc="http://schemas.openxmlformats.org/markup-compatibility/2006" xmlns:aink="http://schemas.microsoft.com/office/drawing/2016/ink" xmlns:am3d="http://schemas.microsoft.com/office/drawing/2017/model3d" xmlns:o="urn:schemas-microsoft-com:office:office" xmlns:oel="http://schemas.microsoft.com/office/2019/extlst" xmlns:r="http://schemas.openxmlformats.org/officeDocument/2006/relationships" xmlns:m="http://schemas.openxmlformats.org/officeDocument/2006/math" xmlns:v="urn:schemas-microsoft-com:vml" xmlns:wp14="http://schemas.microsoft.com/office/word/2010/wordprocessingDrawing" xmlns:wp="http://schemas.openxmlformats.org/drawingml/2006/wordprocessingDrawing" xmlns:w10="urn:schemas-microsoft-com:office:word" xmlns:w="http://schemas.openxmlformats.org/wordprocessingml/2006/main" xmlns:w14="http://schemas.microsoft.com/office/word/2010/wordml" xmlns:w15="http://schemas.microsoft.com/office/word/2012/wordml" xmlns:w16cex="http://schemas.microsoft.com/office/word/2018/wordml/cex" xmlns:w16cid="http://schemas.microsoft.com/office/word/2016/wordml/cid" xmlns:w16="http://schemas.microsoft.com/office/word/2018/wordml" xmlns:w16sdtdh="http://schemas.microsoft.com/office/word/2020/wordml/sdtdatahash" xmlns:w16se="http://schemas.microsoft.com/office/word/2015/wordml/symex" xmlns:wpg="http://schemas.microsoft.com/office/word/2010/wordprocessingGroup" xmlns:wpi="http://schemas.microsoft.com/office/word/2010/wordprocessingInk" xmlns:wne="http://schemas.microsoft.com/office/word/2006/wordml" xmlns:wps="http://schemas.microsoft.com/office/word/2010/wordprocessingShape" mc:Ignorable="w14 w15 w16se w16cid w16 w16cex w16sdtdh wp14">
   <w:abstractNum w:abstractNumId="0" w15:restartNumberingAfterBreak="0">
+    <w:nsid w:val="422246A3"/>
+    <w:multiLevelType w:val="hybridMultilevel"/>
+    <w:tmpl w:val="82708534"/>
+    <w:lvl w:ilvl="0" w:tplc="0409000F">
+      <w:start w:val="1"/>
+      <w:numFmt w:val="decimal"/>
+      <w:lvlText w:val="%1."/>
+      <w:lvlJc w:val="left"/>
+      <w:pPr>
+        <w:ind w:left="720" w:hanging="360"/>
+      </w:pPr>
+      <w:rPr>
+        <w:rFonts w:hint="default"/>
+      </w:rPr>
+    </w:lvl>
+    <w:lvl w:ilvl="1" w:tplc="04090019">
+      <w:start w:val="1"/>
+      <w:numFmt w:val="lowerLetter"/>
+      <w:lvlText w:val="%2."/>
+      <w:lvlJc w:val="left"/>
+      <w:pPr>
+        <w:ind w:left="1440" w:hanging="360"/>
+      </w:pPr>
+    </w:lvl>
+    <w:lvl w:ilvl="2" w:tplc="0409001B">
+      <w:start w:val="1"/>
+      <w:numFmt w:val="lowerRoman"/>
+      <w:lvlText w:val="%3."/>
+      <w:lvlJc w:val="right"/>
+      <w:pPr>
+        <w:ind w:left="2160" w:hanging="180"/>
+      </w:pPr>
+    </w:lvl>
+    <w:lvl w:ilvl="3" w:tplc="0409000F">
+      <w:start w:val="1"/>
+      <w:numFmt w:val="decimal"/>
+      <w:lvlText w:val="%4."/>
+      <w:lvlJc w:val="left"/>
+      <w:pPr>
+        <w:ind w:left="2880" w:hanging="360"/>
+      </w:pPr>
+    </w:lvl>
+    <w:lvl w:ilvl="4" w:tplc="04090019">
+      <w:start w:val="1"/>
+      <w:numFmt w:val="lowerLetter"/>
+      <w:lvlText w:val="%5."/>
+      <w:lvlJc w:val="left"/>
+      <w:pPr>
+        <w:ind w:left="3600" w:hanging="360"/>
+      </w:pPr>
+    </w:lvl>
+    <w:lvl w:ilvl="5" w:tplc="0409001B" w:tentative="1">
+      <w:start w:val="1"/>
+      <w:numFmt w:val="lowerRoman"/>
+      <w:lvlText w:val="%6."/>
+      <w:lvlJc w:val="right"/>
+      <w:pPr>
+        <w:ind w:left="4320" w:hanging="180"/>
+      </w:pPr>
+    </w:lvl>
+    <w:lvl w:ilvl="6" w:tplc="0409000F" w:tentative="1">
+      <w:start w:val="1"/>
+      <w:numFmt w:val="decimal"/>
+      <w:lvlText w:val="%7."/>
+      <w:lvlJc w:val="left"/>
+      <w:pPr>
+        <w:ind w:left="5040" w:hanging="360"/>
+      </w:pPr>
+    </w:lvl>
+    <w:lvl w:ilvl="7" w:tplc="04090019" w:tentative="1">
+      <w:start w:val="1"/>
+      <w:numFmt w:val="lowerLetter"/>
+      <w:lvlText w:val="%8."/>
+      <w:lvlJc w:val="left"/>
+      <w:pPr>
+        <w:ind w:left="5760" w:hanging="360"/>
+      </w:pPr>
+    </w:lvl>
+    <w:lvl w:ilvl="8" w:tplc="0409001B" w:tentative="1">
+      <w:start w:val="1"/>
+      <w:numFmt w:val="lowerRoman"/>
+      <w:lvlText w:val="%9."/>
+      <w:lvlJc w:val="right"/>
+      <w:pPr>
+        <w:ind w:left="6480" w:hanging="180"/>
+      </w:pPr>
+    </w:lvl>
+  </w:abstractNum>
+  <w:abstractNum w:abstractNumId="1" w15:restartNumberingAfterBreak="0">
     <w:nsid w:val="4DE62D41"/>
     <w:multiLevelType w:val="hybridMultilevel"/>
     <w:tmpl w:val="4886C80C"/>
@@ -3429,14 +4048,109 @@
       </w:rPr>
     </w:lvl>
   </w:abstractNum>
+  <w:abstractNum w:abstractNumId="2" w15:restartNumberingAfterBreak="0">
+    <w:nsid w:val="535229D0"/>
+    <w:multiLevelType w:val="hybridMultilevel"/>
+    <w:tmpl w:val="DF02028C"/>
+    <w:lvl w:ilvl="0" w:tplc="0409000F">
+      <w:start w:val="1"/>
+      <w:numFmt w:val="decimal"/>
+      <w:lvlText w:val="%1."/>
+      <w:lvlJc w:val="left"/>
+      <w:pPr>
+        <w:ind w:left="720" w:hanging="360"/>
+      </w:pPr>
+      <w:rPr>
+        <w:rFonts w:hint="default"/>
+      </w:rPr>
+    </w:lvl>
+    <w:lvl w:ilvl="1" w:tplc="04090019" w:tentative="1">
+      <w:start w:val="1"/>
+      <w:numFmt w:val="lowerLetter"/>
+      <w:lvlText w:val="%2."/>
+      <w:lvlJc w:val="left"/>
+      <w:pPr>
+        <w:ind w:left="1440" w:hanging="360"/>
+      </w:pPr>
+    </w:lvl>
+    <w:lvl w:ilvl="2" w:tplc="0409001B" w:tentative="1">
+      <w:start w:val="1"/>
+      <w:numFmt w:val="lowerRoman"/>
+      <w:lvlText w:val="%3."/>
+      <w:lvlJc w:val="right"/>
+      <w:pPr>
+        <w:ind w:left="2160" w:hanging="180"/>
+      </w:pPr>
+    </w:lvl>
+    <w:lvl w:ilvl="3" w:tplc="0409000F" w:tentative="1">
+      <w:start w:val="1"/>
+      <w:numFmt w:val="decimal"/>
+      <w:lvlText w:val="%4."/>
+      <w:lvlJc w:val="left"/>
+      <w:pPr>
+        <w:ind w:left="2880" w:hanging="360"/>
+      </w:pPr>
+    </w:lvl>
+    <w:lvl w:ilvl="4" w:tplc="04090019" w:tentative="1">
+      <w:start w:val="1"/>
+      <w:numFmt w:val="lowerLetter"/>
+      <w:lvlText w:val="%5."/>
+      <w:lvlJc w:val="left"/>
+      <w:pPr>
+        <w:ind w:left="3600" w:hanging="360"/>
+      </w:pPr>
+    </w:lvl>
+    <w:lvl w:ilvl="5" w:tplc="0409001B" w:tentative="1">
+      <w:start w:val="1"/>
+      <w:numFmt w:val="lowerRoman"/>
+      <w:lvlText w:val="%6."/>
+      <w:lvlJc w:val="right"/>
+      <w:pPr>
+        <w:ind w:left="4320" w:hanging="180"/>
+      </w:pPr>
+    </w:lvl>
+    <w:lvl w:ilvl="6" w:tplc="0409000F" w:tentative="1">
+      <w:start w:val="1"/>
+      <w:numFmt w:val="decimal"/>
+      <w:lvlText w:val="%7."/>
+      <w:lvlJc w:val="left"/>
+      <w:pPr>
+        <w:ind w:left="5040" w:hanging="360"/>
+      </w:pPr>
+    </w:lvl>
+    <w:lvl w:ilvl="7" w:tplc="04090019" w:tentative="1">
+      <w:start w:val="1"/>
+      <w:numFmt w:val="lowerLetter"/>
+      <w:lvlText w:val="%8."/>
+      <w:lvlJc w:val="left"/>
+      <w:pPr>
+        <w:ind w:left="5760" w:hanging="360"/>
+      </w:pPr>
+    </w:lvl>
+    <w:lvl w:ilvl="8" w:tplc="0409001B" w:tentative="1">
+      <w:start w:val="1"/>
+      <w:numFmt w:val="lowerRoman"/>
+      <w:lvlText w:val="%9."/>
+      <w:lvlJc w:val="right"/>
+      <w:pPr>
+        <w:ind w:left="6480" w:hanging="180"/>
+      </w:pPr>
+    </w:lvl>
+  </w:abstractNum>
   <w:num w:numId="1" w16cid:durableId="95635871">
+    <w:abstractNumId w:val="1"/>
+  </w:num>
+  <w:num w:numId="2" w16cid:durableId="612514301">
+    <w:abstractNumId w:val="2"/>
+  </w:num>
+  <w:num w:numId="3" w16cid:durableId="988245777">
     <w:abstractNumId w:val="0"/>
   </w:num>
 </w:numbering>
 </file>
 
 <file path=word/people.xml><?xml version="1.0" encoding="utf-8"?>
-<w15:people xmlns:wpc="http://schemas.microsoft.com/office/word/2010/wordprocessingCanvas" xmlns:cx="http://schemas.microsoft.com/office/drawing/2014/chartex" xmlns:cx1="http://schemas.microsoft.com/office/drawing/2015/9/8/chartex" xmlns:cx2="http://schemas.microsoft.com/office/drawing/2015/10/21/chartex" xmlns:cx3="http://schemas.microsoft.com/office/drawing/2016/5/9/chartex" xmlns:cx4="http://schemas.microsoft.com/office/drawing/2016/5/10/chartex" xmlns:cx5="http://schemas.microsoft.com/office/drawing/2016/5/11/chartex" xmlns:cx6="http://schemas.microsoft.com/office/drawing/2016/5/12/chartex" xmlns:cx7="http://schemas.microsoft.com/office/drawing/2016/5/13/chartex" xmlns:cx8="http://schemas.microsoft.com/office/drawing/2016/5/14/chartex" xmlns:mc="http://schemas.openxmlformats.org/markup-compatibility/2006" xmlns:aink="http://schemas.microsoft.com/office/drawing/2016/ink" xmlns:am3d="http://schemas.microsoft.com/office/drawing/2017/model3d" xmlns:o="urn:schemas-microsoft-com:office:office" xmlns:oel="http://schemas.microsoft.com/office/2019/extlst" xmlns:r="http://schemas.openxmlformats.org/officeDocument/2006/relationships" xmlns:m="http://schemas.openxmlformats.org/officeDocument/2006/math" xmlns:v="urn:schemas-microsoft-com:vml" xmlns:wp14="http://schemas.microsoft.com/office/word/2010/wordprocessingDrawing" xmlns:wp="http://schemas.openxmlformats.org/drawingml/2006/wordprocessingDrawing" xmlns:w10="urn:schemas-microsoft-com:office:word" xmlns:w="http://schemas.openxmlformats.org/wordprocessingml/2006/main" xmlns:w14="http://schemas.microsoft.com/office/word/2010/wordml" xmlns:w15="http://schemas.microsoft.com/office/word/2012/wordml" xmlns:w16cex="http://schemas.microsoft.com/office/word/2018/wordml/cex" xmlns:w16cid="http://schemas.microsoft.com/office/word/2016/wordml/cid" xmlns:w16="http://schemas.microsoft.com/office/word/2018/wordml" xmlns:w16du="http://schemas.microsoft.com/office/word/2023/wordml/word16du" xmlns:w16sdtdh="http://schemas.microsoft.com/office/word/2020/wordml/sdtdatahash" xmlns:w16se="http://schemas.microsoft.com/office/word/2015/wordml/symex" xmlns:wpg="http://schemas.microsoft.com/office/word/2010/wordprocessingGroup" xmlns:wpi="http://schemas.microsoft.com/office/word/2010/wordprocessingInk" xmlns:wne="http://schemas.microsoft.com/office/word/2006/wordml" xmlns:wps="http://schemas.microsoft.com/office/word/2010/wordprocessingShape" mc:Ignorable="w14 w15 w16se w16cid w16 w16cex w16sdtdh wp14">
+<w15:people xmlns:wpc="http://schemas.microsoft.com/office/word/2010/wordprocessingCanvas" xmlns:cx="http://schemas.microsoft.com/office/drawing/2014/chartex" xmlns:cx1="http://schemas.microsoft.com/office/drawing/2015/9/8/chartex" xmlns:cx2="http://schemas.microsoft.com/office/drawing/2015/10/21/chartex" xmlns:cx3="http://schemas.microsoft.com/office/drawing/2016/5/9/chartex" xmlns:cx4="http://schemas.microsoft.com/office/drawing/2016/5/10/chartex" xmlns:cx5="http://schemas.microsoft.com/office/drawing/2016/5/11/chartex" xmlns:cx6="http://schemas.microsoft.com/office/drawing/2016/5/12/chartex" xmlns:cx7="http://schemas.microsoft.com/office/drawing/2016/5/13/chartex" xmlns:cx8="http://schemas.microsoft.com/office/drawing/2016/5/14/chartex" xmlns:mc="http://schemas.openxmlformats.org/markup-compatibility/2006" xmlns:aink="http://schemas.microsoft.com/office/drawing/2016/ink" xmlns:am3d="http://schemas.microsoft.com/office/drawing/2017/model3d" xmlns:o="urn:schemas-microsoft-com:office:office" xmlns:oel="http://schemas.microsoft.com/office/2019/extlst" xmlns:r="http://schemas.openxmlformats.org/officeDocument/2006/relationships" xmlns:m="http://schemas.openxmlformats.org/officeDocument/2006/math" xmlns:v="urn:schemas-microsoft-com:vml" xmlns:wp14="http://schemas.microsoft.com/office/word/2010/wordprocessingDrawing" xmlns:wp="http://schemas.openxmlformats.org/drawingml/2006/wordprocessingDrawing" xmlns:w10="urn:schemas-microsoft-com:office:word" xmlns:w="http://schemas.openxmlformats.org/wordprocessingml/2006/main" xmlns:w14="http://schemas.microsoft.com/office/word/2010/wordml" xmlns:w15="http://schemas.microsoft.com/office/word/2012/wordml" xmlns:w16cex="http://schemas.microsoft.com/office/word/2018/wordml/cex" xmlns:w16cid="http://schemas.microsoft.com/office/word/2016/wordml/cid" xmlns:w16="http://schemas.microsoft.com/office/word/2018/wordml" xmlns:w16sdtdh="http://schemas.microsoft.com/office/word/2020/wordml/sdtdatahash" xmlns:w16se="http://schemas.microsoft.com/office/word/2015/wordml/symex" xmlns:wpg="http://schemas.microsoft.com/office/word/2010/wordprocessingGroup" xmlns:wpi="http://schemas.microsoft.com/office/word/2010/wordprocessingInk" xmlns:wne="http://schemas.microsoft.com/office/word/2006/wordml" xmlns:wps="http://schemas.microsoft.com/office/word/2010/wordprocessingShape" mc:Ignorable="w14 w15 w16se w16cid w16 w16cex w16sdtdh wp14">
   <w15:person w15:author="John Desmarais">
     <w15:presenceInfo w15:providerId="AD" w15:userId="S::jdesmarais@BERKELEY.EDU::3c5803b3-77bb-4631-bcc8-3683e5805137"/>
   </w15:person>

</xml_diff>

<commit_message>
adding intro to specific aims draft
</commit_message>
<xml_diff>
--- a/2023_08_08_sub_F32/F32_specific_aims.docx
+++ b/2023_08_08_sub_F32/F32_specific_aims.docx
@@ -445,9 +445,346 @@
         <w:spacing w:after="120"/>
         <w:ind w:left="0"/>
         <w:rPr>
-          <w:spacing w:val="-2"/>
-        </w:rPr>
-      </w:pPr>
+          <w:b w:val="0"/>
+          <w:bCs w:val="0"/>
+          <w:spacing w:val="-2"/>
+        </w:rPr>
+      </w:pPr>
+      <w:r>
+        <w:rPr>
+          <w:b w:val="0"/>
+          <w:bCs w:val="0"/>
+        </w:rPr>
+        <w:t>Alternative splicing is an important factor in gene regulation; however, its regulation is still incompletely understood.</w:t>
+      </w:r>
+      <w:r>
+        <w:rPr>
+          <w:b w:val="0"/>
+          <w:bCs w:val="0"/>
+        </w:rPr>
+        <w:t xml:space="preserve"> </w:t>
+      </w:r>
+      <w:r>
+        <w:rPr>
+          <w:b w:val="0"/>
+          <w:bCs w:val="0"/>
+        </w:rPr>
+        <w:t>Mutations that change splicing patterns cause diverse genetic diseases.</w:t>
+      </w:r>
+      <w:r>
+        <w:rPr>
+          <w:b w:val="0"/>
+          <w:bCs w:val="0"/>
+        </w:rPr>
+        <w:fldChar w:fldCharType="begin" w:fldLock="1"/>
+      </w:r>
+      <w:r>
+        <w:rPr>
+          <w:b w:val="0"/>
+          <w:bCs w:val="0"/>
+        </w:rPr>
+        <w:instrText>ADDIN paperpile_citation &lt;clusterId&gt;I257V517K897P528&lt;/clusterId&gt;&lt;metadata&gt;&lt;citation&gt;&lt;id&gt;563e478c-567d-4480-9ebf-40d7162cf7e0&lt;/id&gt;&lt;/citation&gt;&lt;/metadata&gt;&lt;data&gt;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&lt;/data&gt; \* MERGEFORMAT</w:instrText>
+      </w:r>
+      <w:r>
+        <w:rPr>
+          <w:b w:val="0"/>
+          <w:bCs w:val="0"/>
+        </w:rPr>
+        <w:fldChar w:fldCharType="separate"/>
+      </w:r>
+      <w:r>
+        <w:rPr>
+          <w:b w:val="0"/>
+          <w:bCs w:val="0"/>
+          <w:noProof/>
+          <w:vertAlign w:val="superscript"/>
+        </w:rPr>
+        <w:t>1</w:t>
+      </w:r>
+      <w:r>
+        <w:rPr>
+          <w:b w:val="0"/>
+          <w:bCs w:val="0"/>
+        </w:rPr>
+        <w:fldChar w:fldCharType="end"/>
+      </w:r>
+      <w:r>
+        <w:rPr>
+          <w:b w:val="0"/>
+          <w:bCs w:val="0"/>
+        </w:rPr>
+        <w:t xml:space="preserve"> Current models of splicing regulation are informed by large scale splicing datasets</w:t>
+      </w:r>
+      <w:r>
+        <w:rPr>
+          <w:b w:val="0"/>
+          <w:bCs w:val="0"/>
+        </w:rPr>
+        <w:t>.</w:t>
+      </w:r>
+      <w:r>
+        <w:rPr>
+          <w:b w:val="0"/>
+          <w:bCs w:val="0"/>
+        </w:rPr>
+        <w:fldChar w:fldCharType="begin" w:fldLock="1"/>
+      </w:r>
+      <w:r>
+        <w:rPr>
+          <w:b w:val="0"/>
+          <w:bCs w:val="0"/>
+        </w:rPr>
+        <w:instrText>ADDIN paperpile_citation &lt;clusterId&gt;L638Z985O376T199&lt;/clusterId&gt;&lt;metadata&gt;&lt;citation&gt;&lt;id&gt;6975c3a2-1690-42ff-8d5b-eb3d4f601e11&lt;/id&gt;&lt;/citation&gt;&lt;citation&gt;&lt;id&gt;d3853ce0-b972-4c07-a511-1aab2691f565&lt;/id&gt;&lt;/citation&gt;&lt;citation&gt;&lt;id&gt;12cc1e7c-5aa5-4ee8-8789-f6e4502bbfb8&lt;/id&gt;&lt;/citation&gt;&lt;/metadata&gt;&lt;data&gt;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&lt;/data&gt; \* MERGEFORMAT</w:instrText>
+      </w:r>
+      <w:r>
+        <w:rPr>
+          <w:b w:val="0"/>
+          <w:bCs w:val="0"/>
+        </w:rPr>
+        <w:fldChar w:fldCharType="separate"/>
+      </w:r>
+      <w:r>
+        <w:rPr>
+          <w:b w:val="0"/>
+          <w:bCs w:val="0"/>
+          <w:noProof/>
+          <w:vertAlign w:val="superscript"/>
+        </w:rPr>
+        <w:t>2–4</w:t>
+      </w:r>
+      <w:r>
+        <w:rPr>
+          <w:b w:val="0"/>
+          <w:bCs w:val="0"/>
+        </w:rPr>
+        <w:fldChar w:fldCharType="end"/>
+      </w:r>
+      <w:r>
+        <w:rPr>
+          <w:b w:val="0"/>
+          <w:bCs w:val="0"/>
+        </w:rPr>
+        <w:t xml:space="preserve"> These datasets include transcript isoform reference annotations</w:t>
+      </w:r>
+      <w:r>
+        <w:rPr>
+          <w:b w:val="0"/>
+          <w:bCs w:val="0"/>
+        </w:rPr>
+        <w:t xml:space="preserve"> like those found in GENCODE</w:t>
+      </w:r>
+      <w:r>
+        <w:rPr>
+          <w:b w:val="0"/>
+          <w:bCs w:val="0"/>
+        </w:rPr>
+        <w:t>,</w:t>
+      </w:r>
+      <w:r>
+        <w:rPr>
+          <w:b w:val="0"/>
+          <w:bCs w:val="0"/>
+        </w:rPr>
+        <w:fldChar w:fldCharType="begin" w:fldLock="1"/>
+      </w:r>
+      <w:r>
+        <w:rPr>
+          <w:b w:val="0"/>
+          <w:bCs w:val="0"/>
+        </w:rPr>
+        <w:instrText>ADDIN paperpile_citation &lt;clusterId&gt;V339J686F176C771&lt;/clusterId&gt;&lt;metadata&gt;&lt;citation&gt;&lt;id&gt;a22dfae8-5148-4cce-b9be-8cfc12717ef9&lt;/id&gt;&lt;/citation&gt;&lt;/metadata&gt;&lt;data&gt;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&lt;/data&gt; \* MERGEFORMAT</w:instrText>
+      </w:r>
+      <w:r>
+        <w:rPr>
+          <w:b w:val="0"/>
+          <w:bCs w:val="0"/>
+        </w:rPr>
+        <w:fldChar w:fldCharType="separate"/>
+      </w:r>
+      <w:r>
+        <w:rPr>
+          <w:b w:val="0"/>
+          <w:bCs w:val="0"/>
+          <w:noProof/>
+          <w:vertAlign w:val="superscript"/>
+        </w:rPr>
+        <w:t>5</w:t>
+      </w:r>
+      <w:r>
+        <w:rPr>
+          <w:b w:val="0"/>
+          <w:bCs w:val="0"/>
+        </w:rPr>
+        <w:fldChar w:fldCharType="end"/>
+      </w:r>
+      <w:r>
+        <w:rPr>
+          <w:b w:val="0"/>
+          <w:bCs w:val="0"/>
+        </w:rPr>
+        <w:t xml:space="preserve"> RNA-seq </w:t>
+      </w:r>
+      <w:r>
+        <w:rPr>
+          <w:b w:val="0"/>
+          <w:bCs w:val="0"/>
+        </w:rPr>
+        <w:t xml:space="preserve">reads covering splicing junctions in different contexts like those found in </w:t>
+      </w:r>
+      <w:proofErr w:type="spellStart"/>
+      <w:r>
+        <w:rPr>
+          <w:b w:val="0"/>
+          <w:bCs w:val="0"/>
+        </w:rPr>
+        <w:t>GTEx</w:t>
+      </w:r>
+      <w:proofErr w:type="spellEnd"/>
+      <w:r>
+        <w:rPr>
+          <w:b w:val="0"/>
+          <w:bCs w:val="0"/>
+        </w:rPr>
+        <w:t xml:space="preserve"> and ENCODE,</w:t>
+      </w:r>
+      <w:r>
+        <w:rPr>
+          <w:b w:val="0"/>
+          <w:bCs w:val="0"/>
+        </w:rPr>
+        <w:fldChar w:fldCharType="begin" w:fldLock="1"/>
+      </w:r>
+      <w:r>
+        <w:rPr>
+          <w:b w:val="0"/>
+          <w:bCs w:val="0"/>
+        </w:rPr>
+        <w:instrText>ADDIN paperpile_citation &lt;clusterId&gt;Y789M167I427F241&lt;/clusterId&gt;&lt;metadata&gt;&lt;citation&gt;&lt;id&gt;00fe9b64-52ba-4d1d-b2aa-32724ec79340&lt;/id&gt;&lt;/citation&gt;&lt;citation&gt;&lt;id&gt;98b1c841-b592-4cb8-b97e-a077f36d4409&lt;/id&gt;&lt;/citation&gt;&lt;/metadata&gt;&lt;data&gt;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&lt;/data&gt; \* MERGEFORMAT</w:instrText>
+      </w:r>
+      <w:r>
+        <w:rPr>
+          <w:b w:val="0"/>
+          <w:bCs w:val="0"/>
+        </w:rPr>
+        <w:fldChar w:fldCharType="separate"/>
+      </w:r>
+      <w:r>
+        <w:rPr>
+          <w:b w:val="0"/>
+          <w:bCs w:val="0"/>
+          <w:noProof/>
+          <w:vertAlign w:val="superscript"/>
+        </w:rPr>
+        <w:t>6,7</w:t>
+      </w:r>
+      <w:r>
+        <w:rPr>
+          <w:b w:val="0"/>
+          <w:bCs w:val="0"/>
+        </w:rPr>
+        <w:fldChar w:fldCharType="end"/>
+      </w:r>
+      <w:r>
+        <w:rPr>
+          <w:b w:val="0"/>
+          <w:bCs w:val="0"/>
+        </w:rPr>
+        <w:t xml:space="preserve"> and </w:t>
+      </w:r>
+      <w:r>
+        <w:rPr>
+          <w:b w:val="0"/>
+          <w:bCs w:val="0"/>
+        </w:rPr>
+        <w:t>m</w:t>
+      </w:r>
+      <w:r>
+        <w:rPr>
+          <w:b w:val="0"/>
+          <w:bCs w:val="0"/>
+        </w:rPr>
+        <w:t>assively parallel splicing assays (MPSAs)</w:t>
+      </w:r>
+      <w:r>
+        <w:rPr>
+          <w:b w:val="0"/>
+          <w:bCs w:val="0"/>
+        </w:rPr>
+        <w:t xml:space="preserve"> which collect information on splicing outcomes for particular variants.</w:t>
+      </w:r>
+      <w:r>
+        <w:rPr>
+          <w:b w:val="0"/>
+          <w:bCs w:val="0"/>
+        </w:rPr>
+        <w:fldChar w:fldCharType="begin" w:fldLock="1"/>
+      </w:r>
+      <w:r>
+        <w:rPr>
+          <w:b w:val="0"/>
+          <w:bCs w:val="0"/>
+        </w:rPr>
+        <w:instrText>ADDIN paperpile_citation &lt;clusterId&gt;E946L393H784E417&lt;/clusterId&gt;&lt;metadata&gt;&lt;citation&gt;&lt;id&gt;027f95c0-26bd-405e-b690-68d807757396&lt;/id&gt;&lt;/citation&gt;&lt;citation&gt;&lt;id&gt;fa59fb90-5b24-4fc3-96d3-28085803b10e&lt;/id&gt;&lt;/citation&gt;&lt;citation&gt;&lt;id&gt;12cc1e7c-5aa5-4ee8-8789-f6e4502bbfb8&lt;/id&gt;&lt;/citation&gt;&lt;citation&gt;&lt;id&gt;9bb56372-1a32-414d-8ea3-522655ebe789&lt;/id&gt;&lt;/citation&gt;&lt;citation&gt;&lt;id&gt;fc2b09be-8b62-4913-8fa5-979ed38460b1&lt;/id&gt;&lt;/citation&gt;&lt;citation&gt;&lt;id&gt;84743e36-8164-4982-8cee-e190172096c3&lt;/id&gt;&lt;/citation&gt;&lt;citation&gt;&lt;id&gt;e64c1975-0545-4693-bd2f-0f786d2d5050&lt;/id&gt;&lt;/citation&gt;&lt;citation&gt;&lt;id&gt;b19ed74d-4d9a-49c4-af55-cff1db2ebb1d&lt;/id&gt;&lt;/citation&gt;&lt;/metadata&gt;&lt;data&gt;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&lt;/data&gt; \* MERGEFORMAT</w:instrText>
+      </w:r>
+      <w:r>
+        <w:rPr>
+          <w:b w:val="0"/>
+          <w:bCs w:val="0"/>
+        </w:rPr>
+        <w:fldChar w:fldCharType="separate"/>
+      </w:r>
+      <w:r>
+        <w:rPr>
+          <w:b w:val="0"/>
+          <w:bCs w:val="0"/>
+          <w:noProof/>
+          <w:vertAlign w:val="superscript"/>
+        </w:rPr>
+        <w:t>4,8–14</w:t>
+      </w:r>
+      <w:r>
+        <w:rPr>
+          <w:b w:val="0"/>
+          <w:bCs w:val="0"/>
+        </w:rPr>
+        <w:fldChar w:fldCharType="end"/>
+      </w:r>
+      <w:r>
+        <w:rPr>
+          <w:b w:val="0"/>
+          <w:bCs w:val="0"/>
+        </w:rPr>
+        <w:t xml:space="preserve"> However, current practice does not efficiently utilize </w:t>
+      </w:r>
+      <w:r>
+        <w:rPr>
+          <w:b w:val="0"/>
+          <w:bCs w:val="0"/>
+        </w:rPr>
+        <w:t>this</w:t>
+      </w:r>
+      <w:r>
+        <w:rPr>
+          <w:b w:val="0"/>
+          <w:bCs w:val="0"/>
+        </w:rPr>
+        <w:t xml:space="preserve"> data to train splicing models because </w:t>
+      </w:r>
+      <w:r>
+        <w:rPr>
+          <w:b w:val="0"/>
+          <w:bCs w:val="0"/>
+        </w:rPr>
+        <w:t>models are not directly trained in a cross-dataset fashion and therefore information learned from one dataset cannot inform learning on another. Further, new data collection is not targeted to maximally improve model performance. These factors combine to limit our ability to predict splicing outcomes</w:t>
+      </w:r>
+      <w:r>
+        <w:rPr>
+          <w:b w:val="0"/>
+          <w:bCs w:val="0"/>
+          <w:spacing w:val="-2"/>
+        </w:rPr>
+        <w:t xml:space="preserve">. </w:t>
+      </w:r>
     </w:p>
     <w:p>
       <w:pPr>
@@ -457,9 +794,41 @@
         <w:spacing w:after="120"/>
         <w:ind w:left="0"/>
         <w:rPr>
-          <w:spacing w:val="-2"/>
-        </w:rPr>
-      </w:pPr>
+          <w:b w:val="0"/>
+          <w:bCs w:val="0"/>
+          <w:spacing w:val="-2"/>
+        </w:rPr>
+      </w:pPr>
+      <w:r>
+        <w:rPr>
+          <w:b w:val="0"/>
+          <w:bCs w:val="0"/>
+        </w:rPr>
+        <w:t>I</w:t>
+      </w:r>
+      <w:r>
+        <w:rPr>
+          <w:b w:val="0"/>
+          <w:bCs w:val="0"/>
+        </w:rPr>
+        <w:t xml:space="preserve"> propose to develop methods for improving splicing models by </w:t>
+      </w:r>
+      <w:r>
+        <w:rPr>
+          <w:b w:val="0"/>
+          <w:bCs w:val="0"/>
+          <w:spacing w:val="-2"/>
+        </w:rPr>
+        <w:t>training them across multiple types of datasets and to design experiments to maximally improve model performance. I will use these methods both in the context of improving current state-of-the-art splicing models and for training new</w:t>
+      </w:r>
+      <w:r>
+        <w:rPr>
+          <w:b w:val="0"/>
+          <w:bCs w:val="0"/>
+          <w:spacing w:val="-2"/>
+        </w:rPr>
+        <w:t xml:space="preserve"> model architectures. I will accomplish these goals in 3 complementary aims. </w:t>
+      </w:r>
     </w:p>
     <w:p>
       <w:pPr>
@@ -4112,6 +4481,832 @@
       </w:r>
       <w:r>
         <w:t>understanding deep biological questions in RNA processing.</w:t>
+      </w:r>
+    </w:p>
+    <w:p>
+      <w:pPr>
+        <w:pStyle w:val="BodyText"/>
+        <w:adjustRightInd w:val="0"/>
+        <w:snapToGrid w:val="0"/>
+        <w:spacing w:before="0" w:after="120"/>
+        <w:ind w:left="0"/>
+      </w:pPr>
+    </w:p>
+    <w:p>
+      <w:pPr>
+        <w:pStyle w:val="BodyText"/>
+        <w:tabs>
+          <w:tab w:val="left" w:pos="440"/>
+        </w:tabs>
+        <w:adjustRightInd w:val="0"/>
+        <w:snapToGrid w:val="0"/>
+        <w:spacing w:before="0" w:line="480" w:lineRule="auto"/>
+        <w:ind w:left="440" w:hanging="440"/>
+        <w:rPr>
+          <w:noProof/>
+        </w:rPr>
+      </w:pPr>
+      <w:r>
+        <w:fldChar w:fldCharType="begin" w:fldLock="1"/>
+      </w:r>
+      <w:r>
+        <w:instrText>ADDIN paperpile_bibliography &lt;pp-bibliography&gt;&lt;first-reference-indices&gt;&lt;formatting&gt;1&lt;/formatting&gt;&lt;space-after&gt;1&lt;/space-after&gt;&lt;/first-reference-indices&gt;&lt;/pp-bibliography&gt; \* MERGEFORMAT</w:instrText>
+      </w:r>
+      <w:r>
+        <w:fldChar w:fldCharType="separate"/>
+      </w:r>
+      <w:r>
+        <w:rPr>
+          <w:noProof/>
+        </w:rPr>
+        <w:t>1.</w:t>
+      </w:r>
+      <w:r>
+        <w:rPr>
+          <w:noProof/>
+        </w:rPr>
+        <w:tab/>
+        <w:t xml:space="preserve">Scotti, M. M. &amp; Swanson, M. S. RNA mis-splicing in disease. </w:t>
+      </w:r>
+      <w:r>
+        <w:rPr>
+          <w:i/>
+          <w:noProof/>
+        </w:rPr>
+        <w:t>Nat. Rev. Genet.</w:t>
+      </w:r>
+      <w:r>
+        <w:rPr>
+          <w:noProof/>
+        </w:rPr>
+        <w:t xml:space="preserve"> </w:t>
+      </w:r>
+      <w:r>
+        <w:rPr>
+          <w:b/>
+          <w:noProof/>
+        </w:rPr>
+        <w:t>17</w:t>
+      </w:r>
+      <w:r>
+        <w:rPr>
+          <w:noProof/>
+        </w:rPr>
+        <w:t>, 19–32 (2015).</w:t>
+      </w:r>
+    </w:p>
+    <w:p>
+      <w:pPr>
+        <w:pStyle w:val="BodyText"/>
+        <w:tabs>
+          <w:tab w:val="left" w:pos="440"/>
+        </w:tabs>
+        <w:adjustRightInd w:val="0"/>
+        <w:snapToGrid w:val="0"/>
+        <w:spacing w:before="0" w:line="480" w:lineRule="auto"/>
+        <w:ind w:left="440" w:hanging="440"/>
+        <w:rPr>
+          <w:noProof/>
+        </w:rPr>
+      </w:pPr>
+      <w:r>
+        <w:rPr>
+          <w:noProof/>
+        </w:rPr>
+        <w:t>2.</w:t>
+      </w:r>
+      <w:r>
+        <w:rPr>
+          <w:noProof/>
+        </w:rPr>
+        <w:tab/>
+        <w:t xml:space="preserve">Jaganathan, K. </w:t>
+      </w:r>
+      <w:r>
+        <w:rPr>
+          <w:i/>
+          <w:noProof/>
+        </w:rPr>
+        <w:t>et al.</w:t>
+      </w:r>
+      <w:r>
+        <w:rPr>
+          <w:noProof/>
+        </w:rPr>
+        <w:t xml:space="preserve"> Predicting Splicing from Primary Sequence with Deep Learning. </w:t>
+      </w:r>
+      <w:r>
+        <w:rPr>
+          <w:i/>
+          <w:noProof/>
+        </w:rPr>
+        <w:t>Cell</w:t>
+      </w:r>
+      <w:r>
+        <w:rPr>
+          <w:noProof/>
+        </w:rPr>
+        <w:t xml:space="preserve"> </w:t>
+      </w:r>
+      <w:r>
+        <w:rPr>
+          <w:b/>
+          <w:noProof/>
+        </w:rPr>
+        <w:t>176</w:t>
+      </w:r>
+      <w:r>
+        <w:rPr>
+          <w:noProof/>
+        </w:rPr>
+        <w:t>, 535-548.e24 (2019).</w:t>
+      </w:r>
+    </w:p>
+    <w:p>
+      <w:pPr>
+        <w:pStyle w:val="BodyText"/>
+        <w:tabs>
+          <w:tab w:val="left" w:pos="440"/>
+        </w:tabs>
+        <w:adjustRightInd w:val="0"/>
+        <w:snapToGrid w:val="0"/>
+        <w:spacing w:before="0" w:line="480" w:lineRule="auto"/>
+        <w:ind w:left="440" w:hanging="440"/>
+        <w:rPr>
+          <w:noProof/>
+        </w:rPr>
+      </w:pPr>
+      <w:r>
+        <w:rPr>
+          <w:noProof/>
+        </w:rPr>
+        <w:t>3.</w:t>
+      </w:r>
+      <w:r>
+        <w:rPr>
+          <w:noProof/>
+        </w:rPr>
+        <w:tab/>
+        <w:t xml:space="preserve">Zeng, T. &amp; Li, Y. I. Predicting RNA splicing from DNA sequence using Pangolin. </w:t>
+      </w:r>
+      <w:r>
+        <w:rPr>
+          <w:i/>
+          <w:noProof/>
+        </w:rPr>
+        <w:t>Genome Biol.</w:t>
+      </w:r>
+      <w:r>
+        <w:rPr>
+          <w:noProof/>
+        </w:rPr>
+        <w:t xml:space="preserve"> </w:t>
+      </w:r>
+      <w:r>
+        <w:rPr>
+          <w:b/>
+          <w:noProof/>
+        </w:rPr>
+        <w:t>23</w:t>
+      </w:r>
+      <w:r>
+        <w:rPr>
+          <w:noProof/>
+        </w:rPr>
+        <w:t>, 103 (2022).</w:t>
+      </w:r>
+    </w:p>
+    <w:p>
+      <w:pPr>
+        <w:pStyle w:val="BodyText"/>
+        <w:tabs>
+          <w:tab w:val="left" w:pos="440"/>
+        </w:tabs>
+        <w:adjustRightInd w:val="0"/>
+        <w:snapToGrid w:val="0"/>
+        <w:spacing w:before="0" w:line="480" w:lineRule="auto"/>
+        <w:ind w:left="440" w:hanging="440"/>
+        <w:rPr>
+          <w:noProof/>
+        </w:rPr>
+      </w:pPr>
+      <w:r>
+        <w:rPr>
+          <w:noProof/>
+        </w:rPr>
+        <w:t>4.</w:t>
+      </w:r>
+      <w:r>
+        <w:rPr>
+          <w:noProof/>
+        </w:rPr>
+        <w:tab/>
+        <w:t xml:space="preserve">Liao, S. E., Sudarshan, M. &amp; Regev, O. Machine learning for discovery: deciphering RNA splicing logic. </w:t>
+      </w:r>
+      <w:r>
+        <w:rPr>
+          <w:i/>
+          <w:noProof/>
+        </w:rPr>
+        <w:t>bioRxiv</w:t>
+      </w:r>
+      <w:r>
+        <w:rPr>
+          <w:noProof/>
+        </w:rPr>
+        <w:t xml:space="preserve"> 2022.10.01.510472 (2022) doi:10.1101/2022.10.01.510472.</w:t>
+      </w:r>
+    </w:p>
+    <w:p>
+      <w:pPr>
+        <w:pStyle w:val="BodyText"/>
+        <w:tabs>
+          <w:tab w:val="left" w:pos="440"/>
+        </w:tabs>
+        <w:adjustRightInd w:val="0"/>
+        <w:snapToGrid w:val="0"/>
+        <w:spacing w:before="0" w:line="480" w:lineRule="auto"/>
+        <w:ind w:left="440" w:hanging="440"/>
+        <w:rPr>
+          <w:noProof/>
+        </w:rPr>
+      </w:pPr>
+      <w:r>
+        <w:rPr>
+          <w:noProof/>
+        </w:rPr>
+        <w:t>5.</w:t>
+      </w:r>
+      <w:r>
+        <w:rPr>
+          <w:noProof/>
+        </w:rPr>
+        <w:tab/>
+        <w:t xml:space="preserve">Frankish, A. </w:t>
+      </w:r>
+      <w:r>
+        <w:rPr>
+          <w:i/>
+          <w:noProof/>
+        </w:rPr>
+        <w:t>et al.</w:t>
+      </w:r>
+      <w:r>
+        <w:rPr>
+          <w:noProof/>
+        </w:rPr>
+        <w:t xml:space="preserve"> GENCODE: reference annotation for the human and mouse genomes in 2023. </w:t>
+      </w:r>
+      <w:r>
+        <w:rPr>
+          <w:i/>
+          <w:noProof/>
+        </w:rPr>
+        <w:t>Nucleic Acids Res.</w:t>
+      </w:r>
+      <w:r>
+        <w:rPr>
+          <w:noProof/>
+        </w:rPr>
+        <w:t xml:space="preserve"> </w:t>
+      </w:r>
+      <w:r>
+        <w:rPr>
+          <w:b/>
+          <w:noProof/>
+        </w:rPr>
+        <w:t>51</w:t>
+      </w:r>
+      <w:r>
+        <w:rPr>
+          <w:noProof/>
+        </w:rPr>
+        <w:t>, D942–D949 (2023).</w:t>
+      </w:r>
+    </w:p>
+    <w:p>
+      <w:pPr>
+        <w:pStyle w:val="BodyText"/>
+        <w:tabs>
+          <w:tab w:val="left" w:pos="440"/>
+        </w:tabs>
+        <w:adjustRightInd w:val="0"/>
+        <w:snapToGrid w:val="0"/>
+        <w:spacing w:before="0" w:line="480" w:lineRule="auto"/>
+        <w:ind w:left="440" w:hanging="440"/>
+        <w:rPr>
+          <w:noProof/>
+        </w:rPr>
+      </w:pPr>
+      <w:r>
+        <w:rPr>
+          <w:noProof/>
+        </w:rPr>
+        <w:t>6.</w:t>
+      </w:r>
+      <w:r>
+        <w:rPr>
+          <w:noProof/>
+        </w:rPr>
+        <w:tab/>
+        <w:t xml:space="preserve">GTEx Consortium. The GTEx Consortium atlas of genetic regulatory effects across human tissues. </w:t>
+      </w:r>
+      <w:r>
+        <w:rPr>
+          <w:i/>
+          <w:noProof/>
+        </w:rPr>
+        <w:t>Science</w:t>
+      </w:r>
+      <w:r>
+        <w:rPr>
+          <w:noProof/>
+        </w:rPr>
+        <w:t xml:space="preserve"> </w:t>
+      </w:r>
+      <w:r>
+        <w:rPr>
+          <w:b/>
+          <w:noProof/>
+        </w:rPr>
+        <w:t>369</w:t>
+      </w:r>
+      <w:r>
+        <w:rPr>
+          <w:noProof/>
+        </w:rPr>
+        <w:t>, 1318–1330 (2020).</w:t>
+      </w:r>
+    </w:p>
+    <w:p>
+      <w:pPr>
+        <w:pStyle w:val="BodyText"/>
+        <w:tabs>
+          <w:tab w:val="left" w:pos="440"/>
+        </w:tabs>
+        <w:adjustRightInd w:val="0"/>
+        <w:snapToGrid w:val="0"/>
+        <w:spacing w:before="0" w:line="480" w:lineRule="auto"/>
+        <w:ind w:left="440" w:hanging="440"/>
+        <w:rPr>
+          <w:noProof/>
+        </w:rPr>
+      </w:pPr>
+      <w:r>
+        <w:rPr>
+          <w:noProof/>
+        </w:rPr>
+        <w:t>7.</w:t>
+      </w:r>
+      <w:r>
+        <w:rPr>
+          <w:noProof/>
+        </w:rPr>
+        <w:tab/>
+        <w:t xml:space="preserve">ENCODE Project Consortium </w:t>
+      </w:r>
+      <w:r>
+        <w:rPr>
+          <w:i/>
+          <w:noProof/>
+        </w:rPr>
+        <w:t>et al.</w:t>
+      </w:r>
+      <w:r>
+        <w:rPr>
+          <w:noProof/>
+        </w:rPr>
+        <w:t xml:space="preserve"> Expanded encyclopaedias of DNA elements in the human and mouse genomes. </w:t>
+      </w:r>
+      <w:r>
+        <w:rPr>
+          <w:i/>
+          <w:noProof/>
+        </w:rPr>
+        <w:t>Nature</w:t>
+      </w:r>
+      <w:r>
+        <w:rPr>
+          <w:noProof/>
+        </w:rPr>
+        <w:t xml:space="preserve"> </w:t>
+      </w:r>
+      <w:r>
+        <w:rPr>
+          <w:b/>
+          <w:noProof/>
+        </w:rPr>
+        <w:t>583</w:t>
+      </w:r>
+      <w:r>
+        <w:rPr>
+          <w:noProof/>
+        </w:rPr>
+        <w:t>, 699–710 (2020).</w:t>
+      </w:r>
+    </w:p>
+    <w:p>
+      <w:pPr>
+        <w:pStyle w:val="BodyText"/>
+        <w:tabs>
+          <w:tab w:val="left" w:pos="440"/>
+        </w:tabs>
+        <w:adjustRightInd w:val="0"/>
+        <w:snapToGrid w:val="0"/>
+        <w:spacing w:before="0" w:line="480" w:lineRule="auto"/>
+        <w:ind w:left="440" w:hanging="440"/>
+        <w:rPr>
+          <w:noProof/>
+        </w:rPr>
+      </w:pPr>
+      <w:r>
+        <w:rPr>
+          <w:noProof/>
+        </w:rPr>
+        <w:t>8.</w:t>
+      </w:r>
+      <w:r>
+        <w:rPr>
+          <w:noProof/>
+        </w:rPr>
+        <w:tab/>
+        <w:t xml:space="preserve">Wong, M. S., Kinney, J. B. &amp; Krainer, A. R. Quantitative Activity Profile and Context Dependence of All Human 5’ Splice Sites. </w:t>
+      </w:r>
+      <w:r>
+        <w:rPr>
+          <w:i/>
+          <w:noProof/>
+        </w:rPr>
+        <w:t>Mol. Cell</w:t>
+      </w:r>
+      <w:r>
+        <w:rPr>
+          <w:noProof/>
+        </w:rPr>
+        <w:t xml:space="preserve"> </w:t>
+      </w:r>
+      <w:r>
+        <w:rPr>
+          <w:b/>
+          <w:noProof/>
+        </w:rPr>
+        <w:t>71</w:t>
+      </w:r>
+      <w:r>
+        <w:rPr>
+          <w:noProof/>
+        </w:rPr>
+        <w:t>, 1012-1026.e3 (2018).</w:t>
+      </w:r>
+    </w:p>
+    <w:p>
+      <w:pPr>
+        <w:pStyle w:val="BodyText"/>
+        <w:tabs>
+          <w:tab w:val="left" w:pos="440"/>
+        </w:tabs>
+        <w:adjustRightInd w:val="0"/>
+        <w:snapToGrid w:val="0"/>
+        <w:spacing w:before="0" w:line="480" w:lineRule="auto"/>
+        <w:ind w:left="440" w:hanging="440"/>
+        <w:rPr>
+          <w:noProof/>
+        </w:rPr>
+      </w:pPr>
+      <w:r>
+        <w:rPr>
+          <w:noProof/>
+        </w:rPr>
+        <w:t>9.</w:t>
+      </w:r>
+      <w:r>
+        <w:rPr>
+          <w:noProof/>
+        </w:rPr>
+        <w:tab/>
+        <w:t xml:space="preserve">Rosenberg, A. B., Patwardhan, R. P., Shendure, J. &amp; Seelig, G. Learning the sequence determinants of alternative splicing from millions of random sequences. </w:t>
+      </w:r>
+      <w:r>
+        <w:rPr>
+          <w:i/>
+          <w:noProof/>
+        </w:rPr>
+        <w:t>Cell</w:t>
+      </w:r>
+      <w:r>
+        <w:rPr>
+          <w:noProof/>
+        </w:rPr>
+        <w:t xml:space="preserve"> </w:t>
+      </w:r>
+      <w:r>
+        <w:rPr>
+          <w:b/>
+          <w:noProof/>
+        </w:rPr>
+        <w:t>163</w:t>
+      </w:r>
+      <w:r>
+        <w:rPr>
+          <w:noProof/>
+        </w:rPr>
+        <w:t>, 698–711 (2015).</w:t>
+      </w:r>
+    </w:p>
+    <w:p>
+      <w:pPr>
+        <w:pStyle w:val="BodyText"/>
+        <w:tabs>
+          <w:tab w:val="left" w:pos="440"/>
+        </w:tabs>
+        <w:adjustRightInd w:val="0"/>
+        <w:snapToGrid w:val="0"/>
+        <w:spacing w:before="0" w:line="480" w:lineRule="auto"/>
+        <w:ind w:left="440" w:hanging="440"/>
+        <w:rPr>
+          <w:noProof/>
+        </w:rPr>
+      </w:pPr>
+      <w:r>
+        <w:rPr>
+          <w:noProof/>
+        </w:rPr>
+        <w:t>10.</w:t>
+      </w:r>
+      <w:r>
+        <w:rPr>
+          <w:noProof/>
+        </w:rPr>
+        <w:tab/>
+        <w:t xml:space="preserve">Adamson, S. I., Zhan, L. &amp; Graveley, B. R. Vex-seq: high-throughput identification of the impact of genetic variation on pre-mRNA splicing efficiency. </w:t>
+      </w:r>
+      <w:r>
+        <w:rPr>
+          <w:i/>
+          <w:noProof/>
+        </w:rPr>
+        <w:t>Genome Biol.</w:t>
+      </w:r>
+      <w:r>
+        <w:rPr>
+          <w:noProof/>
+        </w:rPr>
+        <w:t xml:space="preserve"> </w:t>
+      </w:r>
+      <w:r>
+        <w:rPr>
+          <w:b/>
+          <w:noProof/>
+        </w:rPr>
+        <w:t>19</w:t>
+      </w:r>
+      <w:r>
+        <w:rPr>
+          <w:noProof/>
+        </w:rPr>
+        <w:t>, 71 (2018).</w:t>
+      </w:r>
+    </w:p>
+    <w:p>
+      <w:pPr>
+        <w:pStyle w:val="BodyText"/>
+        <w:tabs>
+          <w:tab w:val="left" w:pos="440"/>
+        </w:tabs>
+        <w:adjustRightInd w:val="0"/>
+        <w:snapToGrid w:val="0"/>
+        <w:spacing w:before="0" w:line="480" w:lineRule="auto"/>
+        <w:ind w:left="440" w:hanging="440"/>
+        <w:rPr>
+          <w:noProof/>
+        </w:rPr>
+      </w:pPr>
+      <w:r>
+        <w:rPr>
+          <w:noProof/>
+        </w:rPr>
+        <w:t>11.</w:t>
+      </w:r>
+      <w:r>
+        <w:rPr>
+          <w:noProof/>
+        </w:rPr>
+        <w:tab/>
+        <w:t xml:space="preserve">Soemedi, R. </w:t>
+      </w:r>
+      <w:r>
+        <w:rPr>
+          <w:i/>
+          <w:noProof/>
+        </w:rPr>
+        <w:t>et al.</w:t>
+      </w:r>
+      <w:r>
+        <w:rPr>
+          <w:noProof/>
+        </w:rPr>
+        <w:t xml:space="preserve"> Pathogenic variants that alter protein code often disrupt splicing. </w:t>
+      </w:r>
+      <w:r>
+        <w:rPr>
+          <w:i/>
+          <w:noProof/>
+        </w:rPr>
+        <w:t>Nat. Genet.</w:t>
+      </w:r>
+      <w:r>
+        <w:rPr>
+          <w:noProof/>
+        </w:rPr>
+        <w:t xml:space="preserve"> </w:t>
+      </w:r>
+      <w:r>
+        <w:rPr>
+          <w:b/>
+          <w:noProof/>
+        </w:rPr>
+        <w:t>49</w:t>
+      </w:r>
+      <w:r>
+        <w:rPr>
+          <w:noProof/>
+        </w:rPr>
+        <w:t>, 848–855 (2017).</w:t>
+      </w:r>
+    </w:p>
+    <w:p>
+      <w:pPr>
+        <w:pStyle w:val="BodyText"/>
+        <w:tabs>
+          <w:tab w:val="left" w:pos="440"/>
+        </w:tabs>
+        <w:adjustRightInd w:val="0"/>
+        <w:snapToGrid w:val="0"/>
+        <w:spacing w:before="0" w:line="480" w:lineRule="auto"/>
+        <w:ind w:left="440" w:hanging="440"/>
+        <w:rPr>
+          <w:noProof/>
+        </w:rPr>
+      </w:pPr>
+      <w:r>
+        <w:rPr>
+          <w:noProof/>
+        </w:rPr>
+        <w:t>12.</w:t>
+      </w:r>
+      <w:r>
+        <w:rPr>
+          <w:noProof/>
+        </w:rPr>
+        <w:tab/>
+        <w:t xml:space="preserve">Cheung, R. </w:t>
+      </w:r>
+      <w:r>
+        <w:rPr>
+          <w:i/>
+          <w:noProof/>
+        </w:rPr>
+        <w:t>et al.</w:t>
+      </w:r>
+      <w:r>
+        <w:rPr>
+          <w:noProof/>
+        </w:rPr>
+        <w:t xml:space="preserve"> A Multiplexed Assay for Exon Recognition Reveals that an Unappreciated Fraction of Rare Genetic Variants Cause Large-Effect Splicing Disruptions. </w:t>
+      </w:r>
+      <w:r>
+        <w:rPr>
+          <w:i/>
+          <w:noProof/>
+        </w:rPr>
+        <w:t>Mol. Cell</w:t>
+      </w:r>
+      <w:r>
+        <w:rPr>
+          <w:noProof/>
+        </w:rPr>
+        <w:t xml:space="preserve"> </w:t>
+      </w:r>
+      <w:r>
+        <w:rPr>
+          <w:b/>
+          <w:noProof/>
+        </w:rPr>
+        <w:t>73</w:t>
+      </w:r>
+      <w:r>
+        <w:rPr>
+          <w:noProof/>
+        </w:rPr>
+        <w:t>, 183-194.e8 (2019).</w:t>
+      </w:r>
+    </w:p>
+    <w:p>
+      <w:pPr>
+        <w:pStyle w:val="BodyText"/>
+        <w:tabs>
+          <w:tab w:val="left" w:pos="440"/>
+        </w:tabs>
+        <w:adjustRightInd w:val="0"/>
+        <w:snapToGrid w:val="0"/>
+        <w:spacing w:before="0" w:line="480" w:lineRule="auto"/>
+        <w:ind w:left="440" w:hanging="440"/>
+        <w:rPr>
+          <w:noProof/>
+        </w:rPr>
+      </w:pPr>
+      <w:r>
+        <w:rPr>
+          <w:noProof/>
+        </w:rPr>
+        <w:t>13.</w:t>
+      </w:r>
+      <w:r>
+        <w:rPr>
+          <w:noProof/>
+        </w:rPr>
+        <w:tab/>
+        <w:t xml:space="preserve">Baeza-Centurion, P., Miñana, B., Valcárcel, J. &amp; Lehner, B. Mutations primarily alter the inclusion of alternatively spliced exons. </w:t>
+      </w:r>
+      <w:r>
+        <w:rPr>
+          <w:i/>
+          <w:noProof/>
+        </w:rPr>
+        <w:t>Elife</w:t>
+      </w:r>
+      <w:r>
+        <w:rPr>
+          <w:noProof/>
+        </w:rPr>
+        <w:t xml:space="preserve"> </w:t>
+      </w:r>
+      <w:r>
+        <w:rPr>
+          <w:b/>
+          <w:noProof/>
+        </w:rPr>
+        <w:t>9</w:t>
+      </w:r>
+      <w:r>
+        <w:rPr>
+          <w:noProof/>
+        </w:rPr>
+        <w:t>, (2020).</w:t>
+      </w:r>
+    </w:p>
+    <w:p>
+      <w:pPr>
+        <w:pStyle w:val="BodyText"/>
+        <w:tabs>
+          <w:tab w:val="left" w:pos="440"/>
+        </w:tabs>
+        <w:adjustRightInd w:val="0"/>
+        <w:snapToGrid w:val="0"/>
+        <w:spacing w:before="0" w:line="480" w:lineRule="auto"/>
+        <w:ind w:left="440" w:hanging="440"/>
+      </w:pPr>
+      <w:r>
+        <w:rPr>
+          <w:noProof/>
+        </w:rPr>
+        <w:t>14.</w:t>
+      </w:r>
+      <w:r>
+        <w:rPr>
+          <w:noProof/>
+        </w:rPr>
+        <w:tab/>
+        <w:t xml:space="preserve">Baeza-Centurion, P., Miñana, B., Schmiedel, J. M., Valcárcel, J. &amp; Lehner, B. Combinatorial Genetics Reveals a Scaling Law for the Effects of Mutations on Splicing. </w:t>
+      </w:r>
+      <w:r>
+        <w:rPr>
+          <w:i/>
+          <w:noProof/>
+        </w:rPr>
+        <w:t>Cell</w:t>
+      </w:r>
+      <w:r>
+        <w:rPr>
+          <w:noProof/>
+        </w:rPr>
+        <w:t xml:space="preserve"> </w:t>
+      </w:r>
+      <w:r>
+        <w:rPr>
+          <w:b/>
+          <w:noProof/>
+        </w:rPr>
+        <w:t>176</w:t>
+      </w:r>
+      <w:r>
+        <w:rPr>
+          <w:noProof/>
+        </w:rPr>
+        <w:t>, 549-563.e23 (2019).</w:t>
+      </w:r>
+      <w:r>
+        <w:fldChar w:fldCharType="end"/>
       </w:r>
     </w:p>
     <w:sectPr>

</xml_diff>

<commit_message>
complete first draft of specific aims still with extra matrial
</commit_message>
<xml_diff>
--- a/2023_08_08_sub_F32/F32_specific_aims.docx
+++ b/2023_08_08_sub_F32/F32_specific_aims.docx
@@ -409,9 +409,22 @@
         <w:spacing w:after="120"/>
         <w:ind w:left="0"/>
         <w:rPr>
+          <w:spacing w:val="-4"/>
+        </w:rPr>
+      </w:pPr>
+      <w:r>
+        <w:rPr>
           <w:spacing w:val="-2"/>
         </w:rPr>
-      </w:pPr>
+        <w:lastRenderedPageBreak/>
+        <w:t xml:space="preserve">Specific </w:t>
+      </w:r>
+      <w:r>
+        <w:rPr>
+          <w:spacing w:val="-4"/>
+        </w:rPr>
+        <w:t>Aims:</w:t>
+      </w:r>
     </w:p>
     <w:p>
       <w:pPr>
@@ -421,20 +434,345 @@
         <w:spacing w:after="120"/>
         <w:ind w:left="0"/>
         <w:rPr>
-          <w:spacing w:val="-4"/>
-        </w:rPr>
-      </w:pPr>
-      <w:r>
-        <w:rPr>
+          <w:b w:val="0"/>
+          <w:bCs w:val="0"/>
           <w:spacing w:val="-2"/>
         </w:rPr>
-        <w:t xml:space="preserve">Specific </w:t>
-      </w:r>
-      <w:r>
-        <w:rPr>
-          <w:spacing w:val="-4"/>
-        </w:rPr>
-        <w:t>Aims:</w:t>
+      </w:pPr>
+      <w:r>
+        <w:rPr>
+          <w:b w:val="0"/>
+          <w:bCs w:val="0"/>
+        </w:rPr>
+        <w:t>Alternative splicing is an important factor in gene regulation; however, its regulation is still incompletely understood.</w:t>
+      </w:r>
+      <w:r>
+        <w:rPr>
+          <w:b w:val="0"/>
+          <w:bCs w:val="0"/>
+        </w:rPr>
+        <w:t xml:space="preserve"> </w:t>
+      </w:r>
+      <w:r>
+        <w:rPr>
+          <w:b w:val="0"/>
+          <w:bCs w:val="0"/>
+        </w:rPr>
+        <w:t>Mutations that change splicing patterns cause diverse genetic diseases.</w:t>
+      </w:r>
+      <w:r>
+        <w:rPr>
+          <w:b w:val="0"/>
+          <w:bCs w:val="0"/>
+        </w:rPr>
+        <w:fldChar w:fldCharType="begin" w:fldLock="1"/>
+      </w:r>
+      <w:r>
+        <w:rPr>
+          <w:b w:val="0"/>
+          <w:bCs w:val="0"/>
+        </w:rPr>
+        <w:instrText>ADDIN paperpile_citation &lt;clusterId&gt;I257V517K897P528&lt;/clusterId&gt;&lt;metadata&gt;&lt;citation&gt;&lt;id&gt;563e478c-567d-4480-9ebf-40d7162cf7e0&lt;/id&gt;&lt;/citation&gt;&lt;/metadata&gt;&lt;data&gt;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&lt;/data&gt; \* MERGEFORMAT</w:instrText>
+      </w:r>
+      <w:r>
+        <w:rPr>
+          <w:b w:val="0"/>
+          <w:bCs w:val="0"/>
+        </w:rPr>
+        <w:fldChar w:fldCharType="separate"/>
+      </w:r>
+      <w:r>
+        <w:rPr>
+          <w:b w:val="0"/>
+          <w:bCs w:val="0"/>
+          <w:noProof/>
+          <w:vertAlign w:val="superscript"/>
+        </w:rPr>
+        <w:t>1</w:t>
+      </w:r>
+      <w:r>
+        <w:rPr>
+          <w:b w:val="0"/>
+          <w:bCs w:val="0"/>
+        </w:rPr>
+        <w:fldChar w:fldCharType="end"/>
+      </w:r>
+      <w:r>
+        <w:rPr>
+          <w:b w:val="0"/>
+          <w:bCs w:val="0"/>
+        </w:rPr>
+        <w:t xml:space="preserve"> Current models of splicing regulation are informed by large scale splicing datasets</w:t>
+      </w:r>
+      <w:r>
+        <w:rPr>
+          <w:b w:val="0"/>
+          <w:bCs w:val="0"/>
+        </w:rPr>
+        <w:t>.</w:t>
+      </w:r>
+      <w:r>
+        <w:rPr>
+          <w:b w:val="0"/>
+          <w:bCs w:val="0"/>
+        </w:rPr>
+        <w:fldChar w:fldCharType="begin" w:fldLock="1"/>
+      </w:r>
+      <w:r>
+        <w:rPr>
+          <w:b w:val="0"/>
+          <w:bCs w:val="0"/>
+        </w:rPr>
+        <w:instrText>ADDIN paperpile_citation &lt;clusterId&gt;L638Z985O376T199&lt;/clusterId&gt;&lt;metadata&gt;&lt;citation&gt;&lt;id&gt;6975c3a2-1690-42ff-8d5b-eb3d4f601e11&lt;/id&gt;&lt;/citation&gt;&lt;citation&gt;&lt;id&gt;d3853ce0-b972-4c07-a511-1aab2691f565&lt;/id&gt;&lt;/citation&gt;&lt;citation&gt;&lt;id&gt;12cc1e7c-5aa5-4ee8-8789-f6e4502bbfb8&lt;/id&gt;&lt;/citation&gt;&lt;/metadata&gt;&lt;data&gt;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&lt;/data&gt; \* MERGEFORMAT</w:instrText>
+      </w:r>
+      <w:r>
+        <w:rPr>
+          <w:b w:val="0"/>
+          <w:bCs w:val="0"/>
+        </w:rPr>
+        <w:fldChar w:fldCharType="separate"/>
+      </w:r>
+      <w:r>
+        <w:rPr>
+          <w:b w:val="0"/>
+          <w:bCs w:val="0"/>
+          <w:noProof/>
+          <w:vertAlign w:val="superscript"/>
+        </w:rPr>
+        <w:t>2–4</w:t>
+      </w:r>
+      <w:r>
+        <w:rPr>
+          <w:b w:val="0"/>
+          <w:bCs w:val="0"/>
+        </w:rPr>
+        <w:fldChar w:fldCharType="end"/>
+      </w:r>
+      <w:r>
+        <w:rPr>
+          <w:b w:val="0"/>
+          <w:bCs w:val="0"/>
+        </w:rPr>
+        <w:t xml:space="preserve"> These datasets include transcript isoform reference annotations</w:t>
+      </w:r>
+      <w:r>
+        <w:rPr>
+          <w:b w:val="0"/>
+          <w:bCs w:val="0"/>
+        </w:rPr>
+        <w:t xml:space="preserve"> like those found in GENCODE</w:t>
+      </w:r>
+      <w:r>
+        <w:rPr>
+          <w:b w:val="0"/>
+          <w:bCs w:val="0"/>
+        </w:rPr>
+        <w:t>,</w:t>
+      </w:r>
+      <w:r>
+        <w:rPr>
+          <w:b w:val="0"/>
+          <w:bCs w:val="0"/>
+        </w:rPr>
+        <w:fldChar w:fldCharType="begin" w:fldLock="1"/>
+      </w:r>
+      <w:r>
+        <w:rPr>
+          <w:b w:val="0"/>
+          <w:bCs w:val="0"/>
+        </w:rPr>
+        <w:instrText>ADDIN paperpile_citation &lt;clusterId&gt;V339J686F176C771&lt;/clusterId&gt;&lt;metadata&gt;&lt;citation&gt;&lt;id&gt;a22dfae8-5148-4cce-b9be-8cfc12717ef9&lt;/id&gt;&lt;/citation&gt;&lt;/metadata&gt;&lt;data&gt;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&lt;/data&gt; \* MERGEFORMAT</w:instrText>
+      </w:r>
+      <w:r>
+        <w:rPr>
+          <w:b w:val="0"/>
+          <w:bCs w:val="0"/>
+        </w:rPr>
+        <w:fldChar w:fldCharType="separate"/>
+      </w:r>
+      <w:r>
+        <w:rPr>
+          <w:b w:val="0"/>
+          <w:bCs w:val="0"/>
+          <w:noProof/>
+          <w:vertAlign w:val="superscript"/>
+        </w:rPr>
+        <w:t>5</w:t>
+      </w:r>
+      <w:r>
+        <w:rPr>
+          <w:b w:val="0"/>
+          <w:bCs w:val="0"/>
+        </w:rPr>
+        <w:fldChar w:fldCharType="end"/>
+      </w:r>
+      <w:r>
+        <w:rPr>
+          <w:b w:val="0"/>
+          <w:bCs w:val="0"/>
+        </w:rPr>
+        <w:t xml:space="preserve"> RNA-seq </w:t>
+      </w:r>
+      <w:r>
+        <w:rPr>
+          <w:b w:val="0"/>
+          <w:bCs w:val="0"/>
+        </w:rPr>
+        <w:t xml:space="preserve">reads covering splicing junctions in different contexts like those found in </w:t>
+      </w:r>
+      <w:proofErr w:type="spellStart"/>
+      <w:r>
+        <w:rPr>
+          <w:b w:val="0"/>
+          <w:bCs w:val="0"/>
+        </w:rPr>
+        <w:t>GTEx</w:t>
+      </w:r>
+      <w:proofErr w:type="spellEnd"/>
+      <w:r>
+        <w:rPr>
+          <w:b w:val="0"/>
+          <w:bCs w:val="0"/>
+        </w:rPr>
+        <w:t xml:space="preserve"> and ENCODE,</w:t>
+      </w:r>
+      <w:r>
+        <w:rPr>
+          <w:b w:val="0"/>
+          <w:bCs w:val="0"/>
+        </w:rPr>
+        <w:fldChar w:fldCharType="begin" w:fldLock="1"/>
+      </w:r>
+      <w:r>
+        <w:rPr>
+          <w:b w:val="0"/>
+          <w:bCs w:val="0"/>
+        </w:rPr>
+        <w:instrText>ADDIN paperpile_citation &lt;clusterId&gt;Y789M167I427F241&lt;/clusterId&gt;&lt;metadata&gt;&lt;citation&gt;&lt;id&gt;00fe9b64-52ba-4d1d-b2aa-32724ec79340&lt;/id&gt;&lt;/citation&gt;&lt;citation&gt;&lt;id&gt;98b1c841-b592-4cb8-b97e-a077f36d4409&lt;/id&gt;&lt;/citation&gt;&lt;/metadata&gt;&lt;data&gt;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&lt;/data&gt; \* MERGEFORMAT</w:instrText>
+      </w:r>
+      <w:r>
+        <w:rPr>
+          <w:b w:val="0"/>
+          <w:bCs w:val="0"/>
+        </w:rPr>
+        <w:fldChar w:fldCharType="separate"/>
+      </w:r>
+      <w:r>
+        <w:rPr>
+          <w:b w:val="0"/>
+          <w:bCs w:val="0"/>
+          <w:noProof/>
+          <w:vertAlign w:val="superscript"/>
+        </w:rPr>
+        <w:t>6,7</w:t>
+      </w:r>
+      <w:r>
+        <w:rPr>
+          <w:b w:val="0"/>
+          <w:bCs w:val="0"/>
+        </w:rPr>
+        <w:fldChar w:fldCharType="end"/>
+      </w:r>
+      <w:r>
+        <w:rPr>
+          <w:b w:val="0"/>
+          <w:bCs w:val="0"/>
+        </w:rPr>
+        <w:t xml:space="preserve"> and </w:t>
+      </w:r>
+      <w:r>
+        <w:rPr>
+          <w:b w:val="0"/>
+          <w:bCs w:val="0"/>
+        </w:rPr>
+        <w:t>m</w:t>
+      </w:r>
+      <w:r>
+        <w:rPr>
+          <w:b w:val="0"/>
+          <w:bCs w:val="0"/>
+        </w:rPr>
+        <w:t>assively parallel splicing assays (MPSAs)</w:t>
+      </w:r>
+      <w:r>
+        <w:rPr>
+          <w:b w:val="0"/>
+          <w:bCs w:val="0"/>
+        </w:rPr>
+        <w:t xml:space="preserve"> which collect information on splicing outcomes for particular variants.</w:t>
+      </w:r>
+      <w:r>
+        <w:rPr>
+          <w:b w:val="0"/>
+          <w:bCs w:val="0"/>
+        </w:rPr>
+        <w:fldChar w:fldCharType="begin" w:fldLock="1"/>
+      </w:r>
+      <w:r>
+        <w:rPr>
+          <w:b w:val="0"/>
+          <w:bCs w:val="0"/>
+        </w:rPr>
+        <w:instrText>ADDIN paperpile_citation &lt;clusterId&gt;E946L393H784E417&lt;/clusterId&gt;&lt;metadata&gt;&lt;citation&gt;&lt;id&gt;027f95c0-26bd-405e-b690-68d807757396&lt;/id&gt;&lt;/citation&gt;&lt;citation&gt;&lt;id&gt;fa59fb90-5b24-4fc3-96d3-28085803b10e&lt;/id&gt;&lt;/citation&gt;&lt;citation&gt;&lt;id&gt;12cc1e7c-5aa5-4ee8-8789-f6e4502bbfb8&lt;/id&gt;&lt;/citation&gt;&lt;citation&gt;&lt;id&gt;9bb56372-1a32-414d-8ea3-522655ebe789&lt;/id&gt;&lt;/citation&gt;&lt;citation&gt;&lt;id&gt;fc2b09be-8b62-4913-8fa5-979ed38460b1&lt;/id&gt;&lt;/citation&gt;&lt;citation&gt;&lt;id&gt;84743e36-8164-4982-8cee-e190172096c3&lt;/id&gt;&lt;/citation&gt;&lt;citation&gt;&lt;id&gt;e64c1975-0545-4693-bd2f-0f786d2d5050&lt;/id&gt;&lt;/citation&gt;&lt;citation&gt;&lt;id&gt;b19ed74d-4d9a-49c4-af55-cff1db2ebb1d&lt;/id&gt;&lt;/citation&gt;&lt;/metadata&gt;&lt;data&gt;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&lt;/data&gt; \* MERGEFORMAT</w:instrText>
+      </w:r>
+      <w:r>
+        <w:rPr>
+          <w:b w:val="0"/>
+          <w:bCs w:val="0"/>
+        </w:rPr>
+        <w:fldChar w:fldCharType="separate"/>
+      </w:r>
+      <w:r>
+        <w:rPr>
+          <w:b w:val="0"/>
+          <w:bCs w:val="0"/>
+          <w:noProof/>
+          <w:vertAlign w:val="superscript"/>
+        </w:rPr>
+        <w:t>4,8–14</w:t>
+      </w:r>
+      <w:r>
+        <w:rPr>
+          <w:b w:val="0"/>
+          <w:bCs w:val="0"/>
+        </w:rPr>
+        <w:fldChar w:fldCharType="end"/>
+      </w:r>
+      <w:r>
+        <w:rPr>
+          <w:b w:val="0"/>
+          <w:bCs w:val="0"/>
+        </w:rPr>
+        <w:t xml:space="preserve"> However, current practice does not efficiently utilize </w:t>
+      </w:r>
+      <w:r>
+        <w:rPr>
+          <w:b w:val="0"/>
+          <w:bCs w:val="0"/>
+        </w:rPr>
+        <w:t>this</w:t>
+      </w:r>
+      <w:r>
+        <w:rPr>
+          <w:b w:val="0"/>
+          <w:bCs w:val="0"/>
+        </w:rPr>
+        <w:t xml:space="preserve"> data to train splicing models because </w:t>
+      </w:r>
+      <w:r>
+        <w:rPr>
+          <w:b w:val="0"/>
+          <w:bCs w:val="0"/>
+        </w:rPr>
+        <w:t>models are not directly trained in a cross-dataset fashion and therefore information learned from one dataset cannot inform learning on another. Further, new data collection is not targeted to maximally improve model performance. These factors combine to limit our ability to predict splicing outcomes</w:t>
+      </w:r>
+      <w:r>
+        <w:rPr>
+          <w:b w:val="0"/>
+          <w:bCs w:val="0"/>
+          <w:spacing w:val="-2"/>
+        </w:rPr>
+        <w:t xml:space="preserve">. </w:t>
       </w:r>
     </w:p>
     <w:p>
@@ -455,327 +793,14 @@
           <w:b w:val="0"/>
           <w:bCs w:val="0"/>
         </w:rPr>
-        <w:t>Alternative splicing is an important factor in gene regulation; however, its regulation is still incompletely understood.</w:t>
-      </w:r>
-      <w:r>
-        <w:rPr>
-          <w:b w:val="0"/>
-          <w:bCs w:val="0"/>
-        </w:rPr>
-        <w:t xml:space="preserve"> </w:t>
-      </w:r>
-      <w:r>
-        <w:rPr>
-          <w:b w:val="0"/>
-          <w:bCs w:val="0"/>
-        </w:rPr>
-        <w:t>Mutations that change splicing patterns cause diverse genetic diseases.</w:t>
-      </w:r>
-      <w:r>
-        <w:rPr>
-          <w:b w:val="0"/>
-          <w:bCs w:val="0"/>
-        </w:rPr>
-        <w:fldChar w:fldCharType="begin" w:fldLock="1"/>
-      </w:r>
-      <w:r>
-        <w:rPr>
-          <w:b w:val="0"/>
-          <w:bCs w:val="0"/>
-        </w:rPr>
-        <w:instrText>ADDIN paperpile_citation &lt;clusterId&gt;I257V517K897P528&lt;/clusterId&gt;&lt;metadata&gt;&lt;citation&gt;&lt;id&gt;563e478c-567d-4480-9ebf-40d7162cf7e0&lt;/id&gt;&lt;/citation&gt;&lt;/metadata&gt;&lt;data&gt;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&lt;/data&gt; \* MERGEFORMAT</w:instrText>
-      </w:r>
-      <w:r>
-        <w:rPr>
-          <w:b w:val="0"/>
-          <w:bCs w:val="0"/>
-        </w:rPr>
-        <w:fldChar w:fldCharType="separate"/>
-      </w:r>
-      <w:r>
-        <w:rPr>
-          <w:b w:val="0"/>
-          <w:bCs w:val="0"/>
-          <w:noProof/>
-          <w:vertAlign w:val="superscript"/>
-        </w:rPr>
-        <w:t>1</w:t>
-      </w:r>
-      <w:r>
-        <w:rPr>
-          <w:b w:val="0"/>
-          <w:bCs w:val="0"/>
-        </w:rPr>
-        <w:fldChar w:fldCharType="end"/>
-      </w:r>
-      <w:r>
-        <w:rPr>
-          <w:b w:val="0"/>
-          <w:bCs w:val="0"/>
-        </w:rPr>
-        <w:t xml:space="preserve"> Current models of splicing regulation are informed by large scale splicing datasets</w:t>
-      </w:r>
-      <w:r>
-        <w:rPr>
-          <w:b w:val="0"/>
-          <w:bCs w:val="0"/>
-        </w:rPr>
-        <w:t>.</w:t>
-      </w:r>
-      <w:r>
-        <w:rPr>
-          <w:b w:val="0"/>
-          <w:bCs w:val="0"/>
-        </w:rPr>
-        <w:fldChar w:fldCharType="begin" w:fldLock="1"/>
-      </w:r>
-      <w:r>
-        <w:rPr>
-          <w:b w:val="0"/>
-          <w:bCs w:val="0"/>
-        </w:rPr>
-        <w:instrText>ADDIN paperpile_citation &lt;clusterId&gt;L638Z985O376T199&lt;/clusterId&gt;&lt;metadata&gt;&lt;citation&gt;&lt;id&gt;6975c3a2-1690-42ff-8d5b-eb3d4f601e11&lt;/id&gt;&lt;/citation&gt;&lt;citation&gt;&lt;id&gt;d3853ce0-b972-4c07-a511-1aab2691f565&lt;/id&gt;&lt;/citation&gt;&lt;citation&gt;&lt;id&gt;12cc1e7c-5aa5-4ee8-8789-f6e4502bbfb8&lt;/id&gt;&lt;/citation&gt;&lt;/metadata&gt;&lt;data&gt;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&lt;/data&gt; \* MERGEFORMAT</w:instrText>
-      </w:r>
-      <w:r>
-        <w:rPr>
-          <w:b w:val="0"/>
-          <w:bCs w:val="0"/>
-        </w:rPr>
-        <w:fldChar w:fldCharType="separate"/>
-      </w:r>
-      <w:r>
-        <w:rPr>
-          <w:b w:val="0"/>
-          <w:bCs w:val="0"/>
-          <w:noProof/>
-          <w:vertAlign w:val="superscript"/>
-        </w:rPr>
-        <w:t>2–4</w:t>
-      </w:r>
-      <w:r>
-        <w:rPr>
-          <w:b w:val="0"/>
-          <w:bCs w:val="0"/>
-        </w:rPr>
-        <w:fldChar w:fldCharType="end"/>
-      </w:r>
-      <w:r>
-        <w:rPr>
-          <w:b w:val="0"/>
-          <w:bCs w:val="0"/>
-        </w:rPr>
-        <w:t xml:space="preserve"> These datasets include transcript isoform reference annotations</w:t>
-      </w:r>
-      <w:r>
-        <w:rPr>
-          <w:b w:val="0"/>
-          <w:bCs w:val="0"/>
-        </w:rPr>
-        <w:t xml:space="preserve"> like those found in GENCODE</w:t>
-      </w:r>
-      <w:r>
-        <w:rPr>
-          <w:b w:val="0"/>
-          <w:bCs w:val="0"/>
-        </w:rPr>
-        <w:t>,</w:t>
-      </w:r>
-      <w:r>
-        <w:rPr>
-          <w:b w:val="0"/>
-          <w:bCs w:val="0"/>
-        </w:rPr>
-        <w:fldChar w:fldCharType="begin" w:fldLock="1"/>
-      </w:r>
-      <w:r>
-        <w:rPr>
-          <w:b w:val="0"/>
-          <w:bCs w:val="0"/>
-        </w:rPr>
-        <w:instrText>ADDIN paperpile_citation &lt;clusterId&gt;V339J686F176C771&lt;/clusterId&gt;&lt;metadata&gt;&lt;citation&gt;&lt;id&gt;a22dfae8-5148-4cce-b9be-8cfc12717ef9&lt;/id&gt;&lt;/citation&gt;&lt;/metadata&gt;&lt;data&gt;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&lt;/data&gt; \* MERGEFORMAT</w:instrText>
-      </w:r>
-      <w:r>
-        <w:rPr>
-          <w:b w:val="0"/>
-          <w:bCs w:val="0"/>
-        </w:rPr>
-        <w:fldChar w:fldCharType="separate"/>
-      </w:r>
-      <w:r>
-        <w:rPr>
-          <w:b w:val="0"/>
-          <w:bCs w:val="0"/>
-          <w:noProof/>
-          <w:vertAlign w:val="superscript"/>
-        </w:rPr>
-        <w:t>5</w:t>
-      </w:r>
-      <w:r>
-        <w:rPr>
-          <w:b w:val="0"/>
-          <w:bCs w:val="0"/>
-        </w:rPr>
-        <w:fldChar w:fldCharType="end"/>
-      </w:r>
-      <w:r>
-        <w:rPr>
-          <w:b w:val="0"/>
-          <w:bCs w:val="0"/>
-        </w:rPr>
-        <w:t xml:space="preserve"> RNA-seq </w:t>
-      </w:r>
-      <w:r>
-        <w:rPr>
-          <w:b w:val="0"/>
-          <w:bCs w:val="0"/>
-        </w:rPr>
-        <w:t xml:space="preserve">reads covering splicing junctions in different contexts like those found in </w:t>
-      </w:r>
-      <w:proofErr w:type="spellStart"/>
-      <w:r>
-        <w:rPr>
-          <w:b w:val="0"/>
-          <w:bCs w:val="0"/>
-        </w:rPr>
-        <w:t>GTEx</w:t>
-      </w:r>
-      <w:proofErr w:type="spellEnd"/>
-      <w:r>
-        <w:rPr>
-          <w:b w:val="0"/>
-          <w:bCs w:val="0"/>
-        </w:rPr>
-        <w:t xml:space="preserve"> and ENCODE,</w:t>
-      </w:r>
-      <w:r>
-        <w:rPr>
-          <w:b w:val="0"/>
-          <w:bCs w:val="0"/>
-        </w:rPr>
-        <w:fldChar w:fldCharType="begin" w:fldLock="1"/>
-      </w:r>
-      <w:r>
-        <w:rPr>
-          <w:b w:val="0"/>
-          <w:bCs w:val="0"/>
-        </w:rPr>
-        <w:instrText>ADDIN paperpile_citation &lt;clusterId&gt;Y789M167I427F241&lt;/clusterId&gt;&lt;metadata&gt;&lt;citation&gt;&lt;id&gt;00fe9b64-52ba-4d1d-b2aa-32724ec79340&lt;/id&gt;&lt;/citation&gt;&lt;citation&gt;&lt;id&gt;98b1c841-b592-4cb8-b97e-a077f36d4409&lt;/id&gt;&lt;/citation&gt;&lt;/metadata&gt;&lt;data&gt;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&lt;/data&gt; \* MERGEFORMAT</w:instrText>
-      </w:r>
-      <w:r>
-        <w:rPr>
-          <w:b w:val="0"/>
-          <w:bCs w:val="0"/>
-        </w:rPr>
-        <w:fldChar w:fldCharType="separate"/>
-      </w:r>
-      <w:r>
-        <w:rPr>
-          <w:b w:val="0"/>
-          <w:bCs w:val="0"/>
-          <w:noProof/>
-          <w:vertAlign w:val="superscript"/>
-        </w:rPr>
-        <w:t>6,7</w:t>
-      </w:r>
-      <w:r>
-        <w:rPr>
-          <w:b w:val="0"/>
-          <w:bCs w:val="0"/>
-        </w:rPr>
-        <w:fldChar w:fldCharType="end"/>
-      </w:r>
-      <w:r>
-        <w:rPr>
-          <w:b w:val="0"/>
-          <w:bCs w:val="0"/>
-        </w:rPr>
-        <w:t xml:space="preserve"> and </w:t>
-      </w:r>
-      <w:r>
-        <w:rPr>
-          <w:b w:val="0"/>
-          <w:bCs w:val="0"/>
-        </w:rPr>
-        <w:t>m</w:t>
-      </w:r>
-      <w:r>
-        <w:rPr>
-          <w:b w:val="0"/>
-          <w:bCs w:val="0"/>
-        </w:rPr>
-        <w:t>assively parallel splicing assays (MPSAs)</w:t>
-      </w:r>
-      <w:r>
-        <w:rPr>
-          <w:b w:val="0"/>
-          <w:bCs w:val="0"/>
-        </w:rPr>
-        <w:t xml:space="preserve"> which collect information on splicing outcomes for particular variants.</w:t>
-      </w:r>
-      <w:r>
-        <w:rPr>
-          <w:b w:val="0"/>
-          <w:bCs w:val="0"/>
-        </w:rPr>
-        <w:fldChar w:fldCharType="begin" w:fldLock="1"/>
-      </w:r>
-      <w:r>
-        <w:rPr>
-          <w:b w:val="0"/>
-          <w:bCs w:val="0"/>
-        </w:rPr>
-        <w:instrText>ADDIN paperpile_citation &lt;clusterId&gt;E946L393H784E417&lt;/clusterId&gt;&lt;metadata&gt;&lt;citation&gt;&lt;id&gt;027f95c0-26bd-405e-b690-68d807757396&lt;/id&gt;&lt;/citation&gt;&lt;citation&gt;&lt;id&gt;fa59fb90-5b24-4fc3-96d3-28085803b10e&lt;/id&gt;&lt;/citation&gt;&lt;citation&gt;&lt;id&gt;12cc1e7c-5aa5-4ee8-8789-f6e4502bbfb8&lt;/id&gt;&lt;/citation&gt;&lt;citation&gt;&lt;id&gt;9bb56372-1a32-414d-8ea3-522655ebe789&lt;/id&gt;&lt;/citation&gt;&lt;citation&gt;&lt;id&gt;fc2b09be-8b62-4913-8fa5-979ed38460b1&lt;/id&gt;&lt;/citation&gt;&lt;citation&gt;&lt;id&gt;84743e36-8164-4982-8cee-e190172096c3&lt;/id&gt;&lt;/citation&gt;&lt;citation&gt;&lt;id&gt;e64c1975-0545-4693-bd2f-0f786d2d5050&lt;/id&gt;&lt;/citation&gt;&lt;citation&gt;&lt;id&gt;b19ed74d-4d9a-49c4-af55-cff1db2ebb1d&lt;/id&gt;&lt;/citation&gt;&lt;/metadata&gt;&lt;data&gt;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&lt;/data&gt; \* MERGEFORMAT</w:instrText>
-      </w:r>
-      <w:r>
-        <w:rPr>
-          <w:b w:val="0"/>
-          <w:bCs w:val="0"/>
-        </w:rPr>
-        <w:fldChar w:fldCharType="separate"/>
-      </w:r>
-      <w:r>
-        <w:rPr>
-          <w:b w:val="0"/>
-          <w:bCs w:val="0"/>
-          <w:noProof/>
-          <w:vertAlign w:val="superscript"/>
-        </w:rPr>
-        <w:t>4,8–14</w:t>
-      </w:r>
-      <w:r>
-        <w:rPr>
-          <w:b w:val="0"/>
-          <w:bCs w:val="0"/>
-        </w:rPr>
-        <w:fldChar w:fldCharType="end"/>
-      </w:r>
-      <w:r>
-        <w:rPr>
-          <w:b w:val="0"/>
-          <w:bCs w:val="0"/>
-        </w:rPr>
-        <w:t xml:space="preserve"> However, current practice does not efficiently utilize </w:t>
-      </w:r>
-      <w:r>
-        <w:rPr>
-          <w:b w:val="0"/>
-          <w:bCs w:val="0"/>
-        </w:rPr>
-        <w:t>this</w:t>
-      </w:r>
-      <w:r>
-        <w:rPr>
-          <w:b w:val="0"/>
-          <w:bCs w:val="0"/>
-        </w:rPr>
-        <w:t xml:space="preserve"> data to train splicing models because </w:t>
-      </w:r>
-      <w:r>
-        <w:rPr>
-          <w:b w:val="0"/>
-          <w:bCs w:val="0"/>
-        </w:rPr>
-        <w:t>models are not directly trained in a cross-dataset fashion and therefore information learned from one dataset cannot inform learning on another. Further, new data collection is not targeted to maximally improve model performance. These factors combine to limit our ability to predict splicing outcomes</w:t>
+        <w:t>I</w:t>
+      </w:r>
+      <w:r>
+        <w:rPr>
+          <w:b w:val="0"/>
+          <w:bCs w:val="0"/>
+        </w:rPr>
+        <w:t xml:space="preserve"> propose to develop methods for improving splicing models by </w:t>
       </w:r>
       <w:r>
         <w:rPr>
@@ -783,7 +808,15 @@
           <w:bCs w:val="0"/>
           <w:spacing w:val="-2"/>
         </w:rPr>
-        <w:t xml:space="preserve">. </w:t>
+        <w:t>training them across multiple types of datasets and to design experiments to maximally improve model performance. I will use these methods both in the context of improving current state-of-the-art splicing models and for training new</w:t>
+      </w:r>
+      <w:r>
+        <w:rPr>
+          <w:b w:val="0"/>
+          <w:bCs w:val="0"/>
+          <w:spacing w:val="-2"/>
+        </w:rPr>
+        <w:t xml:space="preserve"> model architectures. I will accomplish these goals in 3 complementary aims. </w:t>
       </w:r>
     </w:p>
     <w:p>
@@ -801,33 +834,169 @@
       </w:pPr>
       <w:r>
         <w:rPr>
-          <w:b w:val="0"/>
-          <w:bCs w:val="0"/>
-        </w:rPr>
-        <w:t>I</w:t>
-      </w:r>
-      <w:r>
-        <w:rPr>
-          <w:b w:val="0"/>
-          <w:bCs w:val="0"/>
-        </w:rPr>
-        <w:t xml:space="preserve"> propose to develop methods for improving splicing models by </w:t>
-      </w:r>
-      <w:r>
-        <w:rPr>
-          <w:b w:val="0"/>
-          <w:bCs w:val="0"/>
           <w:spacing w:val="-2"/>
         </w:rPr>
-        <w:t>training them across multiple types of datasets and to design experiments to maximally improve model performance. I will use these methods both in the context of improving current state-of-the-art splicing models and for training new</w:t>
-      </w:r>
-      <w:r>
-        <w:rPr>
-          <w:b w:val="0"/>
-          <w:bCs w:val="0"/>
+        <w:t xml:space="preserve">Aim 1: </w:t>
+      </w:r>
+      <w:r>
+        <w:rPr>
           <w:spacing w:val="-2"/>
         </w:rPr>
-        <w:t xml:space="preserve"> model architectures. I will accomplish these goals in 3 complementary aims. </w:t>
+        <w:t>Expand models of splicing to train across diverse genomics datasets.</w:t>
+      </w:r>
+      <w:r>
+        <w:rPr>
+          <w:b w:val="0"/>
+          <w:bCs w:val="0"/>
+          <w:spacing w:val="-2"/>
+        </w:rPr>
+        <w:t xml:space="preserve"> I will create a framework for applying multi-task learning and continual learning techniques to </w:t>
+      </w:r>
+      <w:r>
+        <w:rPr>
+          <w:b w:val="0"/>
+          <w:bCs w:val="0"/>
+          <w:spacing w:val="-2"/>
+        </w:rPr>
+        <w:t>train splicing models across multiple datasets.</w:t>
+      </w:r>
+      <w:r>
+        <w:rPr>
+          <w:b w:val="0"/>
+          <w:bCs w:val="0"/>
+          <w:spacing w:val="-2"/>
+        </w:rPr>
+        <w:t xml:space="preserve"> Training the same model across multiple</w:t>
+      </w:r>
+      <w:r>
+        <w:rPr>
+          <w:b w:val="0"/>
+          <w:bCs w:val="0"/>
+          <w:spacing w:val="-2"/>
+        </w:rPr>
+        <w:t xml:space="preserve"> splicing</w:t>
+      </w:r>
+      <w:r>
+        <w:rPr>
+          <w:b w:val="0"/>
+          <w:bCs w:val="0"/>
+          <w:spacing w:val="-2"/>
+        </w:rPr>
+        <w:t xml:space="preserve"> datasets </w:t>
+      </w:r>
+      <w:r>
+        <w:rPr>
+          <w:b w:val="0"/>
+          <w:bCs w:val="0"/>
+          <w:spacing w:val="-2"/>
+        </w:rPr>
+        <w:t xml:space="preserve">can allow information learned in one dataset to be transferred to the other datasets. </w:t>
+      </w:r>
+      <w:r>
+        <w:rPr>
+          <w:b w:val="0"/>
+          <w:bCs w:val="0"/>
+          <w:spacing w:val="-2"/>
+        </w:rPr>
+        <w:t>I will apply this framework to extend</w:t>
+      </w:r>
+      <w:r>
+        <w:rPr>
+          <w:b w:val="0"/>
+          <w:bCs w:val="0"/>
+          <w:spacing w:val="-2"/>
+        </w:rPr>
+        <w:t>ing</w:t>
+      </w:r>
+      <w:r>
+        <w:rPr>
+          <w:b w:val="0"/>
+          <w:bCs w:val="0"/>
+          <w:spacing w:val="-2"/>
+        </w:rPr>
+        <w:t xml:space="preserve"> state-of-the-art splicing mode</w:t>
+      </w:r>
+      <w:r>
+        <w:rPr>
+          <w:b w:val="0"/>
+          <w:bCs w:val="0"/>
+          <w:spacing w:val="-2"/>
+        </w:rPr>
+        <w:t xml:space="preserve">ls </w:t>
+      </w:r>
+      <w:r>
+        <w:rPr>
+          <w:b w:val="0"/>
+          <w:bCs w:val="0"/>
+          <w:spacing w:val="-2"/>
+        </w:rPr>
+        <w:t xml:space="preserve">like </w:t>
+      </w:r>
+      <w:proofErr w:type="spellStart"/>
+      <w:r>
+        <w:rPr>
+          <w:b w:val="0"/>
+          <w:bCs w:val="0"/>
+          <w:spacing w:val="-2"/>
+        </w:rPr>
+        <w:t>SpliceAI</w:t>
+      </w:r>
+      <w:proofErr w:type="spellEnd"/>
+      <w:r>
+        <w:rPr>
+          <w:b w:val="0"/>
+          <w:bCs w:val="0"/>
+          <w:spacing w:val="-2"/>
+        </w:rPr>
+        <w:t xml:space="preserve"> and Pangolin</w:t>
+      </w:r>
+      <w:r>
+        <w:rPr>
+          <w:b w:val="0"/>
+          <w:bCs w:val="0"/>
+          <w:spacing w:val="-2"/>
+        </w:rPr>
+        <w:t xml:space="preserve"> as well as to trialing new model architectures</w:t>
+      </w:r>
+      <w:r>
+        <w:rPr>
+          <w:b w:val="0"/>
+          <w:bCs w:val="0"/>
+          <w:spacing w:val="-2"/>
+        </w:rPr>
+        <w:t xml:space="preserve">. </w:t>
+      </w:r>
+      <w:r>
+        <w:rPr>
+          <w:b w:val="0"/>
+          <w:bCs w:val="0"/>
+          <w:spacing w:val="-2"/>
+        </w:rPr>
+        <w:t xml:space="preserve">I will </w:t>
+      </w:r>
+      <w:r>
+        <w:rPr>
+          <w:b w:val="0"/>
+          <w:bCs w:val="0"/>
+          <w:spacing w:val="-2"/>
+        </w:rPr>
+        <w:t>determine</w:t>
+      </w:r>
+      <w:r>
+        <w:rPr>
+          <w:b w:val="0"/>
+          <w:bCs w:val="0"/>
+          <w:spacing w:val="-2"/>
+        </w:rPr>
+        <w:t xml:space="preserve"> how training across diverse datasets including reference isoform annotations, RNA-seq splice junction annotations, and MPSAs across species and cell types affects model performance </w:t>
+      </w:r>
+      <w:r>
+        <w:rPr>
+          <w:b w:val="0"/>
+          <w:bCs w:val="0"/>
+          <w:spacing w:val="-2"/>
+        </w:rPr>
+        <w:t xml:space="preserve">compared to training in a single task context. </w:t>
       </w:r>
     </w:p>
     <w:p>
@@ -847,21 +1016,19 @@
         <w:rPr>
           <w:spacing w:val="-2"/>
         </w:rPr>
-        <w:t xml:space="preserve">Aim 1: </w:t>
+        <w:t xml:space="preserve">Aim 2: </w:t>
       </w:r>
       <w:r>
         <w:rPr>
           <w:spacing w:val="-2"/>
         </w:rPr>
-        <w:t>Expand models of splicing to train across diverse genomics datasets.</w:t>
-      </w:r>
-      <w:r>
-        <w:rPr>
-          <w:b w:val="0"/>
-          <w:bCs w:val="0"/>
+        <w:t>Develop methods for designing targeted MPSAs to improve splicing models</w:t>
+      </w:r>
+      <w:r>
+        <w:rPr>
           <w:spacing w:val="-2"/>
         </w:rPr>
-        <w:t xml:space="preserve"> I will create a framework for applying multi-task learning and continual learning techniques to </w:t>
+        <w:t>.</w:t>
       </w:r>
       <w:r>
         <w:rPr>
@@ -869,7 +1036,7 @@
           <w:bCs w:val="0"/>
           <w:spacing w:val="-2"/>
         </w:rPr>
-        <w:t>train splicing models across multiple datasets.</w:t>
+        <w:t xml:space="preserve"> </w:t>
       </w:r>
       <w:r>
         <w:rPr>
@@ -877,7 +1044,7 @@
           <w:bCs w:val="0"/>
           <w:spacing w:val="-2"/>
         </w:rPr>
-        <w:t xml:space="preserve"> Training the same model across multiple</w:t>
+        <w:t xml:space="preserve">I will use active learning techniques to identify maximally informative </w:t>
       </w:r>
       <w:r>
         <w:rPr>
@@ -885,7 +1052,7 @@
           <w:bCs w:val="0"/>
           <w:spacing w:val="-2"/>
         </w:rPr>
-        <w:t xml:space="preserve"> splicing</w:t>
+        <w:t xml:space="preserve">datasets for fine tuning splicing model performance. I will identify sequences where model performance is poor or uncertainty is high and use model attribution techniques to </w:t>
       </w:r>
       <w:r>
         <w:rPr>
@@ -893,7 +1060,7 @@
           <w:bCs w:val="0"/>
           <w:spacing w:val="-2"/>
         </w:rPr>
-        <w:t xml:space="preserve"> datasets </w:t>
+        <w:t>map</w:t>
       </w:r>
       <w:r>
         <w:rPr>
@@ -901,7 +1068,7 @@
           <w:bCs w:val="0"/>
           <w:spacing w:val="-2"/>
         </w:rPr>
-        <w:t xml:space="preserve">can allow information learned in one dataset to be transferred to the other datasets. </w:t>
+        <w:t xml:space="preserve"> sequence features driving poor performance. I will design </w:t>
       </w:r>
       <w:r>
         <w:rPr>
@@ -909,7 +1076,7 @@
           <w:bCs w:val="0"/>
           <w:spacing w:val="-2"/>
         </w:rPr>
-        <w:t>I will apply this framework to extend</w:t>
+        <w:t>maximally informative MPSA libraries</w:t>
       </w:r>
       <w:r>
         <w:rPr>
@@ -917,7 +1084,7 @@
           <w:bCs w:val="0"/>
           <w:spacing w:val="-2"/>
         </w:rPr>
-        <w:t>ing</w:t>
+        <w:t>,</w:t>
       </w:r>
       <w:r>
         <w:rPr>
@@ -925,15 +1092,17 @@
           <w:bCs w:val="0"/>
           <w:spacing w:val="-2"/>
         </w:rPr>
-        <w:t xml:space="preserve"> state-of-the-art splicing mode</w:t>
-      </w:r>
-      <w:r>
-        <w:rPr>
-          <w:b w:val="0"/>
-          <w:bCs w:val="0"/>
+        <w:t xml:space="preserve"> then simulate results </w:t>
+      </w:r>
+      <w:r>
+        <w:rPr>
+          <w:b w:val="0"/>
+          <w:bCs w:val="0"/>
+          <w:i/>
+          <w:iCs/>
           <w:spacing w:val="-2"/>
         </w:rPr>
-        <w:t xml:space="preserve">ls </w:t>
+        <w:t>in silico</w:t>
       </w:r>
       <w:r>
         <w:rPr>
@@ -941,73 +1110,15 @@
           <w:bCs w:val="0"/>
           <w:spacing w:val="-2"/>
         </w:rPr>
-        <w:t xml:space="preserve">like </w:t>
-      </w:r>
-      <w:proofErr w:type="spellStart"/>
+        <w:t xml:space="preserve">. By fine tuning the models with these datasets, I will </w:t>
+      </w:r>
       <w:r>
         <w:rPr>
           <w:b w:val="0"/>
           <w:bCs w:val="0"/>
           <w:spacing w:val="-2"/>
         </w:rPr>
-        <w:t>SpliceAI</w:t>
-      </w:r>
-      <w:proofErr w:type="spellEnd"/>
-      <w:r>
-        <w:rPr>
-          <w:b w:val="0"/>
-          <w:bCs w:val="0"/>
-          <w:spacing w:val="-2"/>
-        </w:rPr>
-        <w:t xml:space="preserve"> and Pangolin</w:t>
-      </w:r>
-      <w:r>
-        <w:rPr>
-          <w:b w:val="0"/>
-          <w:bCs w:val="0"/>
-          <w:spacing w:val="-2"/>
-        </w:rPr>
-        <w:t xml:space="preserve"> as well as to trialing new model architectures</w:t>
-      </w:r>
-      <w:r>
-        <w:rPr>
-          <w:b w:val="0"/>
-          <w:bCs w:val="0"/>
-          <w:spacing w:val="-2"/>
-        </w:rPr>
-        <w:t xml:space="preserve">. </w:t>
-      </w:r>
-      <w:r>
-        <w:rPr>
-          <w:b w:val="0"/>
-          <w:bCs w:val="0"/>
-          <w:spacing w:val="-2"/>
-        </w:rPr>
-        <w:t xml:space="preserve">I will </w:t>
-      </w:r>
-      <w:r>
-        <w:rPr>
-          <w:b w:val="0"/>
-          <w:bCs w:val="0"/>
-          <w:spacing w:val="-2"/>
-        </w:rPr>
-        <w:t>determine</w:t>
-      </w:r>
-      <w:r>
-        <w:rPr>
-          <w:b w:val="0"/>
-          <w:bCs w:val="0"/>
-          <w:spacing w:val="-2"/>
-        </w:rPr>
-        <w:t xml:space="preserve"> how training across diverse datasets including reference isoform annotations, RNA-seq splice junction annotations, and MPSAs across species and cell types affects model performance </w:t>
-      </w:r>
-      <w:r>
-        <w:rPr>
-          <w:b w:val="0"/>
-          <w:bCs w:val="0"/>
-          <w:spacing w:val="-2"/>
-        </w:rPr>
-        <w:t xml:space="preserve">compared to training in a single task context. </w:t>
+        <w:t xml:space="preserve">evaluate different model guided library design strategies for improving model performance. </w:t>
       </w:r>
     </w:p>
     <w:p>
@@ -1027,19 +1138,21 @@
         <w:rPr>
           <w:spacing w:val="-2"/>
         </w:rPr>
-        <w:t xml:space="preserve">Aim 2: </w:t>
+        <w:t xml:space="preserve">Aim 3: </w:t>
       </w:r>
       <w:r>
         <w:rPr>
           <w:spacing w:val="-2"/>
         </w:rPr>
-        <w:t>Develop methods for designing targeted MPSAs to improve splicing models</w:t>
-      </w:r>
-      <w:r>
-        <w:rPr>
+        <w:t>Generate new MPSA data and evaluate effects on model understanding.</w:t>
+      </w:r>
+      <w:r>
+        <w:rPr>
+          <w:b w:val="0"/>
+          <w:bCs w:val="0"/>
           <w:spacing w:val="-2"/>
         </w:rPr>
-        <w:t>.</w:t>
+        <w:t xml:space="preserve"> </w:t>
       </w:r>
       <w:r>
         <w:rPr>
@@ -1047,7 +1160,7 @@
           <w:bCs w:val="0"/>
           <w:spacing w:val="-2"/>
         </w:rPr>
-        <w:t xml:space="preserve"> </w:t>
+        <w:t xml:space="preserve">I will </w:t>
       </w:r>
       <w:r>
         <w:rPr>
@@ -1055,7 +1168,7 @@
           <w:bCs w:val="0"/>
           <w:spacing w:val="-2"/>
         </w:rPr>
-        <w:t xml:space="preserve">I will use active learning techniques to identify maximally informative </w:t>
+        <w:t xml:space="preserve">perform a full model guided MPSA and collect data for model fine tuning to evaluate the effectiveness of these techniques outside of the simulated context. </w:t>
       </w:r>
       <w:r>
         <w:rPr>
@@ -1063,7 +1176,7 @@
           <w:bCs w:val="0"/>
           <w:spacing w:val="-2"/>
         </w:rPr>
-        <w:t xml:space="preserve">datasets for fine tuning splicing model performance. I will identify sequences where model performance is poor or uncertainty is high and use model attribution techniques to </w:t>
+        <w:t>I will evaluate performance differences between models fine-tuned with unguided MPSA data and model guided MPSA data</w:t>
       </w:r>
       <w:r>
         <w:rPr>
@@ -1071,7 +1184,7 @@
           <w:bCs w:val="0"/>
           <w:spacing w:val="-2"/>
         </w:rPr>
-        <w:t>map</w:t>
+        <w:t xml:space="preserve">. I will </w:t>
       </w:r>
       <w:r>
         <w:rPr>
@@ -1079,7 +1192,7 @@
           <w:bCs w:val="0"/>
           <w:spacing w:val="-2"/>
         </w:rPr>
-        <w:t xml:space="preserve"> sequence features driving poor performance. I will design </w:t>
+        <w:t xml:space="preserve">focus on the ability of the model to transfer learning from the MPSA dataset to </w:t>
       </w:r>
       <w:r>
         <w:rPr>
@@ -1087,7 +1200,7 @@
           <w:bCs w:val="0"/>
           <w:spacing w:val="-2"/>
         </w:rPr>
-        <w:t>maximally informative MPSA libraries</w:t>
+        <w:t xml:space="preserve">the previously learned datasets and to specifically improve performance on previously poor contexts and to resolve uncertainty </w:t>
       </w:r>
       <w:r>
         <w:rPr>
@@ -1095,41 +1208,7 @@
           <w:bCs w:val="0"/>
           <w:spacing w:val="-2"/>
         </w:rPr>
-        <w:t>,</w:t>
-      </w:r>
-      <w:r>
-        <w:rPr>
-          <w:b w:val="0"/>
-          <w:bCs w:val="0"/>
-          <w:spacing w:val="-2"/>
-        </w:rPr>
-        <w:t xml:space="preserve"> then simulate results </w:t>
-      </w:r>
-      <w:r>
-        <w:rPr>
-          <w:b w:val="0"/>
-          <w:bCs w:val="0"/>
-          <w:i/>
-          <w:iCs/>
-          <w:spacing w:val="-2"/>
-        </w:rPr>
-        <w:t>in silico</w:t>
-      </w:r>
-      <w:r>
-        <w:rPr>
-          <w:b w:val="0"/>
-          <w:bCs w:val="0"/>
-          <w:spacing w:val="-2"/>
-        </w:rPr>
-        <w:t xml:space="preserve">. By fine tuning the models with these datasets, I will </w:t>
-      </w:r>
-      <w:r>
-        <w:rPr>
-          <w:b w:val="0"/>
-          <w:bCs w:val="0"/>
-          <w:spacing w:val="-2"/>
-        </w:rPr>
-        <w:t xml:space="preserve">evaluate different model guided library design strategies for improving model performance. </w:t>
+        <w:t>driven by the targeted sequence elements.</w:t>
       </w:r>
     </w:p>
     <w:p>
@@ -1142,84 +1221,743 @@
         <w:rPr>
           <w:b w:val="0"/>
           <w:bCs w:val="0"/>
-          <w:spacing w:val="-2"/>
-        </w:rPr>
-      </w:pPr>
-      <w:r>
-        <w:rPr>
-          <w:spacing w:val="-2"/>
-        </w:rPr>
-        <w:t xml:space="preserve">Aim 3: </w:t>
-      </w:r>
-      <w:r>
-        <w:rPr>
-          <w:spacing w:val="-2"/>
-        </w:rPr>
-        <w:t>Generate new MPSA data and evaluate effects on model understanding.</w:t>
-      </w:r>
-      <w:r>
-        <w:rPr>
-          <w:b w:val="0"/>
-          <w:bCs w:val="0"/>
-          <w:spacing w:val="-2"/>
-        </w:rPr>
-        <w:t xml:space="preserve"> </w:t>
-      </w:r>
-      <w:r>
-        <w:rPr>
-          <w:b w:val="0"/>
-          <w:bCs w:val="0"/>
-          <w:spacing w:val="-2"/>
-        </w:rPr>
-        <w:t xml:space="preserve">I will </w:t>
-      </w:r>
-      <w:r>
-        <w:rPr>
-          <w:b w:val="0"/>
-          <w:bCs w:val="0"/>
-          <w:spacing w:val="-2"/>
-        </w:rPr>
-        <w:t xml:space="preserve">perform a full model guided MPSA and collect data for model fine tuning to evaluate the effectiveness of these techniques outside of the simulated context. </w:t>
-      </w:r>
-      <w:r>
-        <w:rPr>
-          <w:b w:val="0"/>
-          <w:bCs w:val="0"/>
-          <w:spacing w:val="-2"/>
-        </w:rPr>
-        <w:t>I will evaluate performance differences between models fine-tuned with unguided MPSA data and model guided MPSA data</w:t>
-      </w:r>
-      <w:r>
-        <w:rPr>
-          <w:b w:val="0"/>
-          <w:bCs w:val="0"/>
-          <w:spacing w:val="-2"/>
-        </w:rPr>
-        <w:t xml:space="preserve">. I will </w:t>
-      </w:r>
-      <w:r>
-        <w:rPr>
-          <w:b w:val="0"/>
-          <w:bCs w:val="0"/>
-          <w:spacing w:val="-2"/>
-        </w:rPr>
-        <w:t xml:space="preserve">focus on the ability of the model to transfer learning from the MPSA dataset to </w:t>
-      </w:r>
-      <w:r>
-        <w:rPr>
-          <w:b w:val="0"/>
-          <w:bCs w:val="0"/>
-          <w:spacing w:val="-2"/>
-        </w:rPr>
-        <w:t xml:space="preserve">the previously learned datasets and to specifically improve performance on previously poor contexts and to resolve uncertainty </w:t>
-      </w:r>
-      <w:r>
-        <w:rPr>
-          <w:b w:val="0"/>
-          <w:bCs w:val="0"/>
-          <w:spacing w:val="-2"/>
-        </w:rPr>
-        <w:t>driven by the targeted sequence elements.</w:t>
+        </w:rPr>
+      </w:pPr>
+      <w:r>
+        <w:rPr>
+          <w:b w:val="0"/>
+          <w:bCs w:val="0"/>
+        </w:rPr>
+        <w:t xml:space="preserve">My background positions me well to execute this proposal, yet this proposal offers a training opportunity that will help me found an independent lab. In my doctorate I used massively parallel assays and computational modeling in microbiology, protein engineering, and CRISPR tool development providing me with the foundational skills I will need for this proposal. This proposal will allow me to explore new applications of these skills in a field with opportunities to do fundamental science with applications in human health. </w:t>
+      </w:r>
+      <w:r>
+        <w:rPr>
+          <w:b w:val="0"/>
+          <w:bCs w:val="0"/>
+        </w:rPr>
+        <w:t>Specifically</w:t>
+      </w:r>
+      <w:r>
+        <w:rPr>
+          <w:b w:val="0"/>
+          <w:bCs w:val="0"/>
+        </w:rPr>
+        <w:t xml:space="preserve"> this project will provide training in splicing and in more advanced deep learning techniques. </w:t>
+      </w:r>
+      <w:r>
+        <w:rPr>
+          <w:b w:val="0"/>
+          <w:bCs w:val="0"/>
+        </w:rPr>
+        <w:t xml:space="preserve">While I pursue these scientific goals, I will also be focused on utilizing my position at Cold Spring Harbor lab to gain wider training and mentorship that will help launch my career as an independent researcher. </w:t>
+      </w:r>
+      <w:r>
+        <w:rPr>
+          <w:b w:val="0"/>
+          <w:bCs w:val="0"/>
+        </w:rPr>
+        <w:t>I will attend CSHL</w:t>
+      </w:r>
+      <w:r>
+        <w:rPr>
+          <w:b w:val="0"/>
+          <w:bCs w:val="0"/>
+          <w:spacing w:val="-5"/>
+        </w:rPr>
+        <w:t xml:space="preserve"> </w:t>
+      </w:r>
+      <w:r>
+        <w:rPr>
+          <w:b w:val="0"/>
+          <w:bCs w:val="0"/>
+        </w:rPr>
+        <w:t>meetings and Gordon conferences on RNA</w:t>
+      </w:r>
+      <w:r>
+        <w:rPr>
+          <w:b w:val="0"/>
+          <w:bCs w:val="0"/>
+          <w:spacing w:val="-16"/>
+        </w:rPr>
+        <w:t xml:space="preserve"> </w:t>
+      </w:r>
+      <w:r>
+        <w:rPr>
+          <w:b w:val="0"/>
+          <w:bCs w:val="0"/>
+        </w:rPr>
+        <w:t>processing</w:t>
+      </w:r>
+      <w:r>
+        <w:rPr>
+          <w:b w:val="0"/>
+          <w:bCs w:val="0"/>
+          <w:spacing w:val="-8"/>
+        </w:rPr>
+        <w:t xml:space="preserve"> </w:t>
+      </w:r>
+      <w:r>
+        <w:rPr>
+          <w:b w:val="0"/>
+          <w:bCs w:val="0"/>
+        </w:rPr>
+        <w:t>and</w:t>
+      </w:r>
+      <w:r>
+        <w:rPr>
+          <w:b w:val="0"/>
+          <w:bCs w:val="0"/>
+          <w:spacing w:val="-7"/>
+        </w:rPr>
+        <w:t xml:space="preserve"> </w:t>
+      </w:r>
+      <w:r>
+        <w:rPr>
+          <w:b w:val="0"/>
+          <w:bCs w:val="0"/>
+        </w:rPr>
+        <w:t>quantitative</w:t>
+      </w:r>
+      <w:r>
+        <w:rPr>
+          <w:b w:val="0"/>
+          <w:bCs w:val="0"/>
+          <w:spacing w:val="-7"/>
+        </w:rPr>
+        <w:t xml:space="preserve"> </w:t>
+      </w:r>
+      <w:r>
+        <w:rPr>
+          <w:b w:val="0"/>
+          <w:bCs w:val="0"/>
+        </w:rPr>
+        <w:t>methods,</w:t>
+      </w:r>
+      <w:r>
+        <w:rPr>
+          <w:b w:val="0"/>
+          <w:bCs w:val="0"/>
+          <w:spacing w:val="-7"/>
+        </w:rPr>
+        <w:t xml:space="preserve"> </w:t>
+      </w:r>
+      <w:r>
+        <w:rPr>
+          <w:b w:val="0"/>
+          <w:bCs w:val="0"/>
+        </w:rPr>
+        <w:t>attend</w:t>
+      </w:r>
+      <w:r>
+        <w:rPr>
+          <w:b w:val="0"/>
+          <w:bCs w:val="0"/>
+          <w:spacing w:val="-7"/>
+        </w:rPr>
+        <w:t xml:space="preserve"> </w:t>
+      </w:r>
+      <w:r>
+        <w:rPr>
+          <w:b w:val="0"/>
+          <w:bCs w:val="0"/>
+        </w:rPr>
+        <w:t>lab</w:t>
+      </w:r>
+      <w:r>
+        <w:rPr>
+          <w:b w:val="0"/>
+          <w:bCs w:val="0"/>
+          <w:spacing w:val="-7"/>
+        </w:rPr>
+        <w:t xml:space="preserve"> </w:t>
+      </w:r>
+      <w:r>
+        <w:rPr>
+          <w:b w:val="0"/>
+          <w:bCs w:val="0"/>
+        </w:rPr>
+        <w:t>meetings</w:t>
+      </w:r>
+      <w:r>
+        <w:rPr>
+          <w:b w:val="0"/>
+          <w:bCs w:val="0"/>
+          <w:spacing w:val="-7"/>
+        </w:rPr>
+        <w:t xml:space="preserve"> </w:t>
+      </w:r>
+      <w:r>
+        <w:rPr>
+          <w:b w:val="0"/>
+          <w:bCs w:val="0"/>
+        </w:rPr>
+        <w:t>and</w:t>
+      </w:r>
+      <w:r>
+        <w:rPr>
+          <w:b w:val="0"/>
+          <w:bCs w:val="0"/>
+          <w:spacing w:val="-7"/>
+        </w:rPr>
+        <w:t xml:space="preserve"> </w:t>
+      </w:r>
+      <w:r>
+        <w:rPr>
+          <w:b w:val="0"/>
+          <w:bCs w:val="0"/>
+        </w:rPr>
+        <w:t>journal</w:t>
+      </w:r>
+      <w:r>
+        <w:rPr>
+          <w:b w:val="0"/>
+          <w:bCs w:val="0"/>
+          <w:spacing w:val="-7"/>
+        </w:rPr>
+        <w:t xml:space="preserve"> </w:t>
+      </w:r>
+      <w:r>
+        <w:rPr>
+          <w:b w:val="0"/>
+          <w:bCs w:val="0"/>
+        </w:rPr>
+        <w:t>clubs</w:t>
+      </w:r>
+      <w:r>
+        <w:rPr>
+          <w:b w:val="0"/>
+          <w:bCs w:val="0"/>
+          <w:spacing w:val="-7"/>
+        </w:rPr>
+        <w:t xml:space="preserve"> </w:t>
+      </w:r>
+      <w:r>
+        <w:rPr>
+          <w:b w:val="0"/>
+          <w:bCs w:val="0"/>
+        </w:rPr>
+        <w:t>in</w:t>
+      </w:r>
+      <w:r>
+        <w:rPr>
+          <w:b w:val="0"/>
+          <w:bCs w:val="0"/>
+          <w:spacing w:val="-7"/>
+        </w:rPr>
+        <w:t xml:space="preserve"> </w:t>
+      </w:r>
+      <w:r>
+        <w:rPr>
+          <w:b w:val="0"/>
+          <w:bCs w:val="0"/>
+        </w:rPr>
+        <w:t>the</w:t>
+      </w:r>
+      <w:r>
+        <w:rPr>
+          <w:b w:val="0"/>
+          <w:bCs w:val="0"/>
+          <w:spacing w:val="-7"/>
+        </w:rPr>
+        <w:t xml:space="preserve"> </w:t>
+      </w:r>
+      <w:r>
+        <w:rPr>
+          <w:b w:val="0"/>
+          <w:bCs w:val="0"/>
+        </w:rPr>
+        <w:t>Kinney,</w:t>
+      </w:r>
+      <w:r>
+        <w:rPr>
+          <w:b w:val="0"/>
+          <w:bCs w:val="0"/>
+          <w:spacing w:val="-7"/>
+        </w:rPr>
+        <w:t xml:space="preserve"> </w:t>
+      </w:r>
+      <w:proofErr w:type="spellStart"/>
+      <w:r>
+        <w:rPr>
+          <w:b w:val="0"/>
+          <w:bCs w:val="0"/>
+        </w:rPr>
+        <w:t>Krainer</w:t>
+      </w:r>
+      <w:proofErr w:type="spellEnd"/>
+      <w:r>
+        <w:rPr>
+          <w:b w:val="0"/>
+          <w:bCs w:val="0"/>
+        </w:rPr>
+        <w:t>,</w:t>
+      </w:r>
+      <w:r>
+        <w:rPr>
+          <w:b w:val="0"/>
+          <w:bCs w:val="0"/>
+          <w:spacing w:val="-7"/>
+        </w:rPr>
+        <w:t xml:space="preserve"> </w:t>
+      </w:r>
+      <w:r>
+        <w:rPr>
+          <w:b w:val="0"/>
+          <w:bCs w:val="0"/>
+        </w:rPr>
+        <w:t>Koo and</w:t>
+      </w:r>
+      <w:r>
+        <w:rPr>
+          <w:b w:val="0"/>
+          <w:bCs w:val="0"/>
+          <w:spacing w:val="-9"/>
+        </w:rPr>
+        <w:t xml:space="preserve"> </w:t>
+      </w:r>
+      <w:proofErr w:type="spellStart"/>
+      <w:r>
+        <w:rPr>
+          <w:b w:val="0"/>
+          <w:bCs w:val="0"/>
+        </w:rPr>
+        <w:t>McCandlish</w:t>
+      </w:r>
+      <w:proofErr w:type="spellEnd"/>
+      <w:r>
+        <w:rPr>
+          <w:b w:val="0"/>
+          <w:bCs w:val="0"/>
+          <w:spacing w:val="-9"/>
+        </w:rPr>
+        <w:t xml:space="preserve"> </w:t>
+      </w:r>
+      <w:r>
+        <w:rPr>
+          <w:b w:val="0"/>
+          <w:bCs w:val="0"/>
+        </w:rPr>
+        <w:t>labs,</w:t>
+      </w:r>
+      <w:r>
+        <w:rPr>
+          <w:b w:val="0"/>
+          <w:bCs w:val="0"/>
+          <w:spacing w:val="-9"/>
+        </w:rPr>
+        <w:t xml:space="preserve"> </w:t>
+      </w:r>
+      <w:r>
+        <w:rPr>
+          <w:b w:val="0"/>
+          <w:bCs w:val="0"/>
+        </w:rPr>
+        <w:t>attend</w:t>
+      </w:r>
+      <w:r>
+        <w:rPr>
+          <w:b w:val="0"/>
+          <w:bCs w:val="0"/>
+          <w:spacing w:val="-9"/>
+        </w:rPr>
+        <w:t xml:space="preserve"> </w:t>
+      </w:r>
+      <w:r>
+        <w:rPr>
+          <w:b w:val="0"/>
+          <w:bCs w:val="0"/>
+        </w:rPr>
+        <w:t>CSHL</w:t>
+      </w:r>
+      <w:r>
+        <w:rPr>
+          <w:b w:val="0"/>
+          <w:bCs w:val="0"/>
+          <w:spacing w:val="-16"/>
+        </w:rPr>
+        <w:t xml:space="preserve"> </w:t>
+      </w:r>
+      <w:r>
+        <w:rPr>
+          <w:b w:val="0"/>
+          <w:bCs w:val="0"/>
+        </w:rPr>
+        <w:t>grant</w:t>
+      </w:r>
+      <w:r>
+        <w:rPr>
+          <w:b w:val="0"/>
+          <w:bCs w:val="0"/>
+          <w:spacing w:val="-8"/>
+        </w:rPr>
+        <w:t xml:space="preserve"> </w:t>
+      </w:r>
+      <w:r>
+        <w:rPr>
+          <w:b w:val="0"/>
+          <w:bCs w:val="0"/>
+        </w:rPr>
+        <w:t>writing</w:t>
+      </w:r>
+      <w:r>
+        <w:rPr>
+          <w:b w:val="0"/>
+          <w:bCs w:val="0"/>
+          <w:spacing w:val="-9"/>
+        </w:rPr>
+        <w:t xml:space="preserve"> </w:t>
+      </w:r>
+      <w:r>
+        <w:rPr>
+          <w:b w:val="0"/>
+          <w:bCs w:val="0"/>
+        </w:rPr>
+        <w:t>and</w:t>
+      </w:r>
+      <w:r>
+        <w:rPr>
+          <w:b w:val="0"/>
+          <w:bCs w:val="0"/>
+          <w:spacing w:val="-9"/>
+        </w:rPr>
+        <w:t xml:space="preserve"> </w:t>
+      </w:r>
+      <w:r>
+        <w:rPr>
+          <w:b w:val="0"/>
+          <w:bCs w:val="0"/>
+        </w:rPr>
+        <w:t>professional</w:t>
+      </w:r>
+      <w:r>
+        <w:rPr>
+          <w:b w:val="0"/>
+          <w:bCs w:val="0"/>
+          <w:spacing w:val="-9"/>
+        </w:rPr>
+        <w:t xml:space="preserve"> </w:t>
+      </w:r>
+      <w:r>
+        <w:rPr>
+          <w:b w:val="0"/>
+          <w:bCs w:val="0"/>
+        </w:rPr>
+        <w:t>development</w:t>
+      </w:r>
+      <w:r>
+        <w:rPr>
+          <w:b w:val="0"/>
+          <w:bCs w:val="0"/>
+          <w:spacing w:val="-9"/>
+        </w:rPr>
+        <w:t xml:space="preserve"> </w:t>
+      </w:r>
+      <w:r>
+        <w:rPr>
+          <w:b w:val="0"/>
+          <w:bCs w:val="0"/>
+        </w:rPr>
+        <w:t>courses,</w:t>
+      </w:r>
+      <w:r>
+        <w:rPr>
+          <w:b w:val="0"/>
+          <w:bCs w:val="0"/>
+          <w:spacing w:val="-9"/>
+        </w:rPr>
+        <w:t xml:space="preserve"> </w:t>
+      </w:r>
+      <w:r>
+        <w:rPr>
+          <w:b w:val="0"/>
+          <w:bCs w:val="0"/>
+        </w:rPr>
+        <w:t>and</w:t>
+      </w:r>
+      <w:r>
+        <w:rPr>
+          <w:b w:val="0"/>
+          <w:bCs w:val="0"/>
+          <w:spacing w:val="-9"/>
+        </w:rPr>
+        <w:t xml:space="preserve"> </w:t>
+      </w:r>
+      <w:r>
+        <w:rPr>
+          <w:b w:val="0"/>
+          <w:bCs w:val="0"/>
+        </w:rPr>
+        <w:t>hone</w:t>
+      </w:r>
+      <w:r>
+        <w:rPr>
+          <w:b w:val="0"/>
+          <w:bCs w:val="0"/>
+          <w:spacing w:val="-9"/>
+        </w:rPr>
+        <w:t xml:space="preserve"> </w:t>
+      </w:r>
+      <w:r>
+        <w:rPr>
+          <w:b w:val="0"/>
+          <w:bCs w:val="0"/>
+        </w:rPr>
+        <w:t>my</w:t>
+      </w:r>
+      <w:r>
+        <w:rPr>
+          <w:b w:val="0"/>
+          <w:bCs w:val="0"/>
+          <w:spacing w:val="-9"/>
+        </w:rPr>
+        <w:t xml:space="preserve"> </w:t>
+      </w:r>
+      <w:r>
+        <w:rPr>
+          <w:b w:val="0"/>
+          <w:bCs w:val="0"/>
+        </w:rPr>
+        <w:t>skill</w:t>
+      </w:r>
+      <w:r>
+        <w:rPr>
+          <w:b w:val="0"/>
+          <w:bCs w:val="0"/>
+          <w:spacing w:val="-9"/>
+        </w:rPr>
+        <w:t xml:space="preserve"> </w:t>
+      </w:r>
+      <w:r>
+        <w:rPr>
+          <w:b w:val="0"/>
+          <w:bCs w:val="0"/>
+        </w:rPr>
+        <w:t>at lecturing through teaching opportunities.</w:t>
+      </w:r>
+    </w:p>
+    <w:p>
+      <w:pPr>
+        <w:pStyle w:val="BodyText"/>
+        <w:adjustRightInd w:val="0"/>
+        <w:snapToGrid w:val="0"/>
+        <w:spacing w:before="0" w:after="120"/>
+        <w:ind w:left="0"/>
+      </w:pPr>
+      <w:r>
+        <w:t>Together,</w:t>
+      </w:r>
+      <w:r>
+        <w:rPr>
+          <w:spacing w:val="-11"/>
+        </w:rPr>
+        <w:t xml:space="preserve"> </w:t>
+      </w:r>
+      <w:r>
+        <w:t>these</w:t>
+      </w:r>
+      <w:r>
+        <w:rPr>
+          <w:spacing w:val="-11"/>
+        </w:rPr>
+        <w:t xml:space="preserve"> </w:t>
+      </w:r>
+      <w:r>
+        <w:t>research</w:t>
+      </w:r>
+      <w:r>
+        <w:rPr>
+          <w:spacing w:val="-11"/>
+        </w:rPr>
+        <w:t xml:space="preserve"> </w:t>
+      </w:r>
+      <w:r>
+        <w:t>and</w:t>
+      </w:r>
+      <w:r>
+        <w:rPr>
+          <w:spacing w:val="-10"/>
+        </w:rPr>
+        <w:t xml:space="preserve"> </w:t>
+      </w:r>
+      <w:r>
+        <w:t>training</w:t>
+      </w:r>
+      <w:r>
+        <w:rPr>
+          <w:spacing w:val="-11"/>
+        </w:rPr>
+        <w:t xml:space="preserve"> </w:t>
+      </w:r>
+      <w:r>
+        <w:t>opportunities</w:t>
+      </w:r>
+      <w:r>
+        <w:rPr>
+          <w:spacing w:val="-11"/>
+        </w:rPr>
+        <w:t xml:space="preserve"> </w:t>
+      </w:r>
+      <w:r>
+        <w:t>will</w:t>
+      </w:r>
+      <w:r>
+        <w:rPr>
+          <w:spacing w:val="-11"/>
+        </w:rPr>
+        <w:t xml:space="preserve"> </w:t>
+      </w:r>
+      <w:r>
+        <w:t>position</w:t>
+      </w:r>
+      <w:r>
+        <w:rPr>
+          <w:spacing w:val="-11"/>
+        </w:rPr>
+        <w:t xml:space="preserve"> </w:t>
+      </w:r>
+      <w:r>
+        <w:t>me</w:t>
+      </w:r>
+      <w:r>
+        <w:rPr>
+          <w:spacing w:val="-11"/>
+        </w:rPr>
+        <w:t xml:space="preserve"> </w:t>
+      </w:r>
+      <w:r>
+        <w:t>to</w:t>
+      </w:r>
+      <w:r>
+        <w:rPr>
+          <w:spacing w:val="-11"/>
+        </w:rPr>
+        <w:t xml:space="preserve"> </w:t>
+      </w:r>
+      <w:r>
+        <w:t>launch</w:t>
+      </w:r>
+      <w:r>
+        <w:rPr>
+          <w:spacing w:val="-10"/>
+        </w:rPr>
+        <w:t xml:space="preserve"> </w:t>
+      </w:r>
+      <w:r>
+        <w:rPr>
+          <w:spacing w:val="-5"/>
+        </w:rPr>
+        <w:t>an</w:t>
+      </w:r>
+      <w:r>
+        <w:t xml:space="preserve"> independent</w:t>
+      </w:r>
+      <w:r>
+        <w:rPr>
+          <w:spacing w:val="-11"/>
+        </w:rPr>
+        <w:t xml:space="preserve"> </w:t>
+      </w:r>
+      <w:r>
+        <w:t>research</w:t>
+      </w:r>
+      <w:r>
+        <w:rPr>
+          <w:spacing w:val="-11"/>
+        </w:rPr>
+        <w:t xml:space="preserve"> </w:t>
+      </w:r>
+      <w:r>
+        <w:t>career</w:t>
+      </w:r>
+      <w:r>
+        <w:rPr>
+          <w:spacing w:val="-11"/>
+        </w:rPr>
+        <w:t xml:space="preserve"> </w:t>
+      </w:r>
+      <w:r>
+        <w:t>focusing</w:t>
+      </w:r>
+      <w:r>
+        <w:rPr>
+          <w:spacing w:val="-11"/>
+        </w:rPr>
+        <w:t xml:space="preserve"> </w:t>
+      </w:r>
+      <w:r>
+        <w:t>on</w:t>
+      </w:r>
+      <w:r>
+        <w:rPr>
+          <w:spacing w:val="-11"/>
+        </w:rPr>
+        <w:t xml:space="preserve"> </w:t>
+      </w:r>
+      <w:r>
+        <w:t>applying</w:t>
+      </w:r>
+      <w:r>
+        <w:rPr>
+          <w:spacing w:val="-11"/>
+        </w:rPr>
+        <w:t xml:space="preserve"> </w:t>
+      </w:r>
+      <w:r>
+        <w:t>massively</w:t>
+      </w:r>
+      <w:r>
+        <w:rPr>
+          <w:spacing w:val="-11"/>
+        </w:rPr>
+        <w:t xml:space="preserve"> </w:t>
+      </w:r>
+      <w:r>
+        <w:t>parallel</w:t>
+      </w:r>
+      <w:r>
+        <w:rPr>
+          <w:spacing w:val="-11"/>
+        </w:rPr>
+        <w:t xml:space="preserve"> </w:t>
+      </w:r>
+      <w:r>
+        <w:t>assays</w:t>
+      </w:r>
+      <w:r>
+        <w:rPr>
+          <w:spacing w:val="-11"/>
+        </w:rPr>
+        <w:t xml:space="preserve"> </w:t>
+      </w:r>
+      <w:r>
+        <w:t>and</w:t>
+      </w:r>
+      <w:r>
+        <w:rPr>
+          <w:spacing w:val="-11"/>
+        </w:rPr>
+        <w:t xml:space="preserve"> </w:t>
+      </w:r>
+      <w:r>
+        <w:t>modeling</w:t>
+      </w:r>
+      <w:r>
+        <w:rPr>
+          <w:spacing w:val="-11"/>
+        </w:rPr>
+        <w:t xml:space="preserve"> </w:t>
+      </w:r>
+      <w:r>
+        <w:t>to</w:t>
+      </w:r>
+      <w:r>
+        <w:rPr>
+          <w:spacing w:val="-11"/>
+        </w:rPr>
+        <w:t xml:space="preserve"> </w:t>
+      </w:r>
+      <w:r>
+        <w:t>understanding deep biological questions in RNA processing.</w:t>
       </w:r>
     </w:p>
     <w:p>
@@ -1230,7 +1968,8 @@
         <w:spacing w:after="120"/>
         <w:ind w:left="0"/>
         <w:rPr>
-          <w:spacing w:val="-2"/>
+          <w:b w:val="0"/>
+          <w:bCs w:val="0"/>
         </w:rPr>
       </w:pPr>
     </w:p>

</xml_diff>

<commit_message>
adding some comments to the RCR doc
</commit_message>
<xml_diff>
--- a/2023_08_08_sub_F32/F32_specific_aims.docx
+++ b/2023_08_08_sub_F32/F32_specific_aims.docx
@@ -44,14 +44,21 @@
           <w:b w:val="0"/>
           <w:bCs w:val="0"/>
         </w:rPr>
-        <w:t>Alternative splicing is an important factor in gene regulation; however, its regulation is still incompletely understood.</w:t>
-      </w:r>
-      <w:r>
-        <w:rPr>
-          <w:b w:val="0"/>
-          <w:bCs w:val="0"/>
-        </w:rPr>
-        <w:t xml:space="preserve"> </w:t>
+        <w:t>Alternative splicing is an important factor in gene regulation; however, it</w:t>
+      </w:r>
+      <w:r>
+        <w:rPr>
+          <w:b w:val="0"/>
+          <w:bCs w:val="0"/>
+        </w:rPr>
+        <w:t xml:space="preserve"> </w:t>
+      </w:r>
+      <w:r>
+        <w:rPr>
+          <w:b w:val="0"/>
+          <w:bCs w:val="0"/>
+        </w:rPr>
+        <w:t xml:space="preserve">is still incompletely understood. </w:t>
       </w:r>
       <w:r>
         <w:rPr>
@@ -153,14 +160,28 @@
           <w:b w:val="0"/>
           <w:bCs w:val="0"/>
         </w:rPr>
-        <w:t xml:space="preserve"> These datasets include transcript isoform reference annotations</w:t>
-      </w:r>
-      <w:r>
-        <w:rPr>
-          <w:b w:val="0"/>
-          <w:bCs w:val="0"/>
-        </w:rPr>
-        <w:t xml:space="preserve"> like those found in GENCODE</w:t>
+        <w:t xml:space="preserve"> These datasets include isoform reference annotations</w:t>
+      </w:r>
+      <w:r>
+        <w:rPr>
+          <w:b w:val="0"/>
+          <w:bCs w:val="0"/>
+        </w:rPr>
+        <w:t xml:space="preserve"> </w:t>
+      </w:r>
+      <w:r>
+        <w:rPr>
+          <w:b w:val="0"/>
+          <w:bCs w:val="0"/>
+        </w:rPr>
+        <w:t>such as those in</w:t>
+      </w:r>
+      <w:r>
+        <w:rPr>
+          <w:b w:val="0"/>
+          <w:bCs w:val="0"/>
+        </w:rPr>
+        <w:t xml:space="preserve"> GENCODE</w:t>
       </w:r>
       <w:r>
         <w:rPr>
@@ -285,21 +306,7 @@
           <w:b w:val="0"/>
           <w:bCs w:val="0"/>
         </w:rPr>
-        <w:t>m</w:t>
-      </w:r>
-      <w:r>
-        <w:rPr>
-          <w:b w:val="0"/>
-          <w:bCs w:val="0"/>
-        </w:rPr>
-        <w:t>assively parallel splicing assays (MPSAs)</w:t>
-      </w:r>
-      <w:r>
-        <w:rPr>
-          <w:b w:val="0"/>
-          <w:bCs w:val="0"/>
-        </w:rPr>
-        <w:t xml:space="preserve"> which collect information on splicing outcomes for particular variants.</w:t>
+        <w:t>massively parallel splicing assays (MPSAs) which collect information on splicing outcomes for particular variants.</w:t>
       </w:r>
       <w:r>
         <w:rPr>
@@ -556,7 +563,23 @@
           <w:bCs w:val="0"/>
           <w:spacing w:val="-2"/>
         </w:rPr>
-        <w:t xml:space="preserve"> as well as to trialing new model architectures</w:t>
+        <w:t xml:space="preserve"> as well as to </w:t>
+      </w:r>
+      <w:r>
+        <w:rPr>
+          <w:b w:val="0"/>
+          <w:bCs w:val="0"/>
+          <w:spacing w:val="-2"/>
+        </w:rPr>
+        <w:t>testing</w:t>
+      </w:r>
+      <w:r>
+        <w:rPr>
+          <w:b w:val="0"/>
+          <w:bCs w:val="0"/>
+          <w:spacing w:val="-2"/>
+        </w:rPr>
+        <w:t xml:space="preserve"> new model architectures</w:t>
       </w:r>
       <w:r>
         <w:rPr>
@@ -652,7 +675,23 @@
           <w:bCs w:val="0"/>
           <w:spacing w:val="-2"/>
         </w:rPr>
-        <w:t xml:space="preserve">datasets for fine tuning splicing model performance. I will identify sequences where model performance is poor or uncertainty is high and use model attribution techniques to </w:t>
+        <w:t>datasets for fine tuning splicing mode</w:t>
+      </w:r>
+      <w:r>
+        <w:rPr>
+          <w:b w:val="0"/>
+          <w:bCs w:val="0"/>
+          <w:spacing w:val="-2"/>
+        </w:rPr>
+        <w:t>ls</w:t>
+      </w:r>
+      <w:r>
+        <w:rPr>
+          <w:b w:val="0"/>
+          <w:bCs w:val="0"/>
+          <w:spacing w:val="-2"/>
+        </w:rPr>
+        <w:t xml:space="preserve">. I will identify sequences where model performance is poor or uncertainty is high and use attribution techniques to </w:t>
       </w:r>
       <w:r>
         <w:rPr>
@@ -710,6 +749,22 @@
           <w:bCs w:val="0"/>
           <w:spacing w:val="-2"/>
         </w:rPr>
+        <w:t xml:space="preserve"> using </w:t>
+      </w:r>
+      <w:r>
+        <w:rPr>
+          <w:b w:val="0"/>
+          <w:bCs w:val="0"/>
+          <w:spacing w:val="-2"/>
+        </w:rPr>
+        <w:t>an independent oracle</w:t>
+      </w:r>
+      <w:r>
+        <w:rPr>
+          <w:b w:val="0"/>
+          <w:bCs w:val="0"/>
+          <w:spacing w:val="-2"/>
+        </w:rPr>
         <w:t xml:space="preserve">. By fine tuning the models with these datasets, I will </w:t>
       </w:r>
       <w:r>
@@ -718,7 +773,23 @@
           <w:bCs w:val="0"/>
           <w:spacing w:val="-2"/>
         </w:rPr>
-        <w:t xml:space="preserve">evaluate different model guided library design strategies for improving model performance. </w:t>
+        <w:t>evaluate different model guided library design strategies for improving model performance</w:t>
+      </w:r>
+      <w:r>
+        <w:rPr>
+          <w:b w:val="0"/>
+          <w:bCs w:val="0"/>
+          <w:spacing w:val="-2"/>
+        </w:rPr>
+        <w:t xml:space="preserve"> against known ground truth</w:t>
+      </w:r>
+      <w:r>
+        <w:rPr>
+          <w:b w:val="0"/>
+          <w:bCs w:val="0"/>
+          <w:spacing w:val="-2"/>
+        </w:rPr>
+        <w:t>.</w:t>
       </w:r>
     </w:p>
     <w:p>
@@ -768,7 +839,23 @@
           <w:bCs w:val="0"/>
           <w:spacing w:val="-2"/>
         </w:rPr>
-        <w:t xml:space="preserve">perform a full model guided MPSA and collect data for model fine tuning to evaluate the effectiveness of these techniques outside of the simulated context. </w:t>
+        <w:t xml:space="preserve">perform a model guided MPSA and collect data for model fine tuning to evaluate the effectiveness of </w:t>
+      </w:r>
+      <w:r>
+        <w:rPr>
+          <w:b w:val="0"/>
+          <w:bCs w:val="0"/>
+          <w:spacing w:val="-2"/>
+        </w:rPr>
+        <w:t>active learning</w:t>
+      </w:r>
+      <w:r>
+        <w:rPr>
+          <w:b w:val="0"/>
+          <w:bCs w:val="0"/>
+          <w:spacing w:val="-2"/>
+        </w:rPr>
+        <w:t xml:space="preserve"> techniques outside of the simulated context. </w:t>
       </w:r>
       <w:r>
         <w:rPr>
@@ -800,15 +887,103 @@
           <w:bCs w:val="0"/>
           <w:spacing w:val="-2"/>
         </w:rPr>
-        <w:t xml:space="preserve">the previously learned datasets and to specifically improve performance on previously poor contexts and to resolve uncertainty </w:t>
-      </w:r>
-      <w:r>
-        <w:rPr>
-          <w:b w:val="0"/>
-          <w:bCs w:val="0"/>
-          <w:spacing w:val="-2"/>
-        </w:rPr>
-        <w:t>driven by the targeted sequence elements.</w:t>
+        <w:t>the previously learned datasets</w:t>
+      </w:r>
+      <w:r>
+        <w:rPr>
+          <w:b w:val="0"/>
+          <w:bCs w:val="0"/>
+          <w:spacing w:val="-2"/>
+        </w:rPr>
+        <w:t>,</w:t>
+      </w:r>
+      <w:r>
+        <w:rPr>
+          <w:b w:val="0"/>
+          <w:bCs w:val="0"/>
+          <w:spacing w:val="-2"/>
+        </w:rPr>
+        <w:t xml:space="preserve"> </w:t>
+      </w:r>
+      <w:r>
+        <w:rPr>
+          <w:b w:val="0"/>
+          <w:bCs w:val="0"/>
+          <w:spacing w:val="-2"/>
+        </w:rPr>
+        <w:t xml:space="preserve">to specifically improve performance </w:t>
+      </w:r>
+      <w:r>
+        <w:rPr>
+          <w:b w:val="0"/>
+          <w:bCs w:val="0"/>
+          <w:spacing w:val="-2"/>
+        </w:rPr>
+        <w:t>i</w:t>
+      </w:r>
+      <w:r>
+        <w:rPr>
+          <w:b w:val="0"/>
+          <w:bCs w:val="0"/>
+          <w:spacing w:val="-2"/>
+        </w:rPr>
+        <w:t xml:space="preserve">n previously </w:t>
+      </w:r>
+      <w:r>
+        <w:rPr>
+          <w:b w:val="0"/>
+          <w:bCs w:val="0"/>
+          <w:spacing w:val="-2"/>
+        </w:rPr>
+        <w:t>difficult</w:t>
+      </w:r>
+      <w:r>
+        <w:rPr>
+          <w:b w:val="0"/>
+          <w:bCs w:val="0"/>
+          <w:spacing w:val="-2"/>
+        </w:rPr>
+        <w:t xml:space="preserve"> contexts</w:t>
+      </w:r>
+      <w:r>
+        <w:rPr>
+          <w:b w:val="0"/>
+          <w:bCs w:val="0"/>
+          <w:spacing w:val="-2"/>
+        </w:rPr>
+        <w:t>,</w:t>
+      </w:r>
+      <w:r>
+        <w:rPr>
+          <w:b w:val="0"/>
+          <w:bCs w:val="0"/>
+          <w:spacing w:val="-2"/>
+        </w:rPr>
+        <w:t xml:space="preserve"> and to resolve uncertainty </w:t>
+      </w:r>
+      <w:r>
+        <w:rPr>
+          <w:b w:val="0"/>
+          <w:bCs w:val="0"/>
+          <w:spacing w:val="-2"/>
+        </w:rPr>
+        <w:t>driven by the sequence elements</w:t>
+      </w:r>
+      <w:r>
+        <w:rPr>
+          <w:b w:val="0"/>
+          <w:bCs w:val="0"/>
+          <w:spacing w:val="-2"/>
+        </w:rPr>
+        <w:t xml:space="preserve"> targeted in the MPSA</w:t>
+      </w:r>
+      <w:r>
+        <w:rPr>
+          <w:b w:val="0"/>
+          <w:bCs w:val="0"/>
+          <w:spacing w:val="-2"/>
+        </w:rPr>
+        <w:t>.</w:t>
       </w:r>
     </w:p>
     <w:p>

</xml_diff>

<commit_message>
adding Justins SA feedback
</commit_message>
<xml_diff>
--- a/2023_08_08_sub_F32/F32_specific_aims.docx
+++ b/2023_08_08_sub_F32/F32_specific_aims.docx
@@ -13,11 +13,21 @@
           <w:spacing w:val="-4"/>
         </w:rPr>
       </w:pPr>
+      <w:commentRangeStart w:id="0"/>
       <w:r>
         <w:rPr>
           <w:spacing w:val="-2"/>
         </w:rPr>
         <w:t xml:space="preserve">Specific </w:t>
+      </w:r>
+      <w:commentRangeEnd w:id="0"/>
+      <w:r>
+        <w:rPr>
+          <w:rStyle w:val="CommentReference"/>
+          <w:b w:val="0"/>
+          <w:bCs w:val="0"/>
+        </w:rPr>
+        <w:commentReference w:id="0"/>
       </w:r>
       <w:r>
         <w:rPr>
@@ -239,23 +249,7 @@
           <w:b w:val="0"/>
           <w:bCs w:val="0"/>
         </w:rPr>
-        <w:t xml:space="preserve">reads covering splicing junctions in different contexts like those found in </w:t>
-      </w:r>
-      <w:proofErr w:type="spellStart"/>
-      <w:r>
-        <w:rPr>
-          <w:b w:val="0"/>
-          <w:bCs w:val="0"/>
-        </w:rPr>
-        <w:t>GTEx</w:t>
-      </w:r>
-      <w:proofErr w:type="spellEnd"/>
-      <w:r>
-        <w:rPr>
-          <w:b w:val="0"/>
-          <w:bCs w:val="0"/>
-        </w:rPr>
-        <w:t xml:space="preserve"> and ENCODE,</w:t>
+        <w:t>reads covering splicing junctions in different contexts like those found in GTEx and ENCODE,</w:t>
       </w:r>
       <w:r>
         <w:rPr>
@@ -379,7 +373,25 @@
           <w:bCs w:val="0"/>
           <w:spacing w:val="-2"/>
         </w:rPr>
-        <w:t xml:space="preserve">. </w:t>
+        <w:t>.</w:t>
+      </w:r>
+      <w:commentRangeStart w:id="1"/>
+      <w:r>
+        <w:rPr>
+          <w:b w:val="0"/>
+          <w:bCs w:val="0"/>
+          <w:spacing w:val="-2"/>
+        </w:rPr>
+        <w:t xml:space="preserve"> </w:t>
+      </w:r>
+      <w:commentRangeEnd w:id="1"/>
+      <w:r>
+        <w:rPr>
+          <w:rStyle w:val="CommentReference"/>
+          <w:b w:val="0"/>
+          <w:bCs w:val="0"/>
+        </w:rPr>
+        <w:commentReference w:id="1"/>
       </w:r>
     </w:p>
     <w:p>
@@ -423,7 +435,25 @@
           <w:bCs w:val="0"/>
           <w:spacing w:val="-2"/>
         </w:rPr>
-        <w:t xml:space="preserve"> model architectures. I will accomplish these goals in 3 complementary aims. </w:t>
+        <w:t xml:space="preserve"> model architectures. I will accomplish these goals in 3 complementary aims.</w:t>
+      </w:r>
+      <w:commentRangeStart w:id="2"/>
+      <w:r>
+        <w:rPr>
+          <w:b w:val="0"/>
+          <w:bCs w:val="0"/>
+          <w:spacing w:val="-2"/>
+        </w:rPr>
+        <w:t xml:space="preserve"> </w:t>
+      </w:r>
+      <w:commentRangeEnd w:id="2"/>
+      <w:r>
+        <w:rPr>
+          <w:rStyle w:val="CommentReference"/>
+          <w:b w:val="0"/>
+          <w:bCs w:val="0"/>
+        </w:rPr>
+        <w:commentReference w:id="2"/>
       </w:r>
     </w:p>
     <w:p>
@@ -537,25 +567,7 @@
           <w:bCs w:val="0"/>
           <w:spacing w:val="-2"/>
         </w:rPr>
-        <w:t xml:space="preserve">like </w:t>
-      </w:r>
-      <w:proofErr w:type="spellStart"/>
-      <w:r>
-        <w:rPr>
-          <w:b w:val="0"/>
-          <w:bCs w:val="0"/>
-          <w:spacing w:val="-2"/>
-        </w:rPr>
-        <w:t>SpliceAI</w:t>
-      </w:r>
-      <w:proofErr w:type="spellEnd"/>
-      <w:r>
-        <w:rPr>
-          <w:b w:val="0"/>
-          <w:bCs w:val="0"/>
-          <w:spacing w:val="-2"/>
-        </w:rPr>
-        <w:t xml:space="preserve"> and Pangolin</w:t>
+        <w:t>like SpliceAI and Pangolin</w:t>
       </w:r>
       <w:r>
         <w:rPr>
@@ -1251,21 +1263,12 @@
         </w:rPr>
         <w:t xml:space="preserve"> </w:t>
       </w:r>
-      <w:proofErr w:type="spellStart"/>
-      <w:r>
-        <w:rPr>
-          <w:b w:val="0"/>
-          <w:bCs w:val="0"/>
-        </w:rPr>
-        <w:t>Krainer</w:t>
-      </w:r>
-      <w:proofErr w:type="spellEnd"/>
-      <w:r>
-        <w:rPr>
-          <w:b w:val="0"/>
-          <w:bCs w:val="0"/>
-        </w:rPr>
-        <w:t>,</w:t>
+      <w:r>
+        <w:rPr>
+          <w:b w:val="0"/>
+          <w:bCs w:val="0"/>
+        </w:rPr>
+        <w:t>Krainer,</w:t>
       </w:r>
       <w:r>
         <w:rPr>
@@ -1290,7 +1293,6 @@
         </w:rPr>
         <w:t xml:space="preserve"> </w:t>
       </w:r>
-      <w:proofErr w:type="spellStart"/>
       <w:r>
         <w:rPr>
           <w:b w:val="0"/>
@@ -1298,7 +1300,6 @@
         </w:rPr>
         <w:t>McCandlish</w:t>
       </w:r>
-      <w:proofErr w:type="spellEnd"/>
       <w:r>
         <w:rPr>
           <w:b w:val="0"/>
@@ -1508,6 +1509,23 @@
           <w:bCs w:val="0"/>
         </w:rPr>
         <w:t>at lecturing through teaching opportunities.</w:t>
+      </w:r>
+      <w:commentRangeStart w:id="3"/>
+      <w:r>
+        <w:rPr>
+          <w:b w:val="0"/>
+          <w:bCs w:val="0"/>
+        </w:rPr>
+        <w:t xml:space="preserve"> </w:t>
+      </w:r>
+      <w:commentRangeEnd w:id="3"/>
+      <w:r>
+        <w:rPr>
+          <w:rStyle w:val="CommentReference"/>
+          <w:b w:val="0"/>
+          <w:bCs w:val="0"/>
+        </w:rPr>
+        <w:commentReference w:id="3"/>
       </w:r>
     </w:p>
     <w:p>
@@ -2589,6 +2607,257 @@
     </w:sectPr>
   </w:body>
 </w:document>
+</file>
+
+<file path=word/comments.xml><?xml version="1.0" encoding="utf-8"?>
+<w:comments xmlns:wpc="http://schemas.microsoft.com/office/word/2010/wordprocessingCanvas" xmlns:cx="http://schemas.microsoft.com/office/drawing/2014/chartex" xmlns:cx1="http://schemas.microsoft.com/office/drawing/2015/9/8/chartex" xmlns:cx2="http://schemas.microsoft.com/office/drawing/2015/10/21/chartex" xmlns:cx3="http://schemas.microsoft.com/office/drawing/2016/5/9/chartex" xmlns:cx4="http://schemas.microsoft.com/office/drawing/2016/5/10/chartex" xmlns:cx5="http://schemas.microsoft.com/office/drawing/2016/5/11/chartex" xmlns:cx6="http://schemas.microsoft.com/office/drawing/2016/5/12/chartex" xmlns:cx7="http://schemas.microsoft.com/office/drawing/2016/5/13/chartex" xmlns:cx8="http://schemas.microsoft.com/office/drawing/2016/5/14/chartex" xmlns:mc="http://schemas.openxmlformats.org/markup-compatibility/2006" xmlns:aink="http://schemas.microsoft.com/office/drawing/2016/ink" xmlns:am3d="http://schemas.microsoft.com/office/drawing/2017/model3d" xmlns:o="urn:schemas-microsoft-com:office:office" xmlns:oel="http://schemas.microsoft.com/office/2019/extlst" xmlns:r="http://schemas.openxmlformats.org/officeDocument/2006/relationships" xmlns:m="http://schemas.openxmlformats.org/officeDocument/2006/math" xmlns:v="urn:schemas-microsoft-com:vml" xmlns:wp14="http://schemas.microsoft.com/office/word/2010/wordprocessingDrawing" xmlns:wp="http://schemas.openxmlformats.org/drawingml/2006/wordprocessingDrawing" xmlns:w10="urn:schemas-microsoft-com:office:word" xmlns:w="http://schemas.openxmlformats.org/wordprocessingml/2006/main" xmlns:w14="http://schemas.microsoft.com/office/word/2010/wordml" xmlns:w15="http://schemas.microsoft.com/office/word/2012/wordml" xmlns:w16cex="http://schemas.microsoft.com/office/word/2018/wordml/cex" xmlns:w16cid="http://schemas.microsoft.com/office/word/2016/wordml/cid" xmlns:w16="http://schemas.microsoft.com/office/word/2018/wordml" xmlns:w16sdtdh="http://schemas.microsoft.com/office/word/2020/wordml/sdtdatahash" xmlns:w16se="http://schemas.microsoft.com/office/word/2015/wordml/symex" xmlns:wpg="http://schemas.microsoft.com/office/word/2010/wordprocessingGroup" xmlns:wpi="http://schemas.microsoft.com/office/word/2010/wordprocessingInk" xmlns:wne="http://schemas.microsoft.com/office/word/2006/wordml" xmlns:wps="http://schemas.microsoft.com/office/word/2010/wordprocessingShape" mc:Ignorable="w14 w15 w16se w16cid w16 w16cex w16sdtdh wp14">
+  <w:comment w:id="0" w:author="John Desmarais" w:date="2023-06-14T11:12:00Z" w:initials="JD">
+    <w:p>
+      <w:pPr>
+        <w:pStyle w:val="CommentText"/>
+      </w:pPr>
+      <w:r>
+        <w:rPr>
+          <w:rStyle w:val="CommentReference"/>
+        </w:rPr>
+        <w:annotationRef/>
+      </w:r>
+      <w:r>
+        <w:t xml:space="preserve">Justin: </w:t>
+      </w:r>
+      <w:r>
+        <w:t xml:space="preserve">overall structure and aims are about right </w:t>
+      </w:r>
+      <w:proofErr w:type="gramStart"/>
+      <w:r>
+        <w:t>some  things</w:t>
+      </w:r>
+      <w:proofErr w:type="gramEnd"/>
+      <w:r>
+        <w:t xml:space="preserve"> can be improved</w:t>
+      </w:r>
+    </w:p>
+  </w:comment>
+  <w:comment w:id="1" w:author="John Desmarais" w:date="2023-06-14T11:12:00Z" w:initials="JD">
+    <w:p>
+      <w:pPr>
+        <w:pStyle w:val="CommentText"/>
+      </w:pPr>
+      <w:r>
+        <w:rPr>
+          <w:rStyle w:val="CommentReference"/>
+        </w:rPr>
+        <w:annotationRef/>
+      </w:r>
+      <w:r>
+        <w:t>Intro</w:t>
+      </w:r>
+    </w:p>
+    <w:p>
+      <w:pPr>
+        <w:pStyle w:val="CommentText"/>
+      </w:pPr>
+      <w:r>
+        <w:tab/>
+      </w:r>
+      <w:r>
+        <w:tab/>
+        <w:t>1. zoom out more</w:t>
+      </w:r>
+    </w:p>
+    <w:p>
+      <w:pPr>
+        <w:pStyle w:val="CommentText"/>
+      </w:pPr>
+      <w:r>
+        <w:tab/>
+      </w:r>
+      <w:r>
+        <w:tab/>
+        <w:t>2. focus on why this will be an important step in the field and less on what has been done</w:t>
+      </w:r>
+    </w:p>
+    <w:p>
+      <w:pPr>
+        <w:pStyle w:val="CommentText"/>
+      </w:pPr>
+      <w:r>
+        <w:tab/>
+      </w:r>
+      <w:r>
+        <w:tab/>
+        <w:t>3. Emphasize deep neural networks and interpretability</w:t>
+      </w:r>
+    </w:p>
+    <w:p>
+      <w:pPr>
+        <w:pStyle w:val="CommentText"/>
+      </w:pPr>
+      <w:r>
+        <w:tab/>
+      </w:r>
+      <w:r>
+        <w:tab/>
+        <w:t>4. Make a better significance case</w:t>
+      </w:r>
+    </w:p>
+    <w:p>
+      <w:pPr>
+        <w:pStyle w:val="CommentText"/>
+      </w:pPr>
+      <w:r>
+        <w:tab/>
+      </w:r>
+      <w:r>
+        <w:tab/>
+        <w:t>5. It's not enough to build a better predictor, need mechanistic interpretability too</w:t>
+      </w:r>
+    </w:p>
+    <w:p>
+      <w:pPr>
+        <w:pStyle w:val="CommentText"/>
+      </w:pPr>
+      <w:r>
+        <w:tab/>
+      </w:r>
+      <w:r>
+        <w:tab/>
+        <w:t>6. don't need to cite things</w:t>
+      </w:r>
+    </w:p>
+    <w:p>
+      <w:pPr>
+        <w:pStyle w:val="CommentText"/>
+      </w:pPr>
+      <w:r>
+        <w:tab/>
+      </w:r>
+      <w:r>
+        <w:tab/>
+        <w:t>7. Focus oh how DNNs can help us synthesize big and complex data sets and extract patterns</w:t>
+      </w:r>
+    </w:p>
+  </w:comment>
+  <w:comment w:id="2" w:author="John Desmarais" w:date="2023-06-14T11:13:00Z" w:initials="JD">
+    <w:p>
+      <w:pPr>
+        <w:pStyle w:val="CommentText"/>
+      </w:pPr>
+      <w:r>
+        <w:rPr>
+          <w:rStyle w:val="CommentReference"/>
+        </w:rPr>
+        <w:annotationRef/>
+      </w:r>
+      <w:r>
+        <w:t>Aims</w:t>
+      </w:r>
+    </w:p>
+    <w:p>
+      <w:pPr>
+        <w:pStyle w:val="CommentText"/>
+      </w:pPr>
+      <w:r>
+        <w:tab/>
+      </w:r>
+      <w:r>
+        <w:tab/>
+        <w:t>1. Add a plan for interpreting the models</w:t>
+      </w:r>
+    </w:p>
+  </w:comment>
+  <w:comment w:id="3" w:author="John Desmarais" w:date="2023-06-14T11:13:00Z" w:initials="JD">
+    <w:p>
+      <w:pPr>
+        <w:pStyle w:val="CommentText"/>
+      </w:pPr>
+      <w:r>
+        <w:rPr>
+          <w:rStyle w:val="CommentReference"/>
+        </w:rPr>
+        <w:annotationRef/>
+      </w:r>
+      <w:r>
+        <w:t>My background</w:t>
+      </w:r>
+    </w:p>
+    <w:p>
+      <w:pPr>
+        <w:pStyle w:val="CommentText"/>
+      </w:pPr>
+      <w:r>
+        <w:tab/>
+      </w:r>
+      <w:r>
+        <w:tab/>
+        <w:t>1. Make sure to emphisize how I have both an experimental and computational background</w:t>
+      </w:r>
+    </w:p>
+    <w:p>
+      <w:pPr>
+        <w:pStyle w:val="CommentText"/>
+      </w:pPr>
+      <w:r>
+        <w:tab/>
+      </w:r>
+      <w:r>
+        <w:tab/>
+        <w:t>2. be more specific about how my background will help with the project and with what training I will recive</w:t>
+      </w:r>
+    </w:p>
+    <w:p>
+      <w:pPr>
+        <w:pStyle w:val="CommentText"/>
+      </w:pPr>
+      <w:r>
+        <w:tab/>
+      </w:r>
+      <w:r>
+        <w:tab/>
+        <w:t>3. emphisze how the project will train me in cuting edge deep learning</w:t>
+      </w:r>
+    </w:p>
+    <w:p>
+      <w:pPr>
+        <w:pStyle w:val="CommentText"/>
+      </w:pPr>
+      <w:r>
+        <w:tab/>
+      </w:r>
+      <w:r>
+        <w:tab/>
+        <w:t>4. and also how it will help me focus on combining experiment and DNNs to extract complex mechanisms</w:t>
+      </w:r>
+    </w:p>
+  </w:comment>
+</w:comments>
+</file>
+
+<file path=word/commentsExtended.xml><?xml version="1.0" encoding="utf-8"?>
+<w15:commentsEx xmlns:wpc="http://schemas.microsoft.com/office/word/2010/wordprocessingCanvas" xmlns:cx="http://schemas.microsoft.com/office/drawing/2014/chartex" xmlns:cx1="http://schemas.microsoft.com/office/drawing/2015/9/8/chartex" xmlns:cx2="http://schemas.microsoft.com/office/drawing/2015/10/21/chartex" xmlns:cx3="http://schemas.microsoft.com/office/drawing/2016/5/9/chartex" xmlns:cx4="http://schemas.microsoft.com/office/drawing/2016/5/10/chartex" xmlns:cx5="http://schemas.microsoft.com/office/drawing/2016/5/11/chartex" xmlns:cx6="http://schemas.microsoft.com/office/drawing/2016/5/12/chartex" xmlns:cx7="http://schemas.microsoft.com/office/drawing/2016/5/13/chartex" xmlns:cx8="http://schemas.microsoft.com/office/drawing/2016/5/14/chartex" xmlns:mc="http://schemas.openxmlformats.org/markup-compatibility/2006" xmlns:aink="http://schemas.microsoft.com/office/drawing/2016/ink" xmlns:am3d="http://schemas.microsoft.com/office/drawing/2017/model3d" xmlns:o="urn:schemas-microsoft-com:office:office" xmlns:oel="http://schemas.microsoft.com/office/2019/extlst" xmlns:r="http://schemas.openxmlformats.org/officeDocument/2006/relationships" xmlns:m="http://schemas.openxmlformats.org/officeDocument/2006/math" xmlns:v="urn:schemas-microsoft-com:vml" xmlns:wp14="http://schemas.microsoft.com/office/word/2010/wordprocessingDrawing" xmlns:wp="http://schemas.openxmlformats.org/drawingml/2006/wordprocessingDrawing" xmlns:w10="urn:schemas-microsoft-com:office:word" xmlns:w="http://schemas.openxmlformats.org/wordprocessingml/2006/main" xmlns:w14="http://schemas.microsoft.com/office/word/2010/wordml" xmlns:w15="http://schemas.microsoft.com/office/word/2012/wordml" xmlns:w16cex="http://schemas.microsoft.com/office/word/2018/wordml/cex" xmlns:w16cid="http://schemas.microsoft.com/office/word/2016/wordml/cid" xmlns:w16="http://schemas.microsoft.com/office/word/2018/wordml" xmlns:w16sdtdh="http://schemas.microsoft.com/office/word/2020/wordml/sdtdatahash" xmlns:w16se="http://schemas.microsoft.com/office/word/2015/wordml/symex" xmlns:wpg="http://schemas.microsoft.com/office/word/2010/wordprocessingGroup" xmlns:wpi="http://schemas.microsoft.com/office/word/2010/wordprocessingInk" xmlns:wne="http://schemas.microsoft.com/office/word/2006/wordml" xmlns:wps="http://schemas.microsoft.com/office/word/2010/wordprocessingShape" mc:Ignorable="w14 w15 w16se w16cid w16 w16cex w16sdtdh wp14">
+  <w15:commentEx w15:paraId="28B8B746" w15:done="0"/>
+  <w15:commentEx w15:paraId="0ECB2A94" w15:done="0"/>
+  <w15:commentEx w15:paraId="08F5A411" w15:done="0"/>
+  <w15:commentEx w15:paraId="1D7D05AF" w15:done="0"/>
+</w15:commentsEx>
+</file>
+
+<file path=word/commentsExtensible.xml><?xml version="1.0" encoding="utf-8"?>
+<w16cex:commentsExtensible xmlns:wpc="http://schemas.microsoft.com/office/word/2010/wordprocessingCanvas" xmlns:cx="http://schemas.microsoft.com/office/drawing/2014/chartex" xmlns:cx1="http://schemas.microsoft.com/office/drawing/2015/9/8/chartex" xmlns:cx2="http://schemas.microsoft.com/office/drawing/2015/10/21/chartex" xmlns:cx3="http://schemas.microsoft.com/office/drawing/2016/5/9/chartex" xmlns:cx4="http://schemas.microsoft.com/office/drawing/2016/5/10/chartex" xmlns:cx5="http://schemas.microsoft.com/office/drawing/2016/5/11/chartex" xmlns:cx6="http://schemas.microsoft.com/office/drawing/2016/5/12/chartex" xmlns:cx7="http://schemas.microsoft.com/office/drawing/2016/5/13/chartex" xmlns:cx8="http://schemas.microsoft.com/office/drawing/2016/5/14/chartex" xmlns:mc="http://schemas.openxmlformats.org/markup-compatibility/2006" xmlns:aink="http://schemas.microsoft.com/office/drawing/2016/ink" xmlns:am3d="http://schemas.microsoft.com/office/drawing/2017/model3d" xmlns:o="urn:schemas-microsoft-com:office:office" xmlns:oel="http://schemas.microsoft.com/office/2019/extlst" xmlns:r="http://schemas.openxmlformats.org/officeDocument/2006/relationships" xmlns:m="http://schemas.openxmlformats.org/officeDocument/2006/math" xmlns:v="urn:schemas-microsoft-com:vml" xmlns:wp14="http://schemas.microsoft.com/office/word/2010/wordprocessingDrawing" xmlns:wp="http://schemas.openxmlformats.org/drawingml/2006/wordprocessingDrawing" xmlns:w10="urn:schemas-microsoft-com:office:word" xmlns:w="http://schemas.openxmlformats.org/wordprocessingml/2006/main" xmlns:w14="http://schemas.microsoft.com/office/word/2010/wordml" xmlns:w15="http://schemas.microsoft.com/office/word/2012/wordml" xmlns:w16cex="http://schemas.microsoft.com/office/word/2018/wordml/cex" xmlns:w16cid="http://schemas.microsoft.com/office/word/2016/wordml/cid" xmlns:w16="http://schemas.microsoft.com/office/word/2018/wordml" xmlns:w16sdtdh="http://schemas.microsoft.com/office/word/2020/wordml/sdtdatahash" xmlns:w16se="http://schemas.microsoft.com/office/word/2015/wordml/symex" xmlns:wpg="http://schemas.microsoft.com/office/word/2010/wordprocessingGroup" xmlns:wpi="http://schemas.microsoft.com/office/word/2010/wordprocessingInk" xmlns:wne="http://schemas.microsoft.com/office/word/2006/wordml" xmlns:wps="http://schemas.microsoft.com/office/word/2010/wordprocessingShape" mc:Ignorable="w14 w15 w16se w16cid w16 w16cex w16sdtdh wp14">
+  <w16cex:commentExtensible w16cex:durableId="28341F14" w16cex:dateUtc="2023-06-14T15:12:00Z"/>
+  <w16cex:commentExtensible w16cex:durableId="28341F30" w16cex:dateUtc="2023-06-14T15:12:00Z"/>
+  <w16cex:commentExtensible w16cex:durableId="28341F45" w16cex:dateUtc="2023-06-14T15:13:00Z"/>
+  <w16cex:commentExtensible w16cex:durableId="28341F51" w16cex:dateUtc="2023-06-14T15:13:00Z"/>
+</w16cex:commentsExtensible>
+</file>
+
+<file path=word/commentsIds.xml><?xml version="1.0" encoding="utf-8"?>
+<w16cid:commentsIds xmlns:wpc="http://schemas.microsoft.com/office/word/2010/wordprocessingCanvas" xmlns:cx="http://schemas.microsoft.com/office/drawing/2014/chartex" xmlns:cx1="http://schemas.microsoft.com/office/drawing/2015/9/8/chartex" xmlns:cx2="http://schemas.microsoft.com/office/drawing/2015/10/21/chartex" xmlns:cx3="http://schemas.microsoft.com/office/drawing/2016/5/9/chartex" xmlns:cx4="http://schemas.microsoft.com/office/drawing/2016/5/10/chartex" xmlns:cx5="http://schemas.microsoft.com/office/drawing/2016/5/11/chartex" xmlns:cx6="http://schemas.microsoft.com/office/drawing/2016/5/12/chartex" xmlns:cx7="http://schemas.microsoft.com/office/drawing/2016/5/13/chartex" xmlns:cx8="http://schemas.microsoft.com/office/drawing/2016/5/14/chartex" xmlns:mc="http://schemas.openxmlformats.org/markup-compatibility/2006" xmlns:aink="http://schemas.microsoft.com/office/drawing/2016/ink" xmlns:am3d="http://schemas.microsoft.com/office/drawing/2017/model3d" xmlns:o="urn:schemas-microsoft-com:office:office" xmlns:oel="http://schemas.microsoft.com/office/2019/extlst" xmlns:r="http://schemas.openxmlformats.org/officeDocument/2006/relationships" xmlns:m="http://schemas.openxmlformats.org/officeDocument/2006/math" xmlns:v="urn:schemas-microsoft-com:vml" xmlns:wp14="http://schemas.microsoft.com/office/word/2010/wordprocessingDrawing" xmlns:wp="http://schemas.openxmlformats.org/drawingml/2006/wordprocessingDrawing" xmlns:w10="urn:schemas-microsoft-com:office:word" xmlns:w="http://schemas.openxmlformats.org/wordprocessingml/2006/main" xmlns:w14="http://schemas.microsoft.com/office/word/2010/wordml" xmlns:w15="http://schemas.microsoft.com/office/word/2012/wordml" xmlns:w16cex="http://schemas.microsoft.com/office/word/2018/wordml/cex" xmlns:w16cid="http://schemas.microsoft.com/office/word/2016/wordml/cid" xmlns:w16="http://schemas.microsoft.com/office/word/2018/wordml" xmlns:w16sdtdh="http://schemas.microsoft.com/office/word/2020/wordml/sdtdatahash" xmlns:w16se="http://schemas.microsoft.com/office/word/2015/wordml/symex" xmlns:wpg="http://schemas.microsoft.com/office/word/2010/wordprocessingGroup" xmlns:wpi="http://schemas.microsoft.com/office/word/2010/wordprocessingInk" xmlns:wne="http://schemas.microsoft.com/office/word/2006/wordml" xmlns:wps="http://schemas.microsoft.com/office/word/2010/wordprocessingShape" mc:Ignorable="w14 w15 w16se w16cid w16 w16cex w16sdtdh wp14">
+  <w16cid:commentId w16cid:paraId="28B8B746" w16cid:durableId="28341F14"/>
+  <w16cid:commentId w16cid:paraId="0ECB2A94" w16cid:durableId="28341F30"/>
+  <w16cid:commentId w16cid:paraId="08F5A411" w16cid:durableId="28341F45"/>
+  <w16cid:commentId w16cid:paraId="1D7D05AF" w16cid:durableId="28341F51"/>
+</w16cid:commentsIds>
 </file>
 
 <file path=word/numbering.xml><?xml version="1.0" encoding="utf-8"?>
@@ -2894,6 +3163,14 @@
     <w:abstractNumId w:val="0"/>
   </w:num>
 </w:numbering>
+</file>
+
+<file path=word/people.xml><?xml version="1.0" encoding="utf-8"?>
+<w15:people xmlns:wpc="http://schemas.microsoft.com/office/word/2010/wordprocessingCanvas" xmlns:cx="http://schemas.microsoft.com/office/drawing/2014/chartex" xmlns:cx1="http://schemas.microsoft.com/office/drawing/2015/9/8/chartex" xmlns:cx2="http://schemas.microsoft.com/office/drawing/2015/10/21/chartex" xmlns:cx3="http://schemas.microsoft.com/office/drawing/2016/5/9/chartex" xmlns:cx4="http://schemas.microsoft.com/office/drawing/2016/5/10/chartex" xmlns:cx5="http://schemas.microsoft.com/office/drawing/2016/5/11/chartex" xmlns:cx6="http://schemas.microsoft.com/office/drawing/2016/5/12/chartex" xmlns:cx7="http://schemas.microsoft.com/office/drawing/2016/5/13/chartex" xmlns:cx8="http://schemas.microsoft.com/office/drawing/2016/5/14/chartex" xmlns:mc="http://schemas.openxmlformats.org/markup-compatibility/2006" xmlns:aink="http://schemas.microsoft.com/office/drawing/2016/ink" xmlns:am3d="http://schemas.microsoft.com/office/drawing/2017/model3d" xmlns:o="urn:schemas-microsoft-com:office:office" xmlns:oel="http://schemas.microsoft.com/office/2019/extlst" xmlns:r="http://schemas.openxmlformats.org/officeDocument/2006/relationships" xmlns:m="http://schemas.openxmlformats.org/officeDocument/2006/math" xmlns:v="urn:schemas-microsoft-com:vml" xmlns:wp14="http://schemas.microsoft.com/office/word/2010/wordprocessingDrawing" xmlns:wp="http://schemas.openxmlformats.org/drawingml/2006/wordprocessingDrawing" xmlns:w10="urn:schemas-microsoft-com:office:word" xmlns:w="http://schemas.openxmlformats.org/wordprocessingml/2006/main" xmlns:w14="http://schemas.microsoft.com/office/word/2010/wordml" xmlns:w15="http://schemas.microsoft.com/office/word/2012/wordml" xmlns:w16cex="http://schemas.microsoft.com/office/word/2018/wordml/cex" xmlns:w16cid="http://schemas.microsoft.com/office/word/2016/wordml/cid" xmlns:w16="http://schemas.microsoft.com/office/word/2018/wordml" xmlns:w16sdtdh="http://schemas.microsoft.com/office/word/2020/wordml/sdtdatahash" xmlns:w16se="http://schemas.microsoft.com/office/word/2015/wordml/symex" xmlns:wpg="http://schemas.microsoft.com/office/word/2010/wordprocessingGroup" xmlns:wpi="http://schemas.microsoft.com/office/word/2010/wordprocessingInk" xmlns:wne="http://schemas.microsoft.com/office/word/2006/wordml" xmlns:wps="http://schemas.microsoft.com/office/word/2010/wordprocessingShape" mc:Ignorable="w14 w15 w16se w16cid w16 w16cex w16sdtdh wp14">
+  <w15:person w15:author="John Desmarais">
+    <w15:presenceInfo w15:providerId="AD" w15:userId="S::jdesmarais@BERKELEY.EDU::3c5803b3-77bb-4631-bcc8-3683e5805137"/>
+  </w15:person>
+</w15:people>
 </file>
 
 <file path=word/styles.xml><?xml version="1.0" encoding="utf-8"?>

</xml_diff>

<commit_message>
implementing comments to the specific aims
</commit_message>
<xml_diff>
--- a/2023_08_08_sub_F32/F32_specific_aims.docx
+++ b/2023_08_08_sub_F32/F32_specific_aims.docx
@@ -13,21 +13,11 @@
           <w:spacing w:val="-4"/>
         </w:rPr>
       </w:pPr>
-      <w:commentRangeStart w:id="0"/>
       <w:r>
         <w:rPr>
           <w:spacing w:val="-2"/>
         </w:rPr>
         <w:t xml:space="preserve">Specific </w:t>
-      </w:r>
-      <w:commentRangeEnd w:id="0"/>
-      <w:r>
-        <w:rPr>
-          <w:rStyle w:val="CommentReference"/>
-          <w:b w:val="0"/>
-          <w:bCs w:val="0"/>
-        </w:rPr>
-        <w:commentReference w:id="0"/>
       </w:r>
       <w:r>
         <w:rPr>
@@ -75,323 +65,134 @@
           <w:b w:val="0"/>
           <w:bCs w:val="0"/>
         </w:rPr>
-        <w:t>Mutations that change splicing patterns cause diverse genetic diseases.</w:t>
-      </w:r>
-      <w:r>
-        <w:rPr>
-          <w:b w:val="0"/>
-          <w:bCs w:val="0"/>
-        </w:rPr>
-        <w:fldChar w:fldCharType="begin" w:fldLock="1"/>
-      </w:r>
-      <w:r>
-        <w:rPr>
-          <w:b w:val="0"/>
-          <w:bCs w:val="0"/>
-        </w:rPr>
-        <w:instrText>ADDIN paperpile_citation &lt;clusterId&gt;I257V517K897P528&lt;/clusterId&gt;&lt;metadata&gt;&lt;citation&gt;&lt;id&gt;563e478c-567d-4480-9ebf-40d7162cf7e0&lt;/id&gt;&lt;/citation&gt;&lt;/metadata&gt;&lt;data&gt;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&lt;/data&gt; \* MERGEFORMAT</w:instrText>
-      </w:r>
-      <w:r>
-        <w:rPr>
-          <w:b w:val="0"/>
-          <w:bCs w:val="0"/>
-        </w:rPr>
-        <w:fldChar w:fldCharType="separate"/>
-      </w:r>
-      <w:r>
-        <w:rPr>
-          <w:b w:val="0"/>
-          <w:bCs w:val="0"/>
-          <w:noProof/>
-          <w:vertAlign w:val="superscript"/>
-        </w:rPr>
-        <w:t>1</w:t>
-      </w:r>
-      <w:r>
-        <w:rPr>
-          <w:b w:val="0"/>
-          <w:bCs w:val="0"/>
-        </w:rPr>
-        <w:fldChar w:fldCharType="end"/>
-      </w:r>
-      <w:r>
-        <w:rPr>
-          <w:b w:val="0"/>
-          <w:bCs w:val="0"/>
-        </w:rPr>
-        <w:t xml:space="preserve"> Current models of splicing regulation are informed by large scale splicing datasets</w:t>
-      </w:r>
-      <w:r>
-        <w:rPr>
-          <w:b w:val="0"/>
-          <w:bCs w:val="0"/>
-        </w:rPr>
-        <w:t>.</w:t>
-      </w:r>
-      <w:r>
-        <w:rPr>
-          <w:b w:val="0"/>
-          <w:bCs w:val="0"/>
-        </w:rPr>
-        <w:fldChar w:fldCharType="begin" w:fldLock="1"/>
-      </w:r>
-      <w:r>
-        <w:rPr>
-          <w:b w:val="0"/>
-          <w:bCs w:val="0"/>
-        </w:rPr>
-        <w:instrText>ADDIN paperpile_citation &lt;clusterId&gt;L638Z985O376T199&lt;/clusterId&gt;&lt;metadata&gt;&lt;citation&gt;&lt;id&gt;6975c3a2-1690-42ff-8d5b-eb3d4f601e11&lt;/id&gt;&lt;/citation&gt;&lt;citation&gt;&lt;id&gt;d3853ce0-b972-4c07-a511-1aab2691f565&lt;/id&gt;&lt;/citation&gt;&lt;citation&gt;&lt;id&gt;12cc1e7c-5aa5-4ee8-8789-f6e4502bbfb8&lt;/id&gt;&lt;/citation&gt;&lt;/metadata&gt;&lt;data&gt;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&lt;/data&gt; \* MERGEFORMAT</w:instrText>
-      </w:r>
-      <w:r>
-        <w:rPr>
-          <w:b w:val="0"/>
-          <w:bCs w:val="0"/>
-        </w:rPr>
-        <w:fldChar w:fldCharType="separate"/>
-      </w:r>
-      <w:r>
-        <w:rPr>
-          <w:b w:val="0"/>
-          <w:bCs w:val="0"/>
-          <w:noProof/>
-          <w:vertAlign w:val="superscript"/>
-        </w:rPr>
-        <w:t>2–4</w:t>
-      </w:r>
-      <w:r>
-        <w:rPr>
-          <w:b w:val="0"/>
-          <w:bCs w:val="0"/>
-        </w:rPr>
-        <w:fldChar w:fldCharType="end"/>
-      </w:r>
-      <w:r>
-        <w:rPr>
-          <w:b w:val="0"/>
-          <w:bCs w:val="0"/>
-        </w:rPr>
-        <w:t xml:space="preserve"> These datasets include isoform reference annotations</w:t>
-      </w:r>
-      <w:r>
-        <w:rPr>
-          <w:b w:val="0"/>
-          <w:bCs w:val="0"/>
-        </w:rPr>
-        <w:t xml:space="preserve"> </w:t>
-      </w:r>
-      <w:r>
-        <w:rPr>
-          <w:b w:val="0"/>
-          <w:bCs w:val="0"/>
-        </w:rPr>
-        <w:t>such as those in</w:t>
-      </w:r>
-      <w:r>
-        <w:rPr>
-          <w:b w:val="0"/>
-          <w:bCs w:val="0"/>
-        </w:rPr>
-        <w:t xml:space="preserve"> GENCODE</w:t>
-      </w:r>
-      <w:r>
-        <w:rPr>
-          <w:b w:val="0"/>
-          <w:bCs w:val="0"/>
-        </w:rPr>
-        <w:t>,</w:t>
-      </w:r>
-      <w:r>
-        <w:rPr>
-          <w:b w:val="0"/>
-          <w:bCs w:val="0"/>
-        </w:rPr>
-        <w:fldChar w:fldCharType="begin" w:fldLock="1"/>
-      </w:r>
-      <w:r>
-        <w:rPr>
-          <w:b w:val="0"/>
-          <w:bCs w:val="0"/>
-        </w:rPr>
-        <w:instrText>ADDIN paperpile_citation &lt;clusterId&gt;V339J686F176C771&lt;/clusterId&gt;&lt;metadata&gt;&lt;citation&gt;&lt;id&gt;a22dfae8-5148-4cce-b9be-8cfc12717ef9&lt;/id&gt;&lt;/citation&gt;&lt;/metadata&gt;&lt;data&gt;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&lt;/data&gt; \* MERGEFORMAT</w:instrText>
-      </w:r>
-      <w:r>
-        <w:rPr>
-          <w:b w:val="0"/>
-          <w:bCs w:val="0"/>
-        </w:rPr>
-        <w:fldChar w:fldCharType="separate"/>
-      </w:r>
-      <w:r>
-        <w:rPr>
-          <w:b w:val="0"/>
-          <w:bCs w:val="0"/>
-          <w:noProof/>
-          <w:vertAlign w:val="superscript"/>
-        </w:rPr>
-        <w:t>5</w:t>
-      </w:r>
-      <w:r>
-        <w:rPr>
-          <w:b w:val="0"/>
-          <w:bCs w:val="0"/>
-        </w:rPr>
-        <w:fldChar w:fldCharType="end"/>
-      </w:r>
-      <w:r>
-        <w:rPr>
-          <w:b w:val="0"/>
-          <w:bCs w:val="0"/>
-        </w:rPr>
-        <w:t xml:space="preserve"> RNA-seq </w:t>
-      </w:r>
-      <w:r>
-        <w:rPr>
-          <w:b w:val="0"/>
-          <w:bCs w:val="0"/>
-        </w:rPr>
-        <w:t>reads covering splicing junctions in different contexts like those found in GTEx and ENCODE,</w:t>
-      </w:r>
-      <w:r>
-        <w:rPr>
-          <w:b w:val="0"/>
-          <w:bCs w:val="0"/>
-        </w:rPr>
-        <w:fldChar w:fldCharType="begin" w:fldLock="1"/>
-      </w:r>
-      <w:r>
-        <w:rPr>
-          <w:b w:val="0"/>
-          <w:bCs w:val="0"/>
-        </w:rPr>
-        <w:instrText>ADDIN paperpile_citation &lt;clusterId&gt;Y789M167I427F241&lt;/clusterId&gt;&lt;metadata&gt;&lt;citation&gt;&lt;id&gt;00fe9b64-52ba-4d1d-b2aa-32724ec79340&lt;/id&gt;&lt;/citation&gt;&lt;citation&gt;&lt;id&gt;98b1c841-b592-4cb8-b97e-a077f36d4409&lt;/id&gt;&lt;/citation&gt;&lt;/metadata&gt;&lt;data&gt;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&lt;/data&gt; \* MERGEFORMAT</w:instrText>
-      </w:r>
-      <w:r>
-        <w:rPr>
-          <w:b w:val="0"/>
-          <w:bCs w:val="0"/>
-        </w:rPr>
-        <w:fldChar w:fldCharType="separate"/>
-      </w:r>
-      <w:r>
-        <w:rPr>
-          <w:b w:val="0"/>
-          <w:bCs w:val="0"/>
-          <w:noProof/>
-          <w:vertAlign w:val="superscript"/>
-        </w:rPr>
-        <w:t>6,7</w:t>
-      </w:r>
-      <w:r>
-        <w:rPr>
-          <w:b w:val="0"/>
-          <w:bCs w:val="0"/>
-        </w:rPr>
-        <w:fldChar w:fldCharType="end"/>
-      </w:r>
-      <w:r>
-        <w:rPr>
-          <w:b w:val="0"/>
-          <w:bCs w:val="0"/>
-        </w:rPr>
-        <w:t xml:space="preserve"> and </w:t>
-      </w:r>
-      <w:r>
-        <w:rPr>
-          <w:b w:val="0"/>
-          <w:bCs w:val="0"/>
-        </w:rPr>
-        <w:t>massively parallel splicing assays (MPSAs) which collect information on splicing outcomes for particular variants.</w:t>
-      </w:r>
-      <w:r>
-        <w:rPr>
-          <w:b w:val="0"/>
-          <w:bCs w:val="0"/>
-        </w:rPr>
-        <w:fldChar w:fldCharType="begin" w:fldLock="1"/>
-      </w:r>
-      <w:r>
-        <w:rPr>
-          <w:b w:val="0"/>
-          <w:bCs w:val="0"/>
-        </w:rPr>
-        <w:instrText>ADDIN paperpile_citation &lt;clusterId&gt;E946L393H784E417&lt;/clusterId&gt;&lt;metadata&gt;&lt;citation&gt;&lt;id&gt;027f95c0-26bd-405e-b690-68d807757396&lt;/id&gt;&lt;/citation&gt;&lt;citation&gt;&lt;id&gt;fa59fb90-5b24-4fc3-96d3-28085803b10e&lt;/id&gt;&lt;/citation&gt;&lt;citation&gt;&lt;id&gt;12cc1e7c-5aa5-4ee8-8789-f6e4502bbfb8&lt;/id&gt;&lt;/citation&gt;&lt;citation&gt;&lt;id&gt;9bb56372-1a32-414d-8ea3-522655ebe789&lt;/id&gt;&lt;/citation&gt;&lt;citation&gt;&lt;id&gt;fc2b09be-8b62-4913-8fa5-979ed38460b1&lt;/id&gt;&lt;/citation&gt;&lt;citation&gt;&lt;id&gt;84743e36-8164-4982-8cee-e190172096c3&lt;/id&gt;&lt;/citation&gt;&lt;citation&gt;&lt;id&gt;e64c1975-0545-4693-bd2f-0f786d2d5050&lt;/id&gt;&lt;/citation&gt;&lt;citation&gt;&lt;id&gt;b19ed74d-4d9a-49c4-af55-cff1db2ebb1d&lt;/id&gt;&lt;/citation&gt;&lt;/metadata&gt;&lt;data&gt;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&lt;/data&gt; \* MERGEFORMAT</w:instrText>
-      </w:r>
-      <w:r>
-        <w:rPr>
-          <w:b w:val="0"/>
-          <w:bCs w:val="0"/>
-        </w:rPr>
-        <w:fldChar w:fldCharType="separate"/>
-      </w:r>
-      <w:r>
-        <w:rPr>
-          <w:b w:val="0"/>
-          <w:bCs w:val="0"/>
-          <w:noProof/>
-          <w:vertAlign w:val="superscript"/>
-        </w:rPr>
-        <w:t>4,8–14</w:t>
-      </w:r>
-      <w:r>
-        <w:rPr>
-          <w:b w:val="0"/>
-          <w:bCs w:val="0"/>
-        </w:rPr>
-        <w:fldChar w:fldCharType="end"/>
-      </w:r>
-      <w:r>
-        <w:rPr>
-          <w:b w:val="0"/>
-          <w:bCs w:val="0"/>
-        </w:rPr>
-        <w:t xml:space="preserve"> However, current practice does not efficiently utilize </w:t>
-      </w:r>
-      <w:r>
-        <w:rPr>
-          <w:b w:val="0"/>
-          <w:bCs w:val="0"/>
-        </w:rPr>
-        <w:t>this</w:t>
-      </w:r>
-      <w:r>
-        <w:rPr>
-          <w:b w:val="0"/>
-          <w:bCs w:val="0"/>
-        </w:rPr>
-        <w:t xml:space="preserve"> data to train splicing models because </w:t>
-      </w:r>
-      <w:r>
-        <w:rPr>
-          <w:b w:val="0"/>
-          <w:bCs w:val="0"/>
-        </w:rPr>
-        <w:t>models are not directly trained in a cross-dataset fashion and therefore information learned from one dataset cannot inform learning on another. Further, new data collection is not targeted to maximally improve model performance. These factors combine to limit our ability to predict splicing outcomes</w:t>
-      </w:r>
-      <w:r>
-        <w:rPr>
-          <w:b w:val="0"/>
-          <w:bCs w:val="0"/>
-          <w:spacing w:val="-2"/>
-        </w:rPr>
-        <w:t>.</w:t>
-      </w:r>
-      <w:commentRangeStart w:id="1"/>
-      <w:r>
-        <w:rPr>
-          <w:b w:val="0"/>
-          <w:bCs w:val="0"/>
-          <w:spacing w:val="-2"/>
-        </w:rPr>
-        <w:t xml:space="preserve"> </w:t>
-      </w:r>
-      <w:commentRangeEnd w:id="1"/>
-      <w:r>
-        <w:rPr>
-          <w:rStyle w:val="CommentReference"/>
-          <w:b w:val="0"/>
-          <w:bCs w:val="0"/>
-        </w:rPr>
-        <w:commentReference w:id="1"/>
+        <w:t xml:space="preserve">A variety of </w:t>
+      </w:r>
+      <w:r>
+        <w:rPr>
+          <w:b w:val="0"/>
+          <w:bCs w:val="0"/>
+        </w:rPr>
+        <w:t>large-scale</w:t>
+      </w:r>
+      <w:r>
+        <w:rPr>
+          <w:b w:val="0"/>
+          <w:bCs w:val="0"/>
+        </w:rPr>
+        <w:t xml:space="preserve"> splicing datasets </w:t>
+      </w:r>
+      <w:r>
+        <w:rPr>
+          <w:b w:val="0"/>
+          <w:bCs w:val="0"/>
+        </w:rPr>
+        <w:t>have been created representing diverse sources of genomics information. These include reference annotations, both long and short read-based RNA-seq datasets, and massively parallel splicing assays</w:t>
+      </w:r>
+      <w:r>
+        <w:rPr>
+          <w:b w:val="0"/>
+          <w:bCs w:val="0"/>
+        </w:rPr>
+        <w:t xml:space="preserve"> (MPSA)</w:t>
+      </w:r>
+      <w:r>
+        <w:rPr>
+          <w:b w:val="0"/>
+          <w:bCs w:val="0"/>
+        </w:rPr>
+        <w:t>. However, synthesizing the information from all of these sources into a unified model of splicing has</w:t>
+      </w:r>
+      <w:r>
+        <w:rPr>
+          <w:b w:val="0"/>
+          <w:bCs w:val="0"/>
+        </w:rPr>
+        <w:t xml:space="preserve"> proven challenging. </w:t>
+      </w:r>
+      <w:r>
+        <w:rPr>
+          <w:b w:val="0"/>
+          <w:bCs w:val="0"/>
+        </w:rPr>
+        <w:t xml:space="preserve">Deep neural networks have demonstrated the ability to </w:t>
+      </w:r>
+      <w:r>
+        <w:rPr>
+          <w:b w:val="0"/>
+          <w:bCs w:val="0"/>
+        </w:rPr>
+        <w:t>extract</w:t>
+      </w:r>
+      <w:r>
+        <w:rPr>
+          <w:b w:val="0"/>
+          <w:bCs w:val="0"/>
+        </w:rPr>
+        <w:t xml:space="preserve"> patterns and </w:t>
+      </w:r>
+      <w:r>
+        <w:rPr>
+          <w:b w:val="0"/>
+          <w:bCs w:val="0"/>
+        </w:rPr>
+        <w:t xml:space="preserve">synthesize information across diverse datasets. </w:t>
+      </w:r>
+      <w:r>
+        <w:rPr>
+          <w:b w:val="0"/>
+          <w:bCs w:val="0"/>
+        </w:rPr>
+        <w:t xml:space="preserve">In order to most effectively utilize the power of deep neural networks to aid our understanding of splicing our models need several characteristics. They must be able to </w:t>
+      </w:r>
+      <w:r>
+        <w:rPr>
+          <w:b w:val="0"/>
+          <w:bCs w:val="0"/>
+        </w:rPr>
+        <w:t xml:space="preserve">combine information from across multiple data sources, they must be able to provide information about uncertainty so that </w:t>
+      </w:r>
+      <w:r>
+        <w:rPr>
+          <w:b w:val="0"/>
+          <w:bCs w:val="0"/>
+        </w:rPr>
+        <w:t xml:space="preserve">future experiments can be targeted </w:t>
+      </w:r>
+      <w:r>
+        <w:rPr>
+          <w:b w:val="0"/>
+          <w:bCs w:val="0"/>
+        </w:rPr>
+        <w:t>effectively</w:t>
+      </w:r>
+      <w:r>
+        <w:rPr>
+          <w:b w:val="0"/>
+          <w:bCs w:val="0"/>
+        </w:rPr>
+        <w:t xml:space="preserve">, they must be able to learn </w:t>
+      </w:r>
+      <w:r>
+        <w:rPr>
+          <w:b w:val="0"/>
+          <w:bCs w:val="0"/>
+        </w:rPr>
+        <w:t xml:space="preserve">from the results of new experiments, and they must provide insight into the underlying mechanisms of splicing. </w:t>
+      </w:r>
+      <w:r>
+        <w:rPr>
+          <w:b w:val="0"/>
+          <w:bCs w:val="0"/>
+        </w:rPr>
+        <w:t>Current models have failed to meet these requirements.</w:t>
+      </w:r>
+      <w:r>
+        <w:rPr>
+          <w:b w:val="0"/>
+          <w:bCs w:val="0"/>
+          <w:spacing w:val="-2"/>
+        </w:rPr>
+        <w:t xml:space="preserve"> </w:t>
       </w:r>
     </w:p>
     <w:p>
@@ -411,49 +212,97 @@
         <w:rPr>
           <w:b w:val="0"/>
           <w:bCs w:val="0"/>
-        </w:rPr>
-        <w:t>I</w:t>
-      </w:r>
-      <w:r>
-        <w:rPr>
-          <w:b w:val="0"/>
-          <w:bCs w:val="0"/>
-        </w:rPr>
-        <w:t xml:space="preserve"> propose to develop methods for improving splicing models by </w:t>
-      </w:r>
-      <w:r>
-        <w:rPr>
-          <w:b w:val="0"/>
-          <w:bCs w:val="0"/>
-          <w:spacing w:val="-2"/>
-        </w:rPr>
-        <w:t>training them across multiple types of datasets and to design experiments to maximally improve model performance. I will use these methods both in the context of improving current state-of-the-art splicing models and for training new</w:t>
-      </w:r>
-      <w:r>
-        <w:rPr>
-          <w:b w:val="0"/>
-          <w:bCs w:val="0"/>
-          <w:spacing w:val="-2"/>
-        </w:rPr>
-        <w:t xml:space="preserve"> model architectures. I will accomplish these goals in 3 complementary aims.</w:t>
-      </w:r>
-      <w:commentRangeStart w:id="2"/>
-      <w:r>
-        <w:rPr>
-          <w:b w:val="0"/>
-          <w:bCs w:val="0"/>
-          <w:spacing w:val="-2"/>
-        </w:rPr>
-        <w:t xml:space="preserve"> </w:t>
-      </w:r>
-      <w:commentRangeEnd w:id="2"/>
-      <w:r>
-        <w:rPr>
-          <w:rStyle w:val="CommentReference"/>
-          <w:b w:val="0"/>
-          <w:bCs w:val="0"/>
-        </w:rPr>
-        <w:commentReference w:id="2"/>
+          <w:spacing w:val="-2"/>
+        </w:rPr>
+        <w:t xml:space="preserve">I propose to </w:t>
+      </w:r>
+      <w:r>
+        <w:rPr>
+          <w:b w:val="0"/>
+          <w:bCs w:val="0"/>
+          <w:spacing w:val="-2"/>
+        </w:rPr>
+        <w:t xml:space="preserve">develop methods of using deep neural networks to extract insight into the biology of splicing </w:t>
+      </w:r>
+      <w:r>
+        <w:rPr>
+          <w:b w:val="0"/>
+          <w:bCs w:val="0"/>
+          <w:spacing w:val="-2"/>
+        </w:rPr>
+        <w:t xml:space="preserve">from genomics datasets. I will do this </w:t>
+      </w:r>
+      <w:r>
+        <w:rPr>
+          <w:b w:val="0"/>
+          <w:bCs w:val="0"/>
+          <w:spacing w:val="-2"/>
+        </w:rPr>
+        <w:t xml:space="preserve">by using </w:t>
+      </w:r>
+      <w:r>
+        <w:rPr>
+          <w:b w:val="0"/>
+          <w:bCs w:val="0"/>
+          <w:spacing w:val="-2"/>
+        </w:rPr>
+        <w:t xml:space="preserve">deep neural network splicing models to </w:t>
+      </w:r>
+      <w:r>
+        <w:rPr>
+          <w:b w:val="0"/>
+          <w:bCs w:val="0"/>
+          <w:spacing w:val="-2"/>
+        </w:rPr>
+        <w:t>synthesize information across</w:t>
+      </w:r>
+      <w:r>
+        <w:rPr>
+          <w:b w:val="0"/>
+          <w:bCs w:val="0"/>
+          <w:spacing w:val="-2"/>
+        </w:rPr>
+        <w:t xml:space="preserve"> multiple types of genomics datasets, </w:t>
+      </w:r>
+      <w:r>
+        <w:rPr>
+          <w:b w:val="0"/>
+          <w:bCs w:val="0"/>
+          <w:spacing w:val="-2"/>
+        </w:rPr>
+        <w:t>developing methods for creating massively parallel splicing assays optimized for fine tuning model understanding, and developing strategies for extracting mechanistic insight into the mechanisms of splicing</w:t>
+      </w:r>
+      <w:r>
+        <w:rPr>
+          <w:b w:val="0"/>
+          <w:bCs w:val="0"/>
+          <w:spacing w:val="-2"/>
+        </w:rPr>
+        <w:t>.</w:t>
+      </w:r>
+      <w:r>
+        <w:rPr>
+          <w:b w:val="0"/>
+          <w:bCs w:val="0"/>
+          <w:spacing w:val="-2"/>
+        </w:rPr>
+        <w:t xml:space="preserve"> </w:t>
+      </w:r>
+      <w:r>
+        <w:rPr>
+          <w:b w:val="0"/>
+          <w:bCs w:val="0"/>
+          <w:spacing w:val="-2"/>
+        </w:rPr>
+        <w:t>I will accomplish these goals in 3 complementary aims.</w:t>
+      </w:r>
+      <w:r>
+        <w:rPr>
+          <w:b w:val="0"/>
+          <w:bCs w:val="0"/>
+          <w:spacing w:val="-2"/>
+        </w:rPr>
+        <w:t xml:space="preserve"> </w:t>
       </w:r>
     </w:p>
     <w:p>
@@ -567,7 +416,25 @@
           <w:bCs w:val="0"/>
           <w:spacing w:val="-2"/>
         </w:rPr>
-        <w:t>like SpliceAI and Pangolin</w:t>
+        <w:t xml:space="preserve">like </w:t>
+      </w:r>
+      <w:proofErr w:type="spellStart"/>
+      <w:r>
+        <w:rPr>
+          <w:b w:val="0"/>
+          <w:bCs w:val="0"/>
+          <w:spacing w:val="-2"/>
+        </w:rPr>
+        <w:t>SpliceAI</w:t>
+      </w:r>
+      <w:proofErr w:type="spellEnd"/>
+      <w:r>
+        <w:rPr>
+          <w:b w:val="0"/>
+          <w:bCs w:val="0"/>
+          <w:spacing w:val="-2"/>
+        </w:rPr>
+        <w:t xml:space="preserve"> and Pangolin</w:t>
       </w:r>
       <w:r>
         <w:rPr>
@@ -803,6 +670,190 @@
         </w:rPr>
         <w:t>.</w:t>
       </w:r>
+      <w:r>
+        <w:rPr>
+          <w:b w:val="0"/>
+          <w:bCs w:val="0"/>
+          <w:spacing w:val="-2"/>
+        </w:rPr>
+        <w:t xml:space="preserve"> </w:t>
+      </w:r>
+      <w:r>
+        <w:rPr>
+          <w:b w:val="0"/>
+          <w:bCs w:val="0"/>
+          <w:spacing w:val="-2"/>
+        </w:rPr>
+        <w:t>I will</w:t>
+      </w:r>
+      <w:r>
+        <w:rPr>
+          <w:b w:val="0"/>
+          <w:bCs w:val="0"/>
+          <w:spacing w:val="-2"/>
+        </w:rPr>
+        <w:t xml:space="preserve"> then</w:t>
+      </w:r>
+      <w:r>
+        <w:rPr>
+          <w:b w:val="0"/>
+          <w:bCs w:val="0"/>
+          <w:spacing w:val="-2"/>
+        </w:rPr>
+        <w:t xml:space="preserve"> </w:t>
+      </w:r>
+      <w:r>
+        <w:rPr>
+          <w:b w:val="0"/>
+          <w:bCs w:val="0"/>
+          <w:spacing w:val="-2"/>
+        </w:rPr>
+        <w:t xml:space="preserve">perform a model guided MPSA and collect data for model fine tuning to evaluate the effectiveness of </w:t>
+      </w:r>
+      <w:r>
+        <w:rPr>
+          <w:b w:val="0"/>
+          <w:bCs w:val="0"/>
+          <w:spacing w:val="-2"/>
+        </w:rPr>
+        <w:t>active learning</w:t>
+      </w:r>
+      <w:r>
+        <w:rPr>
+          <w:b w:val="0"/>
+          <w:bCs w:val="0"/>
+          <w:spacing w:val="-2"/>
+        </w:rPr>
+        <w:t xml:space="preserve"> techniques outside of the simulated context. </w:t>
+      </w:r>
+      <w:r>
+        <w:rPr>
+          <w:b w:val="0"/>
+          <w:bCs w:val="0"/>
+          <w:spacing w:val="-2"/>
+        </w:rPr>
+        <w:t>I will evaluate performance differences between models fine-tuned with unguided MPSA data and model guided MPSA data</w:t>
+      </w:r>
+      <w:r>
+        <w:rPr>
+          <w:b w:val="0"/>
+          <w:bCs w:val="0"/>
+          <w:spacing w:val="-2"/>
+        </w:rPr>
+        <w:t xml:space="preserve">. I will </w:t>
+      </w:r>
+      <w:r>
+        <w:rPr>
+          <w:b w:val="0"/>
+          <w:bCs w:val="0"/>
+          <w:spacing w:val="-2"/>
+        </w:rPr>
+        <w:t xml:space="preserve">focus on the ability of the model to transfer learning from the MPSA dataset to </w:t>
+      </w:r>
+      <w:r>
+        <w:rPr>
+          <w:b w:val="0"/>
+          <w:bCs w:val="0"/>
+          <w:spacing w:val="-2"/>
+        </w:rPr>
+        <w:t>the previously learned datasets</w:t>
+      </w:r>
+      <w:r>
+        <w:rPr>
+          <w:b w:val="0"/>
+          <w:bCs w:val="0"/>
+          <w:spacing w:val="-2"/>
+        </w:rPr>
+        <w:t>,</w:t>
+      </w:r>
+      <w:r>
+        <w:rPr>
+          <w:b w:val="0"/>
+          <w:bCs w:val="0"/>
+          <w:spacing w:val="-2"/>
+        </w:rPr>
+        <w:t xml:space="preserve"> </w:t>
+      </w:r>
+      <w:r>
+        <w:rPr>
+          <w:b w:val="0"/>
+          <w:bCs w:val="0"/>
+          <w:spacing w:val="-2"/>
+        </w:rPr>
+        <w:t xml:space="preserve">to specifically improve performance </w:t>
+      </w:r>
+      <w:r>
+        <w:rPr>
+          <w:b w:val="0"/>
+          <w:bCs w:val="0"/>
+          <w:spacing w:val="-2"/>
+        </w:rPr>
+        <w:t>i</w:t>
+      </w:r>
+      <w:r>
+        <w:rPr>
+          <w:b w:val="0"/>
+          <w:bCs w:val="0"/>
+          <w:spacing w:val="-2"/>
+        </w:rPr>
+        <w:t xml:space="preserve">n previously </w:t>
+      </w:r>
+      <w:r>
+        <w:rPr>
+          <w:b w:val="0"/>
+          <w:bCs w:val="0"/>
+          <w:spacing w:val="-2"/>
+        </w:rPr>
+        <w:t>difficult</w:t>
+      </w:r>
+      <w:r>
+        <w:rPr>
+          <w:b w:val="0"/>
+          <w:bCs w:val="0"/>
+          <w:spacing w:val="-2"/>
+        </w:rPr>
+        <w:t xml:space="preserve"> contexts</w:t>
+      </w:r>
+      <w:r>
+        <w:rPr>
+          <w:b w:val="0"/>
+          <w:bCs w:val="0"/>
+          <w:spacing w:val="-2"/>
+        </w:rPr>
+        <w:t>,</w:t>
+      </w:r>
+      <w:r>
+        <w:rPr>
+          <w:b w:val="0"/>
+          <w:bCs w:val="0"/>
+          <w:spacing w:val="-2"/>
+        </w:rPr>
+        <w:t xml:space="preserve"> and to resolve uncertainty </w:t>
+      </w:r>
+      <w:r>
+        <w:rPr>
+          <w:b w:val="0"/>
+          <w:bCs w:val="0"/>
+          <w:spacing w:val="-2"/>
+        </w:rPr>
+        <w:t>driven by the sequence elements</w:t>
+      </w:r>
+      <w:r>
+        <w:rPr>
+          <w:b w:val="0"/>
+          <w:bCs w:val="0"/>
+          <w:spacing w:val="-2"/>
+        </w:rPr>
+        <w:t xml:space="preserve"> targeted in the MPSA</w:t>
+      </w:r>
+      <w:r>
+        <w:rPr>
+          <w:b w:val="0"/>
+          <w:bCs w:val="0"/>
+          <w:spacing w:val="-2"/>
+        </w:rPr>
+        <w:t>.</w:t>
+      </w:r>
     </w:p>
     <w:p>
       <w:pPr>
@@ -821,181 +872,89 @@
         <w:rPr>
           <w:spacing w:val="-2"/>
         </w:rPr>
-        <w:t xml:space="preserve">Aim 3: </w:t>
-      </w:r>
-      <w:r>
-        <w:rPr>
-          <w:spacing w:val="-2"/>
-        </w:rPr>
-        <w:t>Generate new MPSA data and evaluate effects on model understanding.</w:t>
-      </w:r>
-      <w:r>
-        <w:rPr>
-          <w:b w:val="0"/>
-          <w:bCs w:val="0"/>
-          <w:spacing w:val="-2"/>
-        </w:rPr>
-        <w:t xml:space="preserve"> </w:t>
-      </w:r>
-      <w:r>
-        <w:rPr>
-          <w:b w:val="0"/>
-          <w:bCs w:val="0"/>
-          <w:spacing w:val="-2"/>
-        </w:rPr>
-        <w:t xml:space="preserve">I will </w:t>
-      </w:r>
-      <w:r>
-        <w:rPr>
-          <w:b w:val="0"/>
-          <w:bCs w:val="0"/>
-          <w:spacing w:val="-2"/>
-        </w:rPr>
-        <w:t xml:space="preserve">perform a model guided MPSA and collect data for model fine tuning to evaluate the effectiveness of </w:t>
-      </w:r>
-      <w:r>
-        <w:rPr>
-          <w:b w:val="0"/>
-          <w:bCs w:val="0"/>
-          <w:spacing w:val="-2"/>
-        </w:rPr>
-        <w:t>active learning</w:t>
-      </w:r>
-      <w:r>
-        <w:rPr>
-          <w:b w:val="0"/>
-          <w:bCs w:val="0"/>
-          <w:spacing w:val="-2"/>
-        </w:rPr>
-        <w:t xml:space="preserve"> techniques outside of the simulated context. </w:t>
-      </w:r>
-      <w:r>
-        <w:rPr>
-          <w:b w:val="0"/>
-          <w:bCs w:val="0"/>
-          <w:spacing w:val="-2"/>
-        </w:rPr>
-        <w:t>I will evaluate performance differences between models fine-tuned with unguided MPSA data and model guided MPSA data</w:t>
-      </w:r>
-      <w:r>
-        <w:rPr>
-          <w:b w:val="0"/>
-          <w:bCs w:val="0"/>
-          <w:spacing w:val="-2"/>
-        </w:rPr>
-        <w:t xml:space="preserve">. I will </w:t>
-      </w:r>
-      <w:r>
-        <w:rPr>
-          <w:b w:val="0"/>
-          <w:bCs w:val="0"/>
-          <w:spacing w:val="-2"/>
-        </w:rPr>
-        <w:t xml:space="preserve">focus on the ability of the model to transfer learning from the MPSA dataset to </w:t>
-      </w:r>
-      <w:r>
-        <w:rPr>
-          <w:b w:val="0"/>
-          <w:bCs w:val="0"/>
-          <w:spacing w:val="-2"/>
-        </w:rPr>
-        <w:t>the previously learned datasets</w:t>
-      </w:r>
-      <w:r>
-        <w:rPr>
-          <w:b w:val="0"/>
-          <w:bCs w:val="0"/>
-          <w:spacing w:val="-2"/>
-        </w:rPr>
-        <w:t>,</w:t>
-      </w:r>
-      <w:r>
-        <w:rPr>
-          <w:b w:val="0"/>
-          <w:bCs w:val="0"/>
-          <w:spacing w:val="-2"/>
-        </w:rPr>
-        <w:t xml:space="preserve"> </w:t>
-      </w:r>
-      <w:r>
-        <w:rPr>
-          <w:b w:val="0"/>
-          <w:bCs w:val="0"/>
-          <w:spacing w:val="-2"/>
-        </w:rPr>
-        <w:t xml:space="preserve">to specifically improve performance </w:t>
-      </w:r>
-      <w:r>
-        <w:rPr>
-          <w:b w:val="0"/>
-          <w:bCs w:val="0"/>
-          <w:spacing w:val="-2"/>
-        </w:rPr>
-        <w:t>i</w:t>
-      </w:r>
-      <w:r>
-        <w:rPr>
-          <w:b w:val="0"/>
-          <w:bCs w:val="0"/>
-          <w:spacing w:val="-2"/>
-        </w:rPr>
-        <w:t xml:space="preserve">n previously </w:t>
-      </w:r>
-      <w:r>
-        <w:rPr>
-          <w:b w:val="0"/>
-          <w:bCs w:val="0"/>
-          <w:spacing w:val="-2"/>
-        </w:rPr>
-        <w:t>difficult</w:t>
-      </w:r>
-      <w:r>
-        <w:rPr>
-          <w:b w:val="0"/>
-          <w:bCs w:val="0"/>
-          <w:spacing w:val="-2"/>
-        </w:rPr>
-        <w:t xml:space="preserve"> contexts</w:t>
-      </w:r>
-      <w:r>
-        <w:rPr>
-          <w:b w:val="0"/>
-          <w:bCs w:val="0"/>
-          <w:spacing w:val="-2"/>
-        </w:rPr>
-        <w:t>,</w:t>
-      </w:r>
-      <w:r>
-        <w:rPr>
-          <w:b w:val="0"/>
-          <w:bCs w:val="0"/>
-          <w:spacing w:val="-2"/>
-        </w:rPr>
-        <w:t xml:space="preserve"> and to resolve uncertainty </w:t>
-      </w:r>
-      <w:r>
-        <w:rPr>
-          <w:b w:val="0"/>
-          <w:bCs w:val="0"/>
-          <w:spacing w:val="-2"/>
-        </w:rPr>
-        <w:t>driven by the sequence elements</w:t>
-      </w:r>
-      <w:r>
-        <w:rPr>
-          <w:b w:val="0"/>
-          <w:bCs w:val="0"/>
-          <w:spacing w:val="-2"/>
-        </w:rPr>
-        <w:t xml:space="preserve"> targeted in the MPSA</w:t>
-      </w:r>
-      <w:r>
-        <w:rPr>
-          <w:b w:val="0"/>
-          <w:bCs w:val="0"/>
+        <w:t xml:space="preserve">Aim </w:t>
+      </w:r>
+      <w:r>
+        <w:rPr>
+          <w:spacing w:val="-2"/>
+        </w:rPr>
+        <w:t>3</w:t>
+      </w:r>
+      <w:r>
+        <w:rPr>
+          <w:spacing w:val="-2"/>
+        </w:rPr>
+        <w:t xml:space="preserve">: </w:t>
+      </w:r>
+      <w:r>
+        <w:rPr>
+          <w:spacing w:val="-2"/>
+        </w:rPr>
+        <w:t>Extract mechanistic insight from splicing models</w:t>
+      </w:r>
+      <w:r>
+        <w:rPr>
           <w:spacing w:val="-2"/>
         </w:rPr>
         <w:t>.</w:t>
+      </w:r>
+      <w:r>
+        <w:rPr>
+          <w:b w:val="0"/>
+          <w:bCs w:val="0"/>
+          <w:spacing w:val="-2"/>
+        </w:rPr>
+        <w:t xml:space="preserve"> I will </w:t>
+      </w:r>
+      <w:r>
+        <w:rPr>
+          <w:b w:val="0"/>
+          <w:bCs w:val="0"/>
+          <w:spacing w:val="-2"/>
+        </w:rPr>
+        <w:t xml:space="preserve">use neural network interpretability methods to derive mechanistic insights from splicing models. I will attribution methods such as saliency analysis and </w:t>
+      </w:r>
+      <w:r>
+        <w:rPr>
+          <w:b w:val="0"/>
+          <w:bCs w:val="0"/>
+          <w:i/>
+          <w:iCs/>
+          <w:spacing w:val="-2"/>
+        </w:rPr>
+        <w:t>in silico</w:t>
+      </w:r>
+      <w:r>
+        <w:rPr>
+          <w:b w:val="0"/>
+          <w:bCs w:val="0"/>
+          <w:spacing w:val="-2"/>
+        </w:rPr>
+        <w:t xml:space="preserve"> mutagenesis to identify motifs that are important drivers of splicing behavior. I will use global importance analysis to </w:t>
+      </w:r>
+      <w:r>
+        <w:rPr>
+          <w:b w:val="0"/>
+          <w:bCs w:val="0"/>
+          <w:spacing w:val="-2"/>
+        </w:rPr>
+        <w:t>interrogate the effects of these motifs and how these effects interact with each other. I will investigate knowledge distillation into intrinsically explainable models as</w:t>
+      </w:r>
+      <w:r>
+        <w:rPr>
+          <w:b w:val="0"/>
+          <w:bCs w:val="0"/>
+          <w:spacing w:val="-2"/>
+        </w:rPr>
+        <w:t xml:space="preserve"> a method for creating mechanistic hypotheses</w:t>
+      </w:r>
+      <w:r>
+        <w:rPr>
+          <w:b w:val="0"/>
+          <w:bCs w:val="0"/>
+          <w:spacing w:val="-2"/>
+        </w:rPr>
+        <w:t xml:space="preserve">. </w:t>
       </w:r>
     </w:p>
     <w:p>
@@ -1014,22 +973,73 @@
         <w:rPr>
           <w:b w:val="0"/>
           <w:bCs w:val="0"/>
-        </w:rPr>
-        <w:t xml:space="preserve">My background positions me well to execute this proposal, yet this proposal offers a training opportunity that will help me found an independent lab. In my doctorate I used massively parallel assays and computational modeling in microbiology, protein engineering, and CRISPR tool development providing me with the foundational skills I will need for this proposal. This proposal will allow me to explore new applications of these skills in a field with opportunities to do fundamental science with applications in human health. </w:t>
-      </w:r>
-      <w:r>
-        <w:rPr>
-          <w:b w:val="0"/>
-          <w:bCs w:val="0"/>
-        </w:rPr>
-        <w:t>Specifically,</w:t>
-      </w:r>
-      <w:r>
-        <w:rPr>
-          <w:b w:val="0"/>
-          <w:bCs w:val="0"/>
-        </w:rPr>
-        <w:t xml:space="preserve"> this project will provide training in splicing and in more advanced deep learning techniques. </w:t>
+          <w:spacing w:val="-2"/>
+        </w:rPr>
+        <w:t xml:space="preserve">My background in both massively parallel assays and computer science will position me well to execute this proposal. I have the necessary skills to perform the computational portions of this project from </w:t>
+      </w:r>
+      <w:r>
+        <w:rPr>
+          <w:b w:val="0"/>
+          <w:bCs w:val="0"/>
+          <w:spacing w:val="-2"/>
+        </w:rPr>
+        <w:t xml:space="preserve">both my undergraduate computer science minor and modeling and bioinformatics projects during my Ph.D. I also have the necessary skills to perform the MPSA </w:t>
+      </w:r>
+      <w:r>
+        <w:rPr>
+          <w:b w:val="0"/>
+          <w:bCs w:val="0"/>
+          <w:spacing w:val="-2"/>
+        </w:rPr>
+        <w:t xml:space="preserve">I propose from my Ph.D. work performing massively parallel assays and my undergraduate experience majoring in molecular biology and biochemistry and performing wet lab research. </w:t>
+      </w:r>
+      <w:r>
+        <w:rPr>
+          <w:b w:val="0"/>
+          <w:bCs w:val="0"/>
+          <w:spacing w:val="-2"/>
+        </w:rPr>
+        <w:t>However,</w:t>
+      </w:r>
+      <w:r>
+        <w:rPr>
+          <w:b w:val="0"/>
+          <w:bCs w:val="0"/>
+          <w:spacing w:val="-2"/>
+        </w:rPr>
+        <w:t xml:space="preserve"> this project provides an important training opportunity </w:t>
+      </w:r>
+      <w:r>
+        <w:rPr>
+          <w:b w:val="0"/>
+          <w:bCs w:val="0"/>
+          <w:spacing w:val="-2"/>
+        </w:rPr>
+        <w:t xml:space="preserve">by allowing me to expand my knowledge of </w:t>
+      </w:r>
+      <w:r>
+        <w:rPr>
+          <w:b w:val="0"/>
+          <w:bCs w:val="0"/>
+          <w:spacing w:val="-2"/>
+        </w:rPr>
+        <w:t>cutting-edge</w:t>
+      </w:r>
+      <w:r>
+        <w:rPr>
+          <w:b w:val="0"/>
+          <w:bCs w:val="0"/>
+          <w:spacing w:val="-2"/>
+        </w:rPr>
+        <w:t xml:space="preserve"> deep learning techniques including </w:t>
+      </w:r>
+      <w:r>
+        <w:rPr>
+          <w:b w:val="0"/>
+          <w:bCs w:val="0"/>
+          <w:spacing w:val="-2"/>
+        </w:rPr>
+        <w:t xml:space="preserve">model continual learning, active learning, and model interpretability. Through this project, I hope to build skills that will help me combine deep learning and experiments to extract insight into complex mechanisms. Further, this project will allow me to learn about the field of splicing and how to apply my expertise in massively parallel assays and computational modeling to this area. </w:t>
       </w:r>
       <w:r>
         <w:rPr>
@@ -1263,12 +1273,21 @@
         </w:rPr>
         <w:t xml:space="preserve"> </w:t>
       </w:r>
-      <w:r>
-        <w:rPr>
-          <w:b w:val="0"/>
-          <w:bCs w:val="0"/>
-        </w:rPr>
-        <w:t>Krainer,</w:t>
+      <w:proofErr w:type="spellStart"/>
+      <w:r>
+        <w:rPr>
+          <w:b w:val="0"/>
+          <w:bCs w:val="0"/>
+        </w:rPr>
+        <w:t>Krainer</w:t>
+      </w:r>
+      <w:proofErr w:type="spellEnd"/>
+      <w:r>
+        <w:rPr>
+          <w:b w:val="0"/>
+          <w:bCs w:val="0"/>
+        </w:rPr>
+        <w:t>,</w:t>
       </w:r>
       <w:r>
         <w:rPr>
@@ -1293,6 +1312,7 @@
         </w:rPr>
         <w:t xml:space="preserve"> </w:t>
       </w:r>
+      <w:proofErr w:type="spellStart"/>
       <w:r>
         <w:rPr>
           <w:b w:val="0"/>
@@ -1300,6 +1320,7 @@
         </w:rPr>
         <w:t>McCandlish</w:t>
       </w:r>
+      <w:proofErr w:type="spellEnd"/>
       <w:r>
         <w:rPr>
           <w:b w:val="0"/>
@@ -1403,6 +1424,7 @@
           <w:b w:val="0"/>
           <w:bCs w:val="0"/>
         </w:rPr>
+        <w:lastRenderedPageBreak/>
         <w:t>professional</w:t>
       </w:r>
       <w:r>
@@ -1508,24 +1530,14 @@
           <w:b w:val="0"/>
           <w:bCs w:val="0"/>
         </w:rPr>
-        <w:t>at lecturing through teaching opportunities.</w:t>
-      </w:r>
-      <w:commentRangeStart w:id="3"/>
-      <w:r>
-        <w:rPr>
-          <w:b w:val="0"/>
-          <w:bCs w:val="0"/>
-        </w:rPr>
-        <w:t xml:space="preserve"> </w:t>
-      </w:r>
-      <w:commentRangeEnd w:id="3"/>
-      <w:r>
-        <w:rPr>
-          <w:rStyle w:val="CommentReference"/>
-          <w:b w:val="0"/>
-          <w:bCs w:val="0"/>
-        </w:rPr>
-        <w:commentReference w:id="3"/>
+        <w:t>at lecturing through teaching opportunities</w:t>
+      </w:r>
+      <w:r>
+        <w:rPr>
+          <w:b w:val="0"/>
+          <w:bCs w:val="0"/>
+        </w:rPr>
+        <w:t>.</w:t>
       </w:r>
     </w:p>
     <w:p>
@@ -2607,257 +2619,6 @@
     </w:sectPr>
   </w:body>
 </w:document>
-</file>
-
-<file path=word/comments.xml><?xml version="1.0" encoding="utf-8"?>
-<w:comments xmlns:wpc="http://schemas.microsoft.com/office/word/2010/wordprocessingCanvas" xmlns:cx="http://schemas.microsoft.com/office/drawing/2014/chartex" xmlns:cx1="http://schemas.microsoft.com/office/drawing/2015/9/8/chartex" xmlns:cx2="http://schemas.microsoft.com/office/drawing/2015/10/21/chartex" xmlns:cx3="http://schemas.microsoft.com/office/drawing/2016/5/9/chartex" xmlns:cx4="http://schemas.microsoft.com/office/drawing/2016/5/10/chartex" xmlns:cx5="http://schemas.microsoft.com/office/drawing/2016/5/11/chartex" xmlns:cx6="http://schemas.microsoft.com/office/drawing/2016/5/12/chartex" xmlns:cx7="http://schemas.microsoft.com/office/drawing/2016/5/13/chartex" xmlns:cx8="http://schemas.microsoft.com/office/drawing/2016/5/14/chartex" xmlns:mc="http://schemas.openxmlformats.org/markup-compatibility/2006" xmlns:aink="http://schemas.microsoft.com/office/drawing/2016/ink" xmlns:am3d="http://schemas.microsoft.com/office/drawing/2017/model3d" xmlns:o="urn:schemas-microsoft-com:office:office" xmlns:oel="http://schemas.microsoft.com/office/2019/extlst" xmlns:r="http://schemas.openxmlformats.org/officeDocument/2006/relationships" xmlns:m="http://schemas.openxmlformats.org/officeDocument/2006/math" xmlns:v="urn:schemas-microsoft-com:vml" xmlns:wp14="http://schemas.microsoft.com/office/word/2010/wordprocessingDrawing" xmlns:wp="http://schemas.openxmlformats.org/drawingml/2006/wordprocessingDrawing" xmlns:w10="urn:schemas-microsoft-com:office:word" xmlns:w="http://schemas.openxmlformats.org/wordprocessingml/2006/main" xmlns:w14="http://schemas.microsoft.com/office/word/2010/wordml" xmlns:w15="http://schemas.microsoft.com/office/word/2012/wordml" xmlns:w16cex="http://schemas.microsoft.com/office/word/2018/wordml/cex" xmlns:w16cid="http://schemas.microsoft.com/office/word/2016/wordml/cid" xmlns:w16="http://schemas.microsoft.com/office/word/2018/wordml" xmlns:w16sdtdh="http://schemas.microsoft.com/office/word/2020/wordml/sdtdatahash" xmlns:w16se="http://schemas.microsoft.com/office/word/2015/wordml/symex" xmlns:wpg="http://schemas.microsoft.com/office/word/2010/wordprocessingGroup" xmlns:wpi="http://schemas.microsoft.com/office/word/2010/wordprocessingInk" xmlns:wne="http://schemas.microsoft.com/office/word/2006/wordml" xmlns:wps="http://schemas.microsoft.com/office/word/2010/wordprocessingShape" mc:Ignorable="w14 w15 w16se w16cid w16 w16cex w16sdtdh wp14">
-  <w:comment w:id="0" w:author="John Desmarais" w:date="2023-06-14T11:12:00Z" w:initials="JD">
-    <w:p>
-      <w:pPr>
-        <w:pStyle w:val="CommentText"/>
-      </w:pPr>
-      <w:r>
-        <w:rPr>
-          <w:rStyle w:val="CommentReference"/>
-        </w:rPr>
-        <w:annotationRef/>
-      </w:r>
-      <w:r>
-        <w:t xml:space="preserve">Justin: </w:t>
-      </w:r>
-      <w:r>
-        <w:t xml:space="preserve">overall structure and aims are about right </w:t>
-      </w:r>
-      <w:proofErr w:type="gramStart"/>
-      <w:r>
-        <w:t>some  things</w:t>
-      </w:r>
-      <w:proofErr w:type="gramEnd"/>
-      <w:r>
-        <w:t xml:space="preserve"> can be improved</w:t>
-      </w:r>
-    </w:p>
-  </w:comment>
-  <w:comment w:id="1" w:author="John Desmarais" w:date="2023-06-14T11:12:00Z" w:initials="JD">
-    <w:p>
-      <w:pPr>
-        <w:pStyle w:val="CommentText"/>
-      </w:pPr>
-      <w:r>
-        <w:rPr>
-          <w:rStyle w:val="CommentReference"/>
-        </w:rPr>
-        <w:annotationRef/>
-      </w:r>
-      <w:r>
-        <w:t>Intro</w:t>
-      </w:r>
-    </w:p>
-    <w:p>
-      <w:pPr>
-        <w:pStyle w:val="CommentText"/>
-      </w:pPr>
-      <w:r>
-        <w:tab/>
-      </w:r>
-      <w:r>
-        <w:tab/>
-        <w:t>1. zoom out more</w:t>
-      </w:r>
-    </w:p>
-    <w:p>
-      <w:pPr>
-        <w:pStyle w:val="CommentText"/>
-      </w:pPr>
-      <w:r>
-        <w:tab/>
-      </w:r>
-      <w:r>
-        <w:tab/>
-        <w:t>2. focus on why this will be an important step in the field and less on what has been done</w:t>
-      </w:r>
-    </w:p>
-    <w:p>
-      <w:pPr>
-        <w:pStyle w:val="CommentText"/>
-      </w:pPr>
-      <w:r>
-        <w:tab/>
-      </w:r>
-      <w:r>
-        <w:tab/>
-        <w:t>3. Emphasize deep neural networks and interpretability</w:t>
-      </w:r>
-    </w:p>
-    <w:p>
-      <w:pPr>
-        <w:pStyle w:val="CommentText"/>
-      </w:pPr>
-      <w:r>
-        <w:tab/>
-      </w:r>
-      <w:r>
-        <w:tab/>
-        <w:t>4. Make a better significance case</w:t>
-      </w:r>
-    </w:p>
-    <w:p>
-      <w:pPr>
-        <w:pStyle w:val="CommentText"/>
-      </w:pPr>
-      <w:r>
-        <w:tab/>
-      </w:r>
-      <w:r>
-        <w:tab/>
-        <w:t>5. It's not enough to build a better predictor, need mechanistic interpretability too</w:t>
-      </w:r>
-    </w:p>
-    <w:p>
-      <w:pPr>
-        <w:pStyle w:val="CommentText"/>
-      </w:pPr>
-      <w:r>
-        <w:tab/>
-      </w:r>
-      <w:r>
-        <w:tab/>
-        <w:t>6. don't need to cite things</w:t>
-      </w:r>
-    </w:p>
-    <w:p>
-      <w:pPr>
-        <w:pStyle w:val="CommentText"/>
-      </w:pPr>
-      <w:r>
-        <w:tab/>
-      </w:r>
-      <w:r>
-        <w:tab/>
-        <w:t>7. Focus oh how DNNs can help us synthesize big and complex data sets and extract patterns</w:t>
-      </w:r>
-    </w:p>
-  </w:comment>
-  <w:comment w:id="2" w:author="John Desmarais" w:date="2023-06-14T11:13:00Z" w:initials="JD">
-    <w:p>
-      <w:pPr>
-        <w:pStyle w:val="CommentText"/>
-      </w:pPr>
-      <w:r>
-        <w:rPr>
-          <w:rStyle w:val="CommentReference"/>
-        </w:rPr>
-        <w:annotationRef/>
-      </w:r>
-      <w:r>
-        <w:t>Aims</w:t>
-      </w:r>
-    </w:p>
-    <w:p>
-      <w:pPr>
-        <w:pStyle w:val="CommentText"/>
-      </w:pPr>
-      <w:r>
-        <w:tab/>
-      </w:r>
-      <w:r>
-        <w:tab/>
-        <w:t>1. Add a plan for interpreting the models</w:t>
-      </w:r>
-    </w:p>
-  </w:comment>
-  <w:comment w:id="3" w:author="John Desmarais" w:date="2023-06-14T11:13:00Z" w:initials="JD">
-    <w:p>
-      <w:pPr>
-        <w:pStyle w:val="CommentText"/>
-      </w:pPr>
-      <w:r>
-        <w:rPr>
-          <w:rStyle w:val="CommentReference"/>
-        </w:rPr>
-        <w:annotationRef/>
-      </w:r>
-      <w:r>
-        <w:t>My background</w:t>
-      </w:r>
-    </w:p>
-    <w:p>
-      <w:pPr>
-        <w:pStyle w:val="CommentText"/>
-      </w:pPr>
-      <w:r>
-        <w:tab/>
-      </w:r>
-      <w:r>
-        <w:tab/>
-        <w:t>1. Make sure to emphisize how I have both an experimental and computational background</w:t>
-      </w:r>
-    </w:p>
-    <w:p>
-      <w:pPr>
-        <w:pStyle w:val="CommentText"/>
-      </w:pPr>
-      <w:r>
-        <w:tab/>
-      </w:r>
-      <w:r>
-        <w:tab/>
-        <w:t>2. be more specific about how my background will help with the project and with what training I will recive</w:t>
-      </w:r>
-    </w:p>
-    <w:p>
-      <w:pPr>
-        <w:pStyle w:val="CommentText"/>
-      </w:pPr>
-      <w:r>
-        <w:tab/>
-      </w:r>
-      <w:r>
-        <w:tab/>
-        <w:t>3. emphisze how the project will train me in cuting edge deep learning</w:t>
-      </w:r>
-    </w:p>
-    <w:p>
-      <w:pPr>
-        <w:pStyle w:val="CommentText"/>
-      </w:pPr>
-      <w:r>
-        <w:tab/>
-      </w:r>
-      <w:r>
-        <w:tab/>
-        <w:t>4. and also how it will help me focus on combining experiment and DNNs to extract complex mechanisms</w:t>
-      </w:r>
-    </w:p>
-  </w:comment>
-</w:comments>
-</file>
-
-<file path=word/commentsExtended.xml><?xml version="1.0" encoding="utf-8"?>
-<w15:commentsEx xmlns:wpc="http://schemas.microsoft.com/office/word/2010/wordprocessingCanvas" xmlns:cx="http://schemas.microsoft.com/office/drawing/2014/chartex" xmlns:cx1="http://schemas.microsoft.com/office/drawing/2015/9/8/chartex" xmlns:cx2="http://schemas.microsoft.com/office/drawing/2015/10/21/chartex" xmlns:cx3="http://schemas.microsoft.com/office/drawing/2016/5/9/chartex" xmlns:cx4="http://schemas.microsoft.com/office/drawing/2016/5/10/chartex" xmlns:cx5="http://schemas.microsoft.com/office/drawing/2016/5/11/chartex" xmlns:cx6="http://schemas.microsoft.com/office/drawing/2016/5/12/chartex" xmlns:cx7="http://schemas.microsoft.com/office/drawing/2016/5/13/chartex" xmlns:cx8="http://schemas.microsoft.com/office/drawing/2016/5/14/chartex" xmlns:mc="http://schemas.openxmlformats.org/markup-compatibility/2006" xmlns:aink="http://schemas.microsoft.com/office/drawing/2016/ink" xmlns:am3d="http://schemas.microsoft.com/office/drawing/2017/model3d" xmlns:o="urn:schemas-microsoft-com:office:office" xmlns:oel="http://schemas.microsoft.com/office/2019/extlst" xmlns:r="http://schemas.openxmlformats.org/officeDocument/2006/relationships" xmlns:m="http://schemas.openxmlformats.org/officeDocument/2006/math" xmlns:v="urn:schemas-microsoft-com:vml" xmlns:wp14="http://schemas.microsoft.com/office/word/2010/wordprocessingDrawing" xmlns:wp="http://schemas.openxmlformats.org/drawingml/2006/wordprocessingDrawing" xmlns:w10="urn:schemas-microsoft-com:office:word" xmlns:w="http://schemas.openxmlformats.org/wordprocessingml/2006/main" xmlns:w14="http://schemas.microsoft.com/office/word/2010/wordml" xmlns:w15="http://schemas.microsoft.com/office/word/2012/wordml" xmlns:w16cex="http://schemas.microsoft.com/office/word/2018/wordml/cex" xmlns:w16cid="http://schemas.microsoft.com/office/word/2016/wordml/cid" xmlns:w16="http://schemas.microsoft.com/office/word/2018/wordml" xmlns:w16sdtdh="http://schemas.microsoft.com/office/word/2020/wordml/sdtdatahash" xmlns:w16se="http://schemas.microsoft.com/office/word/2015/wordml/symex" xmlns:wpg="http://schemas.microsoft.com/office/word/2010/wordprocessingGroup" xmlns:wpi="http://schemas.microsoft.com/office/word/2010/wordprocessingInk" xmlns:wne="http://schemas.microsoft.com/office/word/2006/wordml" xmlns:wps="http://schemas.microsoft.com/office/word/2010/wordprocessingShape" mc:Ignorable="w14 w15 w16se w16cid w16 w16cex w16sdtdh wp14">
-  <w15:commentEx w15:paraId="28B8B746" w15:done="0"/>
-  <w15:commentEx w15:paraId="0ECB2A94" w15:done="0"/>
-  <w15:commentEx w15:paraId="08F5A411" w15:done="0"/>
-  <w15:commentEx w15:paraId="1D7D05AF" w15:done="0"/>
-</w15:commentsEx>
-</file>
-
-<file path=word/commentsExtensible.xml><?xml version="1.0" encoding="utf-8"?>
-<w16cex:commentsExtensible xmlns:wpc="http://schemas.microsoft.com/office/word/2010/wordprocessingCanvas" xmlns:cx="http://schemas.microsoft.com/office/drawing/2014/chartex" xmlns:cx1="http://schemas.microsoft.com/office/drawing/2015/9/8/chartex" xmlns:cx2="http://schemas.microsoft.com/office/drawing/2015/10/21/chartex" xmlns:cx3="http://schemas.microsoft.com/office/drawing/2016/5/9/chartex" xmlns:cx4="http://schemas.microsoft.com/office/drawing/2016/5/10/chartex" xmlns:cx5="http://schemas.microsoft.com/office/drawing/2016/5/11/chartex" xmlns:cx6="http://schemas.microsoft.com/office/drawing/2016/5/12/chartex" xmlns:cx7="http://schemas.microsoft.com/office/drawing/2016/5/13/chartex" xmlns:cx8="http://schemas.microsoft.com/office/drawing/2016/5/14/chartex" xmlns:mc="http://schemas.openxmlformats.org/markup-compatibility/2006" xmlns:aink="http://schemas.microsoft.com/office/drawing/2016/ink" xmlns:am3d="http://schemas.microsoft.com/office/drawing/2017/model3d" xmlns:o="urn:schemas-microsoft-com:office:office" xmlns:oel="http://schemas.microsoft.com/office/2019/extlst" xmlns:r="http://schemas.openxmlformats.org/officeDocument/2006/relationships" xmlns:m="http://schemas.openxmlformats.org/officeDocument/2006/math" xmlns:v="urn:schemas-microsoft-com:vml" xmlns:wp14="http://schemas.microsoft.com/office/word/2010/wordprocessingDrawing" xmlns:wp="http://schemas.openxmlformats.org/drawingml/2006/wordprocessingDrawing" xmlns:w10="urn:schemas-microsoft-com:office:word" xmlns:w="http://schemas.openxmlformats.org/wordprocessingml/2006/main" xmlns:w14="http://schemas.microsoft.com/office/word/2010/wordml" xmlns:w15="http://schemas.microsoft.com/office/word/2012/wordml" xmlns:w16cex="http://schemas.microsoft.com/office/word/2018/wordml/cex" xmlns:w16cid="http://schemas.microsoft.com/office/word/2016/wordml/cid" xmlns:w16="http://schemas.microsoft.com/office/word/2018/wordml" xmlns:w16sdtdh="http://schemas.microsoft.com/office/word/2020/wordml/sdtdatahash" xmlns:w16se="http://schemas.microsoft.com/office/word/2015/wordml/symex" xmlns:wpg="http://schemas.microsoft.com/office/word/2010/wordprocessingGroup" xmlns:wpi="http://schemas.microsoft.com/office/word/2010/wordprocessingInk" xmlns:wne="http://schemas.microsoft.com/office/word/2006/wordml" xmlns:wps="http://schemas.microsoft.com/office/word/2010/wordprocessingShape" mc:Ignorable="w14 w15 w16se w16cid w16 w16cex w16sdtdh wp14">
-  <w16cex:commentExtensible w16cex:durableId="28341F14" w16cex:dateUtc="2023-06-14T15:12:00Z"/>
-  <w16cex:commentExtensible w16cex:durableId="28341F30" w16cex:dateUtc="2023-06-14T15:12:00Z"/>
-  <w16cex:commentExtensible w16cex:durableId="28341F45" w16cex:dateUtc="2023-06-14T15:13:00Z"/>
-  <w16cex:commentExtensible w16cex:durableId="28341F51" w16cex:dateUtc="2023-06-14T15:13:00Z"/>
-</w16cex:commentsExtensible>
-</file>
-
-<file path=word/commentsIds.xml><?xml version="1.0" encoding="utf-8"?>
-<w16cid:commentsIds xmlns:wpc="http://schemas.microsoft.com/office/word/2010/wordprocessingCanvas" xmlns:cx="http://schemas.microsoft.com/office/drawing/2014/chartex" xmlns:cx1="http://schemas.microsoft.com/office/drawing/2015/9/8/chartex" xmlns:cx2="http://schemas.microsoft.com/office/drawing/2015/10/21/chartex" xmlns:cx3="http://schemas.microsoft.com/office/drawing/2016/5/9/chartex" xmlns:cx4="http://schemas.microsoft.com/office/drawing/2016/5/10/chartex" xmlns:cx5="http://schemas.microsoft.com/office/drawing/2016/5/11/chartex" xmlns:cx6="http://schemas.microsoft.com/office/drawing/2016/5/12/chartex" xmlns:cx7="http://schemas.microsoft.com/office/drawing/2016/5/13/chartex" xmlns:cx8="http://schemas.microsoft.com/office/drawing/2016/5/14/chartex" xmlns:mc="http://schemas.openxmlformats.org/markup-compatibility/2006" xmlns:aink="http://schemas.microsoft.com/office/drawing/2016/ink" xmlns:am3d="http://schemas.microsoft.com/office/drawing/2017/model3d" xmlns:o="urn:schemas-microsoft-com:office:office" xmlns:oel="http://schemas.microsoft.com/office/2019/extlst" xmlns:r="http://schemas.openxmlformats.org/officeDocument/2006/relationships" xmlns:m="http://schemas.openxmlformats.org/officeDocument/2006/math" xmlns:v="urn:schemas-microsoft-com:vml" xmlns:wp14="http://schemas.microsoft.com/office/word/2010/wordprocessingDrawing" xmlns:wp="http://schemas.openxmlformats.org/drawingml/2006/wordprocessingDrawing" xmlns:w10="urn:schemas-microsoft-com:office:word" xmlns:w="http://schemas.openxmlformats.org/wordprocessingml/2006/main" xmlns:w14="http://schemas.microsoft.com/office/word/2010/wordml" xmlns:w15="http://schemas.microsoft.com/office/word/2012/wordml" xmlns:w16cex="http://schemas.microsoft.com/office/word/2018/wordml/cex" xmlns:w16cid="http://schemas.microsoft.com/office/word/2016/wordml/cid" xmlns:w16="http://schemas.microsoft.com/office/word/2018/wordml" xmlns:w16sdtdh="http://schemas.microsoft.com/office/word/2020/wordml/sdtdatahash" xmlns:w16se="http://schemas.microsoft.com/office/word/2015/wordml/symex" xmlns:wpg="http://schemas.microsoft.com/office/word/2010/wordprocessingGroup" xmlns:wpi="http://schemas.microsoft.com/office/word/2010/wordprocessingInk" xmlns:wne="http://schemas.microsoft.com/office/word/2006/wordml" xmlns:wps="http://schemas.microsoft.com/office/word/2010/wordprocessingShape" mc:Ignorable="w14 w15 w16se w16cid w16 w16cex w16sdtdh wp14">
-  <w16cid:commentId w16cid:paraId="28B8B746" w16cid:durableId="28341F14"/>
-  <w16cid:commentId w16cid:paraId="0ECB2A94" w16cid:durableId="28341F30"/>
-  <w16cid:commentId w16cid:paraId="08F5A411" w16cid:durableId="28341F45"/>
-  <w16cid:commentId w16cid:paraId="1D7D05AF" w16cid:durableId="28341F51"/>
-</w16cid:commentsIds>
 </file>
 
 <file path=word/numbering.xml><?xml version="1.0" encoding="utf-8"?>
@@ -3163,14 +2924,6 @@
     <w:abstractNumId w:val="0"/>
   </w:num>
 </w:numbering>
-</file>
-
-<file path=word/people.xml><?xml version="1.0" encoding="utf-8"?>
-<w15:people xmlns:wpc="http://schemas.microsoft.com/office/word/2010/wordprocessingCanvas" xmlns:cx="http://schemas.microsoft.com/office/drawing/2014/chartex" xmlns:cx1="http://schemas.microsoft.com/office/drawing/2015/9/8/chartex" xmlns:cx2="http://schemas.microsoft.com/office/drawing/2015/10/21/chartex" xmlns:cx3="http://schemas.microsoft.com/office/drawing/2016/5/9/chartex" xmlns:cx4="http://schemas.microsoft.com/office/drawing/2016/5/10/chartex" xmlns:cx5="http://schemas.microsoft.com/office/drawing/2016/5/11/chartex" xmlns:cx6="http://schemas.microsoft.com/office/drawing/2016/5/12/chartex" xmlns:cx7="http://schemas.microsoft.com/office/drawing/2016/5/13/chartex" xmlns:cx8="http://schemas.microsoft.com/office/drawing/2016/5/14/chartex" xmlns:mc="http://schemas.openxmlformats.org/markup-compatibility/2006" xmlns:aink="http://schemas.microsoft.com/office/drawing/2016/ink" xmlns:am3d="http://schemas.microsoft.com/office/drawing/2017/model3d" xmlns:o="urn:schemas-microsoft-com:office:office" xmlns:oel="http://schemas.microsoft.com/office/2019/extlst" xmlns:r="http://schemas.openxmlformats.org/officeDocument/2006/relationships" xmlns:m="http://schemas.openxmlformats.org/officeDocument/2006/math" xmlns:v="urn:schemas-microsoft-com:vml" xmlns:wp14="http://schemas.microsoft.com/office/word/2010/wordprocessingDrawing" xmlns:wp="http://schemas.openxmlformats.org/drawingml/2006/wordprocessingDrawing" xmlns:w10="urn:schemas-microsoft-com:office:word" xmlns:w="http://schemas.openxmlformats.org/wordprocessingml/2006/main" xmlns:w14="http://schemas.microsoft.com/office/word/2010/wordml" xmlns:w15="http://schemas.microsoft.com/office/word/2012/wordml" xmlns:w16cex="http://schemas.microsoft.com/office/word/2018/wordml/cex" xmlns:w16cid="http://schemas.microsoft.com/office/word/2016/wordml/cid" xmlns:w16="http://schemas.microsoft.com/office/word/2018/wordml" xmlns:w16sdtdh="http://schemas.microsoft.com/office/word/2020/wordml/sdtdatahash" xmlns:w16se="http://schemas.microsoft.com/office/word/2015/wordml/symex" xmlns:wpg="http://schemas.microsoft.com/office/word/2010/wordprocessingGroup" xmlns:wpi="http://schemas.microsoft.com/office/word/2010/wordprocessingInk" xmlns:wne="http://schemas.microsoft.com/office/word/2006/wordml" xmlns:wps="http://schemas.microsoft.com/office/word/2010/wordprocessingShape" mc:Ignorable="w14 w15 w16se w16cid w16 w16cex w16sdtdh wp14">
-  <w15:person w15:author="John Desmarais">
-    <w15:presenceInfo w15:providerId="AD" w15:userId="S::jdesmarais@BERKELEY.EDU::3c5803b3-77bb-4631-bcc8-3683e5805137"/>
-  </w15:person>
-</w15:people>
 </file>
 
 <file path=word/styles.xml><?xml version="1.0" encoding="utf-8"?>

</xml_diff>

<commit_message>
Cut new F32 to length
</commit_message>
<xml_diff>
--- a/2023_08_08_sub_F32/F32_specific_aims.docx
+++ b/2023_08_08_sub_F32/F32_specific_aims.docx
@@ -44,49 +44,91 @@
           <w:b w:val="0"/>
           <w:bCs w:val="0"/>
         </w:rPr>
-        <w:t>Alternative splicing is an important factor in gene regulation; however, it</w:t>
-      </w:r>
-      <w:r>
-        <w:rPr>
-          <w:b w:val="0"/>
-          <w:bCs w:val="0"/>
-        </w:rPr>
-        <w:t xml:space="preserve"> </w:t>
-      </w:r>
-      <w:r>
-        <w:rPr>
-          <w:b w:val="0"/>
-          <w:bCs w:val="0"/>
-        </w:rPr>
-        <w:t xml:space="preserve">is still incompletely understood. </w:t>
-      </w:r>
-      <w:r>
-        <w:rPr>
-          <w:b w:val="0"/>
-          <w:bCs w:val="0"/>
-        </w:rPr>
-        <w:t xml:space="preserve">A variety of </w:t>
-      </w:r>
-      <w:r>
-        <w:rPr>
-          <w:b w:val="0"/>
-          <w:bCs w:val="0"/>
-        </w:rPr>
-        <w:t>large-scale</w:t>
-      </w:r>
-      <w:r>
-        <w:rPr>
-          <w:b w:val="0"/>
-          <w:bCs w:val="0"/>
-        </w:rPr>
-        <w:t xml:space="preserve"> splicing datasets </w:t>
-      </w:r>
-      <w:r>
-        <w:rPr>
-          <w:b w:val="0"/>
-          <w:bCs w:val="0"/>
-        </w:rPr>
-        <w:t>have been created representing diverse sources of genomics information. These include reference annotations, both long and short read-based RNA-seq datasets, and massively parallel splicing assays</w:t>
+        <w:t xml:space="preserve">Alternative splicing is important </w:t>
+      </w:r>
+      <w:r>
+        <w:rPr>
+          <w:b w:val="0"/>
+          <w:bCs w:val="0"/>
+        </w:rPr>
+        <w:t>for</w:t>
+      </w:r>
+      <w:r>
+        <w:rPr>
+          <w:b w:val="0"/>
+          <w:bCs w:val="0"/>
+        </w:rPr>
+        <w:t xml:space="preserve"> gene regulation; however, it</w:t>
+      </w:r>
+      <w:r>
+        <w:rPr>
+          <w:b w:val="0"/>
+          <w:bCs w:val="0"/>
+        </w:rPr>
+        <w:t xml:space="preserve"> </w:t>
+      </w:r>
+      <w:r>
+        <w:rPr>
+          <w:b w:val="0"/>
+          <w:bCs w:val="0"/>
+        </w:rPr>
+        <w:t xml:space="preserve">is incompletely understood. </w:t>
+      </w:r>
+      <w:r>
+        <w:rPr>
+          <w:b w:val="0"/>
+          <w:bCs w:val="0"/>
+        </w:rPr>
+        <w:t>L</w:t>
+      </w:r>
+      <w:r>
+        <w:rPr>
+          <w:b w:val="0"/>
+          <w:bCs w:val="0"/>
+        </w:rPr>
+        <w:t>arge-scale</w:t>
+      </w:r>
+      <w:r>
+        <w:rPr>
+          <w:b w:val="0"/>
+          <w:bCs w:val="0"/>
+        </w:rPr>
+        <w:t xml:space="preserve"> </w:t>
+      </w:r>
+      <w:r>
+        <w:rPr>
+          <w:b w:val="0"/>
+          <w:bCs w:val="0"/>
+        </w:rPr>
+        <w:t xml:space="preserve">genomics </w:t>
+      </w:r>
+      <w:r>
+        <w:rPr>
+          <w:b w:val="0"/>
+          <w:bCs w:val="0"/>
+        </w:rPr>
+        <w:t xml:space="preserve">datasets </w:t>
+      </w:r>
+      <w:r>
+        <w:rPr>
+          <w:b w:val="0"/>
+          <w:bCs w:val="0"/>
+        </w:rPr>
+        <w:t xml:space="preserve">have been created representing diverse sources of </w:t>
+      </w:r>
+      <w:r>
+        <w:rPr>
+          <w:b w:val="0"/>
+          <w:bCs w:val="0"/>
+        </w:rPr>
+        <w:t xml:space="preserve">splicing </w:t>
+      </w:r>
+      <w:r>
+        <w:rPr>
+          <w:b w:val="0"/>
+          <w:bCs w:val="0"/>
+        </w:rPr>
+        <w:t>information. These include reference annotations, long and short read RNA-seq, and massively parallel splicing assays</w:t>
       </w:r>
       <w:r>
         <w:rPr>
@@ -100,14 +142,21 @@
           <w:b w:val="0"/>
           <w:bCs w:val="0"/>
         </w:rPr>
-        <w:t>. However, synthesizing the information from all of these sources into a unified model of splicing has</w:t>
-      </w:r>
-      <w:r>
-        <w:rPr>
-          <w:b w:val="0"/>
-          <w:bCs w:val="0"/>
-        </w:rPr>
-        <w:t xml:space="preserve"> proven challenging. </w:t>
+        <w:t xml:space="preserve">. However, synthesizing the information from all of these sources into a unified model of splicing </w:t>
+      </w:r>
+      <w:r>
+        <w:rPr>
+          <w:b w:val="0"/>
+          <w:bCs w:val="0"/>
+        </w:rPr>
+        <w:t>is</w:t>
+      </w:r>
+      <w:r>
+        <w:rPr>
+          <w:b w:val="0"/>
+          <w:bCs w:val="0"/>
+        </w:rPr>
+        <w:t xml:space="preserve"> challenging. </w:t>
       </w:r>
       <w:r>
         <w:rPr>
@@ -142,28 +191,84 @@
           <w:b w:val="0"/>
           <w:bCs w:val="0"/>
         </w:rPr>
-        <w:t xml:space="preserve">In order to most effectively utilize the power of deep neural networks to aid our understanding of splicing our models need several characteristics. They must be able to </w:t>
-      </w:r>
-      <w:r>
-        <w:rPr>
-          <w:b w:val="0"/>
-          <w:bCs w:val="0"/>
-        </w:rPr>
-        <w:t xml:space="preserve">combine information from across multiple data sources, they must be able to provide information about uncertainty so that </w:t>
-      </w:r>
-      <w:r>
-        <w:rPr>
-          <w:b w:val="0"/>
-          <w:bCs w:val="0"/>
-        </w:rPr>
-        <w:t xml:space="preserve">future experiments can be targeted </w:t>
-      </w:r>
-      <w:r>
-        <w:rPr>
-          <w:b w:val="0"/>
-          <w:bCs w:val="0"/>
-        </w:rPr>
-        <w:t>effectively</w:t>
+        <w:t>T</w:t>
+      </w:r>
+      <w:r>
+        <w:rPr>
+          <w:b w:val="0"/>
+          <w:bCs w:val="0"/>
+        </w:rPr>
+        <w:t>o most effectively utilize the</w:t>
+      </w:r>
+      <w:r>
+        <w:rPr>
+          <w:b w:val="0"/>
+          <w:bCs w:val="0"/>
+        </w:rPr>
+        <w:t xml:space="preserve">se </w:t>
+      </w:r>
+      <w:r>
+        <w:rPr>
+          <w:b w:val="0"/>
+          <w:bCs w:val="0"/>
+        </w:rPr>
+        <w:t xml:space="preserve">networks to aid our understanding of splicing </w:t>
+      </w:r>
+      <w:r>
+        <w:rPr>
+          <w:b w:val="0"/>
+          <w:bCs w:val="0"/>
+        </w:rPr>
+        <w:t>they</w:t>
+      </w:r>
+      <w:r>
+        <w:rPr>
+          <w:b w:val="0"/>
+          <w:bCs w:val="0"/>
+        </w:rPr>
+        <w:t xml:space="preserve"> must be able to </w:t>
+      </w:r>
+      <w:r>
+        <w:rPr>
+          <w:b w:val="0"/>
+          <w:bCs w:val="0"/>
+        </w:rPr>
+        <w:t>combine information from across dat</w:t>
+      </w:r>
+      <w:r>
+        <w:rPr>
+          <w:b w:val="0"/>
+          <w:bCs w:val="0"/>
+        </w:rPr>
+        <w:t>asets</w:t>
+      </w:r>
+      <w:r>
+        <w:rPr>
+          <w:b w:val="0"/>
+          <w:bCs w:val="0"/>
+        </w:rPr>
+        <w:t xml:space="preserve">, they must provide information about uncertainty </w:t>
+      </w:r>
+      <w:r>
+        <w:rPr>
+          <w:b w:val="0"/>
+          <w:bCs w:val="0"/>
+        </w:rPr>
+        <w:t>to enable</w:t>
+      </w:r>
+      <w:r>
+        <w:rPr>
+          <w:b w:val="0"/>
+          <w:bCs w:val="0"/>
+        </w:rPr>
+        <w:t xml:space="preserve"> target</w:t>
+      </w:r>
+      <w:r>
+        <w:rPr>
+          <w:b w:val="0"/>
+          <w:bCs w:val="0"/>
+        </w:rPr>
+        <w:t>ing future experiments</w:t>
       </w:r>
       <w:r>
         <w:rPr>
@@ -177,7 +282,7 @@
           <w:b w:val="0"/>
           <w:bCs w:val="0"/>
         </w:rPr>
-        <w:t xml:space="preserve">from the results of new experiments, and they must provide insight into the underlying mechanisms of splicing. </w:t>
+        <w:t xml:space="preserve">from new experiments, and they must provide insight into the underlying mechanisms of splicing. </w:t>
       </w:r>
       <w:r>
         <w:rPr>
@@ -222,31 +327,55 @@
           <w:bCs w:val="0"/>
           <w:spacing w:val="-2"/>
         </w:rPr>
-        <w:t xml:space="preserve">develop methods of using deep neural networks to extract insight into the biology of splicing </w:t>
-      </w:r>
-      <w:r>
-        <w:rPr>
-          <w:b w:val="0"/>
-          <w:bCs w:val="0"/>
-          <w:spacing w:val="-2"/>
-        </w:rPr>
-        <w:t xml:space="preserve">from genomics datasets. I will do this </w:t>
-      </w:r>
-      <w:r>
-        <w:rPr>
-          <w:b w:val="0"/>
-          <w:bCs w:val="0"/>
-          <w:spacing w:val="-2"/>
-        </w:rPr>
-        <w:t xml:space="preserve">by using </w:t>
-      </w:r>
-      <w:r>
-        <w:rPr>
-          <w:b w:val="0"/>
-          <w:bCs w:val="0"/>
-          <w:spacing w:val="-2"/>
-        </w:rPr>
-        <w:t xml:space="preserve">deep neural network splicing models to </w:t>
+        <w:t>us</w:t>
+      </w:r>
+      <w:r>
+        <w:rPr>
+          <w:b w:val="0"/>
+          <w:bCs w:val="0"/>
+          <w:spacing w:val="-2"/>
+        </w:rPr>
+        <w:t>e</w:t>
+      </w:r>
+      <w:r>
+        <w:rPr>
+          <w:b w:val="0"/>
+          <w:bCs w:val="0"/>
+          <w:spacing w:val="-2"/>
+        </w:rPr>
+        <w:t xml:space="preserve"> deep neural networks to extract insight into the biology of splicing </w:t>
+      </w:r>
+      <w:r>
+        <w:rPr>
+          <w:b w:val="0"/>
+          <w:bCs w:val="0"/>
+          <w:spacing w:val="-2"/>
+        </w:rPr>
+        <w:t xml:space="preserve">from genomics datasets. I will </w:t>
+      </w:r>
+      <w:r>
+        <w:rPr>
+          <w:b w:val="0"/>
+          <w:bCs w:val="0"/>
+          <w:spacing w:val="-2"/>
+        </w:rPr>
+        <w:t>us</w:t>
+      </w:r>
+      <w:r>
+        <w:rPr>
+          <w:b w:val="0"/>
+          <w:bCs w:val="0"/>
+          <w:spacing w:val="-2"/>
+        </w:rPr>
+        <w:t>e</w:t>
+      </w:r>
+      <w:r>
+        <w:rPr>
+          <w:b w:val="0"/>
+          <w:bCs w:val="0"/>
+          <w:spacing w:val="-2"/>
+        </w:rPr>
+        <w:t xml:space="preserve"> models to </w:t>
       </w:r>
       <w:r>
         <w:rPr>
@@ -262,15 +391,47 @@
           <w:bCs w:val="0"/>
           <w:spacing w:val="-2"/>
         </w:rPr>
-        <w:t xml:space="preserve"> multiple types of genomics datasets, </w:t>
-      </w:r>
-      <w:r>
-        <w:rPr>
-          <w:b w:val="0"/>
-          <w:bCs w:val="0"/>
-          <w:spacing w:val="-2"/>
-        </w:rPr>
-        <w:t>developing methods for creating massively parallel splicing assays optimized for fine tuning model understanding, and developing strategies for extracting mechanistic insight into the mechanisms of splicing</w:t>
+        <w:t xml:space="preserve"> multiple types of </w:t>
+      </w:r>
+      <w:r>
+        <w:rPr>
+          <w:b w:val="0"/>
+          <w:bCs w:val="0"/>
+          <w:spacing w:val="-2"/>
+        </w:rPr>
+        <w:t>splicing</w:t>
+      </w:r>
+      <w:r>
+        <w:rPr>
+          <w:b w:val="0"/>
+          <w:bCs w:val="0"/>
+          <w:spacing w:val="-2"/>
+        </w:rPr>
+        <w:t xml:space="preserve"> datasets, </w:t>
+      </w:r>
+      <w:r>
+        <w:rPr>
+          <w:b w:val="0"/>
+          <w:bCs w:val="0"/>
+          <w:spacing w:val="-2"/>
+        </w:rPr>
+        <w:t>creat</w:t>
+      </w:r>
+      <w:r>
+        <w:rPr>
+          <w:b w:val="0"/>
+          <w:bCs w:val="0"/>
+          <w:spacing w:val="-2"/>
+        </w:rPr>
+        <w:t>e</w:t>
+      </w:r>
+      <w:r>
+        <w:rPr>
+          <w:b w:val="0"/>
+          <w:bCs w:val="0"/>
+          <w:spacing w:val="-2"/>
+        </w:rPr>
+        <w:t xml:space="preserve"> massively parallel splicing assays optimized for fine tuning model understanding, and develop strategies for extracting mechanistic insight into the mechanisms of splicing</w:t>
       </w:r>
       <w:r>
         <w:rPr>
@@ -328,15 +489,71 @@
         <w:rPr>
           <w:spacing w:val="-2"/>
         </w:rPr>
-        <w:t>Expand models of splicing to train across diverse genomics datasets.</w:t>
-      </w:r>
-      <w:r>
-        <w:rPr>
-          <w:b w:val="0"/>
-          <w:bCs w:val="0"/>
-          <w:spacing w:val="-2"/>
-        </w:rPr>
-        <w:t xml:space="preserve"> I will create a framework for applying multi-task learning and continual learning techniques to </w:t>
+        <w:t>T</w:t>
+      </w:r>
+      <w:r>
+        <w:rPr>
+          <w:spacing w:val="-2"/>
+        </w:rPr>
+        <w:t xml:space="preserve">rain </w:t>
+      </w:r>
+      <w:r>
+        <w:rPr>
+          <w:spacing w:val="-2"/>
+        </w:rPr>
+        <w:t>models of splicing</w:t>
+      </w:r>
+      <w:r>
+        <w:rPr>
+          <w:spacing w:val="-2"/>
+        </w:rPr>
+        <w:t xml:space="preserve"> </w:t>
+      </w:r>
+      <w:r>
+        <w:rPr>
+          <w:spacing w:val="-2"/>
+        </w:rPr>
+        <w:t>across diverse genomics datasets.</w:t>
+      </w:r>
+      <w:r>
+        <w:rPr>
+          <w:b w:val="0"/>
+          <w:bCs w:val="0"/>
+          <w:spacing w:val="-2"/>
+        </w:rPr>
+        <w:t xml:space="preserve"> I will appl</w:t>
+      </w:r>
+      <w:r>
+        <w:rPr>
+          <w:b w:val="0"/>
+          <w:bCs w:val="0"/>
+          <w:spacing w:val="-2"/>
+        </w:rPr>
+        <w:t>y</w:t>
+      </w:r>
+      <w:r>
+        <w:rPr>
+          <w:b w:val="0"/>
+          <w:bCs w:val="0"/>
+          <w:spacing w:val="-2"/>
+        </w:rPr>
+        <w:t xml:space="preserve"> multi-task</w:t>
+      </w:r>
+      <w:r>
+        <w:rPr>
+          <w:b w:val="0"/>
+          <w:bCs w:val="0"/>
+          <w:spacing w:val="-2"/>
+        </w:rPr>
+        <w:t xml:space="preserve">, transfer, </w:t>
+      </w:r>
+      <w:r>
+        <w:rPr>
+          <w:b w:val="0"/>
+          <w:bCs w:val="0"/>
+          <w:spacing w:val="-2"/>
+        </w:rPr>
+        <w:t xml:space="preserve">and continual learning techniques to </w:t>
       </w:r>
       <w:r>
         <w:rPr>
@@ -352,23 +569,23 @@
           <w:bCs w:val="0"/>
           <w:spacing w:val="-2"/>
         </w:rPr>
-        <w:t xml:space="preserve"> Training the same model across multiple</w:t>
-      </w:r>
-      <w:r>
-        <w:rPr>
-          <w:b w:val="0"/>
-          <w:bCs w:val="0"/>
-          <w:spacing w:val="-2"/>
-        </w:rPr>
-        <w:t xml:space="preserve"> splicing</w:t>
-      </w:r>
-      <w:r>
-        <w:rPr>
-          <w:b w:val="0"/>
-          <w:bCs w:val="0"/>
-          <w:spacing w:val="-2"/>
-        </w:rPr>
-        <w:t xml:space="preserve"> datasets </w:t>
+        <w:t xml:space="preserve"> </w:t>
+      </w:r>
+      <w:r>
+        <w:rPr>
+          <w:b w:val="0"/>
+          <w:bCs w:val="0"/>
+          <w:spacing w:val="-2"/>
+        </w:rPr>
+        <w:t>This</w:t>
+      </w:r>
+      <w:r>
+        <w:rPr>
+          <w:b w:val="0"/>
+          <w:bCs w:val="0"/>
+          <w:spacing w:val="-2"/>
+        </w:rPr>
+        <w:t xml:space="preserve"> </w:t>
       </w:r>
       <w:r>
         <w:rPr>
@@ -384,15 +601,31 @@
           <w:bCs w:val="0"/>
           <w:spacing w:val="-2"/>
         </w:rPr>
-        <w:t>I will apply this framework to extend</w:t>
-      </w:r>
-      <w:r>
-        <w:rPr>
-          <w:b w:val="0"/>
-          <w:bCs w:val="0"/>
-          <w:spacing w:val="-2"/>
-        </w:rPr>
-        <w:t>ing</w:t>
+        <w:t xml:space="preserve">I will apply this </w:t>
+      </w:r>
+      <w:r>
+        <w:rPr>
+          <w:b w:val="0"/>
+          <w:bCs w:val="0"/>
+          <w:spacing w:val="-2"/>
+        </w:rPr>
+        <w:t>technique</w:t>
+      </w:r>
+      <w:r>
+        <w:rPr>
+          <w:b w:val="0"/>
+          <w:bCs w:val="0"/>
+          <w:spacing w:val="-2"/>
+        </w:rPr>
+        <w:t xml:space="preserve"> to </w:t>
+      </w:r>
+      <w:r>
+        <w:rPr>
+          <w:b w:val="0"/>
+          <w:bCs w:val="0"/>
+          <w:spacing w:val="-2"/>
+        </w:rPr>
+        <w:t>improving</w:t>
       </w:r>
       <w:r>
         <w:rPr>
@@ -442,15 +675,15 @@
           <w:bCs w:val="0"/>
           <w:spacing w:val="-2"/>
         </w:rPr>
-        <w:t xml:space="preserve"> as well as to </w:t>
-      </w:r>
-      <w:r>
-        <w:rPr>
-          <w:b w:val="0"/>
-          <w:bCs w:val="0"/>
-          <w:spacing w:val="-2"/>
-        </w:rPr>
-        <w:t>testing</w:t>
+        <w:t xml:space="preserve"> </w:t>
+      </w:r>
+      <w:r>
+        <w:rPr>
+          <w:b w:val="0"/>
+          <w:bCs w:val="0"/>
+          <w:spacing w:val="-2"/>
+        </w:rPr>
+        <w:t>and trial</w:t>
       </w:r>
       <w:r>
         <w:rPr>
@@ -498,7 +731,23 @@
           <w:bCs w:val="0"/>
           <w:spacing w:val="-2"/>
         </w:rPr>
-        <w:t xml:space="preserve">compared to training in a single task context. </w:t>
+        <w:t xml:space="preserve">compared to </w:t>
+      </w:r>
+      <w:r>
+        <w:rPr>
+          <w:b w:val="0"/>
+          <w:bCs w:val="0"/>
+          <w:spacing w:val="-2"/>
+        </w:rPr>
+        <w:t>the</w:t>
+      </w:r>
+      <w:r>
+        <w:rPr>
+          <w:b w:val="0"/>
+          <w:bCs w:val="0"/>
+          <w:spacing w:val="-2"/>
+        </w:rPr>
+        <w:t xml:space="preserve"> single task context. </w:t>
       </w:r>
     </w:p>
     <w:p>
@@ -524,7 +773,13 @@
         <w:rPr>
           <w:spacing w:val="-2"/>
         </w:rPr>
-        <w:t>Develop methods for designing targeted MPSAs to improve splicing models</w:t>
+        <w:t>D</w:t>
+      </w:r>
+      <w:r>
+        <w:rPr>
+          <w:spacing w:val="-2"/>
+        </w:rPr>
+        <w:t>esign targeted MPSAs to improve splicing models</w:t>
       </w:r>
       <w:r>
         <w:rPr>
@@ -708,7 +963,23 @@
           <w:bCs w:val="0"/>
           <w:spacing w:val="-2"/>
         </w:rPr>
-        <w:t xml:space="preserve">perform a model guided MPSA and collect data for model fine tuning to evaluate the effectiveness of </w:t>
+        <w:t>perform a model guided MPSA and collect</w:t>
+      </w:r>
+      <w:r>
+        <w:rPr>
+          <w:b w:val="0"/>
+          <w:bCs w:val="0"/>
+          <w:spacing w:val="-2"/>
+        </w:rPr>
+        <w:t xml:space="preserve"> real</w:t>
+      </w:r>
+      <w:r>
+        <w:rPr>
+          <w:b w:val="0"/>
+          <w:bCs w:val="0"/>
+          <w:spacing w:val="-2"/>
+        </w:rPr>
+        <w:t xml:space="preserve"> data for model fine tuning to evaluate the effectiveness of </w:t>
       </w:r>
       <w:r>
         <w:rPr>
@@ -938,7 +1209,23 @@
           <w:bCs w:val="0"/>
           <w:spacing w:val="-2"/>
         </w:rPr>
-        <w:t>interrogate the effects of these motifs and how these effects interact with each other. I will investigate knowledge distillation into intrinsically explainable models as</w:t>
+        <w:t xml:space="preserve">interrogate the effects of these motifs and </w:t>
+      </w:r>
+      <w:r>
+        <w:rPr>
+          <w:b w:val="0"/>
+          <w:bCs w:val="0"/>
+          <w:spacing w:val="-2"/>
+        </w:rPr>
+        <w:t>their interactions</w:t>
+      </w:r>
+      <w:r>
+        <w:rPr>
+          <w:b w:val="0"/>
+          <w:bCs w:val="0"/>
+          <w:spacing w:val="-2"/>
+        </w:rPr>
+        <w:t>. I will investigate knowledge distillation into intrinsically explainable models as</w:t>
       </w:r>
       <w:r>
         <w:rPr>
@@ -1031,15 +1318,71 @@
           <w:bCs w:val="0"/>
           <w:spacing w:val="-2"/>
         </w:rPr>
-        <w:t xml:space="preserve"> deep learning techniques including </w:t>
-      </w:r>
-      <w:r>
-        <w:rPr>
-          <w:b w:val="0"/>
-          <w:bCs w:val="0"/>
-          <w:spacing w:val="-2"/>
-        </w:rPr>
-        <w:t xml:space="preserve">model continual learning, active learning, and model interpretability. Through this project, I hope to build skills that will help me combine deep learning and experiments to extract insight into complex mechanisms. Further, this project will allow me to learn about the field of splicing and how to apply my expertise in massively parallel assays and computational modeling to this area. </w:t>
+        <w:t xml:space="preserve"> deep learning techniques including</w:t>
+      </w:r>
+      <w:r>
+        <w:rPr>
+          <w:b w:val="0"/>
+          <w:bCs w:val="0"/>
+          <w:spacing w:val="-2"/>
+        </w:rPr>
+        <w:t xml:space="preserve"> </w:t>
+      </w:r>
+      <w:r>
+        <w:rPr>
+          <w:b w:val="0"/>
+          <w:bCs w:val="0"/>
+          <w:spacing w:val="-2"/>
+        </w:rPr>
+        <w:t>model interpretability</w:t>
+      </w:r>
+      <w:r>
+        <w:rPr>
+          <w:b w:val="0"/>
+          <w:bCs w:val="0"/>
+          <w:spacing w:val="-2"/>
+        </w:rPr>
+        <w:t xml:space="preserve"> and</w:t>
+      </w:r>
+      <w:r>
+        <w:rPr>
+          <w:b w:val="0"/>
+          <w:bCs w:val="0"/>
+          <w:spacing w:val="-2"/>
+        </w:rPr>
+        <w:t xml:space="preserve"> </w:t>
+      </w:r>
+      <w:r>
+        <w:rPr>
+          <w:b w:val="0"/>
+          <w:bCs w:val="0"/>
+          <w:spacing w:val="-2"/>
+        </w:rPr>
+        <w:t xml:space="preserve">multi-task, </w:t>
+      </w:r>
+      <w:r>
+        <w:rPr>
+          <w:b w:val="0"/>
+          <w:bCs w:val="0"/>
+          <w:spacing w:val="-2"/>
+        </w:rPr>
+        <w:t>continual,</w:t>
+      </w:r>
+      <w:r>
+        <w:rPr>
+          <w:b w:val="0"/>
+          <w:bCs w:val="0"/>
+          <w:spacing w:val="-2"/>
+        </w:rPr>
+        <w:t xml:space="preserve"> and</w:t>
+      </w:r>
+      <w:r>
+        <w:rPr>
+          <w:b w:val="0"/>
+          <w:bCs w:val="0"/>
+          <w:spacing w:val="-2"/>
+        </w:rPr>
+        <w:t xml:space="preserve"> active learning. Through this project, I hope to build skills that will help me combine deep learning and experiments to extract insight into complex mechanisms. Further, this project will allow me to learn about the field of splicing and how to apply my expertise in massively parallel assays and computational modeling to this area. </w:t>
       </w:r>
       <w:r>
         <w:rPr>
@@ -1424,7 +1767,6 @@
           <w:b w:val="0"/>
           <w:bCs w:val="0"/>
         </w:rPr>
-        <w:lastRenderedPageBreak/>
         <w:t>professional</w:t>
       </w:r>
       <w:r>
@@ -1767,19 +2109,6 @@
     </w:p>
     <w:p>
       <w:pPr>
-        <w:pStyle w:val="Heading1"/>
-        <w:adjustRightInd w:val="0"/>
-        <w:snapToGrid w:val="0"/>
-        <w:spacing w:after="120"/>
-        <w:ind w:left="0"/>
-        <w:rPr>
-          <w:b w:val="0"/>
-          <w:bCs w:val="0"/>
-        </w:rPr>
-      </w:pPr>
-    </w:p>
-    <w:p>
-      <w:pPr>
         <w:rPr>
           <w:b/>
           <w:bCs/>
@@ -1790,6 +2119,7 @@
         <w:rPr>
           <w:spacing w:val="-2"/>
         </w:rPr>
+        <w:lastRenderedPageBreak/>
         <w:br w:type="page"/>
       </w:r>
     </w:p>
@@ -1803,813 +2133,7 @@
         <w:snapToGrid w:val="0"/>
         <w:spacing w:before="0" w:line="480" w:lineRule="auto"/>
         <w:ind w:left="440" w:hanging="440"/>
-        <w:rPr>
-          <w:noProof/>
-        </w:rPr>
-      </w:pPr>
-      <w:r>
-        <w:lastRenderedPageBreak/>
-        <w:fldChar w:fldCharType="begin" w:fldLock="1"/>
-      </w:r>
-      <w:r>
-        <w:instrText>ADDIN paperpile_bibliography &lt;pp-bibliography&gt;&lt;first-reference-indices&gt;&lt;formatting&gt;1&lt;/formatting&gt;&lt;space-after&gt;1&lt;/space-after&gt;&lt;/first-reference-indices&gt;&lt;/pp-bibliography&gt; \* MERGEFORMAT</w:instrText>
-      </w:r>
-      <w:r>
-        <w:fldChar w:fldCharType="separate"/>
-      </w:r>
-      <w:r>
-        <w:rPr>
-          <w:noProof/>
-        </w:rPr>
-        <w:t>1.</w:t>
-      </w:r>
-      <w:r>
-        <w:rPr>
-          <w:noProof/>
-        </w:rPr>
-        <w:tab/>
-        <w:t xml:space="preserve">Scotti, M. M. &amp; Swanson, M. S. RNA mis-splicing in disease. </w:t>
-      </w:r>
-      <w:r>
-        <w:rPr>
-          <w:i/>
-          <w:noProof/>
-        </w:rPr>
-        <w:t>Nat. Rev. Genet.</w:t>
-      </w:r>
-      <w:r>
-        <w:rPr>
-          <w:noProof/>
-        </w:rPr>
-        <w:t xml:space="preserve"> </w:t>
-      </w:r>
-      <w:r>
-        <w:rPr>
-          <w:b/>
-          <w:noProof/>
-        </w:rPr>
-        <w:t>17</w:t>
-      </w:r>
-      <w:r>
-        <w:rPr>
-          <w:noProof/>
-        </w:rPr>
-        <w:t>, 19–32 (2015).</w:t>
-      </w:r>
-    </w:p>
-    <w:p>
-      <w:pPr>
-        <w:pStyle w:val="BodyText"/>
-        <w:tabs>
-          <w:tab w:val="left" w:pos="440"/>
-        </w:tabs>
-        <w:adjustRightInd w:val="0"/>
-        <w:snapToGrid w:val="0"/>
-        <w:spacing w:before="0" w:line="480" w:lineRule="auto"/>
-        <w:ind w:left="440" w:hanging="440"/>
-        <w:rPr>
-          <w:noProof/>
-        </w:rPr>
-      </w:pPr>
-      <w:r>
-        <w:rPr>
-          <w:noProof/>
-        </w:rPr>
-        <w:t>2.</w:t>
-      </w:r>
-      <w:r>
-        <w:rPr>
-          <w:noProof/>
-        </w:rPr>
-        <w:tab/>
-        <w:t xml:space="preserve">Jaganathan, K. </w:t>
-      </w:r>
-      <w:r>
-        <w:rPr>
-          <w:i/>
-          <w:noProof/>
-        </w:rPr>
-        <w:t>et al.</w:t>
-      </w:r>
-      <w:r>
-        <w:rPr>
-          <w:noProof/>
-        </w:rPr>
-        <w:t xml:space="preserve"> Predicting Splicing from Primary Sequence with Deep Learning. </w:t>
-      </w:r>
-      <w:r>
-        <w:rPr>
-          <w:i/>
-          <w:noProof/>
-        </w:rPr>
-        <w:t>Cell</w:t>
-      </w:r>
-      <w:r>
-        <w:rPr>
-          <w:noProof/>
-        </w:rPr>
-        <w:t xml:space="preserve"> </w:t>
-      </w:r>
-      <w:r>
-        <w:rPr>
-          <w:b/>
-          <w:noProof/>
-        </w:rPr>
-        <w:t>176</w:t>
-      </w:r>
-      <w:r>
-        <w:rPr>
-          <w:noProof/>
-        </w:rPr>
-        <w:t>, 535-548.e24 (2019).</w:t>
-      </w:r>
-    </w:p>
-    <w:p>
-      <w:pPr>
-        <w:pStyle w:val="BodyText"/>
-        <w:tabs>
-          <w:tab w:val="left" w:pos="440"/>
-        </w:tabs>
-        <w:adjustRightInd w:val="0"/>
-        <w:snapToGrid w:val="0"/>
-        <w:spacing w:before="0" w:line="480" w:lineRule="auto"/>
-        <w:ind w:left="440" w:hanging="440"/>
-        <w:rPr>
-          <w:noProof/>
-        </w:rPr>
-      </w:pPr>
-      <w:r>
-        <w:rPr>
-          <w:noProof/>
-        </w:rPr>
-        <w:t>3.</w:t>
-      </w:r>
-      <w:r>
-        <w:rPr>
-          <w:noProof/>
-        </w:rPr>
-        <w:tab/>
-        <w:t xml:space="preserve">Zeng, T. &amp; Li, Y. I. Predicting RNA splicing from DNA sequence using Pangolin. </w:t>
-      </w:r>
-      <w:r>
-        <w:rPr>
-          <w:i/>
-          <w:noProof/>
-        </w:rPr>
-        <w:t>Genome Biol.</w:t>
-      </w:r>
-      <w:r>
-        <w:rPr>
-          <w:noProof/>
-        </w:rPr>
-        <w:t xml:space="preserve"> </w:t>
-      </w:r>
-      <w:r>
-        <w:rPr>
-          <w:b/>
-          <w:noProof/>
-        </w:rPr>
-        <w:t>23</w:t>
-      </w:r>
-      <w:r>
-        <w:rPr>
-          <w:noProof/>
-        </w:rPr>
-        <w:t>, 103 (2022).</w:t>
-      </w:r>
-    </w:p>
-    <w:p>
-      <w:pPr>
-        <w:pStyle w:val="BodyText"/>
-        <w:tabs>
-          <w:tab w:val="left" w:pos="440"/>
-        </w:tabs>
-        <w:adjustRightInd w:val="0"/>
-        <w:snapToGrid w:val="0"/>
-        <w:spacing w:before="0" w:line="480" w:lineRule="auto"/>
-        <w:ind w:left="440" w:hanging="440"/>
-        <w:rPr>
-          <w:noProof/>
-        </w:rPr>
-      </w:pPr>
-      <w:r>
-        <w:rPr>
-          <w:noProof/>
-        </w:rPr>
-        <w:t>4.</w:t>
-      </w:r>
-      <w:r>
-        <w:rPr>
-          <w:noProof/>
-        </w:rPr>
-        <w:tab/>
-        <w:t xml:space="preserve">Liao, S. E., Sudarshan, M. &amp; Regev, O. Machine learning for discovery: deciphering RNA splicing logic. </w:t>
-      </w:r>
-      <w:r>
-        <w:rPr>
-          <w:i/>
-          <w:noProof/>
-        </w:rPr>
-        <w:t>bioRxiv</w:t>
-      </w:r>
-      <w:r>
-        <w:rPr>
-          <w:noProof/>
-        </w:rPr>
-        <w:t xml:space="preserve"> 2022.10.01.510472 (2022) doi:10.1101/2022.10.01.510472.</w:t>
-      </w:r>
-    </w:p>
-    <w:p>
-      <w:pPr>
-        <w:pStyle w:val="BodyText"/>
-        <w:tabs>
-          <w:tab w:val="left" w:pos="440"/>
-        </w:tabs>
-        <w:adjustRightInd w:val="0"/>
-        <w:snapToGrid w:val="0"/>
-        <w:spacing w:before="0" w:line="480" w:lineRule="auto"/>
-        <w:ind w:left="440" w:hanging="440"/>
-        <w:rPr>
-          <w:noProof/>
-        </w:rPr>
-      </w:pPr>
-      <w:r>
-        <w:rPr>
-          <w:noProof/>
-        </w:rPr>
-        <w:t>5.</w:t>
-      </w:r>
-      <w:r>
-        <w:rPr>
-          <w:noProof/>
-        </w:rPr>
-        <w:tab/>
-        <w:t xml:space="preserve">Frankish, A. </w:t>
-      </w:r>
-      <w:r>
-        <w:rPr>
-          <w:i/>
-          <w:noProof/>
-        </w:rPr>
-        <w:t>et al.</w:t>
-      </w:r>
-      <w:r>
-        <w:rPr>
-          <w:noProof/>
-        </w:rPr>
-        <w:t xml:space="preserve"> GENCODE: reference annotation for the human and mouse genomes in 2023. </w:t>
-      </w:r>
-      <w:r>
-        <w:rPr>
-          <w:i/>
-          <w:noProof/>
-        </w:rPr>
-        <w:t>Nucleic Acids Res.</w:t>
-      </w:r>
-      <w:r>
-        <w:rPr>
-          <w:noProof/>
-        </w:rPr>
-        <w:t xml:space="preserve"> </w:t>
-      </w:r>
-      <w:r>
-        <w:rPr>
-          <w:b/>
-          <w:noProof/>
-        </w:rPr>
-        <w:t>51</w:t>
-      </w:r>
-      <w:r>
-        <w:rPr>
-          <w:noProof/>
-        </w:rPr>
-        <w:t>, D942–D949 (2023).</w:t>
-      </w:r>
-    </w:p>
-    <w:p>
-      <w:pPr>
-        <w:pStyle w:val="BodyText"/>
-        <w:tabs>
-          <w:tab w:val="left" w:pos="440"/>
-        </w:tabs>
-        <w:adjustRightInd w:val="0"/>
-        <w:snapToGrid w:val="0"/>
-        <w:spacing w:before="0" w:line="480" w:lineRule="auto"/>
-        <w:ind w:left="440" w:hanging="440"/>
-        <w:rPr>
-          <w:noProof/>
-        </w:rPr>
-      </w:pPr>
-      <w:r>
-        <w:rPr>
-          <w:noProof/>
-        </w:rPr>
-        <w:t>6.</w:t>
-      </w:r>
-      <w:r>
-        <w:rPr>
-          <w:noProof/>
-        </w:rPr>
-        <w:tab/>
-        <w:t xml:space="preserve">GTEx Consortium. The GTEx Consortium atlas of genetic regulatory effects across human tissues. </w:t>
-      </w:r>
-      <w:r>
-        <w:rPr>
-          <w:i/>
-          <w:noProof/>
-        </w:rPr>
-        <w:t>Science</w:t>
-      </w:r>
-      <w:r>
-        <w:rPr>
-          <w:noProof/>
-        </w:rPr>
-        <w:t xml:space="preserve"> </w:t>
-      </w:r>
-      <w:r>
-        <w:rPr>
-          <w:b/>
-          <w:noProof/>
-        </w:rPr>
-        <w:t>369</w:t>
-      </w:r>
-      <w:r>
-        <w:rPr>
-          <w:noProof/>
-        </w:rPr>
-        <w:t>, 1318–1330 (2020).</w:t>
-      </w:r>
-    </w:p>
-    <w:p>
-      <w:pPr>
-        <w:pStyle w:val="BodyText"/>
-        <w:tabs>
-          <w:tab w:val="left" w:pos="440"/>
-        </w:tabs>
-        <w:adjustRightInd w:val="0"/>
-        <w:snapToGrid w:val="0"/>
-        <w:spacing w:before="0" w:line="480" w:lineRule="auto"/>
-        <w:ind w:left="440" w:hanging="440"/>
-        <w:rPr>
-          <w:noProof/>
-        </w:rPr>
-      </w:pPr>
-      <w:r>
-        <w:rPr>
-          <w:noProof/>
-        </w:rPr>
-        <w:t>7.</w:t>
-      </w:r>
-      <w:r>
-        <w:rPr>
-          <w:noProof/>
-        </w:rPr>
-        <w:tab/>
-        <w:t xml:space="preserve">ENCODE Project Consortium </w:t>
-      </w:r>
-      <w:r>
-        <w:rPr>
-          <w:i/>
-          <w:noProof/>
-        </w:rPr>
-        <w:t>et al.</w:t>
-      </w:r>
-      <w:r>
-        <w:rPr>
-          <w:noProof/>
-        </w:rPr>
-        <w:t xml:space="preserve"> Expanded encyclopaedias of DNA elements in the human and mouse genomes. </w:t>
-      </w:r>
-      <w:r>
-        <w:rPr>
-          <w:i/>
-          <w:noProof/>
-        </w:rPr>
-        <w:t>Nature</w:t>
-      </w:r>
-      <w:r>
-        <w:rPr>
-          <w:noProof/>
-        </w:rPr>
-        <w:t xml:space="preserve"> </w:t>
-      </w:r>
-      <w:r>
-        <w:rPr>
-          <w:b/>
-          <w:noProof/>
-        </w:rPr>
-        <w:t>583</w:t>
-      </w:r>
-      <w:r>
-        <w:rPr>
-          <w:noProof/>
-        </w:rPr>
-        <w:t>, 699–710 (2020).</w:t>
-      </w:r>
-    </w:p>
-    <w:p>
-      <w:pPr>
-        <w:pStyle w:val="BodyText"/>
-        <w:tabs>
-          <w:tab w:val="left" w:pos="440"/>
-        </w:tabs>
-        <w:adjustRightInd w:val="0"/>
-        <w:snapToGrid w:val="0"/>
-        <w:spacing w:before="0" w:line="480" w:lineRule="auto"/>
-        <w:ind w:left="440" w:hanging="440"/>
-        <w:rPr>
-          <w:noProof/>
-        </w:rPr>
-      </w:pPr>
-      <w:r>
-        <w:rPr>
-          <w:noProof/>
-        </w:rPr>
-        <w:t>8.</w:t>
-      </w:r>
-      <w:r>
-        <w:rPr>
-          <w:noProof/>
-        </w:rPr>
-        <w:tab/>
-        <w:t xml:space="preserve">Wong, M. S., Kinney, J. B. &amp; Krainer, A. R. Quantitative Activity Profile and Context Dependence of All Human 5’ Splice Sites. </w:t>
-      </w:r>
-      <w:r>
-        <w:rPr>
-          <w:i/>
-          <w:noProof/>
-        </w:rPr>
-        <w:t>Mol. Cell</w:t>
-      </w:r>
-      <w:r>
-        <w:rPr>
-          <w:noProof/>
-        </w:rPr>
-        <w:t xml:space="preserve"> </w:t>
-      </w:r>
-      <w:r>
-        <w:rPr>
-          <w:b/>
-          <w:noProof/>
-        </w:rPr>
-        <w:t>71</w:t>
-      </w:r>
-      <w:r>
-        <w:rPr>
-          <w:noProof/>
-        </w:rPr>
-        <w:t>, 1012-1026.e3 (2018).</w:t>
-      </w:r>
-    </w:p>
-    <w:p>
-      <w:pPr>
-        <w:pStyle w:val="BodyText"/>
-        <w:tabs>
-          <w:tab w:val="left" w:pos="440"/>
-        </w:tabs>
-        <w:adjustRightInd w:val="0"/>
-        <w:snapToGrid w:val="0"/>
-        <w:spacing w:before="0" w:line="480" w:lineRule="auto"/>
-        <w:ind w:left="440" w:hanging="440"/>
-        <w:rPr>
-          <w:noProof/>
-        </w:rPr>
-      </w:pPr>
-      <w:r>
-        <w:rPr>
-          <w:noProof/>
-        </w:rPr>
-        <w:t>9.</w:t>
-      </w:r>
-      <w:r>
-        <w:rPr>
-          <w:noProof/>
-        </w:rPr>
-        <w:tab/>
-        <w:t xml:space="preserve">Rosenberg, A. B., Patwardhan, R. P., Shendure, J. &amp; Seelig, G. Learning the sequence determinants of alternative splicing from millions of random sequences. </w:t>
-      </w:r>
-      <w:r>
-        <w:rPr>
-          <w:i/>
-          <w:noProof/>
-        </w:rPr>
-        <w:t>Cell</w:t>
-      </w:r>
-      <w:r>
-        <w:rPr>
-          <w:noProof/>
-        </w:rPr>
-        <w:t xml:space="preserve"> </w:t>
-      </w:r>
-      <w:r>
-        <w:rPr>
-          <w:b/>
-          <w:noProof/>
-        </w:rPr>
-        <w:t>163</w:t>
-      </w:r>
-      <w:r>
-        <w:rPr>
-          <w:noProof/>
-        </w:rPr>
-        <w:t>, 698–711 (2015).</w:t>
-      </w:r>
-    </w:p>
-    <w:p>
-      <w:pPr>
-        <w:pStyle w:val="BodyText"/>
-        <w:tabs>
-          <w:tab w:val="left" w:pos="440"/>
-        </w:tabs>
-        <w:adjustRightInd w:val="0"/>
-        <w:snapToGrid w:val="0"/>
-        <w:spacing w:before="0" w:line="480" w:lineRule="auto"/>
-        <w:ind w:left="440" w:hanging="440"/>
-        <w:rPr>
-          <w:noProof/>
-        </w:rPr>
-      </w:pPr>
-      <w:r>
-        <w:rPr>
-          <w:noProof/>
-        </w:rPr>
-        <w:t>10.</w:t>
-      </w:r>
-      <w:r>
-        <w:rPr>
-          <w:noProof/>
-        </w:rPr>
-        <w:tab/>
-        <w:t xml:space="preserve">Adamson, S. I., Zhan, L. &amp; Graveley, B. R. Vex-seq: high-throughput identification of the impact of genetic variation on pre-mRNA splicing efficiency. </w:t>
-      </w:r>
-      <w:r>
-        <w:rPr>
-          <w:i/>
-          <w:noProof/>
-        </w:rPr>
-        <w:t>Genome Biol.</w:t>
-      </w:r>
-      <w:r>
-        <w:rPr>
-          <w:noProof/>
-        </w:rPr>
-        <w:t xml:space="preserve"> </w:t>
-      </w:r>
-      <w:r>
-        <w:rPr>
-          <w:b/>
-          <w:noProof/>
-        </w:rPr>
-        <w:t>19</w:t>
-      </w:r>
-      <w:r>
-        <w:rPr>
-          <w:noProof/>
-        </w:rPr>
-        <w:t>, 71 (2018).</w:t>
-      </w:r>
-    </w:p>
-    <w:p>
-      <w:pPr>
-        <w:pStyle w:val="BodyText"/>
-        <w:tabs>
-          <w:tab w:val="left" w:pos="440"/>
-        </w:tabs>
-        <w:adjustRightInd w:val="0"/>
-        <w:snapToGrid w:val="0"/>
-        <w:spacing w:before="0" w:line="480" w:lineRule="auto"/>
-        <w:ind w:left="440" w:hanging="440"/>
-        <w:rPr>
-          <w:noProof/>
-        </w:rPr>
-      </w:pPr>
-      <w:r>
-        <w:rPr>
-          <w:noProof/>
-        </w:rPr>
-        <w:t>11.</w:t>
-      </w:r>
-      <w:r>
-        <w:rPr>
-          <w:noProof/>
-        </w:rPr>
-        <w:tab/>
-        <w:t xml:space="preserve">Soemedi, R. </w:t>
-      </w:r>
-      <w:r>
-        <w:rPr>
-          <w:i/>
-          <w:noProof/>
-        </w:rPr>
-        <w:t>et al.</w:t>
-      </w:r>
-      <w:r>
-        <w:rPr>
-          <w:noProof/>
-        </w:rPr>
-        <w:t xml:space="preserve"> Pathogenic variants that alter protein code often disrupt splicing. </w:t>
-      </w:r>
-      <w:r>
-        <w:rPr>
-          <w:i/>
-          <w:noProof/>
-        </w:rPr>
-        <w:t>Nat. Genet.</w:t>
-      </w:r>
-      <w:r>
-        <w:rPr>
-          <w:noProof/>
-        </w:rPr>
-        <w:t xml:space="preserve"> </w:t>
-      </w:r>
-      <w:r>
-        <w:rPr>
-          <w:b/>
-          <w:noProof/>
-        </w:rPr>
-        <w:t>49</w:t>
-      </w:r>
-      <w:r>
-        <w:rPr>
-          <w:noProof/>
-        </w:rPr>
-        <w:t>, 848–855 (2017).</w:t>
-      </w:r>
-    </w:p>
-    <w:p>
-      <w:pPr>
-        <w:pStyle w:val="BodyText"/>
-        <w:tabs>
-          <w:tab w:val="left" w:pos="440"/>
-        </w:tabs>
-        <w:adjustRightInd w:val="0"/>
-        <w:snapToGrid w:val="0"/>
-        <w:spacing w:before="0" w:line="480" w:lineRule="auto"/>
-        <w:ind w:left="440" w:hanging="440"/>
-        <w:rPr>
-          <w:noProof/>
-        </w:rPr>
-      </w:pPr>
-      <w:r>
-        <w:rPr>
-          <w:noProof/>
-        </w:rPr>
-        <w:t>12.</w:t>
-      </w:r>
-      <w:r>
-        <w:rPr>
-          <w:noProof/>
-        </w:rPr>
-        <w:tab/>
-        <w:t xml:space="preserve">Cheung, R. </w:t>
-      </w:r>
-      <w:r>
-        <w:rPr>
-          <w:i/>
-          <w:noProof/>
-        </w:rPr>
-        <w:t>et al.</w:t>
-      </w:r>
-      <w:r>
-        <w:rPr>
-          <w:noProof/>
-        </w:rPr>
-        <w:t xml:space="preserve"> A Multiplexed Assay for Exon Recognition Reveals that an Unappreciated Fraction of Rare Genetic Variants Cause Large-Effect Splicing Disruptions. </w:t>
-      </w:r>
-      <w:r>
-        <w:rPr>
-          <w:i/>
-          <w:noProof/>
-        </w:rPr>
-        <w:t>Mol. Cell</w:t>
-      </w:r>
-      <w:r>
-        <w:rPr>
-          <w:noProof/>
-        </w:rPr>
-        <w:t xml:space="preserve"> </w:t>
-      </w:r>
-      <w:r>
-        <w:rPr>
-          <w:b/>
-          <w:noProof/>
-        </w:rPr>
-        <w:t>73</w:t>
-      </w:r>
-      <w:r>
-        <w:rPr>
-          <w:noProof/>
-        </w:rPr>
-        <w:t>, 183-194.e8 (2019).</w:t>
-      </w:r>
-    </w:p>
-    <w:p>
-      <w:pPr>
-        <w:pStyle w:val="BodyText"/>
-        <w:tabs>
-          <w:tab w:val="left" w:pos="440"/>
-        </w:tabs>
-        <w:adjustRightInd w:val="0"/>
-        <w:snapToGrid w:val="0"/>
-        <w:spacing w:before="0" w:line="480" w:lineRule="auto"/>
-        <w:ind w:left="440" w:hanging="440"/>
-        <w:rPr>
-          <w:noProof/>
-        </w:rPr>
-      </w:pPr>
-      <w:r>
-        <w:rPr>
-          <w:noProof/>
-        </w:rPr>
-        <w:t>13.</w:t>
-      </w:r>
-      <w:r>
-        <w:rPr>
-          <w:noProof/>
-        </w:rPr>
-        <w:tab/>
-        <w:t xml:space="preserve">Baeza-Centurion, P., Miñana, B., Valcárcel, J. &amp; Lehner, B. Mutations primarily alter the inclusion of alternatively spliced exons. </w:t>
-      </w:r>
-      <w:r>
-        <w:rPr>
-          <w:i/>
-          <w:noProof/>
-        </w:rPr>
-        <w:t>Elife</w:t>
-      </w:r>
-      <w:r>
-        <w:rPr>
-          <w:noProof/>
-        </w:rPr>
-        <w:t xml:space="preserve"> </w:t>
-      </w:r>
-      <w:r>
-        <w:rPr>
-          <w:b/>
-          <w:noProof/>
-        </w:rPr>
-        <w:t>9</w:t>
-      </w:r>
-      <w:r>
-        <w:rPr>
-          <w:noProof/>
-        </w:rPr>
-        <w:t>, (2020).</w:t>
-      </w:r>
-    </w:p>
-    <w:p>
-      <w:pPr>
-        <w:pStyle w:val="BodyText"/>
-        <w:tabs>
-          <w:tab w:val="left" w:pos="440"/>
-        </w:tabs>
-        <w:adjustRightInd w:val="0"/>
-        <w:snapToGrid w:val="0"/>
-        <w:spacing w:before="0" w:line="480" w:lineRule="auto"/>
-        <w:ind w:left="440" w:hanging="440"/>
-      </w:pPr>
-      <w:r>
-        <w:rPr>
-          <w:noProof/>
-        </w:rPr>
-        <w:t>14.</w:t>
-      </w:r>
-      <w:r>
-        <w:rPr>
-          <w:noProof/>
-        </w:rPr>
-        <w:tab/>
-        <w:t xml:space="preserve">Baeza-Centurion, P., Miñana, B., Schmiedel, J. M., Valcárcel, J. &amp; Lehner, B. Combinatorial Genetics Reveals a Scaling Law for the Effects of Mutations on Splicing. </w:t>
-      </w:r>
-      <w:r>
-        <w:rPr>
-          <w:i/>
-          <w:noProof/>
-        </w:rPr>
-        <w:t>Cell</w:t>
-      </w:r>
-      <w:r>
-        <w:rPr>
-          <w:noProof/>
-        </w:rPr>
-        <w:t xml:space="preserve"> </w:t>
-      </w:r>
-      <w:r>
-        <w:rPr>
-          <w:b/>
-          <w:noProof/>
-        </w:rPr>
-        <w:t>176</w:t>
-      </w:r>
-      <w:r>
-        <w:rPr>
-          <w:noProof/>
-        </w:rPr>
-        <w:t>, 549-563.e23 (2019).</w:t>
-      </w:r>
-      <w:r>
-        <w:fldChar w:fldCharType="end"/>
-      </w:r>
+      </w:pPr>
     </w:p>
     <w:sectPr>
       <w:type w:val="continuous"/>

</xml_diff>

<commit_message>
specific aims editing in progress
</commit_message>
<xml_diff>
--- a/2023_08_08_sub_F32/F32_specific_aims.docx
+++ b/2023_08_08_sub_F32/F32_specific_aims.docx
@@ -163,7 +163,21 @@
           <w:b w:val="0"/>
           <w:bCs w:val="0"/>
         </w:rPr>
-        <w:t xml:space="preserve">Deep neural networks have demonstrated the ability to </w:t>
+        <w:t>Deep neural networks</w:t>
+      </w:r>
+      <w:r>
+        <w:rPr>
+          <w:b w:val="0"/>
+          <w:bCs w:val="0"/>
+        </w:rPr>
+        <w:t xml:space="preserve"> (DNN)</w:t>
+      </w:r>
+      <w:r>
+        <w:rPr>
+          <w:b w:val="0"/>
+          <w:bCs w:val="0"/>
+        </w:rPr>
+        <w:t xml:space="preserve"> have demonstrated the ability to </w:t>
       </w:r>
       <w:r>
         <w:rPr>
@@ -191,28 +205,56 @@
           <w:b w:val="0"/>
           <w:bCs w:val="0"/>
         </w:rPr>
-        <w:t>T</w:t>
-      </w:r>
-      <w:r>
-        <w:rPr>
-          <w:b w:val="0"/>
-          <w:bCs w:val="0"/>
-        </w:rPr>
-        <w:t>o most effectively utilize the</w:t>
-      </w:r>
-      <w:r>
-        <w:rPr>
-          <w:b w:val="0"/>
-          <w:bCs w:val="0"/>
-        </w:rPr>
-        <w:t xml:space="preserve">se </w:t>
-      </w:r>
-      <w:r>
-        <w:rPr>
-          <w:b w:val="0"/>
-          <w:bCs w:val="0"/>
-        </w:rPr>
-        <w:t xml:space="preserve">networks to aid our understanding of splicing </w:t>
+        <w:t>For</w:t>
+      </w:r>
+      <w:r>
+        <w:rPr>
+          <w:b w:val="0"/>
+          <w:bCs w:val="0"/>
+        </w:rPr>
+        <w:t xml:space="preserve"> </w:t>
+      </w:r>
+      <w:r>
+        <w:rPr>
+          <w:b w:val="0"/>
+          <w:bCs w:val="0"/>
+        </w:rPr>
+        <w:t xml:space="preserve">DNNs to be maximally effective in </w:t>
+      </w:r>
+      <w:r>
+        <w:rPr>
+          <w:b w:val="0"/>
+          <w:bCs w:val="0"/>
+        </w:rPr>
+        <w:t>aid</w:t>
+      </w:r>
+      <w:r>
+        <w:rPr>
+          <w:b w:val="0"/>
+          <w:bCs w:val="0"/>
+        </w:rPr>
+        <w:t>ing</w:t>
+      </w:r>
+      <w:r>
+        <w:rPr>
+          <w:b w:val="0"/>
+          <w:bCs w:val="0"/>
+        </w:rPr>
+        <w:t xml:space="preserve"> our understanding of splicing</w:t>
+      </w:r>
+      <w:r>
+        <w:rPr>
+          <w:b w:val="0"/>
+          <w:bCs w:val="0"/>
+        </w:rPr>
+        <w:t>,</w:t>
+      </w:r>
+      <w:r>
+        <w:rPr>
+          <w:b w:val="0"/>
+          <w:bCs w:val="0"/>
+        </w:rPr>
+        <w:t xml:space="preserve"> </w:t>
       </w:r>
       <w:r>
         <w:rPr>
@@ -247,7 +289,7 @@
           <w:b w:val="0"/>
           <w:bCs w:val="0"/>
         </w:rPr>
-        <w:t xml:space="preserve">, they must provide information about uncertainty </w:t>
+        <w:t xml:space="preserve">, provide information about uncertainty </w:t>
       </w:r>
       <w:r>
         <w:rPr>
@@ -275,14 +317,42 @@
           <w:b w:val="0"/>
           <w:bCs w:val="0"/>
         </w:rPr>
-        <w:t xml:space="preserve">, they must be able to learn </w:t>
-      </w:r>
-      <w:r>
-        <w:rPr>
-          <w:b w:val="0"/>
-          <w:bCs w:val="0"/>
-        </w:rPr>
-        <w:t xml:space="preserve">from new experiments, and they must provide insight into the underlying mechanisms of splicing. </w:t>
+        <w:t xml:space="preserve">, learn </w:t>
+      </w:r>
+      <w:r>
+        <w:rPr>
+          <w:b w:val="0"/>
+          <w:bCs w:val="0"/>
+        </w:rPr>
+        <w:t xml:space="preserve">from new experiments, and </w:t>
+      </w:r>
+      <w:r>
+        <w:rPr>
+          <w:b w:val="0"/>
+          <w:bCs w:val="0"/>
+        </w:rPr>
+        <w:t xml:space="preserve">be </w:t>
+      </w:r>
+      <w:r>
+        <w:rPr>
+          <w:b w:val="0"/>
+          <w:bCs w:val="0"/>
+        </w:rPr>
+        <w:t>amenable</w:t>
+      </w:r>
+      <w:r>
+        <w:rPr>
+          <w:b w:val="0"/>
+          <w:bCs w:val="0"/>
+        </w:rPr>
+        <w:t xml:space="preserve"> interpretability methods</w:t>
+      </w:r>
+      <w:r>
+        <w:rPr>
+          <w:b w:val="0"/>
+          <w:bCs w:val="0"/>
+        </w:rPr>
+        <w:t xml:space="preserve">. </w:t>
       </w:r>
       <w:r>
         <w:rPr>
@@ -431,7 +501,7 @@
           <w:bCs w:val="0"/>
           <w:spacing w:val="-2"/>
         </w:rPr>
-        <w:t xml:space="preserve"> massively parallel splicing assays optimized for fine tuning model understanding, and develop strategies for extracting mechanistic insight into the mechanisms of splicing</w:t>
+        <w:t xml:space="preserve"> massively parallel splicing assays optimized for fine tuning model understanding, and develop strategies for extracting insight into the mechanisms of splicing</w:t>
       </w:r>
       <w:r>
         <w:rPr>
@@ -593,7 +663,15 @@
           <w:bCs w:val="0"/>
           <w:spacing w:val="-2"/>
         </w:rPr>
-        <w:t xml:space="preserve">can allow information learned in one dataset to be transferred to the other datasets. </w:t>
+        <w:t>will</w:t>
+      </w:r>
+      <w:r>
+        <w:rPr>
+          <w:b w:val="0"/>
+          <w:bCs w:val="0"/>
+          <w:spacing w:val="-2"/>
+        </w:rPr>
+        <w:t xml:space="preserve"> allow information learned in one dataset to transfer to the other datasets. </w:t>
       </w:r>
       <w:r>
         <w:rPr>
@@ -979,7 +1057,7 @@
           <w:bCs w:val="0"/>
           <w:spacing w:val="-2"/>
         </w:rPr>
-        <w:t xml:space="preserve"> data for model fine tuning to evaluate the effectiveness of </w:t>
+        <w:t xml:space="preserve"> data for fine tuning to evaluate the effectiveness of </w:t>
       </w:r>
       <w:r>
         <w:rPr>
@@ -1027,7 +1105,7 @@
           <w:bCs w:val="0"/>
           <w:spacing w:val="-2"/>
         </w:rPr>
-        <w:t>the previously learned datasets</w:t>
+        <w:t>the previous datasets</w:t>
       </w:r>
       <w:r>
         <w:rPr>
@@ -1051,7 +1129,7 @@
           <w:bCs w:val="0"/>
           <w:spacing w:val="-2"/>
         </w:rPr>
-        <w:t xml:space="preserve">to specifically improve performance </w:t>
+        <w:t xml:space="preserve">to improve performance </w:t>
       </w:r>
       <w:r>
         <w:rPr>
@@ -1183,7 +1261,39 @@
           <w:bCs w:val="0"/>
           <w:spacing w:val="-2"/>
         </w:rPr>
-        <w:t xml:space="preserve">use neural network interpretability methods to derive mechanistic insights from splicing models. I will attribution methods such as saliency analysis and </w:t>
+        <w:t>use interpretability methods to derive mechanistic insights from splicing models. I will</w:t>
+      </w:r>
+      <w:r>
+        <w:rPr>
+          <w:b w:val="0"/>
+          <w:bCs w:val="0"/>
+          <w:spacing w:val="-2"/>
+        </w:rPr>
+        <w:t xml:space="preserve"> use</w:t>
+      </w:r>
+      <w:r>
+        <w:rPr>
+          <w:b w:val="0"/>
+          <w:bCs w:val="0"/>
+          <w:spacing w:val="-2"/>
+        </w:rPr>
+        <w:t xml:space="preserve"> attribution methods such as saliency </w:t>
+      </w:r>
+      <w:r>
+        <w:rPr>
+          <w:b w:val="0"/>
+          <w:bCs w:val="0"/>
+          <w:spacing w:val="-2"/>
+        </w:rPr>
+        <w:t>maps</w:t>
+      </w:r>
+      <w:r>
+        <w:rPr>
+          <w:b w:val="0"/>
+          <w:bCs w:val="0"/>
+          <w:spacing w:val="-2"/>
+        </w:rPr>
+        <w:t xml:space="preserve"> and </w:t>
       </w:r>
       <w:r>
         <w:rPr>
@@ -1278,7 +1388,23 @@
           <w:bCs w:val="0"/>
           <w:spacing w:val="-2"/>
         </w:rPr>
-        <w:t xml:space="preserve">I propose from my Ph.D. work performing massively parallel assays and my undergraduate experience majoring in molecular biology and biochemistry and performing wet lab research. </w:t>
+        <w:t xml:space="preserve">from my Ph.D. work performing massively parallel assays and my undergraduate experience </w:t>
+      </w:r>
+      <w:r>
+        <w:rPr>
+          <w:b w:val="0"/>
+          <w:bCs w:val="0"/>
+          <w:spacing w:val="-2"/>
+        </w:rPr>
+        <w:t xml:space="preserve">both </w:t>
+      </w:r>
+      <w:r>
+        <w:rPr>
+          <w:b w:val="0"/>
+          <w:bCs w:val="0"/>
+          <w:spacing w:val="-2"/>
+        </w:rPr>
+        <w:t xml:space="preserve">majoring in molecular biology and biochemistry and performing wet lab research. </w:t>
       </w:r>
       <w:r>
         <w:rPr>
@@ -1382,7 +1508,47 @@
           <w:bCs w:val="0"/>
           <w:spacing w:val="-2"/>
         </w:rPr>
-        <w:t xml:space="preserve"> active learning. Through this project, I hope to build skills that will help me combine deep learning and experiments to extract insight into complex mechanisms. Further, this project will allow me to learn about the field of splicing and how to apply my expertise in massively parallel assays and computational modeling to this area. </w:t>
+        <w:t xml:space="preserve"> active learning. Further, this project will </w:t>
+      </w:r>
+      <w:r>
+        <w:rPr>
+          <w:b w:val="0"/>
+          <w:bCs w:val="0"/>
+          <w:spacing w:val="-2"/>
+        </w:rPr>
+        <w:t>help me to explore applications of my skills in the field of splicing</w:t>
+      </w:r>
+      <w:r>
+        <w:rPr>
+          <w:b w:val="0"/>
+          <w:bCs w:val="0"/>
+          <w:spacing w:val="-2"/>
+        </w:rPr>
+        <w:t>.</w:t>
+      </w:r>
+      <w:r>
+        <w:rPr>
+          <w:b w:val="0"/>
+          <w:bCs w:val="0"/>
+          <w:spacing w:val="-2"/>
+        </w:rPr>
+        <w:t xml:space="preserve"> </w:t>
+      </w:r>
+      <w:r>
+        <w:rPr>
+          <w:b w:val="0"/>
+          <w:bCs w:val="0"/>
+          <w:spacing w:val="-2"/>
+        </w:rPr>
+        <w:t>Through this project, I will build skills that will help me combine deep learning and experiments to extract insight into complex biological mechanisms.</w:t>
+      </w:r>
+      <w:r>
+        <w:rPr>
+          <w:b w:val="0"/>
+          <w:bCs w:val="0"/>
+          <w:spacing w:val="-2"/>
+        </w:rPr>
+        <w:t xml:space="preserve"> </w:t>
       </w:r>
       <w:r>
         <w:rPr>

</xml_diff>

<commit_message>
cleaning up 2nd draft for specific aims
</commit_message>
<xml_diff>
--- a/2023_08_08_sub_F32/F32_specific_aims.docx
+++ b/2023_08_08_sub_F32/F32_specific_aims.docx
@@ -571,13 +571,7 @@
         <w:rPr>
           <w:spacing w:val="-2"/>
         </w:rPr>
-        <w:t>models of splicing</w:t>
-      </w:r>
-      <w:r>
-        <w:rPr>
-          <w:spacing w:val="-2"/>
-        </w:rPr>
-        <w:t xml:space="preserve"> </w:t>
+        <w:t xml:space="preserve">models of splicing </w:t>
       </w:r>
       <w:r>
         <w:rPr>
@@ -1221,31 +1215,7 @@
         <w:rPr>
           <w:spacing w:val="-2"/>
         </w:rPr>
-        <w:t xml:space="preserve">Aim </w:t>
-      </w:r>
-      <w:r>
-        <w:rPr>
-          <w:spacing w:val="-2"/>
-        </w:rPr>
-        <w:t>3</w:t>
-      </w:r>
-      <w:r>
-        <w:rPr>
-          <w:spacing w:val="-2"/>
-        </w:rPr>
-        <w:t xml:space="preserve">: </w:t>
-      </w:r>
-      <w:r>
-        <w:rPr>
-          <w:spacing w:val="-2"/>
-        </w:rPr>
-        <w:t>Extract mechanistic insight from splicing models</w:t>
-      </w:r>
-      <w:r>
-        <w:rPr>
-          <w:spacing w:val="-2"/>
-        </w:rPr>
-        <w:t>.</w:t>
+        <w:t>Aim 3: Extract mechanistic insight from splicing models.</w:t>
       </w:r>
       <w:r>
         <w:rPr>
@@ -1372,39 +1342,39 @@
           <w:bCs w:val="0"/>
           <w:spacing w:val="-2"/>
         </w:rPr>
-        <w:t xml:space="preserve">My background in both massively parallel assays and computer science will position me well to execute this proposal. I have the necessary skills to perform the computational portions of this project from </w:t>
-      </w:r>
-      <w:r>
-        <w:rPr>
-          <w:b w:val="0"/>
-          <w:bCs w:val="0"/>
-          <w:spacing w:val="-2"/>
-        </w:rPr>
-        <w:t xml:space="preserve">both my undergraduate computer science minor and modeling and bioinformatics projects during my Ph.D. I also have the necessary skills to perform the MPSA </w:t>
-      </w:r>
-      <w:r>
-        <w:rPr>
-          <w:b w:val="0"/>
-          <w:bCs w:val="0"/>
-          <w:spacing w:val="-2"/>
-        </w:rPr>
-        <w:t xml:space="preserve">from my Ph.D. work performing massively parallel assays and my undergraduate experience </w:t>
-      </w:r>
-      <w:r>
-        <w:rPr>
-          <w:b w:val="0"/>
-          <w:bCs w:val="0"/>
-          <w:spacing w:val="-2"/>
-        </w:rPr>
-        <w:t xml:space="preserve">both </w:t>
-      </w:r>
-      <w:r>
-        <w:rPr>
-          <w:b w:val="0"/>
-          <w:bCs w:val="0"/>
-          <w:spacing w:val="-2"/>
-        </w:rPr>
-        <w:t xml:space="preserve">majoring in molecular biology and biochemistry and performing wet lab research. </w:t>
+        <w:t xml:space="preserve">My background in both massively parallel assays and computer science position me well to execute this proposal. I have the necessary skills to perform the computational portions of this project from </w:t>
+      </w:r>
+      <w:r>
+        <w:rPr>
+          <w:b w:val="0"/>
+          <w:bCs w:val="0"/>
+          <w:spacing w:val="-2"/>
+        </w:rPr>
+        <w:t xml:space="preserve">both my undergraduate computer science minor and modeling and bioinformatics projects during my Ph.D. I also have the </w:t>
+      </w:r>
+      <w:r>
+        <w:rPr>
+          <w:b w:val="0"/>
+          <w:bCs w:val="0"/>
+          <w:spacing w:val="-2"/>
+        </w:rPr>
+        <w:t>experience</w:t>
+      </w:r>
+      <w:r>
+        <w:rPr>
+          <w:b w:val="0"/>
+          <w:bCs w:val="0"/>
+          <w:spacing w:val="-2"/>
+        </w:rPr>
+        <w:t xml:space="preserve"> to perform the MPSA </w:t>
+      </w:r>
+      <w:r>
+        <w:rPr>
+          <w:b w:val="0"/>
+          <w:bCs w:val="0"/>
+          <w:spacing w:val="-2"/>
+        </w:rPr>
+        <w:t xml:space="preserve">from my Ph.D. work performing massively parallel assays and my undergraduate experience majoring in molecular biology and biochemistry and performing wet lab research. </w:t>
       </w:r>
       <w:r>
         <w:rPr>
@@ -1452,15 +1422,31 @@
           <w:bCs w:val="0"/>
           <w:spacing w:val="-2"/>
         </w:rPr>
-        <w:t xml:space="preserve"> </w:t>
-      </w:r>
-      <w:r>
-        <w:rPr>
-          <w:b w:val="0"/>
-          <w:bCs w:val="0"/>
-          <w:spacing w:val="-2"/>
-        </w:rPr>
-        <w:t>model interpretability</w:t>
+        <w:t xml:space="preserve"> model interpretability and</w:t>
+      </w:r>
+      <w:r>
+        <w:rPr>
+          <w:b w:val="0"/>
+          <w:bCs w:val="0"/>
+          <w:spacing w:val="-2"/>
+        </w:rPr>
+        <w:t xml:space="preserve"> </w:t>
+      </w:r>
+      <w:r>
+        <w:rPr>
+          <w:b w:val="0"/>
+          <w:bCs w:val="0"/>
+          <w:spacing w:val="-2"/>
+        </w:rPr>
+        <w:t xml:space="preserve">multi-task, </w:t>
+      </w:r>
+      <w:r>
+        <w:rPr>
+          <w:b w:val="0"/>
+          <w:bCs w:val="0"/>
+          <w:spacing w:val="-2"/>
+        </w:rPr>
+        <w:t>continual,</w:t>
       </w:r>
       <w:r>
         <w:rPr>
@@ -1476,38 +1462,6 @@
           <w:bCs w:val="0"/>
           <w:spacing w:val="-2"/>
         </w:rPr>
-        <w:t xml:space="preserve"> </w:t>
-      </w:r>
-      <w:r>
-        <w:rPr>
-          <w:b w:val="0"/>
-          <w:bCs w:val="0"/>
-          <w:spacing w:val="-2"/>
-        </w:rPr>
-        <w:t xml:space="preserve">multi-task, </w:t>
-      </w:r>
-      <w:r>
-        <w:rPr>
-          <w:b w:val="0"/>
-          <w:bCs w:val="0"/>
-          <w:spacing w:val="-2"/>
-        </w:rPr>
-        <w:t>continual,</w:t>
-      </w:r>
-      <w:r>
-        <w:rPr>
-          <w:b w:val="0"/>
-          <w:bCs w:val="0"/>
-          <w:spacing w:val="-2"/>
-        </w:rPr>
-        <w:t xml:space="preserve"> and</w:t>
-      </w:r>
-      <w:r>
-        <w:rPr>
-          <w:b w:val="0"/>
-          <w:bCs w:val="0"/>
-          <w:spacing w:val="-2"/>
-        </w:rPr>
         <w:t xml:space="preserve"> active learning. Further, this project will </w:t>
       </w:r>
       <w:r>
@@ -1532,15 +1486,55 @@
           <w:bCs w:val="0"/>
           <w:spacing w:val="-2"/>
         </w:rPr>
-        <w:t xml:space="preserve"> </w:t>
-      </w:r>
-      <w:r>
-        <w:rPr>
-          <w:b w:val="0"/>
-          <w:bCs w:val="0"/>
-          <w:spacing w:val="-2"/>
-        </w:rPr>
-        <w:t>Through this project, I will build skills that will help me combine deep learning and experiments to extract insight into complex biological mechanisms.</w:t>
+        <w:t xml:space="preserve"> Through this project, I will build </w:t>
+      </w:r>
+      <w:r>
+        <w:rPr>
+          <w:b w:val="0"/>
+          <w:bCs w:val="0"/>
+          <w:spacing w:val="-2"/>
+        </w:rPr>
+        <w:t>expertise at</w:t>
+      </w:r>
+      <w:r>
+        <w:rPr>
+          <w:b w:val="0"/>
+          <w:bCs w:val="0"/>
+          <w:spacing w:val="-2"/>
+        </w:rPr>
+        <w:t xml:space="preserve"> combin</w:t>
+      </w:r>
+      <w:r>
+        <w:rPr>
+          <w:b w:val="0"/>
+          <w:bCs w:val="0"/>
+          <w:spacing w:val="-2"/>
+        </w:rPr>
+        <w:t>ing</w:t>
+      </w:r>
+      <w:r>
+        <w:rPr>
+          <w:b w:val="0"/>
+          <w:bCs w:val="0"/>
+          <w:spacing w:val="-2"/>
+        </w:rPr>
+        <w:t xml:space="preserve"> deep learning and experiment</w:t>
+      </w:r>
+      <w:r>
+        <w:rPr>
+          <w:b w:val="0"/>
+          <w:bCs w:val="0"/>
+          <w:spacing w:val="-2"/>
+        </w:rPr>
+        <w:t>s</w:t>
+      </w:r>
+      <w:r>
+        <w:rPr>
+          <w:b w:val="0"/>
+          <w:bCs w:val="0"/>
+          <w:spacing w:val="-2"/>
+        </w:rPr>
+        <w:t xml:space="preserve"> to extract insight into complex biological mechanisms.</w:t>
       </w:r>
       <w:r>
         <w:rPr>
@@ -2272,34 +2266,6 @@
       <w:r>
         <w:t>understanding deep biological questions in RNA processing.</w:t>
       </w:r>
-    </w:p>
-    <w:p>
-      <w:pPr>
-        <w:rPr>
-          <w:b/>
-          <w:bCs/>
-          <w:spacing w:val="-2"/>
-        </w:rPr>
-      </w:pPr>
-      <w:r>
-        <w:rPr>
-          <w:spacing w:val="-2"/>
-        </w:rPr>
-        <w:lastRenderedPageBreak/>
-        <w:br w:type="page"/>
-      </w:r>
-    </w:p>
-    <w:p>
-      <w:pPr>
-        <w:pStyle w:val="BodyText"/>
-        <w:tabs>
-          <w:tab w:val="left" w:pos="440"/>
-        </w:tabs>
-        <w:adjustRightInd w:val="0"/>
-        <w:snapToGrid w:val="0"/>
-        <w:spacing w:before="0" w:line="480" w:lineRule="auto"/>
-        <w:ind w:left="440" w:hanging="440"/>
-      </w:pPr>
     </w:p>
     <w:sectPr>
       <w:type w:val="continuous"/>

</xml_diff>

<commit_message>
starting to put in edits from Justin meeting
</commit_message>
<xml_diff>
--- a/2023_08_08_sub_F32/F32_specific_aims.docx
+++ b/2023_08_08_sub_F32/F32_specific_aims.docx
@@ -36,338 +36,21 @@
         <w:rPr>
           <w:b w:val="0"/>
           <w:bCs w:val="0"/>
-          <w:spacing w:val="-2"/>
-        </w:rPr>
-      </w:pPr>
-      <w:r>
-        <w:rPr>
-          <w:b w:val="0"/>
-          <w:bCs w:val="0"/>
-        </w:rPr>
-        <w:t xml:space="preserve">Alternative splicing is important </w:t>
-      </w:r>
-      <w:r>
-        <w:rPr>
-          <w:b w:val="0"/>
-          <w:bCs w:val="0"/>
-        </w:rPr>
-        <w:t>for</w:t>
-      </w:r>
-      <w:r>
-        <w:rPr>
-          <w:b w:val="0"/>
-          <w:bCs w:val="0"/>
-        </w:rPr>
-        <w:t xml:space="preserve"> gene regulation; however, it</w:t>
-      </w:r>
-      <w:r>
-        <w:rPr>
-          <w:b w:val="0"/>
-          <w:bCs w:val="0"/>
-        </w:rPr>
-        <w:t xml:space="preserve"> </w:t>
-      </w:r>
-      <w:r>
-        <w:rPr>
-          <w:b w:val="0"/>
-          <w:bCs w:val="0"/>
-        </w:rPr>
-        <w:t xml:space="preserve">is incompletely understood. </w:t>
-      </w:r>
-      <w:r>
-        <w:rPr>
-          <w:b w:val="0"/>
-          <w:bCs w:val="0"/>
-        </w:rPr>
-        <w:t>L</w:t>
-      </w:r>
-      <w:r>
-        <w:rPr>
-          <w:b w:val="0"/>
-          <w:bCs w:val="0"/>
-        </w:rPr>
-        <w:t>arge-scale</w:t>
-      </w:r>
-      <w:r>
-        <w:rPr>
-          <w:b w:val="0"/>
-          <w:bCs w:val="0"/>
-        </w:rPr>
-        <w:t xml:space="preserve"> </w:t>
-      </w:r>
-      <w:r>
-        <w:rPr>
-          <w:b w:val="0"/>
-          <w:bCs w:val="0"/>
-        </w:rPr>
-        <w:t xml:space="preserve">genomics </w:t>
-      </w:r>
-      <w:r>
-        <w:rPr>
-          <w:b w:val="0"/>
-          <w:bCs w:val="0"/>
-        </w:rPr>
-        <w:t xml:space="preserve">datasets </w:t>
-      </w:r>
-      <w:r>
-        <w:rPr>
-          <w:b w:val="0"/>
-          <w:bCs w:val="0"/>
-        </w:rPr>
-        <w:t xml:space="preserve">have been created representing diverse sources of </w:t>
-      </w:r>
-      <w:r>
-        <w:rPr>
-          <w:b w:val="0"/>
-          <w:bCs w:val="0"/>
-        </w:rPr>
-        <w:t xml:space="preserve">splicing </w:t>
-      </w:r>
-      <w:r>
-        <w:rPr>
-          <w:b w:val="0"/>
-          <w:bCs w:val="0"/>
-        </w:rPr>
-        <w:t>information. These include reference annotations, long and short read RNA-seq, and massively parallel splicing assays</w:t>
-      </w:r>
-      <w:r>
-        <w:rPr>
-          <w:b w:val="0"/>
-          <w:bCs w:val="0"/>
-        </w:rPr>
-        <w:t xml:space="preserve"> (MPSA)</w:t>
-      </w:r>
-      <w:r>
-        <w:rPr>
-          <w:b w:val="0"/>
-          <w:bCs w:val="0"/>
-        </w:rPr>
-        <w:t xml:space="preserve">. However, synthesizing the information from all of these sources into a unified model of splicing </w:t>
-      </w:r>
-      <w:r>
-        <w:rPr>
-          <w:b w:val="0"/>
-          <w:bCs w:val="0"/>
-        </w:rPr>
-        <w:t>is</w:t>
-      </w:r>
-      <w:r>
-        <w:rPr>
-          <w:b w:val="0"/>
-          <w:bCs w:val="0"/>
-        </w:rPr>
-        <w:t xml:space="preserve"> challenging. </w:t>
-      </w:r>
-      <w:r>
-        <w:rPr>
-          <w:b w:val="0"/>
-          <w:bCs w:val="0"/>
-        </w:rPr>
-        <w:t>Deep neural networks</w:t>
-      </w:r>
-      <w:r>
-        <w:rPr>
-          <w:b w:val="0"/>
-          <w:bCs w:val="0"/>
-        </w:rPr>
-        <w:t xml:space="preserve"> (DNN)</w:t>
-      </w:r>
-      <w:r>
-        <w:rPr>
-          <w:b w:val="0"/>
-          <w:bCs w:val="0"/>
-        </w:rPr>
-        <w:t xml:space="preserve"> have demonstrated the ability to </w:t>
-      </w:r>
-      <w:r>
-        <w:rPr>
-          <w:b w:val="0"/>
-          <w:bCs w:val="0"/>
-        </w:rPr>
-        <w:t>extract</w:t>
-      </w:r>
-      <w:r>
-        <w:rPr>
-          <w:b w:val="0"/>
-          <w:bCs w:val="0"/>
-        </w:rPr>
-        <w:t xml:space="preserve"> patterns and </w:t>
-      </w:r>
-      <w:r>
-        <w:rPr>
-          <w:b w:val="0"/>
-          <w:bCs w:val="0"/>
-        </w:rPr>
-        <w:t xml:space="preserve">synthesize information across diverse datasets. </w:t>
-      </w:r>
-      <w:r>
-        <w:rPr>
-          <w:b w:val="0"/>
-          <w:bCs w:val="0"/>
-        </w:rPr>
-        <w:t>For</w:t>
-      </w:r>
-      <w:r>
-        <w:rPr>
-          <w:b w:val="0"/>
-          <w:bCs w:val="0"/>
-        </w:rPr>
-        <w:t xml:space="preserve"> </w:t>
-      </w:r>
-      <w:r>
-        <w:rPr>
-          <w:b w:val="0"/>
-          <w:bCs w:val="0"/>
-        </w:rPr>
-        <w:t xml:space="preserve">DNNs to be maximally effective in </w:t>
-      </w:r>
-      <w:r>
-        <w:rPr>
-          <w:b w:val="0"/>
-          <w:bCs w:val="0"/>
-        </w:rPr>
-        <w:t>aid</w:t>
-      </w:r>
-      <w:r>
-        <w:rPr>
-          <w:b w:val="0"/>
-          <w:bCs w:val="0"/>
-        </w:rPr>
-        <w:t>ing</w:t>
-      </w:r>
-      <w:r>
-        <w:rPr>
-          <w:b w:val="0"/>
-          <w:bCs w:val="0"/>
-        </w:rPr>
-        <w:t xml:space="preserve"> our understanding of splicing</w:t>
-      </w:r>
-      <w:r>
-        <w:rPr>
-          <w:b w:val="0"/>
-          <w:bCs w:val="0"/>
-        </w:rPr>
-        <w:t>,</w:t>
-      </w:r>
-      <w:r>
-        <w:rPr>
-          <w:b w:val="0"/>
-          <w:bCs w:val="0"/>
-        </w:rPr>
-        <w:t xml:space="preserve"> </w:t>
-      </w:r>
-      <w:r>
-        <w:rPr>
-          <w:b w:val="0"/>
-          <w:bCs w:val="0"/>
-        </w:rPr>
-        <w:t>they</w:t>
-      </w:r>
-      <w:r>
-        <w:rPr>
-          <w:b w:val="0"/>
-          <w:bCs w:val="0"/>
-        </w:rPr>
-        <w:t xml:space="preserve"> must be able to </w:t>
-      </w:r>
-      <w:r>
-        <w:rPr>
-          <w:b w:val="0"/>
-          <w:bCs w:val="0"/>
-        </w:rPr>
-        <w:t>combine information from across dat</w:t>
-      </w:r>
-      <w:r>
-        <w:rPr>
-          <w:b w:val="0"/>
-          <w:bCs w:val="0"/>
-        </w:rPr>
-        <w:t>asets</w:t>
-      </w:r>
-      <w:r>
-        <w:rPr>
-          <w:b w:val="0"/>
-          <w:bCs w:val="0"/>
-        </w:rPr>
-        <w:t xml:space="preserve">, provide information about uncertainty </w:t>
-      </w:r>
-      <w:r>
-        <w:rPr>
-          <w:b w:val="0"/>
-          <w:bCs w:val="0"/>
-        </w:rPr>
-        <w:t>to enable</w:t>
-      </w:r>
-      <w:r>
-        <w:rPr>
-          <w:b w:val="0"/>
-          <w:bCs w:val="0"/>
-        </w:rPr>
-        <w:t xml:space="preserve"> target</w:t>
-      </w:r>
-      <w:r>
-        <w:rPr>
-          <w:b w:val="0"/>
-          <w:bCs w:val="0"/>
-        </w:rPr>
-        <w:t>ing future experiments</w:t>
-      </w:r>
-      <w:r>
-        <w:rPr>
-          <w:b w:val="0"/>
-          <w:bCs w:val="0"/>
-        </w:rPr>
-        <w:t xml:space="preserve">, learn </w:t>
-      </w:r>
-      <w:r>
-        <w:rPr>
-          <w:b w:val="0"/>
-          <w:bCs w:val="0"/>
-        </w:rPr>
-        <w:t xml:space="preserve">from new experiments, and </w:t>
-      </w:r>
-      <w:r>
-        <w:rPr>
-          <w:b w:val="0"/>
-          <w:bCs w:val="0"/>
-        </w:rPr>
-        <w:t xml:space="preserve">be </w:t>
-      </w:r>
-      <w:r>
-        <w:rPr>
-          <w:b w:val="0"/>
-          <w:bCs w:val="0"/>
-        </w:rPr>
-        <w:t>amenable</w:t>
-      </w:r>
-      <w:r>
-        <w:rPr>
-          <w:b w:val="0"/>
-          <w:bCs w:val="0"/>
-        </w:rPr>
-        <w:t xml:space="preserve"> interpretability methods</w:t>
-      </w:r>
-      <w:r>
-        <w:rPr>
-          <w:b w:val="0"/>
-          <w:bCs w:val="0"/>
-        </w:rPr>
-        <w:t xml:space="preserve">. </w:t>
-      </w:r>
-      <w:r>
-        <w:rPr>
-          <w:b w:val="0"/>
-          <w:bCs w:val="0"/>
-        </w:rPr>
-        <w:t>Current models have failed to meet these requirements.</w:t>
-      </w:r>
-      <w:r>
-        <w:rPr>
-          <w:b w:val="0"/>
-          <w:bCs w:val="0"/>
-          <w:spacing w:val="-2"/>
-        </w:rPr>
-        <w:t xml:space="preserve"> </w:t>
+        </w:rPr>
+      </w:pPr>
+      <w:r>
+        <w:rPr>
+          <w:b w:val="0"/>
+          <w:bCs w:val="0"/>
+        </w:rPr>
+        <w:t xml:space="preserve">Despite decades of work characterizing the mechanisms of splicing, we do not yet have </w:t>
+      </w:r>
+      <w:r>
+        <w:rPr>
+          <w:b w:val="0"/>
+          <w:bCs w:val="0"/>
+        </w:rPr>
+        <w:t>a quantitative understanding of the sequence dependance of splicing. A fully quantitative understanding requires that we can predict the splicing outcomes of an arbitrary sequence in an arbitrary cell type with quantitative accuracy and know the mechanisms responsible for these results.</w:t>
       </w:r>
     </w:p>
     <w:p>
@@ -380,161 +63,8 @@
         <w:rPr>
           <w:b w:val="0"/>
           <w:bCs w:val="0"/>
-          <w:spacing w:val="-2"/>
-        </w:rPr>
-      </w:pPr>
-      <w:r>
-        <w:rPr>
-          <w:b w:val="0"/>
-          <w:bCs w:val="0"/>
-          <w:spacing w:val="-2"/>
-        </w:rPr>
-        <w:t xml:space="preserve">I propose to </w:t>
-      </w:r>
-      <w:r>
-        <w:rPr>
-          <w:b w:val="0"/>
-          <w:bCs w:val="0"/>
-          <w:spacing w:val="-2"/>
-        </w:rPr>
-        <w:t>us</w:t>
-      </w:r>
-      <w:r>
-        <w:rPr>
-          <w:b w:val="0"/>
-          <w:bCs w:val="0"/>
-          <w:spacing w:val="-2"/>
-        </w:rPr>
-        <w:t>e</w:t>
-      </w:r>
-      <w:r>
-        <w:rPr>
-          <w:b w:val="0"/>
-          <w:bCs w:val="0"/>
-          <w:spacing w:val="-2"/>
-        </w:rPr>
-        <w:t xml:space="preserve"> deep neural networks to extract insight into the biology of splicing </w:t>
-      </w:r>
-      <w:r>
-        <w:rPr>
-          <w:b w:val="0"/>
-          <w:bCs w:val="0"/>
-          <w:spacing w:val="-2"/>
-        </w:rPr>
-        <w:t xml:space="preserve">from genomics datasets. I will </w:t>
-      </w:r>
-      <w:r>
-        <w:rPr>
-          <w:b w:val="0"/>
-          <w:bCs w:val="0"/>
-          <w:spacing w:val="-2"/>
-        </w:rPr>
-        <w:t>us</w:t>
-      </w:r>
-      <w:r>
-        <w:rPr>
-          <w:b w:val="0"/>
-          <w:bCs w:val="0"/>
-          <w:spacing w:val="-2"/>
-        </w:rPr>
-        <w:t>e</w:t>
-      </w:r>
-      <w:r>
-        <w:rPr>
-          <w:b w:val="0"/>
-          <w:bCs w:val="0"/>
-          <w:spacing w:val="-2"/>
-        </w:rPr>
-        <w:t xml:space="preserve"> models to </w:t>
-      </w:r>
-      <w:r>
-        <w:rPr>
-          <w:b w:val="0"/>
-          <w:bCs w:val="0"/>
-          <w:spacing w:val="-2"/>
-        </w:rPr>
-        <w:t>synthesize information across</w:t>
-      </w:r>
-      <w:r>
-        <w:rPr>
-          <w:b w:val="0"/>
-          <w:bCs w:val="0"/>
-          <w:spacing w:val="-2"/>
-        </w:rPr>
-        <w:t xml:space="preserve"> multiple types of </w:t>
-      </w:r>
-      <w:r>
-        <w:rPr>
-          <w:b w:val="0"/>
-          <w:bCs w:val="0"/>
-          <w:spacing w:val="-2"/>
-        </w:rPr>
-        <w:t>splicing</w:t>
-      </w:r>
-      <w:r>
-        <w:rPr>
-          <w:b w:val="0"/>
-          <w:bCs w:val="0"/>
-          <w:spacing w:val="-2"/>
-        </w:rPr>
-        <w:t xml:space="preserve"> datasets, </w:t>
-      </w:r>
-      <w:r>
-        <w:rPr>
-          <w:b w:val="0"/>
-          <w:bCs w:val="0"/>
-          <w:spacing w:val="-2"/>
-        </w:rPr>
-        <w:t>creat</w:t>
-      </w:r>
-      <w:r>
-        <w:rPr>
-          <w:b w:val="0"/>
-          <w:bCs w:val="0"/>
-          <w:spacing w:val="-2"/>
-        </w:rPr>
-        <w:t>e</w:t>
-      </w:r>
-      <w:r>
-        <w:rPr>
-          <w:b w:val="0"/>
-          <w:bCs w:val="0"/>
-          <w:spacing w:val="-2"/>
-        </w:rPr>
-        <w:t xml:space="preserve"> massively parallel splicing assays optimized for fine tuning model understanding, and develop strategies for extracting insight into the mechanisms of splicing</w:t>
-      </w:r>
-      <w:r>
-        <w:rPr>
-          <w:b w:val="0"/>
-          <w:bCs w:val="0"/>
-          <w:spacing w:val="-2"/>
-        </w:rPr>
-        <w:t>.</w:t>
-      </w:r>
-      <w:r>
-        <w:rPr>
-          <w:b w:val="0"/>
-          <w:bCs w:val="0"/>
-          <w:spacing w:val="-2"/>
-        </w:rPr>
-        <w:t xml:space="preserve"> </w:t>
-      </w:r>
-      <w:r>
-        <w:rPr>
-          <w:b w:val="0"/>
-          <w:bCs w:val="0"/>
-          <w:spacing w:val="-2"/>
-        </w:rPr>
-        <w:t>I will accomplish these goals in 3 complementary aims.</w:t>
-      </w:r>
-      <w:r>
-        <w:rPr>
-          <w:b w:val="0"/>
-          <w:bCs w:val="0"/>
-          <w:spacing w:val="-2"/>
-        </w:rPr>
-        <w:t xml:space="preserve"> </w:t>
-      </w:r>
+        </w:rPr>
+      </w:pPr>
     </w:p>
     <w:p>
       <w:pPr>
@@ -551,225 +81,316 @@
       </w:pPr>
       <w:r>
         <w:rPr>
-          <w:spacing w:val="-2"/>
-        </w:rPr>
-        <w:t xml:space="preserve">Aim 1: </w:t>
-      </w:r>
-      <w:r>
-        <w:rPr>
-          <w:spacing w:val="-2"/>
-        </w:rPr>
-        <w:t>T</w:t>
-      </w:r>
-      <w:r>
-        <w:rPr>
-          <w:spacing w:val="-2"/>
-        </w:rPr>
-        <w:t xml:space="preserve">rain </w:t>
-      </w:r>
-      <w:r>
-        <w:rPr>
-          <w:spacing w:val="-2"/>
-        </w:rPr>
-        <w:t xml:space="preserve">models of splicing </w:t>
-      </w:r>
-      <w:r>
-        <w:rPr>
-          <w:spacing w:val="-2"/>
-        </w:rPr>
-        <w:t>across diverse genomics datasets.</w:t>
-      </w:r>
-      <w:r>
-        <w:rPr>
-          <w:b w:val="0"/>
-          <w:bCs w:val="0"/>
-          <w:spacing w:val="-2"/>
-        </w:rPr>
-        <w:t xml:space="preserve"> I will appl</w:t>
-      </w:r>
-      <w:r>
-        <w:rPr>
-          <w:b w:val="0"/>
-          <w:bCs w:val="0"/>
-          <w:spacing w:val="-2"/>
-        </w:rPr>
-        <w:t>y</w:t>
-      </w:r>
-      <w:r>
-        <w:rPr>
-          <w:b w:val="0"/>
-          <w:bCs w:val="0"/>
-          <w:spacing w:val="-2"/>
-        </w:rPr>
-        <w:t xml:space="preserve"> multi-task</w:t>
-      </w:r>
-      <w:r>
-        <w:rPr>
-          <w:b w:val="0"/>
-          <w:bCs w:val="0"/>
-          <w:spacing w:val="-2"/>
-        </w:rPr>
-        <w:t xml:space="preserve">, transfer, </w:t>
-      </w:r>
-      <w:r>
-        <w:rPr>
-          <w:b w:val="0"/>
-          <w:bCs w:val="0"/>
-          <w:spacing w:val="-2"/>
-        </w:rPr>
-        <w:t xml:space="preserve">and continual learning techniques to </w:t>
-      </w:r>
-      <w:r>
-        <w:rPr>
-          <w:b w:val="0"/>
-          <w:bCs w:val="0"/>
-          <w:spacing w:val="-2"/>
-        </w:rPr>
-        <w:t>train splicing models across multiple datasets.</w:t>
-      </w:r>
-      <w:r>
-        <w:rPr>
-          <w:b w:val="0"/>
-          <w:bCs w:val="0"/>
-          <w:spacing w:val="-2"/>
-        </w:rPr>
-        <w:t xml:space="preserve"> </w:t>
-      </w:r>
-      <w:r>
-        <w:rPr>
-          <w:b w:val="0"/>
-          <w:bCs w:val="0"/>
-          <w:spacing w:val="-2"/>
-        </w:rPr>
-        <w:t>This</w:t>
-      </w:r>
-      <w:r>
-        <w:rPr>
-          <w:b w:val="0"/>
-          <w:bCs w:val="0"/>
-          <w:spacing w:val="-2"/>
-        </w:rPr>
-        <w:t xml:space="preserve"> </w:t>
-      </w:r>
-      <w:r>
-        <w:rPr>
-          <w:b w:val="0"/>
-          <w:bCs w:val="0"/>
-          <w:spacing w:val="-2"/>
-        </w:rPr>
-        <w:t>will</w:t>
-      </w:r>
-      <w:r>
-        <w:rPr>
-          <w:b w:val="0"/>
-          <w:bCs w:val="0"/>
-          <w:spacing w:val="-2"/>
-        </w:rPr>
-        <w:t xml:space="preserve"> allow information learned in one dataset to transfer to the other datasets. </w:t>
-      </w:r>
-      <w:r>
-        <w:rPr>
-          <w:b w:val="0"/>
-          <w:bCs w:val="0"/>
-          <w:spacing w:val="-2"/>
-        </w:rPr>
-        <w:t xml:space="preserve">I will apply this </w:t>
-      </w:r>
-      <w:r>
-        <w:rPr>
-          <w:b w:val="0"/>
-          <w:bCs w:val="0"/>
-          <w:spacing w:val="-2"/>
-        </w:rPr>
-        <w:t>technique</w:t>
-      </w:r>
-      <w:r>
-        <w:rPr>
-          <w:b w:val="0"/>
-          <w:bCs w:val="0"/>
-          <w:spacing w:val="-2"/>
-        </w:rPr>
-        <w:t xml:space="preserve"> to </w:t>
-      </w:r>
-      <w:r>
-        <w:rPr>
-          <w:b w:val="0"/>
-          <w:bCs w:val="0"/>
-          <w:spacing w:val="-2"/>
-        </w:rPr>
-        <w:t>improving</w:t>
-      </w:r>
-      <w:r>
-        <w:rPr>
-          <w:b w:val="0"/>
-          <w:bCs w:val="0"/>
-          <w:spacing w:val="-2"/>
-        </w:rPr>
-        <w:t xml:space="preserve"> state-of-the-art splicing mode</w:t>
-      </w:r>
-      <w:r>
-        <w:rPr>
-          <w:b w:val="0"/>
-          <w:bCs w:val="0"/>
-          <w:spacing w:val="-2"/>
-        </w:rPr>
-        <w:t xml:space="preserve">ls </w:t>
-      </w:r>
-      <w:r>
-        <w:rPr>
-          <w:b w:val="0"/>
-          <w:bCs w:val="0"/>
-          <w:spacing w:val="-2"/>
-        </w:rPr>
-        <w:t xml:space="preserve">like </w:t>
-      </w:r>
-      <w:proofErr w:type="spellStart"/>
-      <w:r>
-        <w:rPr>
-          <w:b w:val="0"/>
-          <w:bCs w:val="0"/>
-          <w:spacing w:val="-2"/>
-        </w:rPr>
-        <w:t>SpliceAI</w:t>
-      </w:r>
-      <w:proofErr w:type="spellEnd"/>
-      <w:r>
-        <w:rPr>
-          <w:b w:val="0"/>
-          <w:bCs w:val="0"/>
-          <w:spacing w:val="-2"/>
-        </w:rPr>
-        <w:t xml:space="preserve"> and Pangolin</w:t>
-      </w:r>
-      <w:r>
-        <w:rPr>
-          <w:b w:val="0"/>
-          <w:bCs w:val="0"/>
-          <w:spacing w:val="-2"/>
-        </w:rPr>
-        <w:t xml:space="preserve"> </w:t>
-      </w:r>
-      <w:r>
-        <w:rPr>
-          <w:b w:val="0"/>
-          <w:bCs w:val="0"/>
-          <w:spacing w:val="-2"/>
-        </w:rPr>
-        <w:t>and trial</w:t>
-      </w:r>
-      <w:r>
-        <w:rPr>
-          <w:b w:val="0"/>
-          <w:bCs w:val="0"/>
-          <w:spacing w:val="-2"/>
-        </w:rPr>
-        <w:t xml:space="preserve"> new model architectures</w:t>
-      </w:r>
-      <w:r>
-        <w:rPr>
-          <w:b w:val="0"/>
-          <w:bCs w:val="0"/>
-          <w:spacing w:val="-2"/>
+          <w:b w:val="0"/>
+          <w:bCs w:val="0"/>
+        </w:rPr>
+        <w:t xml:space="preserve">Alternative splicing is important </w:t>
+      </w:r>
+      <w:r>
+        <w:rPr>
+          <w:b w:val="0"/>
+          <w:bCs w:val="0"/>
+        </w:rPr>
+        <w:t>for</w:t>
+      </w:r>
+      <w:r>
+        <w:rPr>
+          <w:b w:val="0"/>
+          <w:bCs w:val="0"/>
+        </w:rPr>
+        <w:t xml:space="preserve"> gene regulation; however, it</w:t>
+      </w:r>
+      <w:r>
+        <w:rPr>
+          <w:b w:val="0"/>
+          <w:bCs w:val="0"/>
+        </w:rPr>
+        <w:t xml:space="preserve"> </w:t>
+      </w:r>
+      <w:r>
+        <w:rPr>
+          <w:b w:val="0"/>
+          <w:bCs w:val="0"/>
+        </w:rPr>
+        <w:t xml:space="preserve">is incompletely understood. </w:t>
+      </w:r>
+      <w:r>
+        <w:rPr>
+          <w:b w:val="0"/>
+          <w:bCs w:val="0"/>
+        </w:rPr>
+        <w:t>L</w:t>
+      </w:r>
+      <w:r>
+        <w:rPr>
+          <w:b w:val="0"/>
+          <w:bCs w:val="0"/>
+        </w:rPr>
+        <w:t>arge-scale</w:t>
+      </w:r>
+      <w:r>
+        <w:rPr>
+          <w:b w:val="0"/>
+          <w:bCs w:val="0"/>
+        </w:rPr>
+        <w:t xml:space="preserve"> </w:t>
+      </w:r>
+      <w:r>
+        <w:rPr>
+          <w:b w:val="0"/>
+          <w:bCs w:val="0"/>
+        </w:rPr>
+        <w:t xml:space="preserve">genomics </w:t>
+      </w:r>
+      <w:r>
+        <w:rPr>
+          <w:b w:val="0"/>
+          <w:bCs w:val="0"/>
+        </w:rPr>
+        <w:t xml:space="preserve">datasets </w:t>
+      </w:r>
+      <w:r>
+        <w:rPr>
+          <w:b w:val="0"/>
+          <w:bCs w:val="0"/>
+        </w:rPr>
+        <w:t xml:space="preserve">have been created representing diverse sources of </w:t>
+      </w:r>
+      <w:r>
+        <w:rPr>
+          <w:b w:val="0"/>
+          <w:bCs w:val="0"/>
+        </w:rPr>
+        <w:t xml:space="preserve">splicing </w:t>
+      </w:r>
+      <w:r>
+        <w:rPr>
+          <w:b w:val="0"/>
+          <w:bCs w:val="0"/>
+        </w:rPr>
+        <w:t>information. These include reference annotations, long and short read RNA-seq, and massively parallel splicing assays</w:t>
+      </w:r>
+      <w:r>
+        <w:rPr>
+          <w:b w:val="0"/>
+          <w:bCs w:val="0"/>
+        </w:rPr>
+        <w:t xml:space="preserve"> (MPSA)</w:t>
+      </w:r>
+      <w:r>
+        <w:rPr>
+          <w:b w:val="0"/>
+          <w:bCs w:val="0"/>
+        </w:rPr>
+        <w:t xml:space="preserve">. However, synthesizing the information from all of these sources into a unified model of splicing </w:t>
+      </w:r>
+      <w:r>
+        <w:rPr>
+          <w:b w:val="0"/>
+          <w:bCs w:val="0"/>
+        </w:rPr>
+        <w:t>is</w:t>
+      </w:r>
+      <w:r>
+        <w:rPr>
+          <w:b w:val="0"/>
+          <w:bCs w:val="0"/>
+        </w:rPr>
+        <w:t xml:space="preserve"> challenging. </w:t>
+      </w:r>
+      <w:r>
+        <w:rPr>
+          <w:b w:val="0"/>
+          <w:bCs w:val="0"/>
+        </w:rPr>
+        <w:t>Deep neural networks</w:t>
+      </w:r>
+      <w:r>
+        <w:rPr>
+          <w:b w:val="0"/>
+          <w:bCs w:val="0"/>
+        </w:rPr>
+        <w:t xml:space="preserve"> (DNN)</w:t>
+      </w:r>
+      <w:r>
+        <w:rPr>
+          <w:b w:val="0"/>
+          <w:bCs w:val="0"/>
+        </w:rPr>
+        <w:t xml:space="preserve"> have demonstrated the ability to </w:t>
+      </w:r>
+      <w:r>
+        <w:rPr>
+          <w:b w:val="0"/>
+          <w:bCs w:val="0"/>
+        </w:rPr>
+        <w:t>extract</w:t>
+      </w:r>
+      <w:r>
+        <w:rPr>
+          <w:b w:val="0"/>
+          <w:bCs w:val="0"/>
+        </w:rPr>
+        <w:t xml:space="preserve"> patterns and </w:t>
+      </w:r>
+      <w:r>
+        <w:rPr>
+          <w:b w:val="0"/>
+          <w:bCs w:val="0"/>
+        </w:rPr>
+        <w:t xml:space="preserve">synthesize information across diverse datasets. </w:t>
+      </w:r>
+      <w:r>
+        <w:rPr>
+          <w:b w:val="0"/>
+          <w:bCs w:val="0"/>
+        </w:rPr>
+        <w:t>For</w:t>
+      </w:r>
+      <w:r>
+        <w:rPr>
+          <w:b w:val="0"/>
+          <w:bCs w:val="0"/>
+        </w:rPr>
+        <w:t xml:space="preserve"> </w:t>
+      </w:r>
+      <w:r>
+        <w:rPr>
+          <w:b w:val="0"/>
+          <w:bCs w:val="0"/>
+        </w:rPr>
+        <w:t xml:space="preserve">DNNs to be maximally effective in </w:t>
+      </w:r>
+      <w:r>
+        <w:rPr>
+          <w:b w:val="0"/>
+          <w:bCs w:val="0"/>
+        </w:rPr>
+        <w:t>aid</w:t>
+      </w:r>
+      <w:r>
+        <w:rPr>
+          <w:b w:val="0"/>
+          <w:bCs w:val="0"/>
+        </w:rPr>
+        <w:t>ing</w:t>
+      </w:r>
+      <w:r>
+        <w:rPr>
+          <w:b w:val="0"/>
+          <w:bCs w:val="0"/>
+        </w:rPr>
+        <w:t xml:space="preserve"> our understanding of splicing</w:t>
+      </w:r>
+      <w:r>
+        <w:rPr>
+          <w:b w:val="0"/>
+          <w:bCs w:val="0"/>
+        </w:rPr>
+        <w:t>,</w:t>
+      </w:r>
+      <w:r>
+        <w:rPr>
+          <w:b w:val="0"/>
+          <w:bCs w:val="0"/>
+        </w:rPr>
+        <w:t xml:space="preserve"> </w:t>
+      </w:r>
+      <w:r>
+        <w:rPr>
+          <w:b w:val="0"/>
+          <w:bCs w:val="0"/>
+        </w:rPr>
+        <w:t>they</w:t>
+      </w:r>
+      <w:r>
+        <w:rPr>
+          <w:b w:val="0"/>
+          <w:bCs w:val="0"/>
+        </w:rPr>
+        <w:t xml:space="preserve"> must be able to </w:t>
+      </w:r>
+      <w:r>
+        <w:rPr>
+          <w:b w:val="0"/>
+          <w:bCs w:val="0"/>
+        </w:rPr>
+        <w:t>combine information from across dat</w:t>
+      </w:r>
+      <w:r>
+        <w:rPr>
+          <w:b w:val="0"/>
+          <w:bCs w:val="0"/>
+        </w:rPr>
+        <w:t>asets</w:t>
+      </w:r>
+      <w:r>
+        <w:rPr>
+          <w:b w:val="0"/>
+          <w:bCs w:val="0"/>
+        </w:rPr>
+        <w:t xml:space="preserve">, provide information about uncertainty </w:t>
+      </w:r>
+      <w:r>
+        <w:rPr>
+          <w:b w:val="0"/>
+          <w:bCs w:val="0"/>
+        </w:rPr>
+        <w:t>to enable</w:t>
+      </w:r>
+      <w:r>
+        <w:rPr>
+          <w:b w:val="0"/>
+          <w:bCs w:val="0"/>
+        </w:rPr>
+        <w:t xml:space="preserve"> target</w:t>
+      </w:r>
+      <w:r>
+        <w:rPr>
+          <w:b w:val="0"/>
+          <w:bCs w:val="0"/>
+        </w:rPr>
+        <w:t>ing future experiments</w:t>
+      </w:r>
+      <w:r>
+        <w:rPr>
+          <w:b w:val="0"/>
+          <w:bCs w:val="0"/>
+        </w:rPr>
+        <w:t xml:space="preserve">, learn </w:t>
+      </w:r>
+      <w:r>
+        <w:rPr>
+          <w:b w:val="0"/>
+          <w:bCs w:val="0"/>
+        </w:rPr>
+        <w:t xml:space="preserve">from new experiments, and </w:t>
+      </w:r>
+      <w:r>
+        <w:rPr>
+          <w:b w:val="0"/>
+          <w:bCs w:val="0"/>
+        </w:rPr>
+        <w:t xml:space="preserve">be </w:t>
+      </w:r>
+      <w:r>
+        <w:rPr>
+          <w:b w:val="0"/>
+          <w:bCs w:val="0"/>
+        </w:rPr>
+        <w:t>amenable</w:t>
+      </w:r>
+      <w:r>
+        <w:rPr>
+          <w:b w:val="0"/>
+          <w:bCs w:val="0"/>
+        </w:rPr>
+        <w:t xml:space="preserve"> interpretability methods</w:t>
+      </w:r>
+      <w:r>
+        <w:rPr>
+          <w:b w:val="0"/>
+          <w:bCs w:val="0"/>
         </w:rPr>
         <w:t xml:space="preserve">. </w:t>
       </w:r>
@@ -777,49 +398,16 @@
         <w:rPr>
           <w:b w:val="0"/>
           <w:bCs w:val="0"/>
-          <w:spacing w:val="-2"/>
-        </w:rPr>
-        <w:t xml:space="preserve">I will </w:t>
-      </w:r>
-      <w:r>
-        <w:rPr>
-          <w:b w:val="0"/>
-          <w:bCs w:val="0"/>
-          <w:spacing w:val="-2"/>
-        </w:rPr>
-        <w:t>determine</w:t>
-      </w:r>
-      <w:r>
-        <w:rPr>
-          <w:b w:val="0"/>
-          <w:bCs w:val="0"/>
-          <w:spacing w:val="-2"/>
-        </w:rPr>
-        <w:t xml:space="preserve"> how training across diverse datasets including reference isoform annotations, RNA-seq splice junction annotations, and MPSAs across species and cell types affects model performance </w:t>
-      </w:r>
-      <w:r>
-        <w:rPr>
-          <w:b w:val="0"/>
-          <w:bCs w:val="0"/>
-          <w:spacing w:val="-2"/>
-        </w:rPr>
-        <w:t xml:space="preserve">compared to </w:t>
-      </w:r>
-      <w:r>
-        <w:rPr>
-          <w:b w:val="0"/>
-          <w:bCs w:val="0"/>
-          <w:spacing w:val="-2"/>
-        </w:rPr>
-        <w:t>the</w:t>
-      </w:r>
-      <w:r>
-        <w:rPr>
-          <w:b w:val="0"/>
-          <w:bCs w:val="0"/>
-          <w:spacing w:val="-2"/>
-        </w:rPr>
-        <w:t xml:space="preserve"> single task context. </w:t>
+        </w:rPr>
+        <w:t>Current models have failed to meet these requirements.</w:t>
+      </w:r>
+      <w:r>
+        <w:rPr>
+          <w:b w:val="0"/>
+          <w:bCs w:val="0"/>
+          <w:spacing w:val="-2"/>
+        </w:rPr>
+        <w:t xml:space="preserve"> </w:t>
       </w:r>
     </w:p>
     <w:p>
@@ -837,24 +425,128 @@
       </w:pPr>
       <w:r>
         <w:rPr>
-          <w:spacing w:val="-2"/>
-        </w:rPr>
-        <w:t xml:space="preserve">Aim 2: </w:t>
-      </w:r>
-      <w:r>
-        <w:rPr>
-          <w:spacing w:val="-2"/>
-        </w:rPr>
-        <w:t>D</w:t>
-      </w:r>
-      <w:r>
-        <w:rPr>
-          <w:spacing w:val="-2"/>
-        </w:rPr>
-        <w:t>esign targeted MPSAs to improve splicing models</w:t>
-      </w:r>
-      <w:r>
-        <w:rPr>
+          <w:b w:val="0"/>
+          <w:bCs w:val="0"/>
+          <w:spacing w:val="-2"/>
+        </w:rPr>
+        <w:t xml:space="preserve">I propose to </w:t>
+      </w:r>
+      <w:r>
+        <w:rPr>
+          <w:b w:val="0"/>
+          <w:bCs w:val="0"/>
+          <w:spacing w:val="-2"/>
+        </w:rPr>
+        <w:t>us</w:t>
+      </w:r>
+      <w:r>
+        <w:rPr>
+          <w:b w:val="0"/>
+          <w:bCs w:val="0"/>
+          <w:spacing w:val="-2"/>
+        </w:rPr>
+        <w:t>e</w:t>
+      </w:r>
+      <w:r>
+        <w:rPr>
+          <w:b w:val="0"/>
+          <w:bCs w:val="0"/>
+          <w:spacing w:val="-2"/>
+        </w:rPr>
+        <w:t xml:space="preserve"> deep neural networks to extract insight into the biology of splicing </w:t>
+      </w:r>
+      <w:r>
+        <w:rPr>
+          <w:b w:val="0"/>
+          <w:bCs w:val="0"/>
+          <w:spacing w:val="-2"/>
+        </w:rPr>
+        <w:t xml:space="preserve">from genomics datasets. I will </w:t>
+      </w:r>
+      <w:r>
+        <w:rPr>
+          <w:b w:val="0"/>
+          <w:bCs w:val="0"/>
+          <w:spacing w:val="-2"/>
+        </w:rPr>
+        <w:t>us</w:t>
+      </w:r>
+      <w:r>
+        <w:rPr>
+          <w:b w:val="0"/>
+          <w:bCs w:val="0"/>
+          <w:spacing w:val="-2"/>
+        </w:rPr>
+        <w:t>e</w:t>
+      </w:r>
+      <w:r>
+        <w:rPr>
+          <w:b w:val="0"/>
+          <w:bCs w:val="0"/>
+          <w:spacing w:val="-2"/>
+        </w:rPr>
+        <w:t xml:space="preserve"> models to </w:t>
+      </w:r>
+      <w:r>
+        <w:rPr>
+          <w:b w:val="0"/>
+          <w:bCs w:val="0"/>
+          <w:spacing w:val="-2"/>
+        </w:rPr>
+        <w:t>synthesize information across</w:t>
+      </w:r>
+      <w:r>
+        <w:rPr>
+          <w:b w:val="0"/>
+          <w:bCs w:val="0"/>
+          <w:spacing w:val="-2"/>
+        </w:rPr>
+        <w:t xml:space="preserve"> multiple types of </w:t>
+      </w:r>
+      <w:r>
+        <w:rPr>
+          <w:b w:val="0"/>
+          <w:bCs w:val="0"/>
+          <w:spacing w:val="-2"/>
+        </w:rPr>
+        <w:t>splicing</w:t>
+      </w:r>
+      <w:r>
+        <w:rPr>
+          <w:b w:val="0"/>
+          <w:bCs w:val="0"/>
+          <w:spacing w:val="-2"/>
+        </w:rPr>
+        <w:t xml:space="preserve"> datasets, </w:t>
+      </w:r>
+      <w:r>
+        <w:rPr>
+          <w:b w:val="0"/>
+          <w:bCs w:val="0"/>
+          <w:spacing w:val="-2"/>
+        </w:rPr>
+        <w:t>creat</w:t>
+      </w:r>
+      <w:r>
+        <w:rPr>
+          <w:b w:val="0"/>
+          <w:bCs w:val="0"/>
+          <w:spacing w:val="-2"/>
+        </w:rPr>
+        <w:t>e</w:t>
+      </w:r>
+      <w:r>
+        <w:rPr>
+          <w:b w:val="0"/>
+          <w:bCs w:val="0"/>
+          <w:spacing w:val="-2"/>
+        </w:rPr>
+        <w:t xml:space="preserve"> massively parallel splicing assays optimized for fine tuning model understanding, and develop strategies for extracting insight into the mechanisms of splicing</w:t>
+      </w:r>
+      <w:r>
+        <w:rPr>
+          <w:b w:val="0"/>
+          <w:bCs w:val="0"/>
           <w:spacing w:val="-2"/>
         </w:rPr>
         <w:t>.</w:t>
@@ -873,329 +565,15 @@
           <w:bCs w:val="0"/>
           <w:spacing w:val="-2"/>
         </w:rPr>
-        <w:t xml:space="preserve">I will use active learning techniques to identify maximally informative </w:t>
-      </w:r>
-      <w:r>
-        <w:rPr>
-          <w:b w:val="0"/>
-          <w:bCs w:val="0"/>
-          <w:spacing w:val="-2"/>
-        </w:rPr>
-        <w:t>datasets for fine tuning splicing mode</w:t>
-      </w:r>
-      <w:r>
-        <w:rPr>
-          <w:b w:val="0"/>
-          <w:bCs w:val="0"/>
-          <w:spacing w:val="-2"/>
-        </w:rPr>
-        <w:t>ls</w:t>
-      </w:r>
-      <w:r>
-        <w:rPr>
-          <w:b w:val="0"/>
-          <w:bCs w:val="0"/>
-          <w:spacing w:val="-2"/>
-        </w:rPr>
-        <w:t xml:space="preserve">. I will identify sequences where model performance is poor or uncertainty is high and use attribution techniques to </w:t>
-      </w:r>
-      <w:r>
-        <w:rPr>
-          <w:b w:val="0"/>
-          <w:bCs w:val="0"/>
-          <w:spacing w:val="-2"/>
-        </w:rPr>
-        <w:t>map</w:t>
-      </w:r>
-      <w:r>
-        <w:rPr>
-          <w:b w:val="0"/>
-          <w:bCs w:val="0"/>
-          <w:spacing w:val="-2"/>
-        </w:rPr>
-        <w:t xml:space="preserve"> sequence features driving poor performance. I will design </w:t>
-      </w:r>
-      <w:r>
-        <w:rPr>
-          <w:b w:val="0"/>
-          <w:bCs w:val="0"/>
-          <w:spacing w:val="-2"/>
-        </w:rPr>
-        <w:t>maximally informative MPSA libraries</w:t>
-      </w:r>
-      <w:r>
-        <w:rPr>
-          <w:b w:val="0"/>
-          <w:bCs w:val="0"/>
-          <w:spacing w:val="-2"/>
-        </w:rPr>
-        <w:t>,</w:t>
-      </w:r>
-      <w:r>
-        <w:rPr>
-          <w:b w:val="0"/>
-          <w:bCs w:val="0"/>
-          <w:spacing w:val="-2"/>
-        </w:rPr>
-        <w:t xml:space="preserve"> then simulate results </w:t>
-      </w:r>
-      <w:r>
-        <w:rPr>
-          <w:b w:val="0"/>
-          <w:bCs w:val="0"/>
-          <w:i/>
-          <w:iCs/>
-          <w:spacing w:val="-2"/>
-        </w:rPr>
-        <w:t>in silico</w:t>
-      </w:r>
-      <w:r>
-        <w:rPr>
-          <w:b w:val="0"/>
-          <w:bCs w:val="0"/>
-          <w:spacing w:val="-2"/>
-        </w:rPr>
-        <w:t xml:space="preserve"> using </w:t>
-      </w:r>
-      <w:r>
-        <w:rPr>
-          <w:b w:val="0"/>
-          <w:bCs w:val="0"/>
-          <w:spacing w:val="-2"/>
-        </w:rPr>
-        <w:t>an independent oracle</w:t>
-      </w:r>
-      <w:r>
-        <w:rPr>
-          <w:b w:val="0"/>
-          <w:bCs w:val="0"/>
-          <w:spacing w:val="-2"/>
-        </w:rPr>
-        <w:t xml:space="preserve">. By fine tuning the models with these datasets, I will </w:t>
-      </w:r>
-      <w:r>
-        <w:rPr>
-          <w:b w:val="0"/>
-          <w:bCs w:val="0"/>
-          <w:spacing w:val="-2"/>
-        </w:rPr>
-        <w:t>evaluate different model guided library design strategies for improving model performance</w:t>
-      </w:r>
-      <w:r>
-        <w:rPr>
-          <w:b w:val="0"/>
-          <w:bCs w:val="0"/>
-          <w:spacing w:val="-2"/>
-        </w:rPr>
-        <w:t xml:space="preserve"> against known ground truth</w:t>
-      </w:r>
-      <w:r>
-        <w:rPr>
-          <w:b w:val="0"/>
-          <w:bCs w:val="0"/>
-          <w:spacing w:val="-2"/>
-        </w:rPr>
-        <w:t>.</w:t>
-      </w:r>
-      <w:r>
-        <w:rPr>
-          <w:b w:val="0"/>
-          <w:bCs w:val="0"/>
-          <w:spacing w:val="-2"/>
-        </w:rPr>
-        <w:t xml:space="preserve"> </w:t>
-      </w:r>
-      <w:r>
-        <w:rPr>
-          <w:b w:val="0"/>
-          <w:bCs w:val="0"/>
-          <w:spacing w:val="-2"/>
-        </w:rPr>
-        <w:t>I will</w:t>
-      </w:r>
-      <w:r>
-        <w:rPr>
-          <w:b w:val="0"/>
-          <w:bCs w:val="0"/>
-          <w:spacing w:val="-2"/>
-        </w:rPr>
-        <w:t xml:space="preserve"> then</w:t>
-      </w:r>
-      <w:r>
-        <w:rPr>
-          <w:b w:val="0"/>
-          <w:bCs w:val="0"/>
-          <w:spacing w:val="-2"/>
-        </w:rPr>
-        <w:t xml:space="preserve"> </w:t>
-      </w:r>
-      <w:r>
-        <w:rPr>
-          <w:b w:val="0"/>
-          <w:bCs w:val="0"/>
-          <w:spacing w:val="-2"/>
-        </w:rPr>
-        <w:t>perform a model guided MPSA and collect</w:t>
-      </w:r>
-      <w:r>
-        <w:rPr>
-          <w:b w:val="0"/>
-          <w:bCs w:val="0"/>
-          <w:spacing w:val="-2"/>
-        </w:rPr>
-        <w:t xml:space="preserve"> real</w:t>
-      </w:r>
-      <w:r>
-        <w:rPr>
-          <w:b w:val="0"/>
-          <w:bCs w:val="0"/>
-          <w:spacing w:val="-2"/>
-        </w:rPr>
-        <w:t xml:space="preserve"> data for fine tuning to evaluate the effectiveness of </w:t>
-      </w:r>
-      <w:r>
-        <w:rPr>
-          <w:b w:val="0"/>
-          <w:bCs w:val="0"/>
-          <w:spacing w:val="-2"/>
-        </w:rPr>
-        <w:t>active learning</w:t>
-      </w:r>
-      <w:r>
-        <w:rPr>
-          <w:b w:val="0"/>
-          <w:bCs w:val="0"/>
-          <w:spacing w:val="-2"/>
-        </w:rPr>
-        <w:t xml:space="preserve"> techniques outside of the simulated context. </w:t>
-      </w:r>
-      <w:r>
-        <w:rPr>
-          <w:b w:val="0"/>
-          <w:bCs w:val="0"/>
-          <w:spacing w:val="-2"/>
-        </w:rPr>
-        <w:t>I will evaluate performance differences between models fine-tuned with unguided MPSA data and model guided MPSA data</w:t>
-      </w:r>
-      <w:r>
-        <w:rPr>
-          <w:b w:val="0"/>
-          <w:bCs w:val="0"/>
-          <w:spacing w:val="-2"/>
-        </w:rPr>
-        <w:t xml:space="preserve">. I will </w:t>
-      </w:r>
-      <w:r>
-        <w:rPr>
-          <w:b w:val="0"/>
-          <w:bCs w:val="0"/>
-          <w:spacing w:val="-2"/>
-        </w:rPr>
-        <w:t xml:space="preserve">focus on the ability of the model to transfer learning from the MPSA dataset to </w:t>
-      </w:r>
-      <w:r>
-        <w:rPr>
-          <w:b w:val="0"/>
-          <w:bCs w:val="0"/>
-          <w:spacing w:val="-2"/>
-        </w:rPr>
-        <w:t>the previous datasets</w:t>
-      </w:r>
-      <w:r>
-        <w:rPr>
-          <w:b w:val="0"/>
-          <w:bCs w:val="0"/>
-          <w:spacing w:val="-2"/>
-        </w:rPr>
-        <w:t>,</w:t>
-      </w:r>
-      <w:r>
-        <w:rPr>
-          <w:b w:val="0"/>
-          <w:bCs w:val="0"/>
-          <w:spacing w:val="-2"/>
-        </w:rPr>
-        <w:t xml:space="preserve"> </w:t>
-      </w:r>
-      <w:r>
-        <w:rPr>
-          <w:b w:val="0"/>
-          <w:bCs w:val="0"/>
-          <w:spacing w:val="-2"/>
-        </w:rPr>
-        <w:t xml:space="preserve">to improve performance </w:t>
-      </w:r>
-      <w:r>
-        <w:rPr>
-          <w:b w:val="0"/>
-          <w:bCs w:val="0"/>
-          <w:spacing w:val="-2"/>
-        </w:rPr>
-        <w:t>i</w:t>
-      </w:r>
-      <w:r>
-        <w:rPr>
-          <w:b w:val="0"/>
-          <w:bCs w:val="0"/>
-          <w:spacing w:val="-2"/>
-        </w:rPr>
-        <w:t xml:space="preserve">n previously </w:t>
-      </w:r>
-      <w:r>
-        <w:rPr>
-          <w:b w:val="0"/>
-          <w:bCs w:val="0"/>
-          <w:spacing w:val="-2"/>
-        </w:rPr>
-        <w:t>difficult</w:t>
-      </w:r>
-      <w:r>
-        <w:rPr>
-          <w:b w:val="0"/>
-          <w:bCs w:val="0"/>
-          <w:spacing w:val="-2"/>
-        </w:rPr>
-        <w:t xml:space="preserve"> contexts</w:t>
-      </w:r>
-      <w:r>
-        <w:rPr>
-          <w:b w:val="0"/>
-          <w:bCs w:val="0"/>
-          <w:spacing w:val="-2"/>
-        </w:rPr>
-        <w:t>,</w:t>
-      </w:r>
-      <w:r>
-        <w:rPr>
-          <w:b w:val="0"/>
-          <w:bCs w:val="0"/>
-          <w:spacing w:val="-2"/>
-        </w:rPr>
-        <w:t xml:space="preserve"> and to resolve uncertainty </w:t>
-      </w:r>
-      <w:r>
-        <w:rPr>
-          <w:b w:val="0"/>
-          <w:bCs w:val="0"/>
-          <w:spacing w:val="-2"/>
-        </w:rPr>
-        <w:t>driven by the sequence elements</w:t>
-      </w:r>
-      <w:r>
-        <w:rPr>
-          <w:b w:val="0"/>
-          <w:bCs w:val="0"/>
-          <w:spacing w:val="-2"/>
-        </w:rPr>
-        <w:t xml:space="preserve"> targeted in the MPSA</w:t>
-      </w:r>
-      <w:r>
-        <w:rPr>
-          <w:b w:val="0"/>
-          <w:bCs w:val="0"/>
-          <w:spacing w:val="-2"/>
-        </w:rPr>
-        <w:t>.</w:t>
+        <w:t>I will accomplish these goals in 3 complementary aims.</w:t>
+      </w:r>
+      <w:r>
+        <w:rPr>
+          <w:b w:val="0"/>
+          <w:bCs w:val="0"/>
+          <w:spacing w:val="-2"/>
+        </w:rPr>
+        <w:t xml:space="preserve"> </w:t>
       </w:r>
     </w:p>
     <w:p>
@@ -1215,105 +593,217 @@
         <w:rPr>
           <w:spacing w:val="-2"/>
         </w:rPr>
-        <w:t>Aim 3: Extract mechanistic insight from splicing models.</w:t>
-      </w:r>
-      <w:r>
-        <w:rPr>
-          <w:b w:val="0"/>
-          <w:bCs w:val="0"/>
-          <w:spacing w:val="-2"/>
-        </w:rPr>
-        <w:t xml:space="preserve"> I will </w:t>
-      </w:r>
-      <w:r>
-        <w:rPr>
-          <w:b w:val="0"/>
-          <w:bCs w:val="0"/>
-          <w:spacing w:val="-2"/>
-        </w:rPr>
-        <w:t>use interpretability methods to derive mechanistic insights from splicing models. I will</w:t>
-      </w:r>
-      <w:r>
-        <w:rPr>
-          <w:b w:val="0"/>
-          <w:bCs w:val="0"/>
-          <w:spacing w:val="-2"/>
-        </w:rPr>
-        <w:t xml:space="preserve"> use</w:t>
-      </w:r>
-      <w:r>
-        <w:rPr>
-          <w:b w:val="0"/>
-          <w:bCs w:val="0"/>
-          <w:spacing w:val="-2"/>
-        </w:rPr>
-        <w:t xml:space="preserve"> attribution methods such as saliency </w:t>
-      </w:r>
-      <w:r>
-        <w:rPr>
-          <w:b w:val="0"/>
-          <w:bCs w:val="0"/>
-          <w:spacing w:val="-2"/>
-        </w:rPr>
-        <w:t>maps</w:t>
-      </w:r>
-      <w:r>
-        <w:rPr>
-          <w:b w:val="0"/>
-          <w:bCs w:val="0"/>
-          <w:spacing w:val="-2"/>
-        </w:rPr>
-        <w:t xml:space="preserve"> and </w:t>
-      </w:r>
-      <w:r>
-        <w:rPr>
-          <w:b w:val="0"/>
-          <w:bCs w:val="0"/>
-          <w:i/>
-          <w:iCs/>
-          <w:spacing w:val="-2"/>
-        </w:rPr>
-        <w:t>in silico</w:t>
-      </w:r>
-      <w:r>
-        <w:rPr>
-          <w:b w:val="0"/>
-          <w:bCs w:val="0"/>
-          <w:spacing w:val="-2"/>
-        </w:rPr>
-        <w:t xml:space="preserve"> mutagenesis to identify motifs that are important drivers of splicing behavior. I will use global importance analysis to </w:t>
-      </w:r>
-      <w:r>
-        <w:rPr>
-          <w:b w:val="0"/>
-          <w:bCs w:val="0"/>
-          <w:spacing w:val="-2"/>
-        </w:rPr>
-        <w:t xml:space="preserve">interrogate the effects of these motifs and </w:t>
-      </w:r>
-      <w:r>
-        <w:rPr>
-          <w:b w:val="0"/>
-          <w:bCs w:val="0"/>
-          <w:spacing w:val="-2"/>
-        </w:rPr>
-        <w:t>their interactions</w:t>
-      </w:r>
-      <w:r>
-        <w:rPr>
-          <w:b w:val="0"/>
-          <w:bCs w:val="0"/>
-          <w:spacing w:val="-2"/>
-        </w:rPr>
-        <w:t>. I will investigate knowledge distillation into intrinsically explainable models as</w:t>
-      </w:r>
-      <w:r>
-        <w:rPr>
-          <w:b w:val="0"/>
-          <w:bCs w:val="0"/>
-          <w:spacing w:val="-2"/>
-        </w:rPr>
-        <w:t xml:space="preserve"> a method for creating mechanistic hypotheses</w:t>
+        <w:t xml:space="preserve">Aim 1: </w:t>
+      </w:r>
+      <w:r>
+        <w:rPr>
+          <w:spacing w:val="-2"/>
+        </w:rPr>
+        <w:t>T</w:t>
+      </w:r>
+      <w:r>
+        <w:rPr>
+          <w:spacing w:val="-2"/>
+        </w:rPr>
+        <w:t xml:space="preserve">rain </w:t>
+      </w:r>
+      <w:r>
+        <w:rPr>
+          <w:spacing w:val="-2"/>
+        </w:rPr>
+        <w:t xml:space="preserve">models of splicing </w:t>
+      </w:r>
+      <w:r>
+        <w:rPr>
+          <w:spacing w:val="-2"/>
+        </w:rPr>
+        <w:t>across diverse genomics datasets.</w:t>
+      </w:r>
+      <w:r>
+        <w:rPr>
+          <w:b w:val="0"/>
+          <w:bCs w:val="0"/>
+          <w:spacing w:val="-2"/>
+        </w:rPr>
+        <w:t xml:space="preserve"> I will appl</w:t>
+      </w:r>
+      <w:r>
+        <w:rPr>
+          <w:b w:val="0"/>
+          <w:bCs w:val="0"/>
+          <w:spacing w:val="-2"/>
+        </w:rPr>
+        <w:t>y</w:t>
+      </w:r>
+      <w:r>
+        <w:rPr>
+          <w:b w:val="0"/>
+          <w:bCs w:val="0"/>
+          <w:spacing w:val="-2"/>
+        </w:rPr>
+        <w:t xml:space="preserve"> multi-task</w:t>
+      </w:r>
+      <w:r>
+        <w:rPr>
+          <w:b w:val="0"/>
+          <w:bCs w:val="0"/>
+          <w:spacing w:val="-2"/>
+        </w:rPr>
+        <w:t xml:space="preserve">, transfer, </w:t>
+      </w:r>
+      <w:r>
+        <w:rPr>
+          <w:b w:val="0"/>
+          <w:bCs w:val="0"/>
+          <w:spacing w:val="-2"/>
+        </w:rPr>
+        <w:t xml:space="preserve">and continual learning techniques to </w:t>
+      </w:r>
+      <w:r>
+        <w:rPr>
+          <w:b w:val="0"/>
+          <w:bCs w:val="0"/>
+          <w:spacing w:val="-2"/>
+        </w:rPr>
+        <w:t>train splicing models across multiple datasets.</w:t>
+      </w:r>
+      <w:r>
+        <w:rPr>
+          <w:b w:val="0"/>
+          <w:bCs w:val="0"/>
+          <w:spacing w:val="-2"/>
+        </w:rPr>
+        <w:t xml:space="preserve"> </w:t>
+      </w:r>
+      <w:r>
+        <w:rPr>
+          <w:b w:val="0"/>
+          <w:bCs w:val="0"/>
+          <w:spacing w:val="-2"/>
+        </w:rPr>
+        <w:t>This</w:t>
+      </w:r>
+      <w:r>
+        <w:rPr>
+          <w:b w:val="0"/>
+          <w:bCs w:val="0"/>
+          <w:spacing w:val="-2"/>
+        </w:rPr>
+        <w:t xml:space="preserve"> </w:t>
+      </w:r>
+      <w:r>
+        <w:rPr>
+          <w:b w:val="0"/>
+          <w:bCs w:val="0"/>
+          <w:spacing w:val="-2"/>
+        </w:rPr>
+        <w:t>will</w:t>
+      </w:r>
+      <w:r>
+        <w:rPr>
+          <w:b w:val="0"/>
+          <w:bCs w:val="0"/>
+          <w:spacing w:val="-2"/>
+        </w:rPr>
+        <w:t xml:space="preserve"> allow information learned in one dataset to transfer to the other datasets. </w:t>
+      </w:r>
+      <w:r>
+        <w:rPr>
+          <w:b w:val="0"/>
+          <w:bCs w:val="0"/>
+          <w:spacing w:val="-2"/>
+        </w:rPr>
+        <w:t xml:space="preserve">I will apply this </w:t>
+      </w:r>
+      <w:r>
+        <w:rPr>
+          <w:b w:val="0"/>
+          <w:bCs w:val="0"/>
+          <w:spacing w:val="-2"/>
+        </w:rPr>
+        <w:t>technique</w:t>
+      </w:r>
+      <w:r>
+        <w:rPr>
+          <w:b w:val="0"/>
+          <w:bCs w:val="0"/>
+          <w:spacing w:val="-2"/>
+        </w:rPr>
+        <w:t xml:space="preserve"> to </w:t>
+      </w:r>
+      <w:r>
+        <w:rPr>
+          <w:b w:val="0"/>
+          <w:bCs w:val="0"/>
+          <w:spacing w:val="-2"/>
+        </w:rPr>
+        <w:t>improving</w:t>
+      </w:r>
+      <w:r>
+        <w:rPr>
+          <w:b w:val="0"/>
+          <w:bCs w:val="0"/>
+          <w:spacing w:val="-2"/>
+        </w:rPr>
+        <w:t xml:space="preserve"> state-of-the-art splicing mode</w:t>
+      </w:r>
+      <w:r>
+        <w:rPr>
+          <w:b w:val="0"/>
+          <w:bCs w:val="0"/>
+          <w:spacing w:val="-2"/>
+        </w:rPr>
+        <w:t xml:space="preserve">ls </w:t>
+      </w:r>
+      <w:r>
+        <w:rPr>
+          <w:b w:val="0"/>
+          <w:bCs w:val="0"/>
+          <w:spacing w:val="-2"/>
+        </w:rPr>
+        <w:t xml:space="preserve">like </w:t>
+      </w:r>
+      <w:proofErr w:type="spellStart"/>
+      <w:r>
+        <w:rPr>
+          <w:b w:val="0"/>
+          <w:bCs w:val="0"/>
+          <w:spacing w:val="-2"/>
+        </w:rPr>
+        <w:t>SpliceAI</w:t>
+      </w:r>
+      <w:proofErr w:type="spellEnd"/>
+      <w:r>
+        <w:rPr>
+          <w:b w:val="0"/>
+          <w:bCs w:val="0"/>
+          <w:spacing w:val="-2"/>
+        </w:rPr>
+        <w:t xml:space="preserve"> and Pangolin</w:t>
+      </w:r>
+      <w:r>
+        <w:rPr>
+          <w:b w:val="0"/>
+          <w:bCs w:val="0"/>
+          <w:spacing w:val="-2"/>
+        </w:rPr>
+        <w:t xml:space="preserve"> </w:t>
+      </w:r>
+      <w:r>
+        <w:rPr>
+          <w:b w:val="0"/>
+          <w:bCs w:val="0"/>
+          <w:spacing w:val="-2"/>
+        </w:rPr>
+        <w:t>and trial</w:t>
+      </w:r>
+      <w:r>
+        <w:rPr>
+          <w:b w:val="0"/>
+          <w:bCs w:val="0"/>
+          <w:spacing w:val="-2"/>
+        </w:rPr>
+        <w:t xml:space="preserve"> new model architectures</w:t>
       </w:r>
       <w:r>
         <w:rPr>
@@ -1322,6 +812,54 @@
           <w:spacing w:val="-2"/>
         </w:rPr>
         <w:t xml:space="preserve">. </w:t>
+      </w:r>
+      <w:r>
+        <w:rPr>
+          <w:b w:val="0"/>
+          <w:bCs w:val="0"/>
+          <w:spacing w:val="-2"/>
+        </w:rPr>
+        <w:t xml:space="preserve">I will </w:t>
+      </w:r>
+      <w:r>
+        <w:rPr>
+          <w:b w:val="0"/>
+          <w:bCs w:val="0"/>
+          <w:spacing w:val="-2"/>
+        </w:rPr>
+        <w:t>determine</w:t>
+      </w:r>
+      <w:r>
+        <w:rPr>
+          <w:b w:val="0"/>
+          <w:bCs w:val="0"/>
+          <w:spacing w:val="-2"/>
+        </w:rPr>
+        <w:t xml:space="preserve"> how training across diverse datasets including reference isoform annotations, RNA-seq splice junction annotations, and MPSAs across species and cell types affects model performance </w:t>
+      </w:r>
+      <w:r>
+        <w:rPr>
+          <w:b w:val="0"/>
+          <w:bCs w:val="0"/>
+          <w:spacing w:val="-2"/>
+        </w:rPr>
+        <w:t xml:space="preserve">compared to </w:t>
+      </w:r>
+      <w:r>
+        <w:rPr>
+          <w:b w:val="0"/>
+          <w:bCs w:val="0"/>
+          <w:spacing w:val="-2"/>
+        </w:rPr>
+        <w:t>the</w:t>
+      </w:r>
+      <w:r>
+        <w:rPr>
+          <w:b w:val="0"/>
+          <w:bCs w:val="0"/>
+          <w:spacing w:val="-2"/>
+        </w:rPr>
+        <w:t xml:space="preserve"> single task context. </w:t>
       </w:r>
     </w:p>
     <w:p>
@@ -1334,6 +872,508 @@
         <w:rPr>
           <w:b w:val="0"/>
           <w:bCs w:val="0"/>
+          <w:spacing w:val="-2"/>
+        </w:rPr>
+      </w:pPr>
+      <w:r>
+        <w:rPr>
+          <w:spacing w:val="-2"/>
+        </w:rPr>
+        <w:t xml:space="preserve">Aim 2: </w:t>
+      </w:r>
+      <w:r>
+        <w:rPr>
+          <w:spacing w:val="-2"/>
+        </w:rPr>
+        <w:t>D</w:t>
+      </w:r>
+      <w:r>
+        <w:rPr>
+          <w:spacing w:val="-2"/>
+        </w:rPr>
+        <w:t>esign targeted MPSAs to improve splicing models</w:t>
+      </w:r>
+      <w:r>
+        <w:rPr>
+          <w:spacing w:val="-2"/>
+        </w:rPr>
+        <w:t>.</w:t>
+      </w:r>
+      <w:r>
+        <w:rPr>
+          <w:b w:val="0"/>
+          <w:bCs w:val="0"/>
+          <w:spacing w:val="-2"/>
+        </w:rPr>
+        <w:t xml:space="preserve"> </w:t>
+      </w:r>
+      <w:r>
+        <w:rPr>
+          <w:b w:val="0"/>
+          <w:bCs w:val="0"/>
+          <w:spacing w:val="-2"/>
+        </w:rPr>
+        <w:t xml:space="preserve">I will use active learning techniques to identify maximally informative </w:t>
+      </w:r>
+      <w:r>
+        <w:rPr>
+          <w:b w:val="0"/>
+          <w:bCs w:val="0"/>
+          <w:spacing w:val="-2"/>
+        </w:rPr>
+        <w:t>datasets for fine tuning splicing mode</w:t>
+      </w:r>
+      <w:r>
+        <w:rPr>
+          <w:b w:val="0"/>
+          <w:bCs w:val="0"/>
+          <w:spacing w:val="-2"/>
+        </w:rPr>
+        <w:t>ls</w:t>
+      </w:r>
+      <w:r>
+        <w:rPr>
+          <w:b w:val="0"/>
+          <w:bCs w:val="0"/>
+          <w:spacing w:val="-2"/>
+        </w:rPr>
+        <w:t xml:space="preserve">. I will identify sequences where model performance is poor or uncertainty is high and use attribution techniques to </w:t>
+      </w:r>
+      <w:r>
+        <w:rPr>
+          <w:b w:val="0"/>
+          <w:bCs w:val="0"/>
+          <w:spacing w:val="-2"/>
+        </w:rPr>
+        <w:t>map</w:t>
+      </w:r>
+      <w:r>
+        <w:rPr>
+          <w:b w:val="0"/>
+          <w:bCs w:val="0"/>
+          <w:spacing w:val="-2"/>
+        </w:rPr>
+        <w:t xml:space="preserve"> sequence features driving poor performance. I will design </w:t>
+      </w:r>
+      <w:r>
+        <w:rPr>
+          <w:b w:val="0"/>
+          <w:bCs w:val="0"/>
+          <w:spacing w:val="-2"/>
+        </w:rPr>
+        <w:t>maximally informative MPSA libraries</w:t>
+      </w:r>
+      <w:r>
+        <w:rPr>
+          <w:b w:val="0"/>
+          <w:bCs w:val="0"/>
+          <w:spacing w:val="-2"/>
+        </w:rPr>
+        <w:t>,</w:t>
+      </w:r>
+      <w:r>
+        <w:rPr>
+          <w:b w:val="0"/>
+          <w:bCs w:val="0"/>
+          <w:spacing w:val="-2"/>
+        </w:rPr>
+        <w:t xml:space="preserve"> then simulate results </w:t>
+      </w:r>
+      <w:r>
+        <w:rPr>
+          <w:b w:val="0"/>
+          <w:bCs w:val="0"/>
+          <w:i/>
+          <w:iCs/>
+          <w:spacing w:val="-2"/>
+        </w:rPr>
+        <w:t>in silico</w:t>
+      </w:r>
+      <w:r>
+        <w:rPr>
+          <w:b w:val="0"/>
+          <w:bCs w:val="0"/>
+          <w:spacing w:val="-2"/>
+        </w:rPr>
+        <w:t xml:space="preserve"> using </w:t>
+      </w:r>
+      <w:r>
+        <w:rPr>
+          <w:b w:val="0"/>
+          <w:bCs w:val="0"/>
+          <w:spacing w:val="-2"/>
+        </w:rPr>
+        <w:t>an independent oracle</w:t>
+      </w:r>
+      <w:r>
+        <w:rPr>
+          <w:b w:val="0"/>
+          <w:bCs w:val="0"/>
+          <w:spacing w:val="-2"/>
+        </w:rPr>
+        <w:t xml:space="preserve">. By fine tuning the models with these datasets, I will </w:t>
+      </w:r>
+      <w:r>
+        <w:rPr>
+          <w:b w:val="0"/>
+          <w:bCs w:val="0"/>
+          <w:spacing w:val="-2"/>
+        </w:rPr>
+        <w:t>evaluate different model guided library design strategies for improving model performance</w:t>
+      </w:r>
+      <w:r>
+        <w:rPr>
+          <w:b w:val="0"/>
+          <w:bCs w:val="0"/>
+          <w:spacing w:val="-2"/>
+        </w:rPr>
+        <w:t xml:space="preserve"> against known ground truth</w:t>
+      </w:r>
+      <w:r>
+        <w:rPr>
+          <w:b w:val="0"/>
+          <w:bCs w:val="0"/>
+          <w:spacing w:val="-2"/>
+        </w:rPr>
+        <w:t>.</w:t>
+      </w:r>
+      <w:r>
+        <w:rPr>
+          <w:b w:val="0"/>
+          <w:bCs w:val="0"/>
+          <w:spacing w:val="-2"/>
+        </w:rPr>
+        <w:t xml:space="preserve"> </w:t>
+      </w:r>
+      <w:r>
+        <w:rPr>
+          <w:b w:val="0"/>
+          <w:bCs w:val="0"/>
+          <w:spacing w:val="-2"/>
+        </w:rPr>
+        <w:t>I will</w:t>
+      </w:r>
+      <w:r>
+        <w:rPr>
+          <w:b w:val="0"/>
+          <w:bCs w:val="0"/>
+          <w:spacing w:val="-2"/>
+        </w:rPr>
+        <w:t xml:space="preserve"> then</w:t>
+      </w:r>
+      <w:r>
+        <w:rPr>
+          <w:b w:val="0"/>
+          <w:bCs w:val="0"/>
+          <w:spacing w:val="-2"/>
+        </w:rPr>
+        <w:t xml:space="preserve"> </w:t>
+      </w:r>
+      <w:r>
+        <w:rPr>
+          <w:b w:val="0"/>
+          <w:bCs w:val="0"/>
+          <w:spacing w:val="-2"/>
+        </w:rPr>
+        <w:t>perform a model guided MPSA and collect</w:t>
+      </w:r>
+      <w:r>
+        <w:rPr>
+          <w:b w:val="0"/>
+          <w:bCs w:val="0"/>
+          <w:spacing w:val="-2"/>
+        </w:rPr>
+        <w:t xml:space="preserve"> real</w:t>
+      </w:r>
+      <w:r>
+        <w:rPr>
+          <w:b w:val="0"/>
+          <w:bCs w:val="0"/>
+          <w:spacing w:val="-2"/>
+        </w:rPr>
+        <w:t xml:space="preserve"> data for fine tuning to evaluate the effectiveness of </w:t>
+      </w:r>
+      <w:r>
+        <w:rPr>
+          <w:b w:val="0"/>
+          <w:bCs w:val="0"/>
+          <w:spacing w:val="-2"/>
+        </w:rPr>
+        <w:t>active learning</w:t>
+      </w:r>
+      <w:r>
+        <w:rPr>
+          <w:b w:val="0"/>
+          <w:bCs w:val="0"/>
+          <w:spacing w:val="-2"/>
+        </w:rPr>
+        <w:t xml:space="preserve"> techniques outside of the simulated context. </w:t>
+      </w:r>
+      <w:r>
+        <w:rPr>
+          <w:b w:val="0"/>
+          <w:bCs w:val="0"/>
+          <w:spacing w:val="-2"/>
+        </w:rPr>
+        <w:t>I will evaluate performance differences between models fine-tuned with unguided MPSA data and model guided MPSA data</w:t>
+      </w:r>
+      <w:r>
+        <w:rPr>
+          <w:b w:val="0"/>
+          <w:bCs w:val="0"/>
+          <w:spacing w:val="-2"/>
+        </w:rPr>
+        <w:t xml:space="preserve">. I will </w:t>
+      </w:r>
+      <w:r>
+        <w:rPr>
+          <w:b w:val="0"/>
+          <w:bCs w:val="0"/>
+          <w:spacing w:val="-2"/>
+        </w:rPr>
+        <w:t xml:space="preserve">focus on the ability of the model to transfer learning from the MPSA dataset to </w:t>
+      </w:r>
+      <w:r>
+        <w:rPr>
+          <w:b w:val="0"/>
+          <w:bCs w:val="0"/>
+          <w:spacing w:val="-2"/>
+        </w:rPr>
+        <w:t>the previous datasets</w:t>
+      </w:r>
+      <w:r>
+        <w:rPr>
+          <w:b w:val="0"/>
+          <w:bCs w:val="0"/>
+          <w:spacing w:val="-2"/>
+        </w:rPr>
+        <w:t>,</w:t>
+      </w:r>
+      <w:r>
+        <w:rPr>
+          <w:b w:val="0"/>
+          <w:bCs w:val="0"/>
+          <w:spacing w:val="-2"/>
+        </w:rPr>
+        <w:t xml:space="preserve"> </w:t>
+      </w:r>
+      <w:r>
+        <w:rPr>
+          <w:b w:val="0"/>
+          <w:bCs w:val="0"/>
+          <w:spacing w:val="-2"/>
+        </w:rPr>
+        <w:t xml:space="preserve">to improve performance </w:t>
+      </w:r>
+      <w:r>
+        <w:rPr>
+          <w:b w:val="0"/>
+          <w:bCs w:val="0"/>
+          <w:spacing w:val="-2"/>
+        </w:rPr>
+        <w:t>i</w:t>
+      </w:r>
+      <w:r>
+        <w:rPr>
+          <w:b w:val="0"/>
+          <w:bCs w:val="0"/>
+          <w:spacing w:val="-2"/>
+        </w:rPr>
+        <w:t xml:space="preserve">n previously </w:t>
+      </w:r>
+      <w:r>
+        <w:rPr>
+          <w:b w:val="0"/>
+          <w:bCs w:val="0"/>
+          <w:spacing w:val="-2"/>
+        </w:rPr>
+        <w:t>difficult</w:t>
+      </w:r>
+      <w:r>
+        <w:rPr>
+          <w:b w:val="0"/>
+          <w:bCs w:val="0"/>
+          <w:spacing w:val="-2"/>
+        </w:rPr>
+        <w:t xml:space="preserve"> contexts</w:t>
+      </w:r>
+      <w:r>
+        <w:rPr>
+          <w:b w:val="0"/>
+          <w:bCs w:val="0"/>
+          <w:spacing w:val="-2"/>
+        </w:rPr>
+        <w:t>,</w:t>
+      </w:r>
+      <w:r>
+        <w:rPr>
+          <w:b w:val="0"/>
+          <w:bCs w:val="0"/>
+          <w:spacing w:val="-2"/>
+        </w:rPr>
+        <w:t xml:space="preserve"> and to resolve uncertainty </w:t>
+      </w:r>
+      <w:r>
+        <w:rPr>
+          <w:b w:val="0"/>
+          <w:bCs w:val="0"/>
+          <w:spacing w:val="-2"/>
+        </w:rPr>
+        <w:t>driven by the sequence elements</w:t>
+      </w:r>
+      <w:r>
+        <w:rPr>
+          <w:b w:val="0"/>
+          <w:bCs w:val="0"/>
+          <w:spacing w:val="-2"/>
+        </w:rPr>
+        <w:t xml:space="preserve"> targeted in the MPSA</w:t>
+      </w:r>
+      <w:r>
+        <w:rPr>
+          <w:b w:val="0"/>
+          <w:bCs w:val="0"/>
+          <w:spacing w:val="-2"/>
+        </w:rPr>
+        <w:t>.</w:t>
+      </w:r>
+    </w:p>
+    <w:p>
+      <w:pPr>
+        <w:pStyle w:val="Heading1"/>
+        <w:adjustRightInd w:val="0"/>
+        <w:snapToGrid w:val="0"/>
+        <w:spacing w:after="120"/>
+        <w:ind w:left="0"/>
+        <w:rPr>
+          <w:b w:val="0"/>
+          <w:bCs w:val="0"/>
+          <w:spacing w:val="-2"/>
+        </w:rPr>
+      </w:pPr>
+      <w:r>
+        <w:rPr>
+          <w:spacing w:val="-2"/>
+        </w:rPr>
+        <w:t>Aim 3: Extract mechanistic insight from splicing models.</w:t>
+      </w:r>
+      <w:r>
+        <w:rPr>
+          <w:b w:val="0"/>
+          <w:bCs w:val="0"/>
+          <w:spacing w:val="-2"/>
+        </w:rPr>
+        <w:t xml:space="preserve"> I will </w:t>
+      </w:r>
+      <w:r>
+        <w:rPr>
+          <w:b w:val="0"/>
+          <w:bCs w:val="0"/>
+          <w:spacing w:val="-2"/>
+        </w:rPr>
+        <w:t>use interpretability methods to derive mechanistic insights from splicing models. I will</w:t>
+      </w:r>
+      <w:r>
+        <w:rPr>
+          <w:b w:val="0"/>
+          <w:bCs w:val="0"/>
+          <w:spacing w:val="-2"/>
+        </w:rPr>
+        <w:t xml:space="preserve"> use</w:t>
+      </w:r>
+      <w:r>
+        <w:rPr>
+          <w:b w:val="0"/>
+          <w:bCs w:val="0"/>
+          <w:spacing w:val="-2"/>
+        </w:rPr>
+        <w:t xml:space="preserve"> attribution methods such as saliency </w:t>
+      </w:r>
+      <w:r>
+        <w:rPr>
+          <w:b w:val="0"/>
+          <w:bCs w:val="0"/>
+          <w:spacing w:val="-2"/>
+        </w:rPr>
+        <w:t>maps</w:t>
+      </w:r>
+      <w:r>
+        <w:rPr>
+          <w:b w:val="0"/>
+          <w:bCs w:val="0"/>
+          <w:spacing w:val="-2"/>
+        </w:rPr>
+        <w:t xml:space="preserve"> and </w:t>
+      </w:r>
+      <w:r>
+        <w:rPr>
+          <w:b w:val="0"/>
+          <w:bCs w:val="0"/>
+          <w:i/>
+          <w:iCs/>
+          <w:spacing w:val="-2"/>
+        </w:rPr>
+        <w:t>in silico</w:t>
+      </w:r>
+      <w:r>
+        <w:rPr>
+          <w:b w:val="0"/>
+          <w:bCs w:val="0"/>
+          <w:spacing w:val="-2"/>
+        </w:rPr>
+        <w:t xml:space="preserve"> mutagenesis to identify motifs that are important drivers of splicing behavior. I will use global importance analysis to </w:t>
+      </w:r>
+      <w:r>
+        <w:rPr>
+          <w:b w:val="0"/>
+          <w:bCs w:val="0"/>
+          <w:spacing w:val="-2"/>
+        </w:rPr>
+        <w:t xml:space="preserve">interrogate the effects of these motifs and </w:t>
+      </w:r>
+      <w:r>
+        <w:rPr>
+          <w:b w:val="0"/>
+          <w:bCs w:val="0"/>
+          <w:spacing w:val="-2"/>
+        </w:rPr>
+        <w:t>their interactions</w:t>
+      </w:r>
+      <w:r>
+        <w:rPr>
+          <w:b w:val="0"/>
+          <w:bCs w:val="0"/>
+          <w:spacing w:val="-2"/>
+        </w:rPr>
+        <w:t>. I will investigate knowledge distillation into intrinsically explainable models as</w:t>
+      </w:r>
+      <w:r>
+        <w:rPr>
+          <w:b w:val="0"/>
+          <w:bCs w:val="0"/>
+          <w:spacing w:val="-2"/>
+        </w:rPr>
+        <w:t xml:space="preserve"> a method for creating mechanistic hypotheses</w:t>
+      </w:r>
+      <w:r>
+        <w:rPr>
+          <w:b w:val="0"/>
+          <w:bCs w:val="0"/>
+          <w:spacing w:val="-2"/>
+        </w:rPr>
+        <w:t xml:space="preserve">. </w:t>
+      </w:r>
+    </w:p>
+    <w:p>
+      <w:pPr>
+        <w:pStyle w:val="Heading1"/>
+        <w:adjustRightInd w:val="0"/>
+        <w:snapToGrid w:val="0"/>
+        <w:spacing w:after="120"/>
+        <w:ind w:left="0"/>
+        <w:rPr>
+          <w:b w:val="0"/>
+          <w:bCs w:val="0"/>
         </w:rPr>
       </w:pPr>
       <w:r>
@@ -1852,6 +1892,7 @@
           <w:b w:val="0"/>
           <w:bCs w:val="0"/>
         </w:rPr>
+        <w:lastRenderedPageBreak/>
         <w:t>attend</w:t>
       </w:r>
       <w:r>

</xml_diff>

<commit_message>
incorporated feedback into aims
</commit_message>
<xml_diff>
--- a/2023_08_08_sub_F32/F32_specific_aims.docx
+++ b/2023_08_08_sub_F32/F32_specific_aims.docx
@@ -129,178 +129,67 @@
         </w:rPr>
       </w:pPr>
       <w:r>
-        <w:rPr>
-          <w:spacing w:val="-2"/>
-        </w:rPr>
         <w:t xml:space="preserve">Aim 1: </w:t>
       </w:r>
       <w:r>
-        <w:rPr>
-          <w:spacing w:val="-2"/>
-        </w:rPr>
-        <w:t>T</w:t>
-      </w:r>
-      <w:r>
-        <w:rPr>
-          <w:spacing w:val="-2"/>
-        </w:rPr>
-        <w:t xml:space="preserve">rain </w:t>
-      </w:r>
-      <w:r>
-        <w:rPr>
-          <w:spacing w:val="-2"/>
-        </w:rPr>
-        <w:t xml:space="preserve">models of splicing </w:t>
-      </w:r>
-      <w:r>
-        <w:rPr>
-          <w:spacing w:val="-2"/>
-        </w:rPr>
-        <w:t>across diverse genomics datasets.</w:t>
-      </w:r>
-      <w:r>
-        <w:rPr>
-          <w:b w:val="0"/>
-          <w:bCs w:val="0"/>
-          <w:spacing w:val="-2"/>
-        </w:rPr>
-        <w:t xml:space="preserve"> I will appl</w:t>
-      </w:r>
-      <w:r>
-        <w:rPr>
-          <w:b w:val="0"/>
-          <w:bCs w:val="0"/>
-          <w:spacing w:val="-2"/>
-        </w:rPr>
-        <w:t>y</w:t>
-      </w:r>
-      <w:r>
-        <w:rPr>
-          <w:b w:val="0"/>
-          <w:bCs w:val="0"/>
-          <w:spacing w:val="-2"/>
-        </w:rPr>
-        <w:t xml:space="preserve"> multi-task</w:t>
-      </w:r>
-      <w:r>
-        <w:rPr>
-          <w:b w:val="0"/>
-          <w:bCs w:val="0"/>
-          <w:spacing w:val="-2"/>
-        </w:rPr>
-        <w:t xml:space="preserve">, transfer, </w:t>
-      </w:r>
-      <w:r>
-        <w:rPr>
-          <w:b w:val="0"/>
-          <w:bCs w:val="0"/>
-          <w:spacing w:val="-2"/>
-        </w:rPr>
-        <w:t xml:space="preserve">and continual learning techniques to </w:t>
-      </w:r>
-      <w:r>
-        <w:rPr>
-          <w:b w:val="0"/>
-          <w:bCs w:val="0"/>
-          <w:spacing w:val="-2"/>
-        </w:rPr>
-        <w:t>train splicing models across multiple datasets.</w:t>
-      </w:r>
-      <w:r>
-        <w:rPr>
-          <w:b w:val="0"/>
-          <w:bCs w:val="0"/>
-          <w:spacing w:val="-2"/>
-        </w:rPr>
-        <w:t xml:space="preserve"> </w:t>
-      </w:r>
-      <w:r>
-        <w:rPr>
-          <w:b w:val="0"/>
-          <w:bCs w:val="0"/>
-          <w:spacing w:val="-2"/>
-        </w:rPr>
-        <w:t>This</w:t>
-      </w:r>
-      <w:r>
-        <w:rPr>
-          <w:b w:val="0"/>
-          <w:bCs w:val="0"/>
-          <w:spacing w:val="-2"/>
-        </w:rPr>
-        <w:t xml:space="preserve"> </w:t>
-      </w:r>
-      <w:r>
-        <w:rPr>
-          <w:b w:val="0"/>
-          <w:bCs w:val="0"/>
-          <w:spacing w:val="-2"/>
-        </w:rPr>
-        <w:t>will</w:t>
-      </w:r>
-      <w:r>
-        <w:rPr>
-          <w:b w:val="0"/>
-          <w:bCs w:val="0"/>
-          <w:spacing w:val="-2"/>
-        </w:rPr>
-        <w:t xml:space="preserve"> allow information learned in one dataset to transfer to the other datasets. </w:t>
-      </w:r>
-      <w:r>
-        <w:rPr>
-          <w:b w:val="0"/>
-          <w:bCs w:val="0"/>
-          <w:spacing w:val="-2"/>
-        </w:rPr>
-        <w:t xml:space="preserve">I will apply this </w:t>
-      </w:r>
-      <w:r>
-        <w:rPr>
-          <w:b w:val="0"/>
-          <w:bCs w:val="0"/>
-          <w:spacing w:val="-2"/>
-        </w:rPr>
-        <w:t>technique</w:t>
-      </w:r>
-      <w:r>
-        <w:rPr>
-          <w:b w:val="0"/>
-          <w:bCs w:val="0"/>
-          <w:spacing w:val="-2"/>
-        </w:rPr>
-        <w:t xml:space="preserve"> to </w:t>
-      </w:r>
-      <w:r>
-        <w:rPr>
-          <w:b w:val="0"/>
-          <w:bCs w:val="0"/>
-          <w:spacing w:val="-2"/>
-        </w:rPr>
-        <w:t>improving</w:t>
-      </w:r>
-      <w:r>
-        <w:rPr>
-          <w:b w:val="0"/>
-          <w:bCs w:val="0"/>
-          <w:spacing w:val="-2"/>
-        </w:rPr>
-        <w:t xml:space="preserve"> state-of-the-art splicing mode</w:t>
-      </w:r>
-      <w:r>
-        <w:rPr>
-          <w:b w:val="0"/>
-          <w:bCs w:val="0"/>
-          <w:spacing w:val="-2"/>
-        </w:rPr>
-        <w:t xml:space="preserve">ls </w:t>
-      </w:r>
-      <w:r>
-        <w:rPr>
-          <w:b w:val="0"/>
-          <w:bCs w:val="0"/>
-          <w:spacing w:val="-2"/>
-        </w:rPr>
-        <w:t xml:space="preserve">like </w:t>
+        <w:t xml:space="preserve">Develop a foundation model for splicing that integrates </w:t>
+      </w:r>
+      <w:r>
+        <w:t>data from diverse genomics datasets.</w:t>
+      </w:r>
+      <w:r>
+        <w:rPr>
+          <w:b w:val="0"/>
+          <w:bCs w:val="0"/>
+        </w:rPr>
+        <w:t xml:space="preserve"> In order to build models of splicing that reflect our full understanding of splicing, we need to be able to incorporate information from diverse sources of existing data and add new information from additional datasets as we produce them. In order to reach this </w:t>
+      </w:r>
+      <w:r>
+        <w:rPr>
+          <w:b w:val="0"/>
+          <w:bCs w:val="0"/>
+        </w:rPr>
+        <w:t xml:space="preserve">goal, </w:t>
+      </w:r>
+      <w:r>
+        <w:rPr>
+          <w:b w:val="0"/>
+          <w:bCs w:val="0"/>
+          <w:spacing w:val="-2"/>
+        </w:rPr>
+        <w:t>I will apply multi-task, transfer, and continual learning techniques to train splicing models across</w:t>
+      </w:r>
+      <w:r>
+        <w:rPr>
+          <w:b w:val="0"/>
+          <w:bCs w:val="0"/>
+          <w:spacing w:val="-2"/>
+        </w:rPr>
+        <w:t xml:space="preserve"> both</w:t>
+      </w:r>
+      <w:r>
+        <w:rPr>
+          <w:b w:val="0"/>
+          <w:bCs w:val="0"/>
+          <w:spacing w:val="-2"/>
+        </w:rPr>
+        <w:t xml:space="preserve"> </w:t>
+      </w:r>
+      <w:r>
+        <w:rPr>
+          <w:b w:val="0"/>
+          <w:bCs w:val="0"/>
+          <w:spacing w:val="-2"/>
+        </w:rPr>
+        <w:t xml:space="preserve">evolutionary and functional genomics datasets. </w:t>
+      </w:r>
+      <w:r>
+        <w:rPr>
+          <w:b w:val="0"/>
+          <w:bCs w:val="0"/>
+          <w:spacing w:val="-2"/>
+        </w:rPr>
+        <w:t xml:space="preserve">This will allow information learned in one dataset to transfer to the other datasets. I will apply this technique to improving state-of-the-art splicing models like </w:t>
       </w:r>
       <w:proofErr w:type="spellStart"/>
       <w:r>
@@ -318,87 +207,39 @@
           <w:bCs w:val="0"/>
           <w:spacing w:val="-2"/>
         </w:rPr>
-        <w:t xml:space="preserve"> and Pangolin</w:t>
-      </w:r>
-      <w:r>
-        <w:rPr>
-          <w:b w:val="0"/>
-          <w:bCs w:val="0"/>
-          <w:spacing w:val="-2"/>
-        </w:rPr>
-        <w:t xml:space="preserve"> </w:t>
-      </w:r>
-      <w:r>
-        <w:rPr>
-          <w:b w:val="0"/>
-          <w:bCs w:val="0"/>
-          <w:spacing w:val="-2"/>
-        </w:rPr>
-        <w:t>and trial</w:t>
-      </w:r>
-      <w:r>
-        <w:rPr>
-          <w:b w:val="0"/>
-          <w:bCs w:val="0"/>
-          <w:spacing w:val="-2"/>
-        </w:rPr>
-        <w:t xml:space="preserve"> new model architectures</w:t>
-      </w:r>
-      <w:r>
-        <w:rPr>
-          <w:b w:val="0"/>
-          <w:bCs w:val="0"/>
-          <w:spacing w:val="-2"/>
-        </w:rPr>
-        <w:t xml:space="preserve">. </w:t>
-      </w:r>
-      <w:r>
-        <w:rPr>
-          <w:b w:val="0"/>
-          <w:bCs w:val="0"/>
-          <w:spacing w:val="-2"/>
-        </w:rPr>
-        <w:t xml:space="preserve">I will </w:t>
-      </w:r>
-      <w:r>
-        <w:rPr>
-          <w:b w:val="0"/>
-          <w:bCs w:val="0"/>
-          <w:spacing w:val="-2"/>
-        </w:rPr>
-        <w:t>determine</w:t>
-      </w:r>
-      <w:r>
-        <w:rPr>
-          <w:b w:val="0"/>
-          <w:bCs w:val="0"/>
-          <w:spacing w:val="-2"/>
-        </w:rPr>
-        <w:t xml:space="preserve"> how training across diverse datasets including reference isoform annotations, RNA-seq splice junction annotations, and MPSAs across species and cell types affects model performance </w:t>
-      </w:r>
-      <w:r>
-        <w:rPr>
-          <w:b w:val="0"/>
-          <w:bCs w:val="0"/>
-          <w:spacing w:val="-2"/>
-        </w:rPr>
-        <w:t xml:space="preserve">compared to </w:t>
-      </w:r>
-      <w:r>
-        <w:rPr>
-          <w:b w:val="0"/>
-          <w:bCs w:val="0"/>
-          <w:spacing w:val="-2"/>
-        </w:rPr>
-        <w:t>the</w:t>
-      </w:r>
-      <w:r>
-        <w:rPr>
-          <w:b w:val="0"/>
-          <w:bCs w:val="0"/>
-          <w:spacing w:val="-2"/>
-        </w:rPr>
-        <w:t xml:space="preserve"> single task context. </w:t>
+        <w:t xml:space="preserve"> and Pangolin and trial new model architectures. I will determine how training across datasets</w:t>
+      </w:r>
+      <w:r>
+        <w:rPr>
+          <w:b w:val="0"/>
+          <w:bCs w:val="0"/>
+          <w:spacing w:val="-2"/>
+        </w:rPr>
+        <w:t>,</w:t>
+      </w:r>
+      <w:r>
+        <w:rPr>
+          <w:b w:val="0"/>
+          <w:bCs w:val="0"/>
+          <w:spacing w:val="-2"/>
+        </w:rPr>
+        <w:t xml:space="preserve"> species</w:t>
+      </w:r>
+      <w:r>
+        <w:rPr>
+          <w:b w:val="0"/>
+          <w:bCs w:val="0"/>
+          <w:spacing w:val="-2"/>
+        </w:rPr>
+        <w:t>,</w:t>
+      </w:r>
+      <w:r>
+        <w:rPr>
+          <w:b w:val="0"/>
+          <w:bCs w:val="0"/>
+          <w:spacing w:val="-2"/>
+        </w:rPr>
+        <w:t xml:space="preserve"> and cell types affects model performance compared to the single task context.</w:t>
       </w:r>
     </w:p>
     <w:p>
@@ -418,41 +259,31 @@
         <w:rPr>
           <w:spacing w:val="-2"/>
         </w:rPr>
-        <w:t xml:space="preserve">Aim 2: </w:t>
-      </w:r>
-      <w:r>
-        <w:rPr>
-          <w:spacing w:val="-2"/>
-        </w:rPr>
-        <w:t>D</w:t>
-      </w:r>
-      <w:r>
-        <w:rPr>
-          <w:spacing w:val="-2"/>
-        </w:rPr>
-        <w:t>esign targeted MPSAs to improve splicing models</w:t>
-      </w:r>
-      <w:r>
-        <w:rPr>
-          <w:spacing w:val="-2"/>
-        </w:rPr>
-        <w:t>.</w:t>
-      </w:r>
-      <w:r>
-        <w:rPr>
-          <w:b w:val="0"/>
-          <w:bCs w:val="0"/>
-          <w:spacing w:val="-2"/>
-        </w:rPr>
-        <w:t xml:space="preserve"> </w:t>
-      </w:r>
-      <w:r>
-        <w:rPr>
-          <w:b w:val="0"/>
-          <w:bCs w:val="0"/>
-          <w:spacing w:val="-2"/>
-        </w:rPr>
-        <w:t xml:space="preserve">I will use active learning techniques to identify maximally informative </w:t>
+        <w:t>Aim 2: Design and perform targeted MPSAs to models of splicing.</w:t>
+      </w:r>
+      <w:r>
+        <w:rPr>
+          <w:b w:val="0"/>
+          <w:bCs w:val="0"/>
+          <w:spacing w:val="-2"/>
+        </w:rPr>
+        <w:t xml:space="preserve"> To enable continuous improvement of quantitative splicing models we must be able to estimate model uncertainty as a function of sequence and update the model with new data about uncertain sequences. </w:t>
+      </w:r>
+      <w:r>
+        <w:rPr>
+          <w:b w:val="0"/>
+          <w:bCs w:val="0"/>
+          <w:spacing w:val="-2"/>
+        </w:rPr>
+        <w:t xml:space="preserve">To address this, I will use variance within model ensembles to estimate model uncertainty and </w:t>
+      </w:r>
+      <w:r>
+        <w:rPr>
+          <w:b w:val="0"/>
+          <w:bCs w:val="0"/>
+          <w:spacing w:val="-2"/>
+        </w:rPr>
+        <w:t xml:space="preserve">use active learning techniques to identify maximally informative </w:t>
       </w:r>
       <w:r>
         <w:rPr>
@@ -794,31 +625,63 @@
         <w:rPr>
           <w:spacing w:val="-2"/>
         </w:rPr>
-        <w:t>Aim 3: Extract mechanistic insight from splicing models.</w:t>
-      </w:r>
-      <w:r>
-        <w:rPr>
-          <w:b w:val="0"/>
-          <w:bCs w:val="0"/>
-          <w:spacing w:val="-2"/>
-        </w:rPr>
-        <w:t xml:space="preserve"> I will </w:t>
-      </w:r>
-      <w:r>
-        <w:rPr>
-          <w:b w:val="0"/>
-          <w:bCs w:val="0"/>
-          <w:spacing w:val="-2"/>
-        </w:rPr>
-        <w:t>use interpretability methods to derive mechanistic insights from splicing models. I will</w:t>
-      </w:r>
-      <w:r>
-        <w:rPr>
-          <w:b w:val="0"/>
-          <w:bCs w:val="0"/>
-          <w:spacing w:val="-2"/>
-        </w:rPr>
-        <w:t xml:space="preserve"> use</w:t>
+        <w:t>Aim 3: Computationally extract and experimentally test mechanistic hypothesis suggested by splicing models.</w:t>
+      </w:r>
+      <w:r>
+        <w:rPr>
+          <w:b w:val="0"/>
+          <w:bCs w:val="0"/>
+          <w:spacing w:val="-2"/>
+        </w:rPr>
+        <w:t xml:space="preserve"> </w:t>
+      </w:r>
+      <w:r>
+        <w:rPr>
+          <w:b w:val="0"/>
+          <w:bCs w:val="0"/>
+          <w:spacing w:val="-2"/>
+        </w:rPr>
+        <w:t xml:space="preserve">For a model to </w:t>
+      </w:r>
+      <w:r>
+        <w:rPr>
+          <w:b w:val="0"/>
+          <w:bCs w:val="0"/>
+          <w:spacing w:val="-2"/>
+        </w:rPr>
+        <w:t xml:space="preserve">contribute to our understanding of splicing, it needs to provide not just quantitative prediction of outcomes but also mechanistic insight. DNNs while predictively powerful cannot be directly examined for mechanistic insight. I will leverage recent work on DNN interpretability and </w:t>
+      </w:r>
+      <w:r>
+        <w:rPr>
+          <w:b w:val="0"/>
+          <w:bCs w:val="0"/>
+          <w:spacing w:val="-2"/>
+        </w:rPr>
+        <w:t xml:space="preserve">domain knowledge about splicing </w:t>
+      </w:r>
+      <w:r>
+        <w:rPr>
+          <w:b w:val="0"/>
+          <w:bCs w:val="0"/>
+          <w:spacing w:val="-2"/>
+        </w:rPr>
+        <w:t>to derive mechanistic insights from splicing models. I will</w:t>
+      </w:r>
+      <w:r>
+        <w:rPr>
+          <w:b w:val="0"/>
+          <w:bCs w:val="0"/>
+          <w:spacing w:val="-2"/>
+        </w:rPr>
+        <w:t xml:space="preserve"> </w:t>
+      </w:r>
+      <w:r>
+        <w:rPr>
+          <w:b w:val="0"/>
+          <w:bCs w:val="0"/>
+          <w:spacing w:val="-2"/>
+        </w:rPr>
+        <w:t>identify important regulatory regions driving predictions by randomly shuffling sections of the transcript. I will follow up with</w:t>
       </w:r>
       <w:r>
         <w:rPr>
@@ -860,39 +723,55 @@
           <w:bCs w:val="0"/>
           <w:spacing w:val="-2"/>
         </w:rPr>
-        <w:t xml:space="preserve"> mutagenesis to identify motifs that are important drivers of splicing behavior. I will use global importance analysis to </w:t>
-      </w:r>
-      <w:r>
-        <w:rPr>
-          <w:b w:val="0"/>
-          <w:bCs w:val="0"/>
-          <w:spacing w:val="-2"/>
-        </w:rPr>
-        <w:t xml:space="preserve">interrogate the effects of these motifs and </w:t>
-      </w:r>
-      <w:r>
-        <w:rPr>
-          <w:b w:val="0"/>
-          <w:bCs w:val="0"/>
-          <w:spacing w:val="-2"/>
-        </w:rPr>
-        <w:t>their interactions</w:t>
-      </w:r>
-      <w:r>
-        <w:rPr>
-          <w:b w:val="0"/>
-          <w:bCs w:val="0"/>
-          <w:spacing w:val="-2"/>
-        </w:rPr>
-        <w:t>. I will investigate knowledge distillation into intrinsically explainable models as</w:t>
-      </w:r>
-      <w:r>
-        <w:rPr>
-          <w:b w:val="0"/>
-          <w:bCs w:val="0"/>
-          <w:spacing w:val="-2"/>
-        </w:rPr>
-        <w:t xml:space="preserve"> a method for creating mechanistic hypotheses</w:t>
+        <w:t xml:space="preserve"> mutagenesis to </w:t>
+      </w:r>
+      <w:r>
+        <w:rPr>
+          <w:b w:val="0"/>
+          <w:bCs w:val="0"/>
+          <w:spacing w:val="-2"/>
+        </w:rPr>
+        <w:t>detect</w:t>
+      </w:r>
+      <w:r>
+        <w:rPr>
+          <w:b w:val="0"/>
+          <w:bCs w:val="0"/>
+          <w:spacing w:val="-2"/>
+        </w:rPr>
+        <w:t xml:space="preserve"> motifs that are important drivers of splicing behavior. I will use global importance analysis to </w:t>
+      </w:r>
+      <w:r>
+        <w:rPr>
+          <w:b w:val="0"/>
+          <w:bCs w:val="0"/>
+          <w:spacing w:val="-2"/>
+        </w:rPr>
+        <w:t>interrogate the effects of these</w:t>
+      </w:r>
+      <w:r>
+        <w:rPr>
+          <w:b w:val="0"/>
+          <w:bCs w:val="0"/>
+          <w:spacing w:val="-2"/>
+        </w:rPr>
+        <w:t xml:space="preserve"> regions and</w:t>
+      </w:r>
+      <w:r>
+        <w:rPr>
+          <w:b w:val="0"/>
+          <w:bCs w:val="0"/>
+          <w:spacing w:val="-2"/>
+        </w:rPr>
+        <w:t xml:space="preserve"> motifs </w:t>
+      </w:r>
+      <w:r>
+        <w:rPr>
+          <w:b w:val="0"/>
+          <w:bCs w:val="0"/>
+          <w:spacing w:val="-2"/>
+        </w:rPr>
+        <w:t>as well as their position dependence and interactions</w:t>
       </w:r>
       <w:r>
         <w:rPr>
@@ -901,6 +780,96 @@
           <w:spacing w:val="-2"/>
         </w:rPr>
         <w:t xml:space="preserve">. </w:t>
+      </w:r>
+      <w:r>
+        <w:rPr>
+          <w:b w:val="0"/>
+          <w:bCs w:val="0"/>
+          <w:spacing w:val="-2"/>
+        </w:rPr>
+        <w:t>I will test these hypotheses by constructing and evaluating variants</w:t>
+      </w:r>
+      <w:r>
+        <w:rPr>
+          <w:b w:val="0"/>
+          <w:bCs w:val="0"/>
+          <w:spacing w:val="-2"/>
+        </w:rPr>
+        <w:t xml:space="preserve"> with systematically varied motif positions and contents</w:t>
+      </w:r>
+      <w:r>
+        <w:rPr>
+          <w:b w:val="0"/>
+          <w:bCs w:val="0"/>
+          <w:spacing w:val="-2"/>
+        </w:rPr>
+        <w:t xml:space="preserve"> in the lab and by evaluating the effects of </w:t>
+      </w:r>
+      <w:r>
+        <w:rPr>
+          <w:b w:val="0"/>
+          <w:bCs w:val="0"/>
+          <w:spacing w:val="-2"/>
+        </w:rPr>
+        <w:t>treatment with ASOs that</w:t>
+      </w:r>
+      <w:r>
+        <w:rPr>
+          <w:b w:val="0"/>
+          <w:bCs w:val="0"/>
+          <w:spacing w:val="-2"/>
+        </w:rPr>
+        <w:t xml:space="preserve"> block</w:t>
+      </w:r>
+      <w:r>
+        <w:rPr>
+          <w:b w:val="0"/>
+          <w:bCs w:val="0"/>
+          <w:spacing w:val="-2"/>
+        </w:rPr>
+        <w:t xml:space="preserve"> important</w:t>
+      </w:r>
+      <w:r>
+        <w:rPr>
+          <w:b w:val="0"/>
+          <w:bCs w:val="0"/>
+          <w:spacing w:val="-2"/>
+        </w:rPr>
+        <w:t xml:space="preserve"> motifs</w:t>
+      </w:r>
+      <w:r>
+        <w:rPr>
+          <w:b w:val="0"/>
+          <w:bCs w:val="0"/>
+          <w:spacing w:val="-2"/>
+        </w:rPr>
+        <w:t xml:space="preserve"> or </w:t>
+      </w:r>
+      <w:proofErr w:type="spellStart"/>
+      <w:r>
+        <w:rPr>
+          <w:b w:val="0"/>
+          <w:bCs w:val="0"/>
+          <w:spacing w:val="-2"/>
+        </w:rPr>
+        <w:t>shRNAs</w:t>
+      </w:r>
+      <w:proofErr w:type="spellEnd"/>
+      <w:r>
+        <w:rPr>
+          <w:b w:val="0"/>
+          <w:bCs w:val="0"/>
+          <w:spacing w:val="-2"/>
+        </w:rPr>
+        <w:t xml:space="preserve"> that knock down important splicing factors.</w:t>
+      </w:r>
+      <w:r>
+        <w:rPr>
+          <w:b w:val="0"/>
+          <w:bCs w:val="0"/>
+          <w:spacing w:val="-2"/>
+        </w:rPr>
+        <w:t xml:space="preserve"> </w:t>
       </w:r>
     </w:p>
     <w:p>
@@ -1113,7 +1082,16 @@
           <w:bCs w:val="0"/>
           <w:spacing w:val="-2"/>
         </w:rPr>
-        <w:t xml:space="preserve"> to extract insight into complex biological mechanisms.</w:t>
+        <w:t xml:space="preserve"> to extract insight into complex </w:t>
+      </w:r>
+      <w:r>
+        <w:rPr>
+          <w:b w:val="0"/>
+          <w:bCs w:val="0"/>
+          <w:spacing w:val="-2"/>
+        </w:rPr>
+        <w:lastRenderedPageBreak/>
+        <w:t>biological mechanisms.</w:t>
       </w:r>
       <w:r>
         <w:rPr>

</xml_diff>

<commit_message>
justin round 2 comments in for specific aims. Needs cutting to length
</commit_message>
<xml_diff>
--- a/2023_08_08_sub_F32/F32_specific_aims.docx
+++ b/2023_08_08_sub_F32/F32_specific_aims.docx
@@ -863,14 +863,6 @@
         </w:rPr>
         <w:t xml:space="preserve"> that knock down important splicing factors.</w:t>
       </w:r>
-      <w:r>
-        <w:rPr>
-          <w:b w:val="0"/>
-          <w:bCs w:val="0"/>
-          <w:spacing w:val="-2"/>
-        </w:rPr>
-        <w:t xml:space="preserve"> </w:t>
-      </w:r>
     </w:p>
     <w:p>
       <w:pPr>
@@ -882,143 +874,219 @@
         <w:rPr>
           <w:b w:val="0"/>
           <w:bCs w:val="0"/>
-        </w:rPr>
-      </w:pPr>
-      <w:r>
-        <w:rPr>
-          <w:b w:val="0"/>
-          <w:bCs w:val="0"/>
-          <w:spacing w:val="-2"/>
-        </w:rPr>
-        <w:t xml:space="preserve">My background in both massively parallel assays and computer science position me well to execute this proposal. I have the necessary skills to perform the computational portions of this project from </w:t>
-      </w:r>
-      <w:r>
-        <w:rPr>
-          <w:b w:val="0"/>
-          <w:bCs w:val="0"/>
-          <w:spacing w:val="-2"/>
-        </w:rPr>
-        <w:t xml:space="preserve">both my undergraduate computer science minor and modeling and bioinformatics projects during my Ph.D. I also have the </w:t>
-      </w:r>
-      <w:r>
-        <w:rPr>
-          <w:b w:val="0"/>
-          <w:bCs w:val="0"/>
-          <w:spacing w:val="-2"/>
-        </w:rPr>
-        <w:t>experience</w:t>
-      </w:r>
-      <w:r>
-        <w:rPr>
-          <w:b w:val="0"/>
-          <w:bCs w:val="0"/>
-          <w:spacing w:val="-2"/>
-        </w:rPr>
-        <w:t xml:space="preserve"> to perform the MPSA </w:t>
-      </w:r>
-      <w:r>
-        <w:rPr>
-          <w:b w:val="0"/>
-          <w:bCs w:val="0"/>
-          <w:spacing w:val="-2"/>
-        </w:rPr>
-        <w:t xml:space="preserve">from my Ph.D. work performing massively parallel assays and my undergraduate experience majoring in molecular biology and biochemistry and performing wet lab research. </w:t>
-      </w:r>
-      <w:r>
-        <w:rPr>
-          <w:b w:val="0"/>
-          <w:bCs w:val="0"/>
-          <w:spacing w:val="-2"/>
-        </w:rPr>
-        <w:t>However,</w:t>
-      </w:r>
-      <w:r>
-        <w:rPr>
-          <w:b w:val="0"/>
-          <w:bCs w:val="0"/>
-          <w:spacing w:val="-2"/>
-        </w:rPr>
-        <w:t xml:space="preserve"> this project provides an important training opportunity </w:t>
-      </w:r>
-      <w:r>
-        <w:rPr>
-          <w:b w:val="0"/>
-          <w:bCs w:val="0"/>
-          <w:spacing w:val="-2"/>
-        </w:rPr>
-        <w:t xml:space="preserve">by allowing me to expand my knowledge of </w:t>
-      </w:r>
-      <w:r>
-        <w:rPr>
-          <w:b w:val="0"/>
-          <w:bCs w:val="0"/>
-          <w:spacing w:val="-2"/>
-        </w:rPr>
-        <w:t>cutting-edge</w:t>
-      </w:r>
-      <w:r>
-        <w:rPr>
-          <w:b w:val="0"/>
-          <w:bCs w:val="0"/>
-          <w:spacing w:val="-2"/>
-        </w:rPr>
-        <w:t xml:space="preserve"> deep learning techniques including</w:t>
-      </w:r>
-      <w:r>
-        <w:rPr>
-          <w:b w:val="0"/>
-          <w:bCs w:val="0"/>
-          <w:spacing w:val="-2"/>
-        </w:rPr>
-        <w:t xml:space="preserve"> model interpretability and</w:t>
-      </w:r>
-      <w:r>
-        <w:rPr>
-          <w:b w:val="0"/>
-          <w:bCs w:val="0"/>
-          <w:spacing w:val="-2"/>
-        </w:rPr>
-        <w:t xml:space="preserve"> </w:t>
-      </w:r>
-      <w:r>
-        <w:rPr>
-          <w:b w:val="0"/>
-          <w:bCs w:val="0"/>
-          <w:spacing w:val="-2"/>
-        </w:rPr>
-        <w:t xml:space="preserve">multi-task, </w:t>
-      </w:r>
-      <w:r>
-        <w:rPr>
-          <w:b w:val="0"/>
-          <w:bCs w:val="0"/>
-          <w:spacing w:val="-2"/>
-        </w:rPr>
-        <w:t>continual,</w:t>
-      </w:r>
-      <w:r>
-        <w:rPr>
-          <w:b w:val="0"/>
-          <w:bCs w:val="0"/>
-          <w:spacing w:val="-2"/>
-        </w:rPr>
-        <w:t xml:space="preserve"> and</w:t>
-      </w:r>
-      <w:r>
-        <w:rPr>
-          <w:b w:val="0"/>
-          <w:bCs w:val="0"/>
-          <w:spacing w:val="-2"/>
-        </w:rPr>
-        <w:t xml:space="preserve"> active learning. Further, this project will </w:t>
-      </w:r>
-      <w:r>
-        <w:rPr>
-          <w:b w:val="0"/>
-          <w:bCs w:val="0"/>
-          <w:spacing w:val="-2"/>
-        </w:rPr>
-        <w:t>help me to explore applications of my skills in the field of splicing</w:t>
+          <w:spacing w:val="-2"/>
+        </w:rPr>
+      </w:pPr>
+    </w:p>
+    <w:p>
+      <w:pPr>
+        <w:pStyle w:val="Heading1"/>
+        <w:tabs>
+          <w:tab w:val="left" w:pos="487"/>
+        </w:tabs>
+        <w:adjustRightInd w:val="0"/>
+        <w:snapToGrid w:val="0"/>
+        <w:spacing w:after="120"/>
+        <w:ind w:left="0"/>
+        <w:rPr>
+          <w:b w:val="0"/>
+          <w:bCs w:val="0"/>
+        </w:rPr>
+      </w:pPr>
+      <w:r>
+        <w:rPr>
+          <w:b w:val="0"/>
+          <w:bCs w:val="0"/>
+          <w:spacing w:val="-2"/>
+        </w:rPr>
+        <w:t xml:space="preserve">I have formal training in both experimental biology and computer science from my undergraduate studies and my Ph.D. work. This background prepares me well to carry out the proposed research. This project will allow me to learn cutting edge methods in deep learning and to apply that knowledge to important outstanding problems in the molecular biology of splicing. The Kinney lab, at Cold Spring Harbor, where I will perform this work has pioneered the development of </w:t>
+      </w:r>
+      <w:r>
+        <w:rPr>
+          <w:b w:val="0"/>
+          <w:bCs w:val="0"/>
+          <w:spacing w:val="-2"/>
+        </w:rPr>
+        <w:t xml:space="preserve">massively parallel reporter assays as well as the machine learning techniques to analyze the results of these experiments. </w:t>
+      </w:r>
+      <w:r>
+        <w:rPr>
+          <w:b w:val="0"/>
+          <w:bCs w:val="0"/>
+          <w:spacing w:val="-2"/>
+        </w:rPr>
+        <w:t xml:space="preserve">I will work closely with the Koo lab which develops </w:t>
+      </w:r>
+      <w:r>
+        <w:rPr>
+          <w:b w:val="0"/>
+          <w:bCs w:val="0"/>
+          <w:spacing w:val="-2"/>
+        </w:rPr>
+        <w:t>deep learning</w:t>
+      </w:r>
+      <w:r>
+        <w:rPr>
+          <w:b w:val="0"/>
+          <w:bCs w:val="0"/>
+          <w:spacing w:val="-2"/>
+        </w:rPr>
+        <w:t xml:space="preserve"> methods </w:t>
+      </w:r>
+      <w:r>
+        <w:rPr>
+          <w:b w:val="0"/>
+          <w:bCs w:val="0"/>
+          <w:spacing w:val="-2"/>
+        </w:rPr>
+        <w:t>for</w:t>
+      </w:r>
+      <w:r>
+        <w:rPr>
+          <w:b w:val="0"/>
+          <w:bCs w:val="0"/>
+          <w:spacing w:val="-2"/>
+        </w:rPr>
+        <w:t xml:space="preserve"> genomics</w:t>
+      </w:r>
+      <w:r>
+        <w:rPr>
+          <w:b w:val="0"/>
+          <w:bCs w:val="0"/>
+          <w:spacing w:val="-2"/>
+        </w:rPr>
+        <w:t xml:space="preserve"> data</w:t>
+      </w:r>
+      <w:r>
+        <w:rPr>
+          <w:b w:val="0"/>
+          <w:bCs w:val="0"/>
+          <w:spacing w:val="-2"/>
+        </w:rPr>
+        <w:t xml:space="preserve"> a</w:t>
+      </w:r>
+      <w:r>
+        <w:rPr>
+          <w:b w:val="0"/>
+          <w:bCs w:val="0"/>
+          <w:spacing w:val="-2"/>
+        </w:rPr>
+        <w:t xml:space="preserve">nd interpretability methods for deriving biological insight from these methods. </w:t>
+      </w:r>
+      <w:r>
+        <w:rPr>
+          <w:b w:val="0"/>
+          <w:bCs w:val="0"/>
+          <w:spacing w:val="-2"/>
+        </w:rPr>
+        <w:t xml:space="preserve">I will </w:t>
+      </w:r>
+      <w:r>
+        <w:rPr>
+          <w:b w:val="0"/>
+          <w:bCs w:val="0"/>
+          <w:spacing w:val="-2"/>
+        </w:rPr>
+        <w:lastRenderedPageBreak/>
+        <w:t xml:space="preserve">also work closely with the </w:t>
+      </w:r>
+      <w:proofErr w:type="spellStart"/>
+      <w:r>
+        <w:rPr>
+          <w:b w:val="0"/>
+          <w:bCs w:val="0"/>
+          <w:spacing w:val="-2"/>
+        </w:rPr>
+        <w:t>Krainer</w:t>
+      </w:r>
+      <w:proofErr w:type="spellEnd"/>
+      <w:r>
+        <w:rPr>
+          <w:b w:val="0"/>
+          <w:bCs w:val="0"/>
+          <w:spacing w:val="-2"/>
+        </w:rPr>
+        <w:t xml:space="preserve"> lab which has performed foundational work on the mechanisms of splicing and the development of splice modifying drugs. </w:t>
+      </w:r>
+      <w:r>
+        <w:rPr>
+          <w:b w:val="0"/>
+          <w:bCs w:val="0"/>
+          <w:spacing w:val="-2"/>
+        </w:rPr>
+        <w:t xml:space="preserve">As part of these collaborations, I will attend lab meetings and journal clubs and work directly with Adrian </w:t>
+      </w:r>
+      <w:proofErr w:type="spellStart"/>
+      <w:r>
+        <w:rPr>
+          <w:b w:val="0"/>
+          <w:bCs w:val="0"/>
+          <w:spacing w:val="-2"/>
+        </w:rPr>
+        <w:t>Krainer</w:t>
+      </w:r>
+      <w:proofErr w:type="spellEnd"/>
+      <w:r>
+        <w:rPr>
+          <w:b w:val="0"/>
+          <w:bCs w:val="0"/>
+          <w:spacing w:val="-2"/>
+        </w:rPr>
+        <w:t xml:space="preserve"> and Peter Koo as well as their lab members for both scientific and career mentorship and advice. To gain broader </w:t>
+      </w:r>
+      <w:proofErr w:type="spellStart"/>
+      <w:r>
+        <w:rPr>
+          <w:b w:val="0"/>
+          <w:bCs w:val="0"/>
+          <w:spacing w:val="-2"/>
+        </w:rPr>
+        <w:t>ecposure</w:t>
+      </w:r>
+      <w:proofErr w:type="spellEnd"/>
+      <w:r>
+        <w:rPr>
+          <w:b w:val="0"/>
+          <w:bCs w:val="0"/>
+          <w:spacing w:val="-2"/>
+        </w:rPr>
+        <w:t xml:space="preserve"> to splicing I will attend </w:t>
+      </w:r>
+      <w:r>
+        <w:rPr>
+          <w:spacing w:val="-2"/>
+        </w:rPr>
+        <w:t>[CONFERENCES]</w:t>
+      </w:r>
+      <w:r>
+        <w:rPr>
+          <w:b w:val="0"/>
+          <w:bCs w:val="0"/>
+          <w:spacing w:val="-2"/>
+        </w:rPr>
+        <w:t>. To gain more training in deep learning</w:t>
+      </w:r>
+      <w:r>
+        <w:rPr>
+          <w:b w:val="0"/>
+          <w:bCs w:val="0"/>
+          <w:spacing w:val="-2"/>
+        </w:rPr>
+        <w:t xml:space="preserve"> </w:t>
+      </w:r>
+      <w:r>
+        <w:rPr>
+          <w:b w:val="0"/>
+          <w:bCs w:val="0"/>
+          <w:spacing w:val="-2"/>
+        </w:rPr>
+        <w:t xml:space="preserve">I will attend </w:t>
+      </w:r>
+      <w:r>
+        <w:rPr>
+          <w:spacing w:val="-2"/>
+        </w:rPr>
+        <w:t>[CONFERENCES]</w:t>
       </w:r>
       <w:r>
         <w:rPr>
@@ -1034,569 +1102,15 @@
           <w:bCs w:val="0"/>
           <w:spacing w:val="-2"/>
         </w:rPr>
-        <w:t xml:space="preserve"> Through this project, I will build </w:t>
-      </w:r>
-      <w:r>
-        <w:rPr>
-          <w:b w:val="0"/>
-          <w:bCs w:val="0"/>
-          <w:spacing w:val="-2"/>
-        </w:rPr>
-        <w:t>expertise at</w:t>
-      </w:r>
-      <w:r>
-        <w:rPr>
-          <w:b w:val="0"/>
-          <w:bCs w:val="0"/>
-          <w:spacing w:val="-2"/>
-        </w:rPr>
-        <w:t xml:space="preserve"> combin</w:t>
-      </w:r>
-      <w:r>
-        <w:rPr>
-          <w:b w:val="0"/>
-          <w:bCs w:val="0"/>
-          <w:spacing w:val="-2"/>
-        </w:rPr>
-        <w:t>ing</w:t>
-      </w:r>
-      <w:r>
-        <w:rPr>
-          <w:b w:val="0"/>
-          <w:bCs w:val="0"/>
-          <w:spacing w:val="-2"/>
-        </w:rPr>
-        <w:t xml:space="preserve"> deep learning and experiment</w:t>
-      </w:r>
-      <w:r>
-        <w:rPr>
-          <w:b w:val="0"/>
-          <w:bCs w:val="0"/>
-          <w:spacing w:val="-2"/>
-        </w:rPr>
-        <w:t>s</w:t>
-      </w:r>
-      <w:r>
-        <w:rPr>
-          <w:b w:val="0"/>
-          <w:bCs w:val="0"/>
-          <w:spacing w:val="-2"/>
-        </w:rPr>
-        <w:t xml:space="preserve"> to extract insight into complex </w:t>
-      </w:r>
-      <w:r>
-        <w:rPr>
-          <w:b w:val="0"/>
-          <w:bCs w:val="0"/>
-          <w:spacing w:val="-2"/>
-        </w:rPr>
-        <w:lastRenderedPageBreak/>
-        <w:t>biological mechanisms.</w:t>
-      </w:r>
-      <w:r>
-        <w:rPr>
-          <w:b w:val="0"/>
-          <w:bCs w:val="0"/>
-          <w:spacing w:val="-2"/>
-        </w:rPr>
-        <w:t xml:space="preserve"> </w:t>
-      </w:r>
-      <w:r>
-        <w:rPr>
-          <w:b w:val="0"/>
-          <w:bCs w:val="0"/>
-        </w:rPr>
-        <w:t xml:space="preserve">While I pursue these scientific goals, I will also be focused on utilizing my position at Cold Spring Harbor lab to gain wider training and mentorship that will help launch my career as an independent researcher. </w:t>
-      </w:r>
-      <w:r>
-        <w:rPr>
-          <w:b w:val="0"/>
-          <w:bCs w:val="0"/>
-        </w:rPr>
-        <w:t>I will attend CSHL</w:t>
-      </w:r>
-      <w:r>
-        <w:rPr>
-          <w:b w:val="0"/>
-          <w:bCs w:val="0"/>
-          <w:spacing w:val="-5"/>
-        </w:rPr>
-        <w:t xml:space="preserve"> </w:t>
-      </w:r>
-      <w:r>
-        <w:rPr>
-          <w:b w:val="0"/>
-          <w:bCs w:val="0"/>
-        </w:rPr>
-        <w:t>meetings and Gordon conferences on RNA</w:t>
-      </w:r>
-      <w:r>
-        <w:rPr>
-          <w:b w:val="0"/>
-          <w:bCs w:val="0"/>
-          <w:spacing w:val="-16"/>
-        </w:rPr>
-        <w:t xml:space="preserve"> </w:t>
-      </w:r>
-      <w:r>
-        <w:rPr>
-          <w:b w:val="0"/>
-          <w:bCs w:val="0"/>
-        </w:rPr>
-        <w:t>processing</w:t>
-      </w:r>
-      <w:r>
-        <w:rPr>
-          <w:b w:val="0"/>
-          <w:bCs w:val="0"/>
-          <w:spacing w:val="-8"/>
-        </w:rPr>
-        <w:t xml:space="preserve"> </w:t>
-      </w:r>
-      <w:r>
-        <w:rPr>
-          <w:b w:val="0"/>
-          <w:bCs w:val="0"/>
-        </w:rPr>
-        <w:t>and</w:t>
-      </w:r>
-      <w:r>
-        <w:rPr>
-          <w:b w:val="0"/>
-          <w:bCs w:val="0"/>
-          <w:spacing w:val="-7"/>
-        </w:rPr>
-        <w:t xml:space="preserve"> </w:t>
-      </w:r>
-      <w:r>
-        <w:rPr>
-          <w:b w:val="0"/>
-          <w:bCs w:val="0"/>
-        </w:rPr>
-        <w:t>quantitative</w:t>
-      </w:r>
-      <w:r>
-        <w:rPr>
-          <w:b w:val="0"/>
-          <w:bCs w:val="0"/>
-          <w:spacing w:val="-7"/>
-        </w:rPr>
-        <w:t xml:space="preserve"> </w:t>
-      </w:r>
-      <w:r>
-        <w:rPr>
-          <w:b w:val="0"/>
-          <w:bCs w:val="0"/>
-        </w:rPr>
-        <w:t>methods,</w:t>
-      </w:r>
-      <w:r>
-        <w:rPr>
-          <w:b w:val="0"/>
-          <w:bCs w:val="0"/>
-          <w:spacing w:val="-7"/>
-        </w:rPr>
-        <w:t xml:space="preserve"> </w:t>
-      </w:r>
-      <w:r>
-        <w:rPr>
-          <w:b w:val="0"/>
-          <w:bCs w:val="0"/>
-        </w:rPr>
-        <w:t>attend</w:t>
-      </w:r>
-      <w:r>
-        <w:rPr>
-          <w:b w:val="0"/>
-          <w:bCs w:val="0"/>
-          <w:spacing w:val="-7"/>
-        </w:rPr>
-        <w:t xml:space="preserve"> </w:t>
-      </w:r>
-      <w:r>
-        <w:rPr>
-          <w:b w:val="0"/>
-          <w:bCs w:val="0"/>
-        </w:rPr>
-        <w:t>lab</w:t>
-      </w:r>
-      <w:r>
-        <w:rPr>
-          <w:b w:val="0"/>
-          <w:bCs w:val="0"/>
-          <w:spacing w:val="-7"/>
-        </w:rPr>
-        <w:t xml:space="preserve"> </w:t>
-      </w:r>
-      <w:r>
-        <w:rPr>
-          <w:b w:val="0"/>
-          <w:bCs w:val="0"/>
-        </w:rPr>
-        <w:t>meetings</w:t>
-      </w:r>
-      <w:r>
-        <w:rPr>
-          <w:b w:val="0"/>
-          <w:bCs w:val="0"/>
-          <w:spacing w:val="-7"/>
-        </w:rPr>
-        <w:t xml:space="preserve"> </w:t>
-      </w:r>
-      <w:r>
-        <w:rPr>
-          <w:b w:val="0"/>
-          <w:bCs w:val="0"/>
-        </w:rPr>
-        <w:t>and</w:t>
-      </w:r>
-      <w:r>
-        <w:rPr>
-          <w:b w:val="0"/>
-          <w:bCs w:val="0"/>
-          <w:spacing w:val="-7"/>
-        </w:rPr>
-        <w:t xml:space="preserve"> </w:t>
-      </w:r>
-      <w:r>
-        <w:rPr>
-          <w:b w:val="0"/>
-          <w:bCs w:val="0"/>
-        </w:rPr>
-        <w:t>journal</w:t>
-      </w:r>
-      <w:r>
-        <w:rPr>
-          <w:b w:val="0"/>
-          <w:bCs w:val="0"/>
-          <w:spacing w:val="-7"/>
-        </w:rPr>
-        <w:t xml:space="preserve"> </w:t>
-      </w:r>
-      <w:r>
-        <w:rPr>
-          <w:b w:val="0"/>
-          <w:bCs w:val="0"/>
-        </w:rPr>
-        <w:t>clubs</w:t>
-      </w:r>
-      <w:r>
-        <w:rPr>
-          <w:b w:val="0"/>
-          <w:bCs w:val="0"/>
-          <w:spacing w:val="-7"/>
-        </w:rPr>
-        <w:t xml:space="preserve"> </w:t>
-      </w:r>
-      <w:r>
-        <w:rPr>
-          <w:b w:val="0"/>
-          <w:bCs w:val="0"/>
-        </w:rPr>
-        <w:t>in</w:t>
-      </w:r>
-      <w:r>
-        <w:rPr>
-          <w:b w:val="0"/>
-          <w:bCs w:val="0"/>
-          <w:spacing w:val="-7"/>
-        </w:rPr>
-        <w:t xml:space="preserve"> </w:t>
-      </w:r>
-      <w:r>
-        <w:rPr>
-          <w:b w:val="0"/>
-          <w:bCs w:val="0"/>
-        </w:rPr>
-        <w:t>the</w:t>
-      </w:r>
-      <w:r>
-        <w:rPr>
-          <w:b w:val="0"/>
-          <w:bCs w:val="0"/>
-          <w:spacing w:val="-7"/>
-        </w:rPr>
-        <w:t xml:space="preserve"> </w:t>
-      </w:r>
-      <w:r>
-        <w:rPr>
-          <w:b w:val="0"/>
-          <w:bCs w:val="0"/>
-        </w:rPr>
-        <w:t>Kinney,</w:t>
-      </w:r>
-      <w:r>
-        <w:rPr>
-          <w:b w:val="0"/>
-          <w:bCs w:val="0"/>
-          <w:spacing w:val="-7"/>
-        </w:rPr>
-        <w:t xml:space="preserve"> </w:t>
-      </w:r>
-      <w:proofErr w:type="spellStart"/>
-      <w:r>
-        <w:rPr>
-          <w:b w:val="0"/>
-          <w:bCs w:val="0"/>
-        </w:rPr>
-        <w:t>Krainer</w:t>
-      </w:r>
-      <w:proofErr w:type="spellEnd"/>
-      <w:r>
-        <w:rPr>
-          <w:b w:val="0"/>
-          <w:bCs w:val="0"/>
-        </w:rPr>
-        <w:t>,</w:t>
-      </w:r>
-      <w:r>
-        <w:rPr>
-          <w:b w:val="0"/>
-          <w:bCs w:val="0"/>
-          <w:spacing w:val="-7"/>
-        </w:rPr>
-        <w:t xml:space="preserve"> </w:t>
-      </w:r>
-      <w:r>
-        <w:rPr>
-          <w:b w:val="0"/>
-          <w:bCs w:val="0"/>
-        </w:rPr>
-        <w:t>Koo and</w:t>
-      </w:r>
-      <w:r>
-        <w:rPr>
-          <w:b w:val="0"/>
-          <w:bCs w:val="0"/>
-          <w:spacing w:val="-9"/>
-        </w:rPr>
-        <w:t xml:space="preserve"> </w:t>
-      </w:r>
-      <w:proofErr w:type="spellStart"/>
-      <w:r>
-        <w:rPr>
-          <w:b w:val="0"/>
-          <w:bCs w:val="0"/>
-        </w:rPr>
-        <w:t>McCandlish</w:t>
-      </w:r>
-      <w:proofErr w:type="spellEnd"/>
-      <w:r>
-        <w:rPr>
-          <w:b w:val="0"/>
-          <w:bCs w:val="0"/>
-          <w:spacing w:val="-9"/>
-        </w:rPr>
-        <w:t xml:space="preserve"> </w:t>
-      </w:r>
-      <w:r>
-        <w:rPr>
-          <w:b w:val="0"/>
-          <w:bCs w:val="0"/>
-        </w:rPr>
-        <w:t>labs,</w:t>
-      </w:r>
-      <w:r>
-        <w:rPr>
-          <w:b w:val="0"/>
-          <w:bCs w:val="0"/>
-          <w:spacing w:val="-9"/>
-        </w:rPr>
-        <w:t xml:space="preserve"> </w:t>
-      </w:r>
-      <w:r>
-        <w:rPr>
-          <w:b w:val="0"/>
-          <w:bCs w:val="0"/>
-        </w:rPr>
-        <w:t>attend</w:t>
-      </w:r>
-      <w:r>
-        <w:rPr>
-          <w:b w:val="0"/>
-          <w:bCs w:val="0"/>
-          <w:spacing w:val="-9"/>
-        </w:rPr>
-        <w:t xml:space="preserve"> </w:t>
-      </w:r>
-      <w:r>
-        <w:rPr>
-          <w:b w:val="0"/>
-          <w:bCs w:val="0"/>
-        </w:rPr>
-        <w:t>CSHL</w:t>
-      </w:r>
-      <w:r>
-        <w:rPr>
-          <w:b w:val="0"/>
-          <w:bCs w:val="0"/>
-          <w:spacing w:val="-16"/>
-        </w:rPr>
-        <w:t xml:space="preserve"> </w:t>
-      </w:r>
-      <w:r>
-        <w:rPr>
-          <w:b w:val="0"/>
-          <w:bCs w:val="0"/>
-        </w:rPr>
-        <w:t>grant</w:t>
-      </w:r>
-      <w:r>
-        <w:rPr>
-          <w:b w:val="0"/>
-          <w:bCs w:val="0"/>
-          <w:spacing w:val="-8"/>
-        </w:rPr>
-        <w:t xml:space="preserve"> </w:t>
-      </w:r>
-      <w:r>
-        <w:rPr>
-          <w:b w:val="0"/>
-          <w:bCs w:val="0"/>
-        </w:rPr>
-        <w:t>writing</w:t>
-      </w:r>
-      <w:r>
-        <w:rPr>
-          <w:b w:val="0"/>
-          <w:bCs w:val="0"/>
-          <w:spacing w:val="-9"/>
-        </w:rPr>
-        <w:t xml:space="preserve"> </w:t>
-      </w:r>
-      <w:r>
-        <w:rPr>
-          <w:b w:val="0"/>
-          <w:bCs w:val="0"/>
-        </w:rPr>
-        <w:t>and</w:t>
-      </w:r>
-      <w:r>
-        <w:rPr>
-          <w:b w:val="0"/>
-          <w:bCs w:val="0"/>
-          <w:spacing w:val="-9"/>
-        </w:rPr>
-        <w:t xml:space="preserve"> </w:t>
-      </w:r>
-      <w:r>
-        <w:rPr>
-          <w:b w:val="0"/>
-          <w:bCs w:val="0"/>
-        </w:rPr>
-        <w:t>professional</w:t>
-      </w:r>
-      <w:r>
-        <w:rPr>
-          <w:b w:val="0"/>
-          <w:bCs w:val="0"/>
-          <w:spacing w:val="-9"/>
-        </w:rPr>
-        <w:t xml:space="preserve"> </w:t>
-      </w:r>
-      <w:r>
-        <w:rPr>
-          <w:b w:val="0"/>
-          <w:bCs w:val="0"/>
-        </w:rPr>
-        <w:t>development</w:t>
-      </w:r>
-      <w:r>
-        <w:rPr>
-          <w:b w:val="0"/>
-          <w:bCs w:val="0"/>
-          <w:spacing w:val="-9"/>
-        </w:rPr>
-        <w:t xml:space="preserve"> </w:t>
-      </w:r>
-      <w:r>
-        <w:rPr>
-          <w:b w:val="0"/>
-          <w:bCs w:val="0"/>
-        </w:rPr>
-        <w:t>courses,</w:t>
-      </w:r>
-      <w:r>
-        <w:rPr>
-          <w:b w:val="0"/>
-          <w:bCs w:val="0"/>
-          <w:spacing w:val="-9"/>
-        </w:rPr>
-        <w:t xml:space="preserve"> </w:t>
-      </w:r>
-      <w:r>
-        <w:rPr>
-          <w:b w:val="0"/>
-          <w:bCs w:val="0"/>
-        </w:rPr>
-        <w:t>and</w:t>
-      </w:r>
-      <w:r>
-        <w:rPr>
-          <w:b w:val="0"/>
-          <w:bCs w:val="0"/>
-          <w:spacing w:val="-9"/>
-        </w:rPr>
-        <w:t xml:space="preserve"> </w:t>
-      </w:r>
-      <w:r>
-        <w:rPr>
-          <w:b w:val="0"/>
-          <w:bCs w:val="0"/>
-        </w:rPr>
-        <w:t>hone</w:t>
-      </w:r>
-      <w:r>
-        <w:rPr>
-          <w:b w:val="0"/>
-          <w:bCs w:val="0"/>
-          <w:spacing w:val="-9"/>
-        </w:rPr>
-        <w:t xml:space="preserve"> </w:t>
-      </w:r>
-      <w:r>
-        <w:rPr>
-          <w:b w:val="0"/>
-          <w:bCs w:val="0"/>
-        </w:rPr>
-        <w:t>my</w:t>
-      </w:r>
-      <w:r>
-        <w:rPr>
-          <w:b w:val="0"/>
-          <w:bCs w:val="0"/>
-          <w:spacing w:val="-9"/>
-        </w:rPr>
-        <w:t xml:space="preserve"> </w:t>
-      </w:r>
-      <w:r>
-        <w:rPr>
-          <w:b w:val="0"/>
-          <w:bCs w:val="0"/>
-        </w:rPr>
-        <w:t>skill</w:t>
-      </w:r>
-      <w:r>
-        <w:rPr>
-          <w:b w:val="0"/>
-          <w:bCs w:val="0"/>
-          <w:spacing w:val="-9"/>
-        </w:rPr>
-        <w:t xml:space="preserve"> </w:t>
-      </w:r>
-      <w:r>
-        <w:rPr>
-          <w:b w:val="0"/>
-          <w:bCs w:val="0"/>
-        </w:rPr>
-        <w:t>at lecturing through teaching opportunities</w:t>
-      </w:r>
-      <w:r>
-        <w:rPr>
-          <w:b w:val="0"/>
-          <w:bCs w:val="0"/>
-        </w:rPr>
-        <w:t>.</w:t>
+        <w:t xml:space="preserve"> </w:t>
+      </w:r>
+      <w:r>
+        <w:rPr>
+          <w:b w:val="0"/>
+          <w:bCs w:val="0"/>
+          <w:spacing w:val="-2"/>
+        </w:rPr>
+        <w:t>I will also TA the graduate level Cold Spring Harbor Quantitative Biology course to gain more experience teaching.</w:t>
       </w:r>
     </w:p>
     <w:p>

</xml_diff>

<commit_message>
adding conference names to training statement
</commit_message>
<xml_diff>
--- a/2023_08_08_sub_F32/F32_specific_aims.docx
+++ b/2023_08_08_sub_F32/F32_specific_aims.docx
@@ -863,20 +863,6 @@
         </w:rPr>
         <w:t xml:space="preserve"> that knock down important splicing factors.</w:t>
       </w:r>
-    </w:p>
-    <w:p>
-      <w:pPr>
-        <w:pStyle w:val="Heading1"/>
-        <w:adjustRightInd w:val="0"/>
-        <w:snapToGrid w:val="0"/>
-        <w:spacing w:after="120"/>
-        <w:ind w:left="0"/>
-        <w:rPr>
-          <w:b w:val="0"/>
-          <w:bCs w:val="0"/>
-          <w:spacing w:val="-2"/>
-        </w:rPr>
-      </w:pPr>
     </w:p>
     <w:p>
       <w:pPr>
@@ -891,6 +877,7 @@
         <w:rPr>
           <w:b w:val="0"/>
           <w:bCs w:val="0"/>
+          <w:spacing w:val="-2"/>
         </w:rPr>
       </w:pPr>
       <w:r>
@@ -979,7 +966,33 @@
           <w:bCs w:val="0"/>
           <w:spacing w:val="-2"/>
         </w:rPr>
-        <w:t xml:space="preserve">I will </w:t>
+        <w:t xml:space="preserve">I will also work closely with the </w:t>
+      </w:r>
+      <w:proofErr w:type="spellStart"/>
+      <w:r>
+        <w:rPr>
+          <w:b w:val="0"/>
+          <w:bCs w:val="0"/>
+          <w:spacing w:val="-2"/>
+        </w:rPr>
+        <w:t>Krainer</w:t>
+      </w:r>
+      <w:proofErr w:type="spellEnd"/>
+      <w:r>
+        <w:rPr>
+          <w:b w:val="0"/>
+          <w:bCs w:val="0"/>
+          <w:spacing w:val="-2"/>
+        </w:rPr>
+        <w:t xml:space="preserve"> lab which has performed foundational work on the mechanisms of splicing and the development of splice modifying drugs. </w:t>
+      </w:r>
+      <w:r>
+        <w:rPr>
+          <w:b w:val="0"/>
+          <w:bCs w:val="0"/>
+          <w:spacing w:val="-2"/>
+        </w:rPr>
+        <w:t xml:space="preserve">As part of these collaborations, I will attend lab meetings and journal </w:t>
       </w:r>
       <w:r>
         <w:rPr>
@@ -988,7 +1001,7 @@
           <w:spacing w:val="-2"/>
         </w:rPr>
         <w:lastRenderedPageBreak/>
-        <w:t xml:space="preserve">also work closely with the </w:t>
+        <w:t xml:space="preserve">clubs and work directly with Adrian </w:t>
       </w:r>
       <w:proofErr w:type="spellStart"/>
       <w:r>
@@ -1006,44 +1019,16 @@
           <w:bCs w:val="0"/>
           <w:spacing w:val="-2"/>
         </w:rPr>
-        <w:t xml:space="preserve"> lab which has performed foundational work on the mechanisms of splicing and the development of splice modifying drugs. </w:t>
-      </w:r>
-      <w:r>
-        <w:rPr>
-          <w:b w:val="0"/>
-          <w:bCs w:val="0"/>
-          <w:spacing w:val="-2"/>
-        </w:rPr>
-        <w:t xml:space="preserve">As part of these collaborations, I will attend lab meetings and journal clubs and work directly with Adrian </w:t>
-      </w:r>
-      <w:proofErr w:type="spellStart"/>
-      <w:r>
-        <w:rPr>
-          <w:b w:val="0"/>
-          <w:bCs w:val="0"/>
-          <w:spacing w:val="-2"/>
-        </w:rPr>
-        <w:t>Krainer</w:t>
-      </w:r>
-      <w:proofErr w:type="spellEnd"/>
-      <w:r>
-        <w:rPr>
-          <w:b w:val="0"/>
-          <w:bCs w:val="0"/>
-          <w:spacing w:val="-2"/>
-        </w:rPr>
         <w:t xml:space="preserve"> and Peter Koo as well as their lab members for both scientific and career mentorship and advice. To gain broader </w:t>
       </w:r>
-      <w:proofErr w:type="spellStart"/>
-      <w:r>
-        <w:rPr>
-          <w:b w:val="0"/>
-          <w:bCs w:val="0"/>
-          <w:spacing w:val="-2"/>
-        </w:rPr>
-        <w:t>ecposure</w:t>
-      </w:r>
-      <w:proofErr w:type="spellEnd"/>
+      <w:r>
+        <w:rPr>
+          <w:b w:val="0"/>
+          <w:bCs w:val="0"/>
+          <w:spacing w:val="-2"/>
+        </w:rPr>
+        <w:t>exposure</w:t>
+      </w:r>
       <w:r>
         <w:rPr>
           <w:b w:val="0"/>
@@ -1054,9 +1039,40 @@
       </w:r>
       <w:r>
         <w:rPr>
-          <w:spacing w:val="-2"/>
-        </w:rPr>
-        <w:t>[CONFERENCES]</w:t>
+          <w:b w:val="0"/>
+          <w:bCs w:val="0"/>
+          <w:spacing w:val="-2"/>
+        </w:rPr>
+        <w:t xml:space="preserve">the </w:t>
+      </w:r>
+      <w:r>
+        <w:rPr>
+          <w:b w:val="0"/>
+          <w:bCs w:val="0"/>
+        </w:rPr>
+        <w:t>Post-Transcriptional Gene Regulation Gordon Conference</w:t>
+      </w:r>
+      <w:r>
+        <w:rPr>
+          <w:b w:val="0"/>
+          <w:bCs w:val="0"/>
+        </w:rPr>
+        <w:t xml:space="preserve"> in the first year and the </w:t>
+      </w:r>
+      <w:r>
+        <w:rPr>
+          <w:b w:val="0"/>
+          <w:bCs w:val="0"/>
+        </w:rPr>
+        <w:t>Eukaryotic mRNA Processing Cold Spring Harbor meeting</w:t>
+      </w:r>
+      <w:r>
+        <w:rPr>
+          <w:b w:val="0"/>
+          <w:bCs w:val="0"/>
+          <w:spacing w:val="-2"/>
+        </w:rPr>
+        <w:t xml:space="preserve"> in the second year</w:t>
       </w:r>
       <w:r>
         <w:rPr>
@@ -1084,9 +1100,85 @@
       </w:r>
       <w:r>
         <w:rPr>
-          <w:spacing w:val="-2"/>
-        </w:rPr>
-        <w:t>[CONFERENCES]</w:t>
+          <w:b w:val="0"/>
+          <w:bCs w:val="0"/>
+          <w:spacing w:val="-2"/>
+        </w:rPr>
+        <w:t xml:space="preserve">the </w:t>
+      </w:r>
+      <w:proofErr w:type="gramStart"/>
+      <w:r>
+        <w:rPr>
+          <w:b w:val="0"/>
+          <w:bCs w:val="0"/>
+          <w:spacing w:val="-2"/>
+        </w:rPr>
+        <w:t>Biological</w:t>
+      </w:r>
+      <w:proofErr w:type="gramEnd"/>
+      <w:r>
+        <w:rPr>
+          <w:b w:val="0"/>
+          <w:bCs w:val="0"/>
+          <w:spacing w:val="-2"/>
+        </w:rPr>
+        <w:t xml:space="preserve"> data </w:t>
+      </w:r>
+      <w:r>
+        <w:rPr>
+          <w:b w:val="0"/>
+          <w:bCs w:val="0"/>
+          <w:spacing w:val="-2"/>
+        </w:rPr>
+        <w:t xml:space="preserve">and </w:t>
+      </w:r>
+      <w:r>
+        <w:rPr>
+          <w:b w:val="0"/>
+          <w:bCs w:val="0"/>
+          <w:spacing w:val="-2"/>
+        </w:rPr>
+        <w:t>Systems biology Cold Spring Harbor meeting</w:t>
+      </w:r>
+      <w:r>
+        <w:rPr>
+          <w:b w:val="0"/>
+          <w:bCs w:val="0"/>
+          <w:spacing w:val="-2"/>
+        </w:rPr>
+        <w:t xml:space="preserve">s in the first year and the </w:t>
+      </w:r>
+      <w:r>
+        <w:rPr>
+          <w:b w:val="0"/>
+          <w:bCs w:val="0"/>
+          <w:spacing w:val="-2"/>
+        </w:rPr>
+        <w:t xml:space="preserve">Biology of Genomes </w:t>
+      </w:r>
+      <w:r>
+        <w:rPr>
+          <w:b w:val="0"/>
+          <w:bCs w:val="0"/>
+          <w:spacing w:val="-2"/>
+        </w:rPr>
+        <w:t xml:space="preserve">and </w:t>
+      </w:r>
+      <w:r>
+        <w:rPr>
+          <w:b w:val="0"/>
+          <w:bCs w:val="0"/>
+          <w:spacing w:val="-2"/>
+        </w:rPr>
+        <w:t>Probabilistic Modeling in Genomics Cold Spring Harbor meeting</w:t>
+      </w:r>
+      <w:r>
+        <w:rPr>
+          <w:b w:val="0"/>
+          <w:bCs w:val="0"/>
+          <w:spacing w:val="-2"/>
+        </w:rPr>
+        <w:t>s in the second year</w:t>
       </w:r>
       <w:r>
         <w:rPr>

</xml_diff>

<commit_message>
clarifying and simplifying wording
</commit_message>
<xml_diff>
--- a/2023_08_08_sub_F32/F32_specific_aims.docx
+++ b/2023_08_08_sub_F32/F32_specific_aims.docx
@@ -43,21 +43,238 @@
           <w:b w:val="0"/>
           <w:bCs w:val="0"/>
         </w:rPr>
-        <w:t xml:space="preserve">Despite decades of work characterizing the mechanisms of splicing, we do not yet have </w:t>
-      </w:r>
-      <w:r>
-        <w:rPr>
-          <w:b w:val="0"/>
-          <w:bCs w:val="0"/>
-        </w:rPr>
-        <w:t>a quantitative understanding of the sequence dependance of splicing. A fully quantitative understanding requires that we can predict the splicing outcomes of an arbitrary sequence in an arbitrary cell type with quantitative accuracy and know the mechanisms responsible for these results.</w:t>
-      </w:r>
-      <w:r>
-        <w:rPr>
-          <w:b w:val="0"/>
-          <w:bCs w:val="0"/>
-        </w:rPr>
-        <w:t xml:space="preserve"> Deep neural networks (DNN) have shown great promise for predicting how sequence governs splicing, however it remains unclear how to synthesize data from highly diverse sources into a single predictive DNN, how to design new experiments to further improve the DNN, and how to mechanistically interpret the DNN. </w:t>
+        <w:t xml:space="preserve">Despite decades of work characterizing the mechanisms of splicing, we do not yet </w:t>
+      </w:r>
+      <w:r>
+        <w:rPr>
+          <w:b w:val="0"/>
+          <w:bCs w:val="0"/>
+        </w:rPr>
+        <w:t xml:space="preserve">understand </w:t>
+      </w:r>
+      <w:r>
+        <w:rPr>
+          <w:b w:val="0"/>
+          <w:bCs w:val="0"/>
+        </w:rPr>
+        <w:t>splicing</w:t>
+      </w:r>
+      <w:r>
+        <w:rPr>
+          <w:b w:val="0"/>
+          <w:bCs w:val="0"/>
+        </w:rPr>
+        <w:t xml:space="preserve"> fully enough to accurately</w:t>
+      </w:r>
+      <w:r>
+        <w:rPr>
+          <w:b w:val="0"/>
+          <w:bCs w:val="0"/>
+        </w:rPr>
+        <w:t xml:space="preserve"> predict the</w:t>
+      </w:r>
+      <w:r>
+        <w:rPr>
+          <w:b w:val="0"/>
+          <w:bCs w:val="0"/>
+        </w:rPr>
+        <w:t xml:space="preserve"> isoform distribution of a sequence </w:t>
+      </w:r>
+      <w:r>
+        <w:rPr>
+          <w:b w:val="0"/>
+          <w:bCs w:val="0"/>
+        </w:rPr>
+        <w:t>across cell types</w:t>
+      </w:r>
+      <w:r>
+        <w:rPr>
+          <w:b w:val="0"/>
+          <w:bCs w:val="0"/>
+        </w:rPr>
+        <w:t xml:space="preserve"> </w:t>
+      </w:r>
+      <w:r>
+        <w:rPr>
+          <w:b w:val="0"/>
+          <w:bCs w:val="0"/>
+        </w:rPr>
+        <w:t>or</w:t>
+      </w:r>
+      <w:r>
+        <w:rPr>
+          <w:b w:val="0"/>
+          <w:bCs w:val="0"/>
+        </w:rPr>
+        <w:t xml:space="preserve"> to</w:t>
+      </w:r>
+      <w:r>
+        <w:rPr>
+          <w:b w:val="0"/>
+          <w:bCs w:val="0"/>
+        </w:rPr>
+        <w:t xml:space="preserve"> describe the mechanisms that will drive the splicing patterns we observe for a new sequence</w:t>
+      </w:r>
+      <w:r>
+        <w:rPr>
+          <w:b w:val="0"/>
+          <w:bCs w:val="0"/>
+        </w:rPr>
+        <w:t>.</w:t>
+      </w:r>
+      <w:r>
+        <w:rPr>
+          <w:b w:val="0"/>
+          <w:bCs w:val="0"/>
+        </w:rPr>
+        <w:t xml:space="preserve"> Deep neural networks (DNN) have shown great promise for predicting</w:t>
+      </w:r>
+      <w:r>
+        <w:rPr>
+          <w:b w:val="0"/>
+          <w:bCs w:val="0"/>
+        </w:rPr>
+        <w:t xml:space="preserve"> </w:t>
+      </w:r>
+      <w:r>
+        <w:rPr>
+          <w:b w:val="0"/>
+          <w:bCs w:val="0"/>
+        </w:rPr>
+        <w:t>splicing</w:t>
+      </w:r>
+      <w:r>
+        <w:rPr>
+          <w:b w:val="0"/>
+          <w:bCs w:val="0"/>
+        </w:rPr>
+        <w:t xml:space="preserve"> </w:t>
+      </w:r>
+      <w:r>
+        <w:rPr>
+          <w:b w:val="0"/>
+          <w:bCs w:val="0"/>
+        </w:rPr>
+        <w:t>from</w:t>
+      </w:r>
+      <w:r>
+        <w:rPr>
+          <w:b w:val="0"/>
+          <w:bCs w:val="0"/>
+        </w:rPr>
+        <w:t xml:space="preserve"> </w:t>
+      </w:r>
+      <w:r>
+        <w:rPr>
+          <w:b w:val="0"/>
+          <w:bCs w:val="0"/>
+        </w:rPr>
+        <w:t>sequence. However,</w:t>
+      </w:r>
+      <w:r>
+        <w:rPr>
+          <w:b w:val="0"/>
+          <w:bCs w:val="0"/>
+        </w:rPr>
+        <w:t xml:space="preserve"> it remains unclear how to synthesize data from highly diverse sources into a single predictive </w:t>
+      </w:r>
+      <w:r>
+        <w:rPr>
+          <w:b w:val="0"/>
+          <w:bCs w:val="0"/>
+        </w:rPr>
+        <w:t>model</w:t>
+      </w:r>
+      <w:r>
+        <w:rPr>
+          <w:b w:val="0"/>
+          <w:bCs w:val="0"/>
+        </w:rPr>
+        <w:t>, how to design new experiments to improve</w:t>
+      </w:r>
+      <w:r>
+        <w:rPr>
+          <w:b w:val="0"/>
+          <w:bCs w:val="0"/>
+        </w:rPr>
+        <w:t xml:space="preserve"> model performance</w:t>
+      </w:r>
+      <w:r>
+        <w:rPr>
+          <w:b w:val="0"/>
+          <w:bCs w:val="0"/>
+        </w:rPr>
+        <w:t xml:space="preserve">, and how </w:t>
+      </w:r>
+      <w:r>
+        <w:rPr>
+          <w:b w:val="0"/>
+          <w:bCs w:val="0"/>
+        </w:rPr>
+        <w:t>to</w:t>
+      </w:r>
+      <w:r>
+        <w:rPr>
+          <w:b w:val="0"/>
+          <w:bCs w:val="0"/>
+        </w:rPr>
+        <w:t xml:space="preserve"> derive</w:t>
+      </w:r>
+      <w:r>
+        <w:rPr>
+          <w:b w:val="0"/>
+          <w:bCs w:val="0"/>
+        </w:rPr>
+        <w:t xml:space="preserve"> </w:t>
+      </w:r>
+      <w:r>
+        <w:rPr>
+          <w:b w:val="0"/>
+          <w:bCs w:val="0"/>
+        </w:rPr>
+        <w:t>mechanistic</w:t>
+      </w:r>
+      <w:r>
+        <w:rPr>
+          <w:b w:val="0"/>
+          <w:bCs w:val="0"/>
+        </w:rPr>
+        <w:t xml:space="preserve"> </w:t>
+      </w:r>
+      <w:r>
+        <w:rPr>
+          <w:b w:val="0"/>
+          <w:bCs w:val="0"/>
+        </w:rPr>
+        <w:t>understanding</w:t>
+      </w:r>
+      <w:r>
+        <w:rPr>
+          <w:b w:val="0"/>
+          <w:bCs w:val="0"/>
+        </w:rPr>
+        <w:t xml:space="preserve"> from</w:t>
+      </w:r>
+      <w:r>
+        <w:rPr>
+          <w:b w:val="0"/>
+          <w:bCs w:val="0"/>
+        </w:rPr>
+        <w:t xml:space="preserve"> the </w:t>
+      </w:r>
+      <w:r>
+        <w:rPr>
+          <w:b w:val="0"/>
+          <w:bCs w:val="0"/>
+        </w:rPr>
+        <w:t>predictions</w:t>
+      </w:r>
+      <w:r>
+        <w:rPr>
+          <w:b w:val="0"/>
+          <w:bCs w:val="0"/>
+        </w:rPr>
+        <w:t xml:space="preserve">. </w:t>
       </w:r>
     </w:p>
     <w:p>
@@ -77,7 +294,7 @@
           <w:b w:val="0"/>
           <w:bCs w:val="0"/>
         </w:rPr>
-        <w:t>I propose to address these three issues</w:t>
+        <w:t>I propose to address these issues</w:t>
       </w:r>
       <w:r>
         <w:rPr>
@@ -105,14 +322,42 @@
           <w:b w:val="0"/>
           <w:bCs w:val="0"/>
         </w:rPr>
-        <w:t xml:space="preserve">create strategies for designing massively parallel splicing assays (MPSA) to resolve model uncertainty and test them by performing targeted MPSA experiments. In aim 3, I will use DNN interpretability methods to </w:t>
-      </w:r>
-      <w:r>
-        <w:rPr>
-          <w:b w:val="0"/>
-          <w:bCs w:val="0"/>
-        </w:rPr>
-        <w:t>extract mechanistic hypothesis from splicing models and experimentally test them.</w:t>
+        <w:t xml:space="preserve">create strategies for designing massively parallel splicing assays (MPSA) to resolve model uncertainty and </w:t>
+      </w:r>
+      <w:r>
+        <w:rPr>
+          <w:b w:val="0"/>
+          <w:bCs w:val="0"/>
+        </w:rPr>
+        <w:t>evaluate</w:t>
+      </w:r>
+      <w:r>
+        <w:rPr>
+          <w:b w:val="0"/>
+          <w:bCs w:val="0"/>
+        </w:rPr>
+        <w:t xml:space="preserve"> them by performing targeted MPSA experiments. In aim 3, I will use DNN interpretability methods to </w:t>
+      </w:r>
+      <w:r>
+        <w:rPr>
+          <w:b w:val="0"/>
+          <w:bCs w:val="0"/>
+        </w:rPr>
+        <w:t>extract mechanistic hypothes</w:t>
+      </w:r>
+      <w:r>
+        <w:rPr>
+          <w:b w:val="0"/>
+          <w:bCs w:val="0"/>
+        </w:rPr>
+        <w:t>e</w:t>
+      </w:r>
+      <w:r>
+        <w:rPr>
+          <w:b w:val="0"/>
+          <w:bCs w:val="0"/>
+        </w:rPr>
+        <w:t>s from splicing models and experimentally test them.</w:t>
       </w:r>
     </w:p>
     <w:p>
@@ -142,14 +387,98 @@
           <w:b w:val="0"/>
           <w:bCs w:val="0"/>
         </w:rPr>
-        <w:t xml:space="preserve"> In order to build models of splicing that reflect our full understanding of splicing, we need to be able to incorporate information from diverse sources of existing data and add new information from additional datasets as we produce them. In order to reach this </w:t>
-      </w:r>
-      <w:r>
-        <w:rPr>
-          <w:b w:val="0"/>
-          <w:bCs w:val="0"/>
-        </w:rPr>
-        <w:t xml:space="preserve">goal, </w:t>
+        <w:t xml:space="preserve"> </w:t>
+      </w:r>
+      <w:r>
+        <w:rPr>
+          <w:b w:val="0"/>
+          <w:bCs w:val="0"/>
+        </w:rPr>
+        <w:t xml:space="preserve">As with any scientific effort, </w:t>
+      </w:r>
+      <w:r>
+        <w:rPr>
+          <w:b w:val="0"/>
+          <w:bCs w:val="0"/>
+        </w:rPr>
+        <w:t>build</w:t>
+      </w:r>
+      <w:r>
+        <w:rPr>
+          <w:b w:val="0"/>
+          <w:bCs w:val="0"/>
+        </w:rPr>
+        <w:t>ing</w:t>
+      </w:r>
+      <w:r>
+        <w:rPr>
+          <w:b w:val="0"/>
+          <w:bCs w:val="0"/>
+        </w:rPr>
+        <w:t xml:space="preserve"> models </w:t>
+      </w:r>
+      <w:r>
+        <w:rPr>
+          <w:b w:val="0"/>
+          <w:bCs w:val="0"/>
+        </w:rPr>
+        <w:t xml:space="preserve">to reflect our </w:t>
+      </w:r>
+      <w:r>
+        <w:rPr>
+          <w:b w:val="0"/>
+          <w:bCs w:val="0"/>
+        </w:rPr>
+        <w:t xml:space="preserve">understanding of splicing, </w:t>
+      </w:r>
+      <w:r>
+        <w:rPr>
+          <w:b w:val="0"/>
+          <w:bCs w:val="0"/>
+        </w:rPr>
+        <w:t>requires us to</w:t>
+      </w:r>
+      <w:r>
+        <w:rPr>
+          <w:b w:val="0"/>
+          <w:bCs w:val="0"/>
+        </w:rPr>
+        <w:t xml:space="preserve"> incorporate diverse sources of existing data and</w:t>
+      </w:r>
+      <w:r>
+        <w:rPr>
+          <w:b w:val="0"/>
+          <w:bCs w:val="0"/>
+        </w:rPr>
+        <w:t xml:space="preserve"> </w:t>
+      </w:r>
+      <w:r>
+        <w:rPr>
+          <w:b w:val="0"/>
+          <w:bCs w:val="0"/>
+        </w:rPr>
+        <w:t xml:space="preserve">continually </w:t>
+      </w:r>
+      <w:r>
+        <w:rPr>
+          <w:b w:val="0"/>
+          <w:bCs w:val="0"/>
+        </w:rPr>
+        <w:t xml:space="preserve">update </w:t>
+      </w:r>
+      <w:r>
+        <w:rPr>
+          <w:b w:val="0"/>
+          <w:bCs w:val="0"/>
+        </w:rPr>
+        <w:t>the model to reflect new data</w:t>
+      </w:r>
+      <w:r>
+        <w:rPr>
+          <w:b w:val="0"/>
+          <w:bCs w:val="0"/>
+        </w:rPr>
+        <w:t xml:space="preserve">. </w:t>
       </w:r>
       <w:r>
         <w:rPr>
@@ -239,7 +568,7 @@
           <w:bCs w:val="0"/>
           <w:spacing w:val="-2"/>
         </w:rPr>
-        <w:t xml:space="preserve"> and cell types affects model performance compared to the single task context.</w:t>
+        <w:t xml:space="preserve"> and cell types affects model performance.</w:t>
       </w:r>
     </w:p>
     <w:p>
@@ -259,23 +588,147 @@
         <w:rPr>
           <w:spacing w:val="-2"/>
         </w:rPr>
-        <w:t>Aim 2: Design and perform targeted MPSAs to models of splicing.</w:t>
-      </w:r>
-      <w:r>
-        <w:rPr>
-          <w:b w:val="0"/>
-          <w:bCs w:val="0"/>
-          <w:spacing w:val="-2"/>
-        </w:rPr>
-        <w:t xml:space="preserve"> To enable continuous improvement of quantitative splicing models we must be able to estimate model uncertainty as a function of sequence and update the model with new data about uncertain sequences. </w:t>
-      </w:r>
-      <w:r>
-        <w:rPr>
-          <w:b w:val="0"/>
-          <w:bCs w:val="0"/>
-          <w:spacing w:val="-2"/>
-        </w:rPr>
-        <w:t xml:space="preserve">To address this, I will use variance within model ensembles to estimate model uncertainty and </w:t>
+        <w:t>Aim 2: Design and perform targeted MPSAs to</w:t>
+      </w:r>
+      <w:r>
+        <w:rPr>
+          <w:spacing w:val="-2"/>
+        </w:rPr>
+        <w:t xml:space="preserve"> improve</w:t>
+      </w:r>
+      <w:r>
+        <w:rPr>
+          <w:spacing w:val="-2"/>
+        </w:rPr>
+        <w:t xml:space="preserve"> models of splicing.</w:t>
+      </w:r>
+      <w:r>
+        <w:rPr>
+          <w:b w:val="0"/>
+          <w:bCs w:val="0"/>
+          <w:spacing w:val="-2"/>
+        </w:rPr>
+        <w:t xml:space="preserve"> </w:t>
+      </w:r>
+      <w:r>
+        <w:rPr>
+          <w:b w:val="0"/>
+          <w:bCs w:val="0"/>
+          <w:spacing w:val="-2"/>
+        </w:rPr>
+        <w:t xml:space="preserve">When </w:t>
+      </w:r>
+      <w:r>
+        <w:rPr>
+          <w:b w:val="0"/>
+          <w:bCs w:val="0"/>
+          <w:spacing w:val="-2"/>
+        </w:rPr>
+        <w:t xml:space="preserve">designing new experiments, it is important to ensure that the results will shed light on uncertainties in your understanding. By </w:t>
+      </w:r>
+      <w:r>
+        <w:rPr>
+          <w:b w:val="0"/>
+          <w:bCs w:val="0"/>
+          <w:spacing w:val="-2"/>
+        </w:rPr>
+        <w:t>estimat</w:t>
+      </w:r>
+      <w:r>
+        <w:rPr>
+          <w:b w:val="0"/>
+          <w:bCs w:val="0"/>
+          <w:spacing w:val="-2"/>
+        </w:rPr>
+        <w:t>ing</w:t>
+      </w:r>
+      <w:r>
+        <w:rPr>
+          <w:b w:val="0"/>
+          <w:bCs w:val="0"/>
+          <w:spacing w:val="-2"/>
+        </w:rPr>
+        <w:t xml:space="preserve"> model uncertainty as a function of sequence</w:t>
+      </w:r>
+      <w:r>
+        <w:rPr>
+          <w:b w:val="0"/>
+          <w:bCs w:val="0"/>
+          <w:spacing w:val="-2"/>
+        </w:rPr>
+        <w:t xml:space="preserve"> and context </w:t>
+      </w:r>
+      <w:r>
+        <w:rPr>
+          <w:b w:val="0"/>
+          <w:bCs w:val="0"/>
+          <w:spacing w:val="-2"/>
+        </w:rPr>
+        <w:t xml:space="preserve">we can target new experiments to </w:t>
+      </w:r>
+      <w:r>
+        <w:rPr>
+          <w:b w:val="0"/>
+          <w:bCs w:val="0"/>
+          <w:spacing w:val="-2"/>
+        </w:rPr>
+        <w:t>improve predictions of</w:t>
+      </w:r>
+      <w:r>
+        <w:rPr>
+          <w:b w:val="0"/>
+          <w:bCs w:val="0"/>
+          <w:spacing w:val="-2"/>
+        </w:rPr>
+        <w:t xml:space="preserve"> uncertain sequences</w:t>
+      </w:r>
+      <w:r>
+        <w:rPr>
+          <w:b w:val="0"/>
+          <w:bCs w:val="0"/>
+          <w:spacing w:val="-2"/>
+        </w:rPr>
+        <w:t xml:space="preserve"> in difficult contexts</w:t>
+      </w:r>
+      <w:r>
+        <w:rPr>
+          <w:b w:val="0"/>
+          <w:bCs w:val="0"/>
+          <w:spacing w:val="-2"/>
+        </w:rPr>
+        <w:t xml:space="preserve">. </w:t>
+      </w:r>
+      <w:r>
+        <w:rPr>
+          <w:b w:val="0"/>
+          <w:bCs w:val="0"/>
+          <w:spacing w:val="-2"/>
+        </w:rPr>
+        <w:t xml:space="preserve">I will use </w:t>
+      </w:r>
+      <w:r>
+        <w:rPr>
+          <w:b w:val="0"/>
+          <w:bCs w:val="0"/>
+          <w:spacing w:val="-2"/>
+        </w:rPr>
+        <w:t>model ensemble</w:t>
+      </w:r>
+      <w:r>
+        <w:rPr>
+          <w:b w:val="0"/>
+          <w:bCs w:val="0"/>
+          <w:spacing w:val="-2"/>
+        </w:rPr>
+        <w:t xml:space="preserve"> </w:t>
+      </w:r>
+      <w:r>
+        <w:rPr>
+          <w:b w:val="0"/>
+          <w:bCs w:val="0"/>
+          <w:spacing w:val="-2"/>
+        </w:rPr>
+        <w:t xml:space="preserve">variance to estimate uncertainty and </w:t>
       </w:r>
       <w:r>
         <w:rPr>
@@ -307,7 +760,23 @@
           <w:bCs w:val="0"/>
           <w:spacing w:val="-2"/>
         </w:rPr>
-        <w:t xml:space="preserve">. I will identify sequences where model performance is poor or uncertainty is high and use attribution techniques to </w:t>
+        <w:t>. I will identify sequences</w:t>
+      </w:r>
+      <w:r>
+        <w:rPr>
+          <w:b w:val="0"/>
+          <w:bCs w:val="0"/>
+          <w:spacing w:val="-2"/>
+        </w:rPr>
+        <w:t xml:space="preserve"> and cell types</w:t>
+      </w:r>
+      <w:r>
+        <w:rPr>
+          <w:b w:val="0"/>
+          <w:bCs w:val="0"/>
+          <w:spacing w:val="-2"/>
+        </w:rPr>
+        <w:t xml:space="preserve"> where model performance is poor or uncertainty is high and use attribution techniques to </w:t>
       </w:r>
       <w:r>
         <w:rPr>
@@ -323,31 +792,15 @@
           <w:bCs w:val="0"/>
           <w:spacing w:val="-2"/>
         </w:rPr>
-        <w:t xml:space="preserve"> sequence features driving poor performance. I will design </w:t>
-      </w:r>
-      <w:r>
-        <w:rPr>
-          <w:b w:val="0"/>
-          <w:bCs w:val="0"/>
-          <w:spacing w:val="-2"/>
-        </w:rPr>
-        <w:t>maximally informative MPSA libraries</w:t>
-      </w:r>
-      <w:r>
-        <w:rPr>
-          <w:b w:val="0"/>
-          <w:bCs w:val="0"/>
-          <w:spacing w:val="-2"/>
-        </w:rPr>
-        <w:t>,</w:t>
-      </w:r>
-      <w:r>
-        <w:rPr>
-          <w:b w:val="0"/>
-          <w:bCs w:val="0"/>
-          <w:spacing w:val="-2"/>
-        </w:rPr>
-        <w:t xml:space="preserve"> then simulate results </w:t>
+        <w:t xml:space="preserve"> sequence features driving poor performance.</w:t>
+      </w:r>
+      <w:r>
+        <w:rPr>
+          <w:b w:val="0"/>
+          <w:bCs w:val="0"/>
+          <w:spacing w:val="-2"/>
+        </w:rPr>
+        <w:t xml:space="preserve"> I will evaluate different model guided library design strategies for improving model performance </w:t>
       </w:r>
       <w:r>
         <w:rPr>
@@ -365,199 +818,103 @@
           <w:bCs w:val="0"/>
           <w:spacing w:val="-2"/>
         </w:rPr>
-        <w:t xml:space="preserve"> using </w:t>
-      </w:r>
-      <w:r>
-        <w:rPr>
-          <w:b w:val="0"/>
-          <w:bCs w:val="0"/>
-          <w:spacing w:val="-2"/>
-        </w:rPr>
-        <w:t>an independent oracle</w:t>
-      </w:r>
-      <w:r>
-        <w:rPr>
-          <w:b w:val="0"/>
-          <w:bCs w:val="0"/>
-          <w:spacing w:val="-2"/>
-        </w:rPr>
-        <w:t xml:space="preserve">. By fine tuning the models with these datasets, I will </w:t>
-      </w:r>
-      <w:r>
-        <w:rPr>
-          <w:b w:val="0"/>
-          <w:bCs w:val="0"/>
-          <w:spacing w:val="-2"/>
-        </w:rPr>
-        <w:t>evaluate different model guided library design strategies for improving model performance</w:t>
-      </w:r>
-      <w:r>
-        <w:rPr>
-          <w:b w:val="0"/>
-          <w:bCs w:val="0"/>
-          <w:spacing w:val="-2"/>
-        </w:rPr>
-        <w:t xml:space="preserve"> against known ground truth</w:t>
-      </w:r>
-      <w:r>
-        <w:rPr>
-          <w:b w:val="0"/>
-          <w:bCs w:val="0"/>
-          <w:spacing w:val="-2"/>
-        </w:rPr>
-        <w:t>.</w:t>
-      </w:r>
-      <w:r>
-        <w:rPr>
-          <w:b w:val="0"/>
-          <w:bCs w:val="0"/>
-          <w:spacing w:val="-2"/>
-        </w:rPr>
-        <w:t xml:space="preserve"> </w:t>
-      </w:r>
-      <w:r>
-        <w:rPr>
-          <w:b w:val="0"/>
-          <w:bCs w:val="0"/>
-          <w:spacing w:val="-2"/>
-        </w:rPr>
-        <w:t>I will</w:t>
-      </w:r>
-      <w:r>
-        <w:rPr>
-          <w:b w:val="0"/>
-          <w:bCs w:val="0"/>
-          <w:spacing w:val="-2"/>
-        </w:rPr>
-        <w:t xml:space="preserve"> then</w:t>
-      </w:r>
-      <w:r>
-        <w:rPr>
-          <w:b w:val="0"/>
-          <w:bCs w:val="0"/>
-          <w:spacing w:val="-2"/>
-        </w:rPr>
-        <w:t xml:space="preserve"> </w:t>
-      </w:r>
-      <w:r>
-        <w:rPr>
-          <w:b w:val="0"/>
-          <w:bCs w:val="0"/>
-          <w:spacing w:val="-2"/>
-        </w:rPr>
-        <w:t>perform a model guided MPSA and collect</w:t>
-      </w:r>
-      <w:r>
-        <w:rPr>
-          <w:b w:val="0"/>
-          <w:bCs w:val="0"/>
-          <w:spacing w:val="-2"/>
-        </w:rPr>
-        <w:t xml:space="preserve"> real</w:t>
-      </w:r>
-      <w:r>
-        <w:rPr>
-          <w:b w:val="0"/>
-          <w:bCs w:val="0"/>
-          <w:spacing w:val="-2"/>
-        </w:rPr>
-        <w:t xml:space="preserve"> data for fine tuning to evaluate the effectiveness of </w:t>
-      </w:r>
-      <w:r>
-        <w:rPr>
-          <w:b w:val="0"/>
-          <w:bCs w:val="0"/>
-          <w:spacing w:val="-2"/>
-        </w:rPr>
-        <w:t>active learning</w:t>
-      </w:r>
-      <w:r>
-        <w:rPr>
-          <w:b w:val="0"/>
-          <w:bCs w:val="0"/>
-          <w:spacing w:val="-2"/>
-        </w:rPr>
-        <w:t xml:space="preserve"> techniques outside of the simulated context. </w:t>
-      </w:r>
-      <w:r>
-        <w:rPr>
-          <w:b w:val="0"/>
-          <w:bCs w:val="0"/>
-          <w:spacing w:val="-2"/>
-        </w:rPr>
-        <w:t>I will evaluate performance differences between models fine-tuned with unguided MPSA data and model guided MPSA data</w:t>
-      </w:r>
-      <w:r>
-        <w:rPr>
-          <w:b w:val="0"/>
-          <w:bCs w:val="0"/>
-          <w:spacing w:val="-2"/>
-        </w:rPr>
-        <w:t xml:space="preserve">. I will </w:t>
-      </w:r>
-      <w:r>
-        <w:rPr>
-          <w:b w:val="0"/>
-          <w:bCs w:val="0"/>
-          <w:spacing w:val="-2"/>
-        </w:rPr>
-        <w:t xml:space="preserve">focus on the ability of the model to transfer learning from the MPSA dataset to </w:t>
-      </w:r>
-      <w:r>
-        <w:rPr>
-          <w:b w:val="0"/>
-          <w:bCs w:val="0"/>
-          <w:spacing w:val="-2"/>
-        </w:rPr>
-        <w:t>the previous datasets</w:t>
-      </w:r>
-      <w:r>
-        <w:rPr>
-          <w:b w:val="0"/>
-          <w:bCs w:val="0"/>
-          <w:spacing w:val="-2"/>
-        </w:rPr>
-        <w:t>,</w:t>
-      </w:r>
-      <w:r>
-        <w:rPr>
-          <w:b w:val="0"/>
-          <w:bCs w:val="0"/>
-          <w:spacing w:val="-2"/>
-        </w:rPr>
-        <w:t xml:space="preserve"> </w:t>
-      </w:r>
-      <w:r>
-        <w:rPr>
-          <w:b w:val="0"/>
-          <w:bCs w:val="0"/>
-          <w:spacing w:val="-2"/>
-        </w:rPr>
-        <w:t xml:space="preserve">to improve performance </w:t>
-      </w:r>
-      <w:r>
-        <w:rPr>
-          <w:b w:val="0"/>
-          <w:bCs w:val="0"/>
-          <w:spacing w:val="-2"/>
-        </w:rPr>
-        <w:t>i</w:t>
-      </w:r>
-      <w:r>
-        <w:rPr>
-          <w:b w:val="0"/>
-          <w:bCs w:val="0"/>
-          <w:spacing w:val="-2"/>
-        </w:rPr>
-        <w:t xml:space="preserve">n previously </w:t>
-      </w:r>
-      <w:r>
-        <w:rPr>
-          <w:b w:val="0"/>
-          <w:bCs w:val="0"/>
-          <w:spacing w:val="-2"/>
-        </w:rPr>
-        <w:t>difficult</w:t>
+        <w:t xml:space="preserve">. </w:t>
+      </w:r>
+      <w:r>
+        <w:rPr>
+          <w:b w:val="0"/>
+          <w:bCs w:val="0"/>
+          <w:spacing w:val="-2"/>
+        </w:rPr>
+        <w:t xml:space="preserve">I will then perform a model guided MPSA and evaluate the effectiveness of active learning techniques with real data. I will </w:t>
+      </w:r>
+      <w:r>
+        <w:rPr>
+          <w:b w:val="0"/>
+          <w:bCs w:val="0"/>
+          <w:spacing w:val="-2"/>
+        </w:rPr>
+        <w:t>evaluate</w:t>
+      </w:r>
+      <w:r>
+        <w:rPr>
+          <w:b w:val="0"/>
+          <w:bCs w:val="0"/>
+          <w:spacing w:val="-2"/>
+        </w:rPr>
+        <w:t xml:space="preserve"> </w:t>
+      </w:r>
+      <w:r>
+        <w:rPr>
+          <w:b w:val="0"/>
+          <w:bCs w:val="0"/>
+          <w:spacing w:val="-2"/>
+        </w:rPr>
+        <w:t>knowledge</w:t>
+      </w:r>
+      <w:r>
+        <w:rPr>
+          <w:b w:val="0"/>
+          <w:bCs w:val="0"/>
+          <w:spacing w:val="-2"/>
+        </w:rPr>
+        <w:t xml:space="preserve"> transfer from the MPSA dataset to the previous datasets</w:t>
+      </w:r>
+      <w:r>
+        <w:rPr>
+          <w:b w:val="0"/>
+          <w:bCs w:val="0"/>
+          <w:spacing w:val="-2"/>
+        </w:rPr>
+        <w:t xml:space="preserve"> </w:t>
+      </w:r>
+      <w:r>
+        <w:rPr>
+          <w:b w:val="0"/>
+          <w:bCs w:val="0"/>
+          <w:spacing w:val="-2"/>
+        </w:rPr>
+        <w:t>focusing on</w:t>
+      </w:r>
+      <w:r>
+        <w:rPr>
+          <w:b w:val="0"/>
+          <w:bCs w:val="0"/>
+          <w:spacing w:val="-2"/>
+        </w:rPr>
+        <w:t xml:space="preserve"> </w:t>
+      </w:r>
+      <w:r>
+        <w:rPr>
+          <w:b w:val="0"/>
+          <w:bCs w:val="0"/>
+          <w:spacing w:val="-2"/>
+        </w:rPr>
+        <w:t xml:space="preserve">performance in </w:t>
+      </w:r>
+      <w:r>
+        <w:rPr>
+          <w:b w:val="0"/>
+          <w:bCs w:val="0"/>
+          <w:spacing w:val="-2"/>
+        </w:rPr>
+        <w:t>previously</w:t>
+      </w:r>
+      <w:r>
+        <w:rPr>
+          <w:b w:val="0"/>
+          <w:bCs w:val="0"/>
+          <w:spacing w:val="-2"/>
+        </w:rPr>
+        <w:t xml:space="preserve"> </w:t>
+      </w:r>
+      <w:r>
+        <w:rPr>
+          <w:b w:val="0"/>
+          <w:bCs w:val="0"/>
+          <w:spacing w:val="-2"/>
+        </w:rPr>
+        <w:t>uncertain</w:t>
       </w:r>
       <w:r>
         <w:rPr>
@@ -573,39 +930,15 @@
           <w:bCs w:val="0"/>
           <w:spacing w:val="-2"/>
         </w:rPr>
-        <w:t>,</w:t>
-      </w:r>
-      <w:r>
-        <w:rPr>
-          <w:b w:val="0"/>
-          <w:bCs w:val="0"/>
-          <w:spacing w:val="-2"/>
-        </w:rPr>
-        <w:t xml:space="preserve"> and to resolve uncertainty </w:t>
-      </w:r>
-      <w:r>
-        <w:rPr>
-          <w:b w:val="0"/>
-          <w:bCs w:val="0"/>
-          <w:spacing w:val="-2"/>
-        </w:rPr>
-        <w:t>driven by the sequence elements</w:t>
-      </w:r>
-      <w:r>
-        <w:rPr>
-          <w:b w:val="0"/>
-          <w:bCs w:val="0"/>
-          <w:spacing w:val="-2"/>
-        </w:rPr>
-        <w:t xml:space="preserve"> targeted in the MPSA</w:t>
-      </w:r>
-      <w:r>
-        <w:rPr>
-          <w:b w:val="0"/>
-          <w:bCs w:val="0"/>
-          <w:spacing w:val="-2"/>
-        </w:rPr>
-        <w:t>.</w:t>
+        <w:t xml:space="preserve"> </w:t>
+      </w:r>
+      <w:r>
+        <w:rPr>
+          <w:b w:val="0"/>
+          <w:bCs w:val="0"/>
+          <w:spacing w:val="-2"/>
+        </w:rPr>
+        <w:t>and sequence elements targeted in the MPSA.</w:t>
       </w:r>
     </w:p>
     <w:p>
@@ -641,15 +974,63 @@
           <w:bCs w:val="0"/>
           <w:spacing w:val="-2"/>
         </w:rPr>
-        <w:t xml:space="preserve">For a model to </w:t>
-      </w:r>
-      <w:r>
-        <w:rPr>
-          <w:b w:val="0"/>
-          <w:bCs w:val="0"/>
-          <w:spacing w:val="-2"/>
-        </w:rPr>
-        <w:t xml:space="preserve">contribute to our understanding of splicing, it needs to provide not just quantitative prediction of outcomes but also mechanistic insight. DNNs while predictively powerful cannot be directly examined for mechanistic insight. I will leverage recent work on DNN interpretability and </w:t>
+        <w:t xml:space="preserve">Predictive ability is necessary but not sufficient for understanding, mechanistic knowledge is also required. </w:t>
+      </w:r>
+      <w:r>
+        <w:rPr>
+          <w:b w:val="0"/>
+          <w:bCs w:val="0"/>
+          <w:spacing w:val="-2"/>
+        </w:rPr>
+        <w:t>DNNs</w:t>
+      </w:r>
+      <w:r>
+        <w:rPr>
+          <w:b w:val="0"/>
+          <w:bCs w:val="0"/>
+          <w:spacing w:val="-2"/>
+        </w:rPr>
+        <w:t>,</w:t>
+      </w:r>
+      <w:r>
+        <w:rPr>
+          <w:b w:val="0"/>
+          <w:bCs w:val="0"/>
+          <w:spacing w:val="-2"/>
+        </w:rPr>
+        <w:t xml:space="preserve"> while predictively powerful</w:t>
+      </w:r>
+      <w:r>
+        <w:rPr>
+          <w:b w:val="0"/>
+          <w:bCs w:val="0"/>
+          <w:spacing w:val="-2"/>
+        </w:rPr>
+        <w:t>,</w:t>
+      </w:r>
+      <w:r>
+        <w:rPr>
+          <w:b w:val="0"/>
+          <w:bCs w:val="0"/>
+          <w:spacing w:val="-2"/>
+        </w:rPr>
+        <w:t xml:space="preserve"> cannot be directly examined for mechanistic insight. I will leverage recent work </w:t>
+      </w:r>
+      <w:r>
+        <w:rPr>
+          <w:b w:val="0"/>
+          <w:bCs w:val="0"/>
+          <w:spacing w:val="-2"/>
+        </w:rPr>
+        <w:t>in</w:t>
+      </w:r>
+      <w:r>
+        <w:rPr>
+          <w:b w:val="0"/>
+          <w:bCs w:val="0"/>
+          <w:spacing w:val="-2"/>
+        </w:rPr>
+        <w:t xml:space="preserve"> DNN interpretability and </w:t>
       </w:r>
       <w:r>
         <w:rPr>
@@ -665,23 +1046,39 @@
           <w:bCs w:val="0"/>
           <w:spacing w:val="-2"/>
         </w:rPr>
-        <w:t>to derive mechanistic insights from splicing models. I will</w:t>
-      </w:r>
-      <w:r>
-        <w:rPr>
-          <w:b w:val="0"/>
-          <w:bCs w:val="0"/>
-          <w:spacing w:val="-2"/>
-        </w:rPr>
-        <w:t xml:space="preserve"> </w:t>
-      </w:r>
-      <w:r>
-        <w:rPr>
-          <w:b w:val="0"/>
-          <w:bCs w:val="0"/>
-          <w:spacing w:val="-2"/>
-        </w:rPr>
-        <w:t>identify important regulatory regions driving predictions by randomly shuffling sections of the transcript. I will follow up with</w:t>
+        <w:t>to derive mechanistic insights from models. I will</w:t>
+      </w:r>
+      <w:r>
+        <w:rPr>
+          <w:b w:val="0"/>
+          <w:bCs w:val="0"/>
+          <w:spacing w:val="-2"/>
+        </w:rPr>
+        <w:t xml:space="preserve"> </w:t>
+      </w:r>
+      <w:r>
+        <w:rPr>
+          <w:b w:val="0"/>
+          <w:bCs w:val="0"/>
+          <w:spacing w:val="-2"/>
+        </w:rPr>
+        <w:t xml:space="preserve">identify regulatory regions driving predictions </w:t>
+      </w:r>
+      <w:r>
+        <w:rPr>
+          <w:b w:val="0"/>
+          <w:bCs w:val="0"/>
+          <w:spacing w:val="-2"/>
+        </w:rPr>
+        <w:t>through sequence</w:t>
+      </w:r>
+      <w:r>
+        <w:rPr>
+          <w:b w:val="0"/>
+          <w:bCs w:val="0"/>
+          <w:spacing w:val="-2"/>
+        </w:rPr>
+        <w:t xml:space="preserve"> shuffling. I will follow up with</w:t>
       </w:r>
       <w:r>
         <w:rPr>
@@ -739,7 +1136,15 @@
           <w:bCs w:val="0"/>
           <w:spacing w:val="-2"/>
         </w:rPr>
-        <w:t xml:space="preserve"> motifs that are important drivers of splicing behavior. I will use global importance analysis to </w:t>
+        <w:t xml:space="preserve"> specific</w:t>
+      </w:r>
+      <w:r>
+        <w:rPr>
+          <w:b w:val="0"/>
+          <w:bCs w:val="0"/>
+          <w:spacing w:val="-2"/>
+        </w:rPr>
+        <w:t xml:space="preserve"> motifs that drive splicing behavior. I will use global importance analysis to </w:t>
       </w:r>
       <w:r>
         <w:rPr>
@@ -795,7 +1200,15 @@
           <w:bCs w:val="0"/>
           <w:spacing w:val="-2"/>
         </w:rPr>
-        <w:t xml:space="preserve"> with systematically varied motif positions and contents</w:t>
+        <w:t xml:space="preserve"> with systematically varied motif positions and </w:t>
+      </w:r>
+      <w:r>
+        <w:rPr>
+          <w:b w:val="0"/>
+          <w:bCs w:val="0"/>
+          <w:spacing w:val="-2"/>
+        </w:rPr>
+        <w:t>numbers</w:t>
       </w:r>
       <w:r>
         <w:rPr>
@@ -827,15 +1240,15 @@
           <w:bCs w:val="0"/>
           <w:spacing w:val="-2"/>
         </w:rPr>
-        <w:t xml:space="preserve"> important</w:t>
-      </w:r>
-      <w:r>
-        <w:rPr>
-          <w:b w:val="0"/>
-          <w:bCs w:val="0"/>
-          <w:spacing w:val="-2"/>
-        </w:rPr>
-        <w:t xml:space="preserve"> motifs</w:t>
+        <w:t xml:space="preserve"> </w:t>
+      </w:r>
+      <w:r>
+        <w:rPr>
+          <w:b w:val="0"/>
+          <w:bCs w:val="0"/>
+          <w:spacing w:val="-2"/>
+        </w:rPr>
+        <w:t>motifs</w:t>
       </w:r>
       <w:r>
         <w:rPr>
@@ -861,7 +1274,7 @@
           <w:bCs w:val="0"/>
           <w:spacing w:val="-2"/>
         </w:rPr>
-        <w:t xml:space="preserve"> that knock down important splicing factors.</w:t>
+        <w:t xml:space="preserve"> that knock down splicing factors.</w:t>
       </w:r>
     </w:p>
     <w:p>
@@ -886,23 +1299,55 @@
           <w:bCs w:val="0"/>
           <w:spacing w:val="-2"/>
         </w:rPr>
-        <w:t xml:space="preserve">I have formal training in both experimental biology and computer science from my undergraduate studies and my Ph.D. work. This background prepares me well to carry out the proposed research. This project will allow me to learn cutting edge methods in deep learning and to apply that knowledge to important outstanding problems in the molecular biology of splicing. The Kinney lab, at Cold Spring Harbor, where I will perform this work has pioneered the development of </w:t>
-      </w:r>
-      <w:r>
-        <w:rPr>
-          <w:b w:val="0"/>
-          <w:bCs w:val="0"/>
-          <w:spacing w:val="-2"/>
-        </w:rPr>
-        <w:t xml:space="preserve">massively parallel reporter assays as well as the machine learning techniques to analyze the results of these experiments. </w:t>
-      </w:r>
-      <w:r>
-        <w:rPr>
-          <w:b w:val="0"/>
-          <w:bCs w:val="0"/>
-          <w:spacing w:val="-2"/>
-        </w:rPr>
-        <w:t xml:space="preserve">I will work closely with the Koo lab which develops </w:t>
+        <w:t xml:space="preserve">I have formal training in both experimental biology and computer science from my undergraduate studies and my Ph.D. work. This prepares me to carry out the proposed research. This project will allow me to learn cutting edge methods in deep learning and apply that knowledge to outstanding problems in the molecular biology of splicing. The Kinney lab, at Cold Spring Harbor, where I will perform this work has pioneered the development of </w:t>
+      </w:r>
+      <w:r>
+        <w:rPr>
+          <w:b w:val="0"/>
+          <w:bCs w:val="0"/>
+          <w:spacing w:val="-2"/>
+        </w:rPr>
+        <w:t>massively parallel reporter assays as well as machine learning techniques to analyze th</w:t>
+      </w:r>
+      <w:r>
+        <w:rPr>
+          <w:b w:val="0"/>
+          <w:bCs w:val="0"/>
+          <w:spacing w:val="-2"/>
+        </w:rPr>
+        <w:t>eir</w:t>
+      </w:r>
+      <w:r>
+        <w:rPr>
+          <w:b w:val="0"/>
+          <w:bCs w:val="0"/>
+          <w:spacing w:val="-2"/>
+        </w:rPr>
+        <w:t xml:space="preserve"> results. </w:t>
+      </w:r>
+      <w:r>
+        <w:rPr>
+          <w:b w:val="0"/>
+          <w:bCs w:val="0"/>
+          <w:spacing w:val="-2"/>
+        </w:rPr>
+        <w:t>I will</w:t>
+      </w:r>
+      <w:r>
+        <w:rPr>
+          <w:b w:val="0"/>
+          <w:bCs w:val="0"/>
+          <w:spacing w:val="-2"/>
+        </w:rPr>
+        <w:t xml:space="preserve"> also</w:t>
+      </w:r>
+      <w:r>
+        <w:rPr>
+          <w:b w:val="0"/>
+          <w:bCs w:val="0"/>
+          <w:spacing w:val="-2"/>
+        </w:rPr>
+        <w:t xml:space="preserve"> work closely with the Koo lab which develops </w:t>
       </w:r>
       <w:r>
         <w:rPr>
@@ -918,6 +1363,22 @@
           <w:bCs w:val="0"/>
           <w:spacing w:val="-2"/>
         </w:rPr>
+        <w:t xml:space="preserve"> </w:t>
+      </w:r>
+      <w:r>
+        <w:rPr>
+          <w:b w:val="0"/>
+          <w:bCs w:val="0"/>
+          <w:spacing w:val="-2"/>
+        </w:rPr>
+        <w:t>and interpretability</w:t>
+      </w:r>
+      <w:r>
+        <w:rPr>
+          <w:b w:val="0"/>
+          <w:bCs w:val="0"/>
+          <w:spacing w:val="-2"/>
+        </w:rPr>
         <w:t xml:space="preserve"> methods </w:t>
       </w:r>
       <w:r>
@@ -950,23 +1411,7 @@
           <w:bCs w:val="0"/>
           <w:spacing w:val="-2"/>
         </w:rPr>
-        <w:t xml:space="preserve"> a</w:t>
-      </w:r>
-      <w:r>
-        <w:rPr>
-          <w:b w:val="0"/>
-          <w:bCs w:val="0"/>
-          <w:spacing w:val="-2"/>
-        </w:rPr>
-        <w:t xml:space="preserve">nd interpretability methods for deriving biological insight from these methods. </w:t>
-      </w:r>
-      <w:r>
-        <w:rPr>
-          <w:b w:val="0"/>
-          <w:bCs w:val="0"/>
-          <w:spacing w:val="-2"/>
-        </w:rPr>
-        <w:t xml:space="preserve">I will also work closely with the </w:t>
+        <w:t xml:space="preserve"> </w:t>
       </w:r>
       <w:proofErr w:type="spellStart"/>
       <w:r>
@@ -975,6 +1420,24 @@
           <w:bCs w:val="0"/>
           <w:spacing w:val="-2"/>
         </w:rPr>
+        <w:t>and</w:t>
+      </w:r>
+      <w:proofErr w:type="spellEnd"/>
+      <w:r>
+        <w:rPr>
+          <w:b w:val="0"/>
+          <w:bCs w:val="0"/>
+          <w:spacing w:val="-2"/>
+        </w:rPr>
+        <w:t xml:space="preserve"> the </w:t>
+      </w:r>
+      <w:proofErr w:type="spellStart"/>
+      <w:r>
+        <w:rPr>
+          <w:b w:val="0"/>
+          <w:bCs w:val="0"/>
+          <w:spacing w:val="-2"/>
+        </w:rPr>
         <w:t>Krainer</w:t>
       </w:r>
       <w:proofErr w:type="spellEnd"/>
@@ -992,34 +1455,7 @@
           <w:bCs w:val="0"/>
           <w:spacing w:val="-2"/>
         </w:rPr>
-        <w:t xml:space="preserve">As part of these collaborations, I will attend lab meetings and journal </w:t>
-      </w:r>
-      <w:r>
-        <w:rPr>
-          <w:b w:val="0"/>
-          <w:bCs w:val="0"/>
-          <w:spacing w:val="-2"/>
-        </w:rPr>
-        <w:lastRenderedPageBreak/>
-        <w:t xml:space="preserve">clubs and work directly with Adrian </w:t>
-      </w:r>
-      <w:proofErr w:type="spellStart"/>
-      <w:r>
-        <w:rPr>
-          <w:b w:val="0"/>
-          <w:bCs w:val="0"/>
-          <w:spacing w:val="-2"/>
-        </w:rPr>
-        <w:t>Krainer</w:t>
-      </w:r>
-      <w:proofErr w:type="spellEnd"/>
-      <w:r>
-        <w:rPr>
-          <w:b w:val="0"/>
-          <w:bCs w:val="0"/>
-          <w:spacing w:val="-2"/>
-        </w:rPr>
-        <w:t xml:space="preserve"> and Peter Koo as well as their lab members for both scientific and career mentorship and advice. To gain broader </w:t>
+        <w:t xml:space="preserve">To gain broader </w:t>
       </w:r>
       <w:r>
         <w:rPr>
@@ -1057,7 +1493,7 @@
           <w:b w:val="0"/>
           <w:bCs w:val="0"/>
         </w:rPr>
-        <w:t xml:space="preserve"> in the first year and the </w:t>
+        <w:t xml:space="preserve"> and the </w:t>
       </w:r>
       <w:r>
         <w:rPr>
@@ -1072,7 +1508,31 @@
           <w:bCs w:val="0"/>
           <w:spacing w:val="-2"/>
         </w:rPr>
-        <w:t xml:space="preserve"> in the second year</w:t>
+        <w:t xml:space="preserve"> in </w:t>
+      </w:r>
+      <w:r>
+        <w:rPr>
+          <w:b w:val="0"/>
+          <w:bCs w:val="0"/>
+          <w:spacing w:val="-2"/>
+        </w:rPr>
+        <w:t>alternating</w:t>
+      </w:r>
+      <w:r>
+        <w:rPr>
+          <w:b w:val="0"/>
+          <w:bCs w:val="0"/>
+          <w:spacing w:val="-2"/>
+        </w:rPr>
+        <w:t xml:space="preserve"> year</w:t>
+      </w:r>
+      <w:r>
+        <w:rPr>
+          <w:b w:val="0"/>
+          <w:bCs w:val="0"/>
+          <w:spacing w:val="-2"/>
+        </w:rPr>
+        <w:t>s</w:t>
       </w:r>
       <w:r>
         <w:rPr>
@@ -1106,23 +1566,45 @@
         </w:rPr>
         <w:t xml:space="preserve">the </w:t>
       </w:r>
-      <w:proofErr w:type="gramStart"/>
-      <w:r>
-        <w:rPr>
-          <w:b w:val="0"/>
-          <w:bCs w:val="0"/>
-          <w:spacing w:val="-2"/>
-        </w:rPr>
-        <w:t>Biological</w:t>
-      </w:r>
-      <w:proofErr w:type="gramEnd"/>
-      <w:r>
-        <w:rPr>
-          <w:b w:val="0"/>
-          <w:bCs w:val="0"/>
-          <w:spacing w:val="-2"/>
-        </w:rPr>
-        <w:t xml:space="preserve"> data </w:t>
+      <w:r>
+        <w:rPr>
+          <w:b w:val="0"/>
+          <w:bCs w:val="0"/>
+          <w:spacing w:val="-2"/>
+        </w:rPr>
+        <w:t xml:space="preserve">Biological </w:t>
+      </w:r>
+      <w:r>
+        <w:rPr>
+          <w:b w:val="0"/>
+          <w:bCs w:val="0"/>
+          <w:spacing w:val="-2"/>
+        </w:rPr>
+        <w:t>D</w:t>
+      </w:r>
+      <w:r>
+        <w:rPr>
+          <w:b w:val="0"/>
+          <w:bCs w:val="0"/>
+          <w:spacing w:val="-2"/>
+        </w:rPr>
+        <w:t>ata</w:t>
+      </w:r>
+      <w:r>
+        <w:rPr>
+          <w:b w:val="0"/>
+          <w:bCs w:val="0"/>
+          <w:spacing w:val="-2"/>
+        </w:rPr>
+        <w:t xml:space="preserve"> Science</w:t>
+      </w:r>
+      <w:r>
+        <w:rPr>
+          <w:b w:val="0"/>
+          <w:bCs w:val="0"/>
+          <w:spacing w:val="-2"/>
+        </w:rPr>
+        <w:t xml:space="preserve"> </w:t>
       </w:r>
       <w:r>
         <w:rPr>
@@ -1138,7 +1620,23 @@
           <w:bCs w:val="0"/>
           <w:spacing w:val="-2"/>
         </w:rPr>
-        <w:t>Systems biology Cold Spring Harbor meeting</w:t>
+        <w:t xml:space="preserve">Systems </w:t>
+      </w:r>
+      <w:r>
+        <w:rPr>
+          <w:b w:val="0"/>
+          <w:bCs w:val="0"/>
+          <w:spacing w:val="-2"/>
+        </w:rPr>
+        <w:t>B</w:t>
+      </w:r>
+      <w:r>
+        <w:rPr>
+          <w:b w:val="0"/>
+          <w:bCs w:val="0"/>
+          <w:spacing w:val="-2"/>
+        </w:rPr>
+        <w:t>iology Cold Spring Harbor meeting</w:t>
       </w:r>
       <w:r>
         <w:rPr>
@@ -1202,7 +1700,31 @@
           <w:bCs w:val="0"/>
           <w:spacing w:val="-2"/>
         </w:rPr>
-        <w:t>I will also TA the graduate level Cold Spring Harbor Quantitative Biology course to gain more experience teaching.</w:t>
+        <w:t>I will also TA the graduate level Cold Spring Harbor Quantitative Biology course to gain teaching</w:t>
+      </w:r>
+      <w:r>
+        <w:rPr>
+          <w:b w:val="0"/>
+          <w:bCs w:val="0"/>
+          <w:spacing w:val="-2"/>
+        </w:rPr>
+        <w:t xml:space="preserve"> </w:t>
+      </w:r>
+      <w:r>
+        <w:rPr>
+          <w:b w:val="0"/>
+          <w:bCs w:val="0"/>
+          <w:spacing w:val="-2"/>
+        </w:rPr>
+        <w:t>experience</w:t>
+      </w:r>
+      <w:r>
+        <w:rPr>
+          <w:b w:val="0"/>
+          <w:bCs w:val="0"/>
+          <w:spacing w:val="-2"/>
+        </w:rPr>
+        <w:t>.</w:t>
       </w:r>
     </w:p>
     <w:p>
@@ -1346,6 +1868,7 @@
         <w:t xml:space="preserve"> </w:t>
       </w:r>
       <w:r>
+        <w:lastRenderedPageBreak/>
         <w:t>focusing</w:t>
       </w:r>
       <w:r>

</xml_diff>

<commit_message>
continuing to polish specific aims and restarting research strategy
</commit_message>
<xml_diff>
--- a/2023_08_08_sub_F32/F32_specific_aims.docx
+++ b/2023_08_08_sub_F32/F32_specific_aims.docx
@@ -1411,7 +1411,15 @@
           <w:bCs w:val="0"/>
           <w:spacing w:val="-2"/>
         </w:rPr>
-        <w:t xml:space="preserve"> </w:t>
+        <w:t xml:space="preserve"> and</w:t>
+      </w:r>
+      <w:r>
+        <w:rPr>
+          <w:b w:val="0"/>
+          <w:bCs w:val="0"/>
+          <w:spacing w:val="-2"/>
+        </w:rPr>
+        <w:t xml:space="preserve"> the </w:t>
       </w:r>
       <w:proofErr w:type="spellStart"/>
       <w:r>
@@ -1420,7 +1428,7 @@
           <w:bCs w:val="0"/>
           <w:spacing w:val="-2"/>
         </w:rPr>
-        <w:t>and</w:t>
+        <w:t>Krainer</w:t>
       </w:r>
       <w:proofErr w:type="spellEnd"/>
       <w:r>
@@ -1429,24 +1437,6 @@
           <w:bCs w:val="0"/>
           <w:spacing w:val="-2"/>
         </w:rPr>
-        <w:t xml:space="preserve"> the </w:t>
-      </w:r>
-      <w:proofErr w:type="spellStart"/>
-      <w:r>
-        <w:rPr>
-          <w:b w:val="0"/>
-          <w:bCs w:val="0"/>
-          <w:spacing w:val="-2"/>
-        </w:rPr>
-        <w:t>Krainer</w:t>
-      </w:r>
-      <w:proofErr w:type="spellEnd"/>
-      <w:r>
-        <w:rPr>
-          <w:b w:val="0"/>
-          <w:bCs w:val="0"/>
-          <w:spacing w:val="-2"/>
-        </w:rPr>
         <w:t xml:space="preserve"> lab which has performed foundational work on the mechanisms of splicing and the development of splice modifying drugs. </w:t>
       </w:r>
       <w:r>
@@ -1644,7 +1634,23 @@
           <w:bCs w:val="0"/>
           <w:spacing w:val="-2"/>
         </w:rPr>
-        <w:t xml:space="preserve">s in the first year and the </w:t>
+        <w:t xml:space="preserve">s in </w:t>
+      </w:r>
+      <w:r>
+        <w:rPr>
+          <w:b w:val="0"/>
+          <w:bCs w:val="0"/>
+          <w:spacing w:val="-2"/>
+        </w:rPr>
+        <w:t>2024</w:t>
+      </w:r>
+      <w:r>
+        <w:rPr>
+          <w:b w:val="0"/>
+          <w:bCs w:val="0"/>
+          <w:spacing w:val="-2"/>
+        </w:rPr>
+        <w:t xml:space="preserve"> and the </w:t>
       </w:r>
       <w:r>
         <w:rPr>
@@ -1676,7 +1682,15 @@
           <w:bCs w:val="0"/>
           <w:spacing w:val="-2"/>
         </w:rPr>
-        <w:t>s in the second year</w:t>
+        <w:t xml:space="preserve">s in </w:t>
+      </w:r>
+      <w:r>
+        <w:rPr>
+          <w:b w:val="0"/>
+          <w:bCs w:val="0"/>
+          <w:spacing w:val="-2"/>
+        </w:rPr>
+        <w:t>2025</w:t>
       </w:r>
       <w:r>
         <w:rPr>

</xml_diff>

<commit_message>
cut down specific aims
</commit_message>
<xml_diff>
--- a/2023_08_08_sub_F32/F32_specific_aims.docx
+++ b/2023_08_08_sub_F32/F32_specific_aims.docx
@@ -1299,7 +1299,7 @@
           <w:bCs w:val="0"/>
           <w:spacing w:val="-2"/>
         </w:rPr>
-        <w:t xml:space="preserve">I have formal training in both experimental biology and computer science from my undergraduate studies and my Ph.D. work. This prepares me to carry out the proposed research. This project will allow me to learn cutting edge methods in deep learning and apply that knowledge to outstanding problems in the molecular biology of splicing. The Kinney lab, at Cold Spring Harbor, where I will perform this work has pioneered the development of </w:t>
+        <w:t xml:space="preserve">I have formal training in both experimental biology and computer science from my undergraduate studies and my Ph.D. work. This project will allow me to learn cutting edge methods in deep learning and apply that knowledge to outstanding problems in the molecular biology of splicing. The Kinney lab, at Cold Spring Harbor, where I will perform this work has pioneered the development of </w:t>
       </w:r>
       <w:r>
         <w:rPr>
@@ -1831,6 +1831,96 @@
         <w:t xml:space="preserve"> </w:t>
       </w:r>
       <w:r>
+        <w:t xml:space="preserve">for </w:t>
+      </w:r>
+      <w:r>
+        <w:rPr>
+          <w:spacing w:val="-5"/>
+        </w:rPr>
+        <w:t>an</w:t>
+      </w:r>
+      <w:r>
+        <w:t xml:space="preserve"> independent</w:t>
+      </w:r>
+      <w:r>
+        <w:rPr>
+          <w:spacing w:val="-11"/>
+        </w:rPr>
+        <w:t xml:space="preserve"> </w:t>
+      </w:r>
+      <w:r>
+        <w:t>research</w:t>
+      </w:r>
+      <w:r>
+        <w:rPr>
+          <w:spacing w:val="-11"/>
+        </w:rPr>
+        <w:t xml:space="preserve"> </w:t>
+      </w:r>
+      <w:r>
+        <w:t>career</w:t>
+      </w:r>
+      <w:r>
+        <w:rPr>
+          <w:spacing w:val="-11"/>
+        </w:rPr>
+        <w:t xml:space="preserve"> </w:t>
+      </w:r>
+      <w:r>
+        <w:t>applying</w:t>
+      </w:r>
+      <w:r>
+        <w:rPr>
+          <w:spacing w:val="-11"/>
+        </w:rPr>
+        <w:t xml:space="preserve"> </w:t>
+      </w:r>
+      <w:r>
+        <w:t>massively</w:t>
+      </w:r>
+      <w:r>
+        <w:rPr>
+          <w:spacing w:val="-11"/>
+        </w:rPr>
+        <w:t xml:space="preserve"> </w:t>
+      </w:r>
+      <w:r>
+        <w:t>parallel</w:t>
+      </w:r>
+      <w:r>
+        <w:rPr>
+          <w:spacing w:val="-11"/>
+        </w:rPr>
+        <w:t xml:space="preserve"> </w:t>
+      </w:r>
+      <w:r>
+        <w:t>assays</w:t>
+      </w:r>
+      <w:r>
+        <w:rPr>
+          <w:spacing w:val="-11"/>
+        </w:rPr>
+        <w:t xml:space="preserve"> </w:t>
+      </w:r>
+      <w:r>
+        <w:t>and</w:t>
+      </w:r>
+      <w:r>
+        <w:rPr>
+          <w:spacing w:val="-11"/>
+        </w:rPr>
+        <w:t xml:space="preserve"> </w:t>
+      </w:r>
+      <w:r>
+        <w:t>modeling</w:t>
+      </w:r>
+      <w:r>
+        <w:rPr>
+          <w:spacing w:val="-11"/>
+        </w:rPr>
+        <w:t xml:space="preserve"> </w:t>
+      </w:r>
+      <w:r>
         <w:t>to</w:t>
       </w:r>
       <w:r>
@@ -1840,131 +1930,7 @@
         <w:t xml:space="preserve"> </w:t>
       </w:r>
       <w:r>
-        <w:t>launch</w:t>
-      </w:r>
-      <w:r>
-        <w:rPr>
-          <w:spacing w:val="-10"/>
-        </w:rPr>
-        <w:t xml:space="preserve"> </w:t>
-      </w:r>
-      <w:r>
-        <w:rPr>
-          <w:spacing w:val="-5"/>
-        </w:rPr>
-        <w:t>an</w:t>
-      </w:r>
-      <w:r>
-        <w:t xml:space="preserve"> independent</w:t>
-      </w:r>
-      <w:r>
-        <w:rPr>
-          <w:spacing w:val="-11"/>
-        </w:rPr>
-        <w:t xml:space="preserve"> </w:t>
-      </w:r>
-      <w:r>
-        <w:t>research</w:t>
-      </w:r>
-      <w:r>
-        <w:rPr>
-          <w:spacing w:val="-11"/>
-        </w:rPr>
-        <w:t xml:space="preserve"> </w:t>
-      </w:r>
-      <w:r>
-        <w:t>career</w:t>
-      </w:r>
-      <w:r>
-        <w:rPr>
-          <w:spacing w:val="-11"/>
-        </w:rPr>
-        <w:t xml:space="preserve"> </w:t>
-      </w:r>
-      <w:r>
-        <w:lastRenderedPageBreak/>
-        <w:t>focusing</w:t>
-      </w:r>
-      <w:r>
-        <w:rPr>
-          <w:spacing w:val="-11"/>
-        </w:rPr>
-        <w:t xml:space="preserve"> </w:t>
-      </w:r>
-      <w:r>
-        <w:t>on</w:t>
-      </w:r>
-      <w:r>
-        <w:rPr>
-          <w:spacing w:val="-11"/>
-        </w:rPr>
-        <w:t xml:space="preserve"> </w:t>
-      </w:r>
-      <w:r>
-        <w:t>applying</w:t>
-      </w:r>
-      <w:r>
-        <w:rPr>
-          <w:spacing w:val="-11"/>
-        </w:rPr>
-        <w:t xml:space="preserve"> </w:t>
-      </w:r>
-      <w:r>
-        <w:t>massively</w:t>
-      </w:r>
-      <w:r>
-        <w:rPr>
-          <w:spacing w:val="-11"/>
-        </w:rPr>
-        <w:t xml:space="preserve"> </w:t>
-      </w:r>
-      <w:r>
-        <w:t>parallel</w:t>
-      </w:r>
-      <w:r>
-        <w:rPr>
-          <w:spacing w:val="-11"/>
-        </w:rPr>
-        <w:t xml:space="preserve"> </w:t>
-      </w:r>
-      <w:r>
-        <w:t>assays</w:t>
-      </w:r>
-      <w:r>
-        <w:rPr>
-          <w:spacing w:val="-11"/>
-        </w:rPr>
-        <w:t xml:space="preserve"> </w:t>
-      </w:r>
-      <w:r>
-        <w:t>and</w:t>
-      </w:r>
-      <w:r>
-        <w:rPr>
-          <w:spacing w:val="-11"/>
-        </w:rPr>
-        <w:t xml:space="preserve"> </w:t>
-      </w:r>
-      <w:r>
-        <w:t>modeling</w:t>
-      </w:r>
-      <w:r>
-        <w:rPr>
-          <w:spacing w:val="-11"/>
-        </w:rPr>
-        <w:t xml:space="preserve"> </w:t>
-      </w:r>
-      <w:r>
-        <w:t>to</w:t>
-      </w:r>
-      <w:r>
-        <w:rPr>
-          <w:spacing w:val="-11"/>
-        </w:rPr>
-        <w:t xml:space="preserve"> </w:t>
-      </w:r>
-      <w:r>
-        <w:t>understanding deep biological questions in RNA processing.</w:t>
+        <w:t>deep biological questions in RNA processing.</w:t>
       </w:r>
     </w:p>
     <w:sectPr>

</xml_diff>